<commit_message>
Se termina la comprension de los datos. Se hizo todo el proceso de calidad de datos.
</commit_message>
<xml_diff>
--- a/Modelo clasificacion CA Mama.docx
+++ b/Modelo clasificacion CA Mama.docx
@@ -673,13 +673,17 @@
       <w:pPr>
         <w:rPr>
           <w:rFonts w:asciiTheme="minorHAnsi" w:hAnsiTheme="minorHAnsi" w:cstheme="minorHAnsi"/>
-          <w:sz w:val="22"/>
-          <w:szCs w:val="22"/>
-        </w:rPr>
-      </w:pPr>
-      <w:r>
-        <w:rPr>
-          <w:rFonts w:asciiTheme="minorHAnsi" w:hAnsiTheme="minorHAnsi" w:cstheme="minorHAnsi"/>
+          <w:b/>
+          <w:bCs/>
+          <w:sz w:val="22"/>
+          <w:szCs w:val="22"/>
+        </w:rPr>
+      </w:pPr>
+      <w:r>
+        <w:rPr>
+          <w:rFonts w:asciiTheme="minorHAnsi" w:hAnsiTheme="minorHAnsi" w:cstheme="minorHAnsi"/>
+          <w:b/>
+          <w:bCs/>
           <w:sz w:val="22"/>
           <w:szCs w:val="22"/>
         </w:rPr>
@@ -730,6 +734,14 @@
           <w:sz w:val="22"/>
           <w:szCs w:val="22"/>
         </w:rPr>
+        <w:t xml:space="preserve"> y no supervisado</w:t>
+      </w:r>
+      <w:r>
+        <w:rPr>
+          <w:rFonts w:asciiTheme="minorHAnsi" w:hAnsiTheme="minorHAnsi" w:cstheme="minorHAnsi"/>
+          <w:sz w:val="22"/>
+          <w:szCs w:val="22"/>
+        </w:rPr>
         <w:t>.</w:t>
       </w:r>
     </w:p>
@@ -900,7 +912,7 @@
         <w:pStyle w:val="Prrafodelista"/>
         <w:numPr>
           <w:ilvl w:val="0"/>
-          <w:numId w:val="21"/>
+          <w:numId w:val="20"/>
         </w:numPr>
         <w:rPr>
           <w:rFonts w:asciiTheme="minorHAnsi" w:hAnsiTheme="minorHAnsi" w:cstheme="minorHAnsi"/>
@@ -911,10 +923,20 @@
       <w:r>
         <w:rPr>
           <w:rFonts w:asciiTheme="minorHAnsi" w:hAnsiTheme="minorHAnsi" w:cstheme="minorHAnsi"/>
-          <w:sz w:val="22"/>
-          <w:szCs w:val="22"/>
-        </w:rPr>
-        <w:t xml:space="preserve"> Registros clínicos de la EAPB: Incluyen historiales médicos, resultados de exámenes y tratamientos previos.</w:t>
+          <w:b/>
+          <w:bCs/>
+          <w:sz w:val="22"/>
+          <w:szCs w:val="22"/>
+        </w:rPr>
+        <w:t>Registros clínicos de la EAPB:</w:t>
+      </w:r>
+      <w:r>
+        <w:rPr>
+          <w:rFonts w:asciiTheme="minorHAnsi" w:hAnsiTheme="minorHAnsi" w:cstheme="minorHAnsi"/>
+          <w:sz w:val="22"/>
+          <w:szCs w:val="22"/>
+        </w:rPr>
+        <w:t xml:space="preserve"> Incluyen historiales médicos, resultados de exámenes y tratamientos previos.</w:t>
       </w:r>
     </w:p>
     <w:p>
@@ -922,7 +944,7 @@
         <w:pStyle w:val="Prrafodelista"/>
         <w:numPr>
           <w:ilvl w:val="0"/>
-          <w:numId w:val="21"/>
+          <w:numId w:val="20"/>
         </w:numPr>
         <w:rPr>
           <w:rFonts w:asciiTheme="minorHAnsi" w:hAnsiTheme="minorHAnsi" w:cstheme="minorHAnsi"/>
@@ -933,10 +955,20 @@
       <w:r>
         <w:rPr>
           <w:rFonts w:asciiTheme="minorHAnsi" w:hAnsiTheme="minorHAnsi" w:cstheme="minorHAnsi"/>
-          <w:sz w:val="22"/>
-          <w:szCs w:val="22"/>
-        </w:rPr>
-        <w:t>Datos demográficos: Edad, raza y sexo.</w:t>
+          <w:b/>
+          <w:bCs/>
+          <w:sz w:val="22"/>
+          <w:szCs w:val="22"/>
+        </w:rPr>
+        <w:t>Datos demográficos:</w:t>
+      </w:r>
+      <w:r>
+        <w:rPr>
+          <w:rFonts w:asciiTheme="minorHAnsi" w:hAnsiTheme="minorHAnsi" w:cstheme="minorHAnsi"/>
+          <w:sz w:val="22"/>
+          <w:szCs w:val="22"/>
+        </w:rPr>
+        <w:t xml:space="preserve"> Edad, raza y sexo.</w:t>
       </w:r>
     </w:p>
     <w:p>
@@ -944,7 +976,7 @@
         <w:pStyle w:val="Prrafodelista"/>
         <w:numPr>
           <w:ilvl w:val="0"/>
-          <w:numId w:val="21"/>
+          <w:numId w:val="20"/>
         </w:numPr>
         <w:rPr>
           <w:rFonts w:asciiTheme="minorHAnsi" w:hAnsiTheme="minorHAnsi" w:cstheme="minorHAnsi"/>
@@ -955,10 +987,20 @@
       <w:r>
         <w:rPr>
           <w:rFonts w:asciiTheme="minorHAnsi" w:hAnsiTheme="minorHAnsi" w:cstheme="minorHAnsi"/>
-          <w:sz w:val="22"/>
-          <w:szCs w:val="22"/>
-        </w:rPr>
-        <w:t>Antecedentes familiares y personales: Cáncer y condiciones ginecológicas.</w:t>
+          <w:b/>
+          <w:bCs/>
+          <w:sz w:val="22"/>
+          <w:szCs w:val="22"/>
+        </w:rPr>
+        <w:t>Antecedentes familiares y personales:</w:t>
+      </w:r>
+      <w:r>
+        <w:rPr>
+          <w:rFonts w:asciiTheme="minorHAnsi" w:hAnsiTheme="minorHAnsi" w:cstheme="minorHAnsi"/>
+          <w:sz w:val="22"/>
+          <w:szCs w:val="22"/>
+        </w:rPr>
+        <w:t xml:space="preserve"> Cáncer y condiciones ginecológicas.</w:t>
       </w:r>
     </w:p>
     <w:p>
@@ -966,7 +1008,7 @@
         <w:pStyle w:val="Prrafodelista"/>
         <w:numPr>
           <w:ilvl w:val="0"/>
-          <w:numId w:val="21"/>
+          <w:numId w:val="20"/>
         </w:numPr>
         <w:rPr>
           <w:rFonts w:asciiTheme="minorHAnsi" w:hAnsiTheme="minorHAnsi" w:cstheme="minorHAnsi"/>
@@ -977,32 +1019,33 @@
       <w:r>
         <w:rPr>
           <w:rFonts w:asciiTheme="minorHAnsi" w:hAnsiTheme="minorHAnsi" w:cstheme="minorHAnsi"/>
-          <w:sz w:val="22"/>
-          <w:szCs w:val="22"/>
-        </w:rPr>
-        <w:t>Estilos de vida: Información sobre hábitos como consumo de alcohol.</w:t>
-      </w:r>
-    </w:p>
-    <w:p>
-      <w:pPr>
-        <w:rPr>
-          <w:rFonts w:asciiTheme="minorHAnsi" w:hAnsiTheme="minorHAnsi" w:cstheme="minorHAnsi"/>
-          <w:sz w:val="22"/>
-          <w:szCs w:val="22"/>
-        </w:rPr>
-      </w:pPr>
-    </w:p>
-    <w:p>
-      <w:pPr>
-        <w:rPr>
-          <w:rFonts w:asciiTheme="minorHAnsi" w:hAnsiTheme="minorHAnsi" w:cstheme="minorHAnsi"/>
           <w:b/>
           <w:bCs/>
           <w:sz w:val="22"/>
           <w:szCs w:val="22"/>
         </w:rPr>
-      </w:pPr>
-      <w:r>
+        <w:t>Estilos de vida:</w:t>
+      </w:r>
+      <w:r>
+        <w:rPr>
+          <w:rFonts w:asciiTheme="minorHAnsi" w:hAnsiTheme="minorHAnsi" w:cstheme="minorHAnsi"/>
+          <w:sz w:val="22"/>
+          <w:szCs w:val="22"/>
+        </w:rPr>
+        <w:t xml:space="preserve"> Información sobre hábitos como consumo de alcohol.</w:t>
+      </w:r>
+    </w:p>
+    <w:p>
+      <w:pPr>
+        <w:rPr>
+          <w:rFonts w:asciiTheme="minorHAnsi" w:hAnsiTheme="minorHAnsi" w:cstheme="minorHAnsi"/>
+          <w:sz w:val="22"/>
+          <w:szCs w:val="22"/>
+        </w:rPr>
+      </w:pPr>
+    </w:p>
+    <w:p>
+      <w:pPr>
         <w:rPr>
           <w:rFonts w:asciiTheme="minorHAnsi" w:hAnsiTheme="minorHAnsi" w:cstheme="minorHAnsi"/>
           <w:b/>
@@ -1010,20 +1053,21 @@
           <w:sz w:val="22"/>
           <w:szCs w:val="22"/>
         </w:rPr>
+      </w:pPr>
+      <w:r>
+        <w:rPr>
+          <w:rFonts w:asciiTheme="minorHAnsi" w:hAnsiTheme="minorHAnsi" w:cstheme="minorHAnsi"/>
+          <w:b/>
+          <w:bCs/>
+          <w:sz w:val="22"/>
+          <w:szCs w:val="22"/>
+        </w:rPr>
         <w:t>Descripción de las Variables:</w:t>
       </w:r>
     </w:p>
     <w:p>
       <w:pPr>
-        <w:rPr>
-          <w:rFonts w:asciiTheme="minorHAnsi" w:hAnsiTheme="minorHAnsi" w:cstheme="minorHAnsi"/>
-          <w:sz w:val="22"/>
-          <w:szCs w:val="22"/>
-        </w:rPr>
-      </w:pPr>
-    </w:p>
-    <w:p>
-      <w:pPr>
+        <w:ind w:firstLine="195"/>
         <w:rPr>
           <w:rFonts w:asciiTheme="minorHAnsi" w:hAnsiTheme="minorHAnsi" w:cstheme="minorHAnsi"/>
           <w:b/>
@@ -1035,49 +1079,12 @@
       <w:r>
         <w:rPr>
           <w:rFonts w:asciiTheme="minorHAnsi" w:hAnsiTheme="minorHAnsi" w:cstheme="minorHAnsi"/>
-          <w:sz w:val="22"/>
-          <w:szCs w:val="22"/>
-        </w:rPr>
-        <w:t xml:space="preserve">    </w:t>
-      </w:r>
-      <w:r>
-        <w:rPr>
-          <w:rFonts w:asciiTheme="minorHAnsi" w:hAnsiTheme="minorHAnsi" w:cstheme="minorHAnsi"/>
           <w:b/>
           <w:bCs/>
           <w:sz w:val="22"/>
           <w:szCs w:val="22"/>
         </w:rPr>
         <w:t>Variable Dependiente:</w:t>
-      </w:r>
-    </w:p>
-    <w:p>
-      <w:pPr>
-        <w:rPr>
-          <w:rFonts w:asciiTheme="minorHAnsi" w:hAnsiTheme="minorHAnsi" w:cstheme="minorHAnsi"/>
-          <w:b/>
-          <w:bCs/>
-          <w:sz w:val="22"/>
-          <w:szCs w:val="22"/>
-        </w:rPr>
-      </w:pPr>
-      <w:r>
-        <w:rPr>
-          <w:rFonts w:asciiTheme="minorHAnsi" w:hAnsiTheme="minorHAnsi" w:cstheme="minorHAnsi"/>
-          <w:sz w:val="22"/>
-          <w:szCs w:val="22"/>
-        </w:rPr>
-        <w:t xml:space="preserve">        </w:t>
-      </w:r>
-      <w:r>
-        <w:rPr>
-          <w:rFonts w:asciiTheme="minorHAnsi" w:hAnsiTheme="minorHAnsi" w:cstheme="minorHAnsi"/>
-          <w:b/>
-          <w:bCs/>
-          <w:sz w:val="22"/>
-          <w:szCs w:val="22"/>
-        </w:rPr>
-        <w:t>Diagnóstico de cáncer de mama (binaria: Sí/No):</w:t>
       </w:r>
     </w:p>
     <w:p>
@@ -1085,70 +1092,114 @@
         <w:pStyle w:val="Prrafodelista"/>
         <w:numPr>
           <w:ilvl w:val="0"/>
-          <w:numId w:val="21"/>
+          <w:numId w:val="20"/>
         </w:numPr>
         <w:rPr>
           <w:rFonts w:asciiTheme="minorHAnsi" w:hAnsiTheme="minorHAnsi" w:cstheme="minorHAnsi"/>
-          <w:sz w:val="22"/>
-          <w:szCs w:val="22"/>
-        </w:rPr>
-      </w:pPr>
-      <w:r>
-        <w:rPr>
-          <w:rFonts w:asciiTheme="minorHAnsi" w:hAnsiTheme="minorHAnsi" w:cstheme="minorHAnsi"/>
-          <w:sz w:val="22"/>
-          <w:szCs w:val="22"/>
-        </w:rPr>
-        <w:t xml:space="preserve"> </w:t>
-      </w:r>
-      <w:r>
-        <w:rPr>
-          <w:rFonts w:asciiTheme="minorHAnsi" w:hAnsiTheme="minorHAnsi" w:cstheme="minorHAnsi"/>
           <w:b/>
           <w:bCs/>
           <w:sz w:val="22"/>
           <w:szCs w:val="22"/>
         </w:rPr>
-        <w:t>Para casos positivos (Sí):</w:t>
-      </w:r>
-      <w:r>
-        <w:rPr>
-          <w:rFonts w:asciiTheme="minorHAnsi" w:hAnsiTheme="minorHAnsi" w:cstheme="minorHAnsi"/>
-          <w:sz w:val="22"/>
-          <w:szCs w:val="22"/>
-        </w:rPr>
-        <w:t xml:space="preserve"> Mujeres diagnosticadas con cáncer de mama. Las variables independientes corresponden a los datos registrados un año antes del diagnóstico confirmatorio.</w:t>
+      </w:pPr>
+      <w:proofErr w:type="spellStart"/>
+      <w:r>
+        <w:rPr>
+          <w:rFonts w:asciiTheme="minorHAnsi" w:hAnsiTheme="minorHAnsi" w:cstheme="minorHAnsi"/>
+          <w:b/>
+          <w:bCs/>
+          <w:sz w:val="22"/>
+          <w:szCs w:val="22"/>
+        </w:rPr>
+        <w:t>Ind_CAM</w:t>
+      </w:r>
+      <w:proofErr w:type="spellEnd"/>
+      <w:r>
+        <w:rPr>
+          <w:rFonts w:asciiTheme="minorHAnsi" w:hAnsiTheme="minorHAnsi" w:cstheme="minorHAnsi"/>
+          <w:b/>
+          <w:bCs/>
+          <w:sz w:val="22"/>
+          <w:szCs w:val="22"/>
+        </w:rPr>
+        <w:t xml:space="preserve">: </w:t>
+      </w:r>
+      <w:r>
+        <w:rPr>
+          <w:rFonts w:asciiTheme="minorHAnsi" w:hAnsiTheme="minorHAnsi" w:cstheme="minorHAnsi"/>
+          <w:sz w:val="22"/>
+          <w:szCs w:val="22"/>
+        </w:rPr>
+        <w:t>Diagnóstico de cáncer de mama (binaria: Sí/No)</w:t>
+      </w:r>
+      <w:r>
+        <w:rPr>
+          <w:rFonts w:asciiTheme="minorHAnsi" w:hAnsiTheme="minorHAnsi" w:cstheme="minorHAnsi"/>
+          <w:b/>
+          <w:bCs/>
+          <w:sz w:val="22"/>
+          <w:szCs w:val="22"/>
+        </w:rPr>
+        <w:t>.</w:t>
       </w:r>
     </w:p>
     <w:p>
       <w:pPr>
         <w:pStyle w:val="Prrafodelista"/>
         <w:numPr>
-          <w:ilvl w:val="0"/>
-          <w:numId w:val="21"/>
+          <w:ilvl w:val="1"/>
+          <w:numId w:val="20"/>
         </w:numPr>
         <w:rPr>
           <w:rFonts w:asciiTheme="minorHAnsi" w:hAnsiTheme="minorHAnsi" w:cstheme="minorHAnsi"/>
-          <w:sz w:val="22"/>
-          <w:szCs w:val="22"/>
-        </w:rPr>
-      </w:pPr>
-      <w:r>
-        <w:rPr>
-          <w:rFonts w:asciiTheme="minorHAnsi" w:hAnsiTheme="minorHAnsi" w:cstheme="minorHAnsi"/>
-          <w:sz w:val="22"/>
-          <w:szCs w:val="22"/>
-        </w:rPr>
-        <w:t xml:space="preserve"> </w:t>
-      </w:r>
-      <w:r>
-        <w:rPr>
-          <w:rFonts w:asciiTheme="minorHAnsi" w:hAnsiTheme="minorHAnsi" w:cstheme="minorHAnsi"/>
           <w:b/>
           <w:bCs/>
           <w:sz w:val="22"/>
           <w:szCs w:val="22"/>
         </w:rPr>
+      </w:pPr>
+      <w:r>
+        <w:rPr>
+          <w:rFonts w:asciiTheme="minorHAnsi" w:hAnsiTheme="minorHAnsi" w:cstheme="minorHAnsi"/>
+          <w:b/>
+          <w:bCs/>
+          <w:sz w:val="22"/>
+          <w:szCs w:val="22"/>
+        </w:rPr>
+        <w:t>Para casos positivos (Sí):</w:t>
+      </w:r>
+      <w:r>
+        <w:rPr>
+          <w:rFonts w:asciiTheme="minorHAnsi" w:hAnsiTheme="minorHAnsi" w:cstheme="minorHAnsi"/>
+          <w:sz w:val="22"/>
+          <w:szCs w:val="22"/>
+        </w:rPr>
+        <w:t xml:space="preserve"> Mujeres diagnosticadas con cáncer de mama. Las variables independientes corresponden a los datos registrados un año antes del diagnóstico confirmatorio.</w:t>
+      </w:r>
+    </w:p>
+    <w:p>
+      <w:pPr>
+        <w:pStyle w:val="Prrafodelista"/>
+        <w:numPr>
+          <w:ilvl w:val="1"/>
+          <w:numId w:val="20"/>
+        </w:numPr>
+        <w:rPr>
+          <w:rFonts w:asciiTheme="minorHAnsi" w:hAnsiTheme="minorHAnsi" w:cstheme="minorHAnsi"/>
+          <w:b/>
+          <w:bCs/>
+          <w:sz w:val="22"/>
+          <w:szCs w:val="22"/>
+        </w:rPr>
+      </w:pPr>
+      <w:r>
+        <w:rPr>
+          <w:rFonts w:asciiTheme="minorHAnsi" w:hAnsiTheme="minorHAnsi" w:cstheme="minorHAnsi"/>
+          <w:b/>
+          <w:bCs/>
+          <w:sz w:val="22"/>
+          <w:szCs w:val="22"/>
+        </w:rPr>
         <w:t>Para casos negativos (No):</w:t>
       </w:r>
       <w:r>
@@ -1162,15 +1213,17 @@
     </w:p>
     <w:p>
       <w:pPr>
-        <w:rPr>
-          <w:rFonts w:asciiTheme="minorHAnsi" w:hAnsiTheme="minorHAnsi" w:cstheme="minorHAnsi"/>
-          <w:sz w:val="22"/>
-          <w:szCs w:val="22"/>
-        </w:rPr>
-      </w:pPr>
-    </w:p>
-    <w:p>
-      <w:pPr>
+        <w:ind w:firstLine="150"/>
+        <w:rPr>
+          <w:rFonts w:asciiTheme="minorHAnsi" w:hAnsiTheme="minorHAnsi" w:cstheme="minorHAnsi"/>
+          <w:sz w:val="22"/>
+          <w:szCs w:val="22"/>
+        </w:rPr>
+      </w:pPr>
+    </w:p>
+    <w:p>
+      <w:pPr>
+        <w:ind w:firstLine="150"/>
         <w:rPr>
           <w:rFonts w:asciiTheme="minorHAnsi" w:hAnsiTheme="minorHAnsi" w:cstheme="minorHAnsi"/>
           <w:b/>
@@ -1182,20 +1235,12 @@
       <w:r>
         <w:rPr>
           <w:rFonts w:asciiTheme="minorHAnsi" w:hAnsiTheme="minorHAnsi" w:cstheme="minorHAnsi"/>
+          <w:b/>
+          <w:bCs/>
           <w:sz w:val="22"/>
           <w:szCs w:val="22"/>
         </w:rPr>
         <w:lastRenderedPageBreak/>
-        <w:t xml:space="preserve">    </w:t>
-      </w:r>
-      <w:r>
-        <w:rPr>
-          <w:rFonts w:asciiTheme="minorHAnsi" w:hAnsiTheme="minorHAnsi" w:cstheme="minorHAnsi"/>
-          <w:b/>
-          <w:bCs/>
-          <w:sz w:val="22"/>
-          <w:szCs w:val="22"/>
-        </w:rPr>
         <w:t>Variables Independientes:</w:t>
       </w:r>
     </w:p>
@@ -1208,17 +1253,65 @@
         </w:numPr>
         <w:rPr>
           <w:rFonts w:asciiTheme="minorHAnsi" w:hAnsiTheme="minorHAnsi" w:cstheme="minorHAnsi"/>
-          <w:sz w:val="22"/>
-          <w:szCs w:val="22"/>
-        </w:rPr>
-      </w:pPr>
-      <w:r>
-        <w:rPr>
-          <w:rFonts w:asciiTheme="minorHAnsi" w:hAnsiTheme="minorHAnsi" w:cstheme="minorHAnsi"/>
-          <w:sz w:val="22"/>
-          <w:szCs w:val="22"/>
-        </w:rPr>
-        <w:t>Sexo: Categórica; se espera que todos los registros correspondan al sexo femenino.</w:t>
+          <w:b/>
+          <w:bCs/>
+          <w:sz w:val="22"/>
+          <w:szCs w:val="22"/>
+        </w:rPr>
+      </w:pPr>
+      <w:proofErr w:type="spellStart"/>
+      <w:r>
+        <w:rPr>
+          <w:rFonts w:asciiTheme="minorHAnsi" w:hAnsiTheme="minorHAnsi" w:cstheme="minorHAnsi"/>
+          <w:b/>
+          <w:bCs/>
+          <w:sz w:val="22"/>
+          <w:szCs w:val="22"/>
+        </w:rPr>
+        <w:t>Afiliado_Id</w:t>
+      </w:r>
+      <w:proofErr w:type="spellEnd"/>
+      <w:r>
+        <w:rPr>
+          <w:rFonts w:asciiTheme="minorHAnsi" w:hAnsiTheme="minorHAnsi" w:cstheme="minorHAnsi"/>
+          <w:b/>
+          <w:bCs/>
+          <w:sz w:val="22"/>
+          <w:szCs w:val="22"/>
+        </w:rPr>
+        <w:t xml:space="preserve">: </w:t>
+      </w:r>
+      <w:r>
+        <w:rPr>
+          <w:rFonts w:asciiTheme="minorHAnsi" w:hAnsiTheme="minorHAnsi" w:cstheme="minorHAnsi"/>
+          <w:sz w:val="22"/>
+          <w:szCs w:val="22"/>
+        </w:rPr>
+        <w:t>Numérica</w:t>
+      </w:r>
+      <w:r>
+        <w:rPr>
+          <w:rFonts w:asciiTheme="minorHAnsi" w:hAnsiTheme="minorHAnsi" w:cstheme="minorHAnsi"/>
+          <w:sz w:val="22"/>
+          <w:szCs w:val="22"/>
+        </w:rPr>
+        <w:t>; número de identificación del afiliado</w:t>
+      </w:r>
+      <w:r>
+        <w:rPr>
+          <w:rFonts w:asciiTheme="minorHAnsi" w:hAnsiTheme="minorHAnsi" w:cstheme="minorHAnsi"/>
+          <w:sz w:val="22"/>
+          <w:szCs w:val="22"/>
+        </w:rPr>
+        <w:t xml:space="preserve"> en la compañía</w:t>
+      </w:r>
+      <w:r>
+        <w:rPr>
+          <w:rFonts w:asciiTheme="minorHAnsi" w:hAnsiTheme="minorHAnsi" w:cstheme="minorHAnsi"/>
+          <w:sz w:val="22"/>
+          <w:szCs w:val="22"/>
+        </w:rPr>
+        <w:t>.</w:t>
       </w:r>
     </w:p>
     <w:p>
@@ -1234,13 +1327,83 @@
           <w:szCs w:val="22"/>
         </w:rPr>
       </w:pPr>
-      <w:r>
-        <w:rPr>
-          <w:rFonts w:asciiTheme="minorHAnsi" w:hAnsiTheme="minorHAnsi" w:cstheme="minorHAnsi"/>
-          <w:sz w:val="22"/>
-          <w:szCs w:val="22"/>
-        </w:rPr>
-        <w:t>Edad: Numérica continua; edad de la paciente en años al momento del registro correspondiente.</w:t>
+      <w:proofErr w:type="spellStart"/>
+      <w:r>
+        <w:rPr>
+          <w:rFonts w:asciiTheme="minorHAnsi" w:hAnsiTheme="minorHAnsi" w:cstheme="minorHAnsi"/>
+          <w:b/>
+          <w:bCs/>
+          <w:sz w:val="22"/>
+          <w:szCs w:val="22"/>
+        </w:rPr>
+        <w:t>Ind_Frecuencia_Licor</w:t>
+      </w:r>
+      <w:proofErr w:type="spellEnd"/>
+      <w:r>
+        <w:rPr>
+          <w:rFonts w:asciiTheme="minorHAnsi" w:hAnsiTheme="minorHAnsi" w:cstheme="minorHAnsi"/>
+          <w:b/>
+          <w:bCs/>
+          <w:sz w:val="22"/>
+          <w:szCs w:val="22"/>
+        </w:rPr>
+        <w:t xml:space="preserve">: </w:t>
+      </w:r>
+      <w:r>
+        <w:rPr>
+          <w:rFonts w:asciiTheme="minorHAnsi" w:hAnsiTheme="minorHAnsi" w:cstheme="minorHAnsi"/>
+          <w:sz w:val="22"/>
+          <w:szCs w:val="22"/>
+        </w:rPr>
+        <w:t>Indicador de consumo de alcohol</w:t>
+      </w:r>
+      <w:r>
+        <w:rPr>
+          <w:rFonts w:asciiTheme="minorHAnsi" w:hAnsiTheme="minorHAnsi" w:cstheme="minorHAnsi"/>
+          <w:sz w:val="22"/>
+          <w:szCs w:val="22"/>
+        </w:rPr>
+        <w:t>.</w:t>
+      </w:r>
+      <w:r>
+        <w:rPr>
+          <w:rFonts w:asciiTheme="minorHAnsi" w:hAnsiTheme="minorHAnsi" w:cstheme="minorHAnsi"/>
+          <w:sz w:val="22"/>
+          <w:szCs w:val="22"/>
+        </w:rPr>
+        <w:t xml:space="preserve"> Binaria; '</w:t>
+      </w:r>
+      <w:r>
+        <w:rPr>
+          <w:rFonts w:asciiTheme="minorHAnsi" w:hAnsiTheme="minorHAnsi" w:cstheme="minorHAnsi"/>
+          <w:sz w:val="22"/>
+          <w:szCs w:val="22"/>
+        </w:rPr>
+        <w:t>Si</w:t>
+      </w:r>
+      <w:r>
+        <w:rPr>
+          <w:rFonts w:asciiTheme="minorHAnsi" w:hAnsiTheme="minorHAnsi" w:cstheme="minorHAnsi"/>
+          <w:sz w:val="22"/>
+          <w:szCs w:val="22"/>
+        </w:rPr>
+        <w:t>' para consumo, '</w:t>
+      </w:r>
+      <w:r>
+        <w:rPr>
+          <w:rFonts w:asciiTheme="minorHAnsi" w:hAnsiTheme="minorHAnsi" w:cstheme="minorHAnsi"/>
+          <w:sz w:val="22"/>
+          <w:szCs w:val="22"/>
+        </w:rPr>
+        <w:t>No</w:t>
+      </w:r>
+      <w:r>
+        <w:rPr>
+          <w:rFonts w:asciiTheme="minorHAnsi" w:hAnsiTheme="minorHAnsi" w:cstheme="minorHAnsi"/>
+          <w:sz w:val="22"/>
+          <w:szCs w:val="22"/>
+        </w:rPr>
+        <w:t>' para no consumo.</w:t>
       </w:r>
     </w:p>
     <w:p>
@@ -1256,13 +1419,63 @@
           <w:szCs w:val="22"/>
         </w:rPr>
       </w:pPr>
-      <w:r>
-        <w:rPr>
-          <w:rFonts w:asciiTheme="minorHAnsi" w:hAnsiTheme="minorHAnsi" w:cstheme="minorHAnsi"/>
-          <w:sz w:val="22"/>
-          <w:szCs w:val="22"/>
-        </w:rPr>
-        <w:t>Raza: Categórica; categorías como 'Blanca', 'Afrodescendiente', 'Indígena', 'Mestiza'.</w:t>
+      <w:proofErr w:type="spellStart"/>
+      <w:r>
+        <w:rPr>
+          <w:rFonts w:asciiTheme="minorHAnsi" w:hAnsiTheme="minorHAnsi" w:cstheme="minorHAnsi"/>
+          <w:b/>
+          <w:bCs/>
+          <w:sz w:val="22"/>
+          <w:szCs w:val="22"/>
+        </w:rPr>
+        <w:t>Sexo</w:t>
+      </w:r>
+      <w:r>
+        <w:rPr>
+          <w:rFonts w:asciiTheme="minorHAnsi" w:hAnsiTheme="minorHAnsi" w:cstheme="minorHAnsi"/>
+          <w:b/>
+          <w:bCs/>
+          <w:sz w:val="22"/>
+          <w:szCs w:val="22"/>
+        </w:rPr>
+        <w:t>_Cd</w:t>
+      </w:r>
+      <w:proofErr w:type="spellEnd"/>
+      <w:r>
+        <w:rPr>
+          <w:rFonts w:asciiTheme="minorHAnsi" w:hAnsiTheme="minorHAnsi" w:cstheme="minorHAnsi"/>
+          <w:b/>
+          <w:bCs/>
+          <w:sz w:val="22"/>
+          <w:szCs w:val="22"/>
+        </w:rPr>
+        <w:t>:</w:t>
+      </w:r>
+      <w:r>
+        <w:rPr>
+          <w:rFonts w:asciiTheme="minorHAnsi" w:hAnsiTheme="minorHAnsi" w:cstheme="minorHAnsi"/>
+          <w:b/>
+          <w:bCs/>
+          <w:sz w:val="22"/>
+          <w:szCs w:val="22"/>
+        </w:rPr>
+        <w:t xml:space="preserve"> </w:t>
+      </w:r>
+      <w:r>
+        <w:rPr>
+          <w:rFonts w:asciiTheme="minorHAnsi" w:hAnsiTheme="minorHAnsi" w:cstheme="minorHAnsi"/>
+          <w:sz w:val="22"/>
+          <w:szCs w:val="22"/>
+        </w:rPr>
+        <w:t>Sexo.</w:t>
+      </w:r>
+      <w:r>
+        <w:rPr>
+          <w:rFonts w:asciiTheme="minorHAnsi" w:hAnsiTheme="minorHAnsi" w:cstheme="minorHAnsi"/>
+          <w:sz w:val="22"/>
+          <w:szCs w:val="22"/>
+        </w:rPr>
+        <w:t xml:space="preserve"> Categórica; se espera que todos los registros correspondan al sexo femenino.</w:t>
       </w:r>
     </w:p>
     <w:p>
@@ -1278,13 +1491,51 @@
           <w:szCs w:val="22"/>
         </w:rPr>
       </w:pPr>
-      <w:r>
-        <w:rPr>
-          <w:rFonts w:asciiTheme="minorHAnsi" w:hAnsiTheme="minorHAnsi" w:cstheme="minorHAnsi"/>
-          <w:sz w:val="22"/>
-          <w:szCs w:val="22"/>
-        </w:rPr>
-        <w:t>Índice de Masa Corporal (IMC): Numérica continua; kg/m².</w:t>
+      <w:proofErr w:type="spellStart"/>
+      <w:r>
+        <w:rPr>
+          <w:rFonts w:asciiTheme="minorHAnsi" w:hAnsiTheme="minorHAnsi" w:cstheme="minorHAnsi"/>
+          <w:b/>
+          <w:bCs/>
+          <w:sz w:val="22"/>
+          <w:szCs w:val="22"/>
+        </w:rPr>
+        <w:t>Raza</w:t>
+      </w:r>
+      <w:r>
+        <w:rPr>
+          <w:rFonts w:asciiTheme="minorHAnsi" w:hAnsiTheme="minorHAnsi" w:cstheme="minorHAnsi"/>
+          <w:b/>
+          <w:bCs/>
+          <w:sz w:val="22"/>
+          <w:szCs w:val="22"/>
+        </w:rPr>
+        <w:t>_Desc</w:t>
+      </w:r>
+      <w:proofErr w:type="spellEnd"/>
+      <w:r>
+        <w:rPr>
+          <w:rFonts w:asciiTheme="minorHAnsi" w:hAnsiTheme="minorHAnsi" w:cstheme="minorHAnsi"/>
+          <w:sz w:val="22"/>
+          <w:szCs w:val="22"/>
+        </w:rPr>
+        <w:t>:</w:t>
+      </w:r>
+      <w:r>
+        <w:rPr>
+          <w:rFonts w:asciiTheme="minorHAnsi" w:hAnsiTheme="minorHAnsi" w:cstheme="minorHAnsi"/>
+          <w:sz w:val="22"/>
+          <w:szCs w:val="22"/>
+        </w:rPr>
+        <w:t xml:space="preserve"> Raza.</w:t>
+      </w:r>
+      <w:r>
+        <w:rPr>
+          <w:rFonts w:asciiTheme="minorHAnsi" w:hAnsiTheme="minorHAnsi" w:cstheme="minorHAnsi"/>
+          <w:sz w:val="22"/>
+          <w:szCs w:val="22"/>
+        </w:rPr>
+        <w:t xml:space="preserve"> Categórica; categorías como 'Blanca', 'Afrodescendiente', 'Indígena', 'Mestiza'.</w:t>
       </w:r>
     </w:p>
     <w:p>
@@ -1300,13 +1551,51 @@
           <w:szCs w:val="22"/>
         </w:rPr>
       </w:pPr>
-      <w:r>
-        <w:rPr>
-          <w:rFonts w:asciiTheme="minorHAnsi" w:hAnsiTheme="minorHAnsi" w:cstheme="minorHAnsi"/>
-          <w:sz w:val="22"/>
-          <w:szCs w:val="22"/>
-        </w:rPr>
-        <w:t>Indicador de consumo de alcohol: Binaria; '1' para consumo, '0' para no consumo.</w:t>
+      <w:proofErr w:type="spellStart"/>
+      <w:r>
+        <w:rPr>
+          <w:rFonts w:asciiTheme="minorHAnsi" w:hAnsiTheme="minorHAnsi" w:cstheme="minorHAnsi"/>
+          <w:b/>
+          <w:bCs/>
+          <w:sz w:val="22"/>
+          <w:szCs w:val="22"/>
+        </w:rPr>
+        <w:t>Valor_IMC</w:t>
+      </w:r>
+      <w:proofErr w:type="spellEnd"/>
+      <w:r>
+        <w:rPr>
+          <w:rFonts w:asciiTheme="minorHAnsi" w:hAnsiTheme="minorHAnsi" w:cstheme="minorHAnsi"/>
+          <w:b/>
+          <w:bCs/>
+          <w:sz w:val="22"/>
+          <w:szCs w:val="22"/>
+        </w:rPr>
+        <w:t xml:space="preserve">: </w:t>
+      </w:r>
+      <w:r>
+        <w:rPr>
+          <w:rFonts w:asciiTheme="minorHAnsi" w:hAnsiTheme="minorHAnsi" w:cstheme="minorHAnsi"/>
+          <w:sz w:val="22"/>
+          <w:szCs w:val="22"/>
+        </w:rPr>
+        <w:t>Índice de Masa Corporal (IMC)</w:t>
+      </w:r>
+      <w:r>
+        <w:rPr>
+          <w:rFonts w:asciiTheme="minorHAnsi" w:hAnsiTheme="minorHAnsi" w:cstheme="minorHAnsi"/>
+          <w:sz w:val="22"/>
+          <w:szCs w:val="22"/>
+        </w:rPr>
+        <w:t xml:space="preserve">. </w:t>
+      </w:r>
+      <w:r>
+        <w:rPr>
+          <w:rFonts w:asciiTheme="minorHAnsi" w:hAnsiTheme="minorHAnsi" w:cstheme="minorHAnsi"/>
+          <w:sz w:val="22"/>
+          <w:szCs w:val="22"/>
+        </w:rPr>
+        <w:t>Numérica continua; kg/m².</w:t>
       </w:r>
     </w:p>
     <w:p>
@@ -1322,13 +1611,51 @@
           <w:szCs w:val="22"/>
         </w:rPr>
       </w:pPr>
-      <w:r>
-        <w:rPr>
-          <w:rFonts w:asciiTheme="minorHAnsi" w:hAnsiTheme="minorHAnsi" w:cstheme="minorHAnsi"/>
-          <w:sz w:val="22"/>
-          <w:szCs w:val="22"/>
-        </w:rPr>
-        <w:t>Edad de la menarca: Numérica discreta; edad en años del primer período menstrual.</w:t>
+      <w:proofErr w:type="spellStart"/>
+      <w:r>
+        <w:rPr>
+          <w:rFonts w:asciiTheme="minorHAnsi" w:hAnsiTheme="minorHAnsi" w:cstheme="minorHAnsi"/>
+          <w:b/>
+          <w:bCs/>
+          <w:sz w:val="22"/>
+          <w:szCs w:val="22"/>
+        </w:rPr>
+        <w:t>Num_Edad_Menopausia</w:t>
+      </w:r>
+      <w:proofErr w:type="spellEnd"/>
+      <w:r>
+        <w:rPr>
+          <w:rFonts w:asciiTheme="minorHAnsi" w:hAnsiTheme="minorHAnsi" w:cstheme="minorHAnsi"/>
+          <w:b/>
+          <w:bCs/>
+          <w:sz w:val="22"/>
+          <w:szCs w:val="22"/>
+        </w:rPr>
+        <w:t xml:space="preserve">: </w:t>
+      </w:r>
+      <w:r>
+        <w:rPr>
+          <w:rFonts w:asciiTheme="minorHAnsi" w:hAnsiTheme="minorHAnsi" w:cstheme="minorHAnsi"/>
+          <w:sz w:val="22"/>
+          <w:szCs w:val="22"/>
+        </w:rPr>
+        <w:t>Edad de la menopausia</w:t>
+      </w:r>
+      <w:r>
+        <w:rPr>
+          <w:rFonts w:asciiTheme="minorHAnsi" w:hAnsiTheme="minorHAnsi" w:cstheme="minorHAnsi"/>
+          <w:sz w:val="22"/>
+          <w:szCs w:val="22"/>
+        </w:rPr>
+        <w:t>.</w:t>
+      </w:r>
+      <w:r>
+        <w:rPr>
+          <w:rFonts w:asciiTheme="minorHAnsi" w:hAnsiTheme="minorHAnsi" w:cstheme="minorHAnsi"/>
+          <w:sz w:val="22"/>
+          <w:szCs w:val="22"/>
+        </w:rPr>
+        <w:t xml:space="preserve"> Numérica discreta; aplicable solo a mujeres posmenopáusicas.</w:t>
       </w:r>
     </w:p>
     <w:p>
@@ -1344,13 +1671,51 @@
           <w:szCs w:val="22"/>
         </w:rPr>
       </w:pPr>
-      <w:r>
-        <w:rPr>
-          <w:rFonts w:asciiTheme="minorHAnsi" w:hAnsiTheme="minorHAnsi" w:cstheme="minorHAnsi"/>
-          <w:sz w:val="22"/>
-          <w:szCs w:val="22"/>
-        </w:rPr>
-        <w:t>Edad de la menopausia: Numérica discreta; aplicable solo a mujeres posmenopáusicas.</w:t>
+      <w:proofErr w:type="spellStart"/>
+      <w:r>
+        <w:rPr>
+          <w:rFonts w:asciiTheme="minorHAnsi" w:hAnsiTheme="minorHAnsi" w:cstheme="minorHAnsi"/>
+          <w:b/>
+          <w:bCs/>
+          <w:sz w:val="22"/>
+          <w:szCs w:val="22"/>
+        </w:rPr>
+        <w:t>Num_Edad_Menarca</w:t>
+      </w:r>
+      <w:proofErr w:type="spellEnd"/>
+      <w:r>
+        <w:rPr>
+          <w:rFonts w:asciiTheme="minorHAnsi" w:hAnsiTheme="minorHAnsi" w:cstheme="minorHAnsi"/>
+          <w:b/>
+          <w:bCs/>
+          <w:sz w:val="22"/>
+          <w:szCs w:val="22"/>
+        </w:rPr>
+        <w:t xml:space="preserve">: </w:t>
+      </w:r>
+      <w:r>
+        <w:rPr>
+          <w:rFonts w:asciiTheme="minorHAnsi" w:hAnsiTheme="minorHAnsi" w:cstheme="minorHAnsi"/>
+          <w:sz w:val="22"/>
+          <w:szCs w:val="22"/>
+        </w:rPr>
+        <w:t>Edad de la menarca</w:t>
+      </w:r>
+      <w:r>
+        <w:rPr>
+          <w:rFonts w:asciiTheme="minorHAnsi" w:hAnsiTheme="minorHAnsi" w:cstheme="minorHAnsi"/>
+          <w:sz w:val="22"/>
+          <w:szCs w:val="22"/>
+        </w:rPr>
+        <w:t>.</w:t>
+      </w:r>
+      <w:r>
+        <w:rPr>
+          <w:rFonts w:asciiTheme="minorHAnsi" w:hAnsiTheme="minorHAnsi" w:cstheme="minorHAnsi"/>
+          <w:sz w:val="22"/>
+          <w:szCs w:val="22"/>
+        </w:rPr>
+        <w:t xml:space="preserve"> Numérica discreta; edad en años del primer período menstrual.</w:t>
       </w:r>
     </w:p>
     <w:p>
@@ -1366,13 +1731,81 @@
           <w:szCs w:val="22"/>
         </w:rPr>
       </w:pPr>
-      <w:r>
-        <w:rPr>
-          <w:rFonts w:asciiTheme="minorHAnsi" w:hAnsiTheme="minorHAnsi" w:cstheme="minorHAnsi"/>
-          <w:sz w:val="22"/>
-          <w:szCs w:val="22"/>
-        </w:rPr>
-        <w:t>Indicador de terapia hormonal: Binaria; '1' para sí, '0' para no.</w:t>
+      <w:proofErr w:type="spellStart"/>
+      <w:r>
+        <w:rPr>
+          <w:rFonts w:asciiTheme="minorHAnsi" w:hAnsiTheme="minorHAnsi" w:cstheme="minorHAnsi"/>
+          <w:b/>
+          <w:bCs/>
+          <w:sz w:val="22"/>
+          <w:szCs w:val="22"/>
+        </w:rPr>
+        <w:t>Ind_Terapia_Hormonal</w:t>
+      </w:r>
+      <w:proofErr w:type="spellEnd"/>
+      <w:r>
+        <w:rPr>
+          <w:rFonts w:asciiTheme="minorHAnsi" w:hAnsiTheme="minorHAnsi" w:cstheme="minorHAnsi"/>
+          <w:sz w:val="22"/>
+          <w:szCs w:val="22"/>
+        </w:rPr>
+        <w:t xml:space="preserve">: </w:t>
+      </w:r>
+      <w:r>
+        <w:rPr>
+          <w:rFonts w:asciiTheme="minorHAnsi" w:hAnsiTheme="minorHAnsi" w:cstheme="minorHAnsi"/>
+          <w:sz w:val="22"/>
+          <w:szCs w:val="22"/>
+        </w:rPr>
+        <w:t>Indicador de terapia hormonal</w:t>
+      </w:r>
+      <w:r>
+        <w:rPr>
+          <w:rFonts w:asciiTheme="minorHAnsi" w:hAnsiTheme="minorHAnsi" w:cstheme="minorHAnsi"/>
+          <w:sz w:val="22"/>
+          <w:szCs w:val="22"/>
+        </w:rPr>
+        <w:t xml:space="preserve">. </w:t>
+      </w:r>
+      <w:r>
+        <w:rPr>
+          <w:rFonts w:asciiTheme="minorHAnsi" w:hAnsiTheme="minorHAnsi" w:cstheme="minorHAnsi"/>
+          <w:sz w:val="22"/>
+          <w:szCs w:val="22"/>
+        </w:rPr>
+        <w:t>Binaria; '</w:t>
+      </w:r>
+      <w:r>
+        <w:rPr>
+          <w:rFonts w:asciiTheme="minorHAnsi" w:hAnsiTheme="minorHAnsi" w:cstheme="minorHAnsi"/>
+          <w:sz w:val="22"/>
+          <w:szCs w:val="22"/>
+        </w:rPr>
+        <w:t>Si</w:t>
+      </w:r>
+      <w:r>
+        <w:rPr>
+          <w:rFonts w:asciiTheme="minorHAnsi" w:hAnsiTheme="minorHAnsi" w:cstheme="minorHAnsi"/>
+          <w:sz w:val="22"/>
+          <w:szCs w:val="22"/>
+        </w:rPr>
+        <w:t>' para sí, '</w:t>
+      </w:r>
+      <w:r>
+        <w:rPr>
+          <w:rFonts w:asciiTheme="minorHAnsi" w:hAnsiTheme="minorHAnsi" w:cstheme="minorHAnsi"/>
+          <w:sz w:val="22"/>
+          <w:szCs w:val="22"/>
+        </w:rPr>
+        <w:t>No</w:t>
+      </w:r>
+      <w:r>
+        <w:rPr>
+          <w:rFonts w:asciiTheme="minorHAnsi" w:hAnsiTheme="minorHAnsi" w:cstheme="minorHAnsi"/>
+          <w:sz w:val="22"/>
+          <w:szCs w:val="22"/>
+        </w:rPr>
+        <w:t>' para no.</w:t>
       </w:r>
     </w:p>
     <w:p>
@@ -1388,13 +1821,51 @@
           <w:szCs w:val="22"/>
         </w:rPr>
       </w:pPr>
-      <w:r>
-        <w:rPr>
-          <w:rFonts w:asciiTheme="minorHAnsi" w:hAnsiTheme="minorHAnsi" w:cstheme="minorHAnsi"/>
-          <w:sz w:val="22"/>
-          <w:szCs w:val="22"/>
-        </w:rPr>
-        <w:t>Resultado de mamografía (BI-RADS): Categórica ordinal; categorías de '0' a '6'.</w:t>
+      <w:proofErr w:type="spellStart"/>
+      <w:r>
+        <w:rPr>
+          <w:rFonts w:asciiTheme="minorHAnsi" w:hAnsiTheme="minorHAnsi" w:cstheme="minorHAnsi"/>
+          <w:b/>
+          <w:bCs/>
+          <w:sz w:val="22"/>
+          <w:szCs w:val="22"/>
+        </w:rPr>
+        <w:t>Num_Birads</w:t>
+      </w:r>
+      <w:proofErr w:type="spellEnd"/>
+      <w:r>
+        <w:rPr>
+          <w:rFonts w:asciiTheme="minorHAnsi" w:hAnsiTheme="minorHAnsi" w:cstheme="minorHAnsi"/>
+          <w:b/>
+          <w:bCs/>
+          <w:sz w:val="22"/>
+          <w:szCs w:val="22"/>
+        </w:rPr>
+        <w:t xml:space="preserve">: </w:t>
+      </w:r>
+      <w:r>
+        <w:rPr>
+          <w:rFonts w:asciiTheme="minorHAnsi" w:hAnsiTheme="minorHAnsi" w:cstheme="minorHAnsi"/>
+          <w:sz w:val="22"/>
+          <w:szCs w:val="22"/>
+        </w:rPr>
+        <w:t>Resultado de mamografía (BI-RADS)</w:t>
+      </w:r>
+      <w:r>
+        <w:rPr>
+          <w:rFonts w:asciiTheme="minorHAnsi" w:hAnsiTheme="minorHAnsi" w:cstheme="minorHAnsi"/>
+          <w:sz w:val="22"/>
+          <w:szCs w:val="22"/>
+        </w:rPr>
+        <w:t xml:space="preserve">. </w:t>
+      </w:r>
+      <w:r>
+        <w:rPr>
+          <w:rFonts w:asciiTheme="minorHAnsi" w:hAnsiTheme="minorHAnsi" w:cstheme="minorHAnsi"/>
+          <w:sz w:val="22"/>
+          <w:szCs w:val="22"/>
+        </w:rPr>
+        <w:t>Categórica ordinal; categorías de '0' a '6'.</w:t>
       </w:r>
     </w:p>
     <w:p>
@@ -1410,13 +1881,83 @@
           <w:szCs w:val="22"/>
         </w:rPr>
       </w:pPr>
-      <w:r>
-        <w:rPr>
-          <w:rFonts w:asciiTheme="minorHAnsi" w:hAnsiTheme="minorHAnsi" w:cstheme="minorHAnsi"/>
-          <w:sz w:val="22"/>
-          <w:szCs w:val="22"/>
-        </w:rPr>
-        <w:t>Indicador de ooforectomía bilateral: Binaria; '1' para sí, '0' para no.</w:t>
+      <w:proofErr w:type="spellStart"/>
+      <w:r>
+        <w:rPr>
+          <w:rFonts w:asciiTheme="minorHAnsi" w:hAnsiTheme="minorHAnsi" w:cstheme="minorHAnsi"/>
+          <w:b/>
+          <w:bCs/>
+          <w:sz w:val="22"/>
+          <w:szCs w:val="22"/>
+        </w:rPr>
+        <w:t>Ind_Ooforectomia_Bilateral</w:t>
+      </w:r>
+      <w:proofErr w:type="spellEnd"/>
+      <w:r>
+        <w:rPr>
+          <w:rFonts w:asciiTheme="minorHAnsi" w:hAnsiTheme="minorHAnsi" w:cstheme="minorHAnsi"/>
+          <w:b/>
+          <w:bCs/>
+          <w:sz w:val="22"/>
+          <w:szCs w:val="22"/>
+        </w:rPr>
+        <w:t xml:space="preserve">: </w:t>
+      </w:r>
+      <w:r>
+        <w:rPr>
+          <w:rFonts w:asciiTheme="minorHAnsi" w:hAnsiTheme="minorHAnsi" w:cstheme="minorHAnsi"/>
+          <w:sz w:val="22"/>
+          <w:szCs w:val="22"/>
+        </w:rPr>
+        <w:t>Indicador de ooforectomía bilateral</w:t>
+      </w:r>
+      <w:r>
+        <w:rPr>
+          <w:rFonts w:asciiTheme="minorHAnsi" w:hAnsiTheme="minorHAnsi" w:cstheme="minorHAnsi"/>
+          <w:sz w:val="22"/>
+          <w:szCs w:val="22"/>
+        </w:rPr>
+        <w:t>.</w:t>
+      </w:r>
+      <w:r>
+        <w:rPr>
+          <w:rFonts w:asciiTheme="minorHAnsi" w:hAnsiTheme="minorHAnsi" w:cstheme="minorHAnsi"/>
+          <w:sz w:val="22"/>
+          <w:szCs w:val="22"/>
+        </w:rPr>
+        <w:t xml:space="preserve"> Binaria; '</w:t>
+      </w:r>
+      <w:r>
+        <w:rPr>
+          <w:rFonts w:asciiTheme="minorHAnsi" w:hAnsiTheme="minorHAnsi" w:cstheme="minorHAnsi"/>
+          <w:sz w:val="22"/>
+          <w:szCs w:val="22"/>
+        </w:rPr>
+        <w:t>Si</w:t>
+      </w:r>
+      <w:r>
+        <w:rPr>
+          <w:rFonts w:asciiTheme="minorHAnsi" w:hAnsiTheme="minorHAnsi" w:cstheme="minorHAnsi"/>
+          <w:sz w:val="22"/>
+          <w:szCs w:val="22"/>
+        </w:rPr>
+        <w:t>' para sí, '</w:t>
+      </w:r>
+      <w:r>
+        <w:rPr>
+          <w:rFonts w:asciiTheme="minorHAnsi" w:hAnsiTheme="minorHAnsi" w:cstheme="minorHAnsi"/>
+          <w:sz w:val="22"/>
+          <w:szCs w:val="22"/>
+        </w:rPr>
+        <w:t>No</w:t>
+      </w:r>
+      <w:r>
+        <w:rPr>
+          <w:rFonts w:asciiTheme="minorHAnsi" w:hAnsiTheme="minorHAnsi" w:cstheme="minorHAnsi"/>
+          <w:sz w:val="22"/>
+          <w:szCs w:val="22"/>
+        </w:rPr>
+        <w:t>' para no.</w:t>
       </w:r>
     </w:p>
     <w:p>
@@ -1432,13 +1973,51 @@
           <w:szCs w:val="22"/>
         </w:rPr>
       </w:pPr>
-      <w:r>
-        <w:rPr>
-          <w:rFonts w:asciiTheme="minorHAnsi" w:hAnsiTheme="minorHAnsi" w:cstheme="minorHAnsi"/>
-          <w:sz w:val="22"/>
-          <w:szCs w:val="22"/>
-        </w:rPr>
-        <w:t>Número de familiares de primer grado con cualquier cáncer: Numérica discreta.</w:t>
+      <w:proofErr w:type="spellStart"/>
+      <w:r>
+        <w:rPr>
+          <w:rFonts w:asciiTheme="minorHAnsi" w:hAnsiTheme="minorHAnsi" w:cstheme="minorHAnsi"/>
+          <w:b/>
+          <w:bCs/>
+          <w:sz w:val="22"/>
+          <w:szCs w:val="22"/>
+        </w:rPr>
+        <w:t>Num_Fam_Primer_Grado_Otros</w:t>
+      </w:r>
+      <w:proofErr w:type="spellEnd"/>
+      <w:r>
+        <w:rPr>
+          <w:rFonts w:asciiTheme="minorHAnsi" w:hAnsiTheme="minorHAnsi" w:cstheme="minorHAnsi"/>
+          <w:b/>
+          <w:bCs/>
+          <w:sz w:val="22"/>
+          <w:szCs w:val="22"/>
+        </w:rPr>
+        <w:t xml:space="preserve">: </w:t>
+      </w:r>
+      <w:r>
+        <w:rPr>
+          <w:rFonts w:asciiTheme="minorHAnsi" w:hAnsiTheme="minorHAnsi" w:cstheme="minorHAnsi"/>
+          <w:sz w:val="22"/>
+          <w:szCs w:val="22"/>
+        </w:rPr>
+        <w:t>Número de familiares de primer grado con cualquier cáncer</w:t>
+      </w:r>
+      <w:r>
+        <w:rPr>
+          <w:rFonts w:asciiTheme="minorHAnsi" w:hAnsiTheme="minorHAnsi" w:cstheme="minorHAnsi"/>
+          <w:sz w:val="22"/>
+          <w:szCs w:val="22"/>
+        </w:rPr>
+        <w:t xml:space="preserve">. </w:t>
+      </w:r>
+      <w:r>
+        <w:rPr>
+          <w:rFonts w:asciiTheme="minorHAnsi" w:hAnsiTheme="minorHAnsi" w:cstheme="minorHAnsi"/>
+          <w:sz w:val="22"/>
+          <w:szCs w:val="22"/>
+        </w:rPr>
+        <w:t>Numérica discreta.</w:t>
       </w:r>
     </w:p>
     <w:p>
@@ -1454,13 +2033,51 @@
           <w:szCs w:val="22"/>
         </w:rPr>
       </w:pPr>
-      <w:r>
-        <w:rPr>
-          <w:rFonts w:asciiTheme="minorHAnsi" w:hAnsiTheme="minorHAnsi" w:cstheme="minorHAnsi"/>
-          <w:sz w:val="22"/>
-          <w:szCs w:val="22"/>
-        </w:rPr>
-        <w:t>Número de familiares de segundo grado con cualquier cáncer: Numérica discreta.</w:t>
+      <w:proofErr w:type="spellStart"/>
+      <w:r>
+        <w:rPr>
+          <w:rFonts w:asciiTheme="minorHAnsi" w:hAnsiTheme="minorHAnsi" w:cstheme="minorHAnsi"/>
+          <w:b/>
+          <w:bCs/>
+          <w:sz w:val="22"/>
+          <w:szCs w:val="22"/>
+        </w:rPr>
+        <w:t>Num_Fam_Segundo_Grado_Otros</w:t>
+      </w:r>
+      <w:proofErr w:type="spellEnd"/>
+      <w:r>
+        <w:rPr>
+          <w:rFonts w:asciiTheme="minorHAnsi" w:hAnsiTheme="minorHAnsi" w:cstheme="minorHAnsi"/>
+          <w:b/>
+          <w:bCs/>
+          <w:sz w:val="22"/>
+          <w:szCs w:val="22"/>
+        </w:rPr>
+        <w:t xml:space="preserve">: </w:t>
+      </w:r>
+      <w:r>
+        <w:rPr>
+          <w:rFonts w:asciiTheme="minorHAnsi" w:hAnsiTheme="minorHAnsi" w:cstheme="minorHAnsi"/>
+          <w:sz w:val="22"/>
+          <w:szCs w:val="22"/>
+        </w:rPr>
+        <w:t>Número de familiares de segundo grado con cualquier cáncer</w:t>
+      </w:r>
+      <w:r>
+        <w:rPr>
+          <w:rFonts w:asciiTheme="minorHAnsi" w:hAnsiTheme="minorHAnsi" w:cstheme="minorHAnsi"/>
+          <w:sz w:val="22"/>
+          <w:szCs w:val="22"/>
+        </w:rPr>
+        <w:t>.</w:t>
+      </w:r>
+      <w:r>
+        <w:rPr>
+          <w:rFonts w:asciiTheme="minorHAnsi" w:hAnsiTheme="minorHAnsi" w:cstheme="minorHAnsi"/>
+          <w:sz w:val="22"/>
+          <w:szCs w:val="22"/>
+        </w:rPr>
+        <w:t xml:space="preserve"> Numérica discreta.</w:t>
       </w:r>
     </w:p>
     <w:p>
@@ -1476,13 +2093,73 @@
           <w:szCs w:val="22"/>
         </w:rPr>
       </w:pPr>
-      <w:r>
-        <w:rPr>
-          <w:rFonts w:asciiTheme="minorHAnsi" w:hAnsiTheme="minorHAnsi" w:cstheme="minorHAnsi"/>
-          <w:sz w:val="22"/>
-          <w:szCs w:val="22"/>
-        </w:rPr>
-        <w:t>Número de familiares de primer grado con cáncer de mama: Numérica discreta.</w:t>
+      <w:proofErr w:type="spellStart"/>
+      <w:r>
+        <w:rPr>
+          <w:rFonts w:asciiTheme="minorHAnsi" w:hAnsiTheme="minorHAnsi" w:cstheme="minorHAnsi"/>
+          <w:b/>
+          <w:bCs/>
+          <w:sz w:val="22"/>
+          <w:szCs w:val="22"/>
+        </w:rPr>
+        <w:t>Ind_Ant_Fam_Otros</w:t>
+      </w:r>
+      <w:proofErr w:type="spellEnd"/>
+      <w:r>
+        <w:rPr>
+          <w:rFonts w:asciiTheme="minorHAnsi" w:hAnsiTheme="minorHAnsi" w:cstheme="minorHAnsi"/>
+          <w:sz w:val="22"/>
+          <w:szCs w:val="22"/>
+        </w:rPr>
+        <w:t>:</w:t>
+      </w:r>
+      <w:r>
+        <w:rPr>
+          <w:rFonts w:asciiTheme="minorHAnsi" w:hAnsiTheme="minorHAnsi" w:cstheme="minorHAnsi"/>
+          <w:sz w:val="22"/>
+          <w:szCs w:val="22"/>
+        </w:rPr>
+        <w:t xml:space="preserve"> </w:t>
+      </w:r>
+      <w:r>
+        <w:rPr>
+          <w:rFonts w:asciiTheme="minorHAnsi" w:hAnsiTheme="minorHAnsi" w:cstheme="minorHAnsi"/>
+          <w:sz w:val="22"/>
+          <w:szCs w:val="22"/>
+        </w:rPr>
+        <w:t>Indicador de antecedentes familiares con cualquier cáncer</w:t>
+      </w:r>
+      <w:r>
+        <w:rPr>
+          <w:rFonts w:asciiTheme="minorHAnsi" w:hAnsiTheme="minorHAnsi" w:cstheme="minorHAnsi"/>
+          <w:sz w:val="22"/>
+          <w:szCs w:val="22"/>
+        </w:rPr>
+        <w:t>.</w:t>
+      </w:r>
+      <w:r>
+        <w:rPr>
+          <w:rFonts w:asciiTheme="minorHAnsi" w:hAnsiTheme="minorHAnsi" w:cstheme="minorHAnsi"/>
+          <w:sz w:val="22"/>
+          <w:szCs w:val="22"/>
+        </w:rPr>
+        <w:t xml:space="preserve"> Binaria; '</w:t>
+      </w:r>
+      <w:r>
+        <w:rPr>
+          <w:rFonts w:asciiTheme="minorHAnsi" w:hAnsiTheme="minorHAnsi" w:cstheme="minorHAnsi"/>
+          <w:sz w:val="22"/>
+          <w:szCs w:val="22"/>
+        </w:rPr>
+        <w:t>Si</w:t>
+      </w:r>
+      <w:r>
+        <w:rPr>
+          <w:rFonts w:asciiTheme="minorHAnsi" w:hAnsiTheme="minorHAnsi" w:cstheme="minorHAnsi"/>
+          <w:sz w:val="22"/>
+          <w:szCs w:val="22"/>
+        </w:rPr>
+        <w:t>' si existe al menos un familiar afectado, '0' en caso contrario.</w:t>
       </w:r>
     </w:p>
     <w:p>
@@ -1498,13 +2175,61 @@
           <w:szCs w:val="22"/>
         </w:rPr>
       </w:pPr>
-      <w:r>
-        <w:rPr>
-          <w:rFonts w:asciiTheme="minorHAnsi" w:hAnsiTheme="minorHAnsi" w:cstheme="minorHAnsi"/>
-          <w:sz w:val="22"/>
-          <w:szCs w:val="22"/>
-        </w:rPr>
-        <w:t>Número de familiares de segundo grado con cáncer de mama: Numérica discreta.</w:t>
+      <w:proofErr w:type="spellStart"/>
+      <w:r>
+        <w:rPr>
+          <w:rFonts w:asciiTheme="minorHAnsi" w:hAnsiTheme="minorHAnsi" w:cstheme="minorHAnsi"/>
+          <w:b/>
+          <w:bCs/>
+          <w:sz w:val="22"/>
+          <w:szCs w:val="22"/>
+        </w:rPr>
+        <w:t>Num_Fam_Primer_Grado_CAM</w:t>
+      </w:r>
+      <w:proofErr w:type="spellEnd"/>
+      <w:r>
+        <w:rPr>
+          <w:rFonts w:asciiTheme="minorHAnsi" w:hAnsiTheme="minorHAnsi" w:cstheme="minorHAnsi"/>
+          <w:b/>
+          <w:bCs/>
+          <w:sz w:val="22"/>
+          <w:szCs w:val="22"/>
+        </w:rPr>
+        <w:t xml:space="preserve">: </w:t>
+      </w:r>
+      <w:r>
+        <w:rPr>
+          <w:rFonts w:asciiTheme="minorHAnsi" w:hAnsiTheme="minorHAnsi" w:cstheme="minorHAnsi"/>
+          <w:sz w:val="22"/>
+          <w:szCs w:val="22"/>
+        </w:rPr>
+        <w:t>Número de familiares de primer grado con cáncer de mama</w:t>
+      </w:r>
+      <w:r>
+        <w:rPr>
+          <w:rFonts w:asciiTheme="minorHAnsi" w:hAnsiTheme="minorHAnsi" w:cstheme="minorHAnsi"/>
+          <w:b/>
+          <w:bCs/>
+          <w:sz w:val="22"/>
+          <w:szCs w:val="22"/>
+        </w:rPr>
+        <w:t>.</w:t>
+      </w:r>
+      <w:r>
+        <w:rPr>
+          <w:rFonts w:asciiTheme="minorHAnsi" w:hAnsiTheme="minorHAnsi" w:cstheme="minorHAnsi"/>
+          <w:sz w:val="22"/>
+          <w:szCs w:val="22"/>
+        </w:rPr>
+        <w:t xml:space="preserve"> </w:t>
+      </w:r>
+      <w:r>
+        <w:rPr>
+          <w:rFonts w:asciiTheme="minorHAnsi" w:hAnsiTheme="minorHAnsi" w:cstheme="minorHAnsi"/>
+          <w:sz w:val="22"/>
+          <w:szCs w:val="22"/>
+        </w:rPr>
+        <w:t>Numérica discreta.</w:t>
       </w:r>
     </w:p>
     <w:p>
@@ -1520,13 +2245,53 @@
           <w:szCs w:val="22"/>
         </w:rPr>
       </w:pPr>
-      <w:r>
-        <w:rPr>
-          <w:rFonts w:asciiTheme="minorHAnsi" w:hAnsiTheme="minorHAnsi" w:cstheme="minorHAnsi"/>
-          <w:sz w:val="22"/>
-          <w:szCs w:val="22"/>
-        </w:rPr>
-        <w:t>Indicador de antecedentes familiares con cualquier cáncer: Binaria; '1' si existe al menos un familiar afectado, '0' en caso contrario.</w:t>
+      <w:proofErr w:type="spellStart"/>
+      <w:r>
+        <w:rPr>
+          <w:rFonts w:asciiTheme="minorHAnsi" w:hAnsiTheme="minorHAnsi" w:cstheme="minorHAnsi"/>
+          <w:b/>
+          <w:bCs/>
+          <w:sz w:val="22"/>
+          <w:szCs w:val="22"/>
+        </w:rPr>
+        <w:t>Num_Fam_Segundo_Grado_CAM</w:t>
+      </w:r>
+      <w:proofErr w:type="spellEnd"/>
+      <w:r>
+        <w:rPr>
+          <w:rFonts w:asciiTheme="minorHAnsi" w:hAnsiTheme="minorHAnsi" w:cstheme="minorHAnsi"/>
+          <w:b/>
+          <w:bCs/>
+          <w:sz w:val="22"/>
+          <w:szCs w:val="22"/>
+        </w:rPr>
+        <w:t xml:space="preserve">: </w:t>
+      </w:r>
+      <w:r>
+        <w:rPr>
+          <w:rFonts w:asciiTheme="minorHAnsi" w:hAnsiTheme="minorHAnsi" w:cstheme="minorHAnsi"/>
+          <w:sz w:val="22"/>
+          <w:szCs w:val="22"/>
+        </w:rPr>
+        <w:t>Número de familiares de segundo grado con cáncer de mama</w:t>
+      </w:r>
+      <w:r>
+        <w:rPr>
+          <w:rFonts w:asciiTheme="minorHAnsi" w:hAnsiTheme="minorHAnsi" w:cstheme="minorHAnsi"/>
+          <w:b/>
+          <w:bCs/>
+          <w:sz w:val="22"/>
+          <w:szCs w:val="22"/>
+        </w:rPr>
+        <w:t>.</w:t>
+      </w:r>
+      <w:r>
+        <w:rPr>
+          <w:rFonts w:asciiTheme="minorHAnsi" w:hAnsiTheme="minorHAnsi" w:cstheme="minorHAnsi"/>
+          <w:sz w:val="22"/>
+          <w:szCs w:val="22"/>
+        </w:rPr>
+        <w:t xml:space="preserve"> Numérica discreta.</w:t>
       </w:r>
     </w:p>
     <w:p>
@@ -1542,13 +2307,95 @@
           <w:szCs w:val="22"/>
         </w:rPr>
       </w:pPr>
-      <w:r>
-        <w:rPr>
-          <w:rFonts w:asciiTheme="minorHAnsi" w:hAnsiTheme="minorHAnsi" w:cstheme="minorHAnsi"/>
-          <w:sz w:val="22"/>
-          <w:szCs w:val="22"/>
-        </w:rPr>
-        <w:t>Indicador de antecedentes familiares con cáncer de mama: Binaria; '1' si existe al menos un familiar afectado, '0' en caso contrario.</w:t>
+      <w:proofErr w:type="spellStart"/>
+      <w:r>
+        <w:rPr>
+          <w:rFonts w:asciiTheme="minorHAnsi" w:hAnsiTheme="minorHAnsi" w:cstheme="minorHAnsi"/>
+          <w:b/>
+          <w:bCs/>
+          <w:sz w:val="22"/>
+          <w:szCs w:val="22"/>
+        </w:rPr>
+        <w:t>Ind_Ant_Fam_CAM</w:t>
+      </w:r>
+      <w:proofErr w:type="spellEnd"/>
+      <w:r>
+        <w:rPr>
+          <w:rFonts w:asciiTheme="minorHAnsi" w:hAnsiTheme="minorHAnsi" w:cstheme="minorHAnsi"/>
+          <w:b/>
+          <w:bCs/>
+          <w:sz w:val="22"/>
+          <w:szCs w:val="22"/>
+        </w:rPr>
+        <w:t xml:space="preserve">: </w:t>
+      </w:r>
+      <w:r>
+        <w:rPr>
+          <w:rFonts w:asciiTheme="minorHAnsi" w:hAnsiTheme="minorHAnsi" w:cstheme="minorHAnsi"/>
+          <w:sz w:val="22"/>
+          <w:szCs w:val="22"/>
+        </w:rPr>
+        <w:t>Indicador de antecedentes familiares con cáncer de mama</w:t>
+      </w:r>
+      <w:r>
+        <w:rPr>
+          <w:rFonts w:asciiTheme="minorHAnsi" w:hAnsiTheme="minorHAnsi" w:cstheme="minorHAnsi"/>
+          <w:b/>
+          <w:bCs/>
+          <w:sz w:val="22"/>
+          <w:szCs w:val="22"/>
+        </w:rPr>
+        <w:t>.</w:t>
+      </w:r>
+      <w:r>
+        <w:rPr>
+          <w:rFonts w:asciiTheme="minorHAnsi" w:hAnsiTheme="minorHAnsi" w:cstheme="minorHAnsi"/>
+          <w:b/>
+          <w:bCs/>
+          <w:sz w:val="22"/>
+          <w:szCs w:val="22"/>
+        </w:rPr>
+        <w:t xml:space="preserve"> </w:t>
+      </w:r>
+      <w:r>
+        <w:rPr>
+          <w:rFonts w:asciiTheme="minorHAnsi" w:hAnsiTheme="minorHAnsi" w:cstheme="minorHAnsi"/>
+          <w:sz w:val="22"/>
+          <w:szCs w:val="22"/>
+        </w:rPr>
+        <w:t>Binaria; '</w:t>
+      </w:r>
+      <w:r>
+        <w:rPr>
+          <w:rFonts w:asciiTheme="minorHAnsi" w:hAnsiTheme="minorHAnsi" w:cstheme="minorHAnsi"/>
+          <w:sz w:val="22"/>
+          <w:szCs w:val="22"/>
+        </w:rPr>
+        <w:t>Si</w:t>
+      </w:r>
+      <w:r>
+        <w:rPr>
+          <w:rFonts w:asciiTheme="minorHAnsi" w:hAnsiTheme="minorHAnsi" w:cstheme="minorHAnsi"/>
+          <w:sz w:val="22"/>
+          <w:szCs w:val="22"/>
+        </w:rPr>
+        <w:t>' si existe al menos un familiar afectado, '</w:t>
+      </w:r>
+      <w:r>
+        <w:rPr>
+          <w:rFonts w:asciiTheme="minorHAnsi" w:hAnsiTheme="minorHAnsi" w:cstheme="minorHAnsi"/>
+          <w:sz w:val="22"/>
+          <w:szCs w:val="22"/>
+        </w:rPr>
+        <w:t>No</w:t>
+      </w:r>
+      <w:r>
+        <w:rPr>
+          <w:rFonts w:asciiTheme="minorHAnsi" w:hAnsiTheme="minorHAnsi" w:cstheme="minorHAnsi"/>
+          <w:sz w:val="22"/>
+          <w:szCs w:val="22"/>
+        </w:rPr>
+        <w:t>' en caso contrario.</w:t>
       </w:r>
     </w:p>
     <w:p>
@@ -1564,35 +2411,141 @@
           <w:szCs w:val="22"/>
         </w:rPr>
       </w:pPr>
-      <w:r>
-        <w:rPr>
-          <w:rFonts w:asciiTheme="minorHAnsi" w:hAnsiTheme="minorHAnsi" w:cstheme="minorHAnsi"/>
-          <w:sz w:val="22"/>
-          <w:szCs w:val="22"/>
-        </w:rPr>
-        <w:t>Indicador de radiografía de tórax: Binaria; '1' para sí, '0' para no.</w:t>
-      </w:r>
-    </w:p>
-    <w:p>
-      <w:pPr>
-        <w:rPr>
-          <w:rFonts w:asciiTheme="minorHAnsi" w:hAnsiTheme="minorHAnsi" w:cstheme="minorHAnsi"/>
-          <w:sz w:val="22"/>
-          <w:szCs w:val="22"/>
-        </w:rPr>
-      </w:pPr>
-    </w:p>
-    <w:p>
-      <w:pPr>
-        <w:rPr>
-          <w:rFonts w:asciiTheme="minorHAnsi" w:hAnsiTheme="minorHAnsi" w:cstheme="minorHAnsi"/>
-          <w:sz w:val="22"/>
-          <w:szCs w:val="22"/>
-        </w:rPr>
-      </w:pPr>
-      <w:r>
-        <w:rPr>
-          <w:rFonts w:asciiTheme="minorHAnsi" w:hAnsiTheme="minorHAnsi" w:cstheme="minorHAnsi"/>
+      <w:proofErr w:type="spellStart"/>
+      <w:r>
+        <w:rPr>
+          <w:rFonts w:asciiTheme="minorHAnsi" w:hAnsiTheme="minorHAnsi" w:cstheme="minorHAnsi"/>
+          <w:b/>
+          <w:bCs/>
+          <w:sz w:val="22"/>
+          <w:szCs w:val="22"/>
+        </w:rPr>
+        <w:t>Ind_Ant_Radio_Torax</w:t>
+      </w:r>
+      <w:proofErr w:type="spellEnd"/>
+      <w:r>
+        <w:rPr>
+          <w:rFonts w:asciiTheme="minorHAnsi" w:hAnsiTheme="minorHAnsi" w:cstheme="minorHAnsi"/>
+          <w:b/>
+          <w:bCs/>
+          <w:sz w:val="22"/>
+          <w:szCs w:val="22"/>
+        </w:rPr>
+        <w:t xml:space="preserve">: </w:t>
+      </w:r>
+      <w:r>
+        <w:rPr>
+          <w:rFonts w:asciiTheme="minorHAnsi" w:hAnsiTheme="minorHAnsi" w:cstheme="minorHAnsi"/>
+          <w:sz w:val="22"/>
+          <w:szCs w:val="22"/>
+        </w:rPr>
+        <w:t>Indicador de radiografía de tórax</w:t>
+      </w:r>
+      <w:r>
+        <w:rPr>
+          <w:rFonts w:asciiTheme="minorHAnsi" w:hAnsiTheme="minorHAnsi" w:cstheme="minorHAnsi"/>
+          <w:sz w:val="22"/>
+          <w:szCs w:val="22"/>
+        </w:rPr>
+        <w:t>.</w:t>
+      </w:r>
+      <w:r>
+        <w:rPr>
+          <w:rFonts w:asciiTheme="minorHAnsi" w:hAnsiTheme="minorHAnsi" w:cstheme="minorHAnsi"/>
+          <w:sz w:val="22"/>
+          <w:szCs w:val="22"/>
+        </w:rPr>
+        <w:t xml:space="preserve"> Binaria; '</w:t>
+      </w:r>
+      <w:r>
+        <w:rPr>
+          <w:rFonts w:asciiTheme="minorHAnsi" w:hAnsiTheme="minorHAnsi" w:cstheme="minorHAnsi"/>
+          <w:sz w:val="22"/>
+          <w:szCs w:val="22"/>
+        </w:rPr>
+        <w:t>Si</w:t>
+      </w:r>
+      <w:r>
+        <w:rPr>
+          <w:rFonts w:asciiTheme="minorHAnsi" w:hAnsiTheme="minorHAnsi" w:cstheme="minorHAnsi"/>
+          <w:sz w:val="22"/>
+          <w:szCs w:val="22"/>
+        </w:rPr>
+        <w:t>' para sí, '</w:t>
+      </w:r>
+      <w:r>
+        <w:rPr>
+          <w:rFonts w:asciiTheme="minorHAnsi" w:hAnsiTheme="minorHAnsi" w:cstheme="minorHAnsi"/>
+          <w:sz w:val="22"/>
+          <w:szCs w:val="22"/>
+        </w:rPr>
+        <w:t>No</w:t>
+      </w:r>
+      <w:r>
+        <w:rPr>
+          <w:rFonts w:asciiTheme="minorHAnsi" w:hAnsiTheme="minorHAnsi" w:cstheme="minorHAnsi"/>
+          <w:sz w:val="22"/>
+          <w:szCs w:val="22"/>
+        </w:rPr>
+        <w:t>' para no.</w:t>
+      </w:r>
+    </w:p>
+    <w:p>
+      <w:pPr>
+        <w:pStyle w:val="Prrafodelista"/>
+        <w:numPr>
+          <w:ilvl w:val="0"/>
+          <w:numId w:val="23"/>
+        </w:numPr>
+        <w:rPr>
+          <w:rFonts w:asciiTheme="minorHAnsi" w:hAnsiTheme="minorHAnsi" w:cstheme="minorHAnsi"/>
+          <w:sz w:val="22"/>
+          <w:szCs w:val="22"/>
+        </w:rPr>
+      </w:pPr>
+      <w:r>
+        <w:rPr>
+          <w:rFonts w:asciiTheme="minorHAnsi" w:hAnsiTheme="minorHAnsi" w:cstheme="minorHAnsi"/>
+          <w:b/>
+          <w:bCs/>
+          <w:sz w:val="22"/>
+          <w:szCs w:val="22"/>
+        </w:rPr>
+        <w:t>Edad:</w:t>
+      </w:r>
+      <w:r>
+        <w:rPr>
+          <w:rFonts w:asciiTheme="minorHAnsi" w:hAnsiTheme="minorHAnsi" w:cstheme="minorHAnsi"/>
+          <w:sz w:val="22"/>
+          <w:szCs w:val="22"/>
+        </w:rPr>
+        <w:t xml:space="preserve"> Numérica continua; edad de la paciente en años al momento del registro correspondiente.</w:t>
+      </w:r>
+    </w:p>
+    <w:p>
+      <w:pPr>
+        <w:rPr>
+          <w:rFonts w:asciiTheme="minorHAnsi" w:hAnsiTheme="minorHAnsi" w:cstheme="minorHAnsi"/>
+          <w:sz w:val="22"/>
+          <w:szCs w:val="22"/>
+        </w:rPr>
+      </w:pPr>
+    </w:p>
+    <w:p>
+      <w:pPr>
+        <w:rPr>
+          <w:rFonts w:asciiTheme="minorHAnsi" w:hAnsiTheme="minorHAnsi" w:cstheme="minorHAnsi"/>
+          <w:b/>
+          <w:bCs/>
+          <w:sz w:val="22"/>
+          <w:szCs w:val="22"/>
+        </w:rPr>
+      </w:pPr>
+      <w:r>
+        <w:rPr>
+          <w:rFonts w:asciiTheme="minorHAnsi" w:hAnsiTheme="minorHAnsi" w:cstheme="minorHAnsi"/>
+          <w:b/>
+          <w:bCs/>
           <w:sz w:val="22"/>
           <w:szCs w:val="22"/>
         </w:rPr>
@@ -1603,58 +2556,6 @@
       <w:pPr>
         <w:rPr>
           <w:rFonts w:asciiTheme="minorHAnsi" w:hAnsiTheme="minorHAnsi" w:cstheme="minorHAnsi"/>
-          <w:sz w:val="22"/>
-          <w:szCs w:val="22"/>
-        </w:rPr>
-      </w:pPr>
-    </w:p>
-    <w:p>
-      <w:pPr>
-        <w:rPr>
-          <w:rFonts w:asciiTheme="minorHAnsi" w:hAnsiTheme="minorHAnsi" w:cstheme="minorHAnsi"/>
-          <w:sz w:val="22"/>
-          <w:szCs w:val="22"/>
-        </w:rPr>
-      </w:pPr>
-      <w:r>
-        <w:rPr>
-          <w:rFonts w:asciiTheme="minorHAnsi" w:hAnsiTheme="minorHAnsi" w:cstheme="minorHAnsi"/>
-          <w:sz w:val="22"/>
-          <w:szCs w:val="22"/>
-        </w:rPr>
-        <w:t xml:space="preserve">    Para casos positivos: Las variables independientes se extraen de registros correspondientes a un año antes del diagnóstico de cáncer de mama para evitar la inclusión de información que pueda ser consecuencia del diagnóstico (evitando así la fuga de información).</w:t>
-      </w:r>
-    </w:p>
-    <w:p>
-      <w:pPr>
-        <w:rPr>
-          <w:rFonts w:asciiTheme="minorHAnsi" w:hAnsiTheme="minorHAnsi" w:cstheme="minorHAnsi"/>
-          <w:sz w:val="22"/>
-          <w:szCs w:val="22"/>
-        </w:rPr>
-      </w:pPr>
-      <w:r>
-        <w:rPr>
-          <w:rFonts w:asciiTheme="minorHAnsi" w:hAnsiTheme="minorHAnsi" w:cstheme="minorHAnsi"/>
-          <w:sz w:val="22"/>
-          <w:szCs w:val="22"/>
-        </w:rPr>
-        <w:t xml:space="preserve">    Para casos negativos: Se utiliza el último registro disponible antes de la fecha de corte (1 de enero de 2024), garantizando que los datos reflejen el estado más reciente de las pacientes sin diagnóstico.</w:t>
-      </w:r>
-    </w:p>
-    <w:p>
-      <w:pPr>
-        <w:rPr>
-          <w:rFonts w:asciiTheme="minorHAnsi" w:hAnsiTheme="minorHAnsi" w:cstheme="minorHAnsi"/>
-          <w:sz w:val="22"/>
-          <w:szCs w:val="22"/>
-        </w:rPr>
-      </w:pPr>
-    </w:p>
-    <w:p>
-      <w:pPr>
-        <w:rPr>
-          <w:rFonts w:asciiTheme="minorHAnsi" w:hAnsiTheme="minorHAnsi" w:cstheme="minorHAnsi"/>
           <w:b/>
           <w:bCs/>
           <w:sz w:val="22"/>
@@ -1664,39 +2565,102 @@
       <w:r>
         <w:rPr>
           <w:rFonts w:asciiTheme="minorHAnsi" w:hAnsiTheme="minorHAnsi" w:cstheme="minorHAnsi"/>
+          <w:sz w:val="22"/>
+          <w:szCs w:val="22"/>
+        </w:rPr>
+        <w:t>Para casos positivos</w:t>
+      </w:r>
+      <w:r>
+        <w:rPr>
+          <w:rFonts w:asciiTheme="minorHAnsi" w:hAnsiTheme="minorHAnsi" w:cstheme="minorHAnsi"/>
+          <w:sz w:val="22"/>
+          <w:szCs w:val="22"/>
+        </w:rPr>
+        <w:t>, l</w:t>
+      </w:r>
+      <w:r>
+        <w:rPr>
+          <w:rFonts w:asciiTheme="minorHAnsi" w:hAnsiTheme="minorHAnsi" w:cstheme="minorHAnsi"/>
+          <w:sz w:val="22"/>
+          <w:szCs w:val="22"/>
+        </w:rPr>
+        <w:t>as variables independientes se extraen de registros correspondientes a un año antes del diagnóstico de cáncer de mama para evitar la inclusión de información que pueda ser consecuencia del diagnóstico (evitando así la fuga de información).</w:t>
+      </w:r>
+    </w:p>
+    <w:p>
+      <w:pPr>
+        <w:rPr>
+          <w:rFonts w:asciiTheme="minorHAnsi" w:hAnsiTheme="minorHAnsi" w:cstheme="minorHAnsi"/>
           <w:b/>
           <w:bCs/>
           <w:sz w:val="22"/>
           <w:szCs w:val="22"/>
         </w:rPr>
+      </w:pPr>
+      <w:r>
+        <w:rPr>
+          <w:rFonts w:asciiTheme="minorHAnsi" w:hAnsiTheme="minorHAnsi" w:cstheme="minorHAnsi"/>
+          <w:sz w:val="22"/>
+          <w:szCs w:val="22"/>
+        </w:rPr>
+        <w:t>Para casos negativos</w:t>
+      </w:r>
+      <w:r>
+        <w:rPr>
+          <w:rFonts w:asciiTheme="minorHAnsi" w:hAnsiTheme="minorHAnsi" w:cstheme="minorHAnsi"/>
+          <w:sz w:val="22"/>
+          <w:szCs w:val="22"/>
+        </w:rPr>
+        <w:t xml:space="preserve"> s</w:t>
+      </w:r>
+      <w:r>
+        <w:rPr>
+          <w:rFonts w:asciiTheme="minorHAnsi" w:hAnsiTheme="minorHAnsi" w:cstheme="minorHAnsi"/>
+          <w:sz w:val="22"/>
+          <w:szCs w:val="22"/>
+        </w:rPr>
+        <w:t>e utiliza el último registro disponible antes de la fecha de corte (1 de enero de 2024), garantizando que los datos reflejen el estado más reciente de las pacientes sin diagnóstico.</w:t>
+      </w:r>
+    </w:p>
+    <w:p>
+      <w:pPr>
+        <w:rPr>
+          <w:rFonts w:asciiTheme="minorHAnsi" w:hAnsiTheme="minorHAnsi" w:cstheme="minorHAnsi"/>
+          <w:sz w:val="22"/>
+          <w:szCs w:val="22"/>
+        </w:rPr>
+      </w:pPr>
+    </w:p>
+    <w:p>
+      <w:pPr>
+        <w:rPr>
+          <w:rFonts w:asciiTheme="minorHAnsi" w:hAnsiTheme="minorHAnsi" w:cstheme="minorHAnsi"/>
+          <w:b/>
+          <w:bCs/>
+          <w:sz w:val="22"/>
+          <w:szCs w:val="22"/>
+        </w:rPr>
+      </w:pPr>
+      <w:r>
+        <w:rPr>
+          <w:rFonts w:asciiTheme="minorHAnsi" w:hAnsiTheme="minorHAnsi" w:cstheme="minorHAnsi"/>
+          <w:b/>
+          <w:bCs/>
+          <w:sz w:val="22"/>
+          <w:szCs w:val="22"/>
+        </w:rPr>
         <w:t>Calidad y Volumen de los Datos:</w:t>
       </w:r>
     </w:p>
     <w:p>
       <w:pPr>
-        <w:rPr>
-          <w:rFonts w:asciiTheme="minorHAnsi" w:hAnsiTheme="minorHAnsi" w:cstheme="minorHAnsi"/>
-          <w:sz w:val="22"/>
-          <w:szCs w:val="22"/>
-        </w:rPr>
-      </w:pPr>
-    </w:p>
-    <w:p>
-      <w:pPr>
-        <w:rPr>
-          <w:rFonts w:asciiTheme="minorHAnsi" w:hAnsiTheme="minorHAnsi" w:cstheme="minorHAnsi"/>
-          <w:sz w:val="22"/>
-          <w:szCs w:val="22"/>
-        </w:rPr>
-      </w:pPr>
-      <w:r>
-        <w:rPr>
-          <w:rFonts w:asciiTheme="minorHAnsi" w:hAnsiTheme="minorHAnsi" w:cstheme="minorHAnsi"/>
-          <w:sz w:val="22"/>
-          <w:szCs w:val="22"/>
-        </w:rPr>
-        <w:t xml:space="preserve">    </w:t>
-      </w:r>
+        <w:ind w:firstLine="360"/>
+        <w:rPr>
+          <w:rFonts w:asciiTheme="minorHAnsi" w:hAnsiTheme="minorHAnsi" w:cstheme="minorHAnsi"/>
+          <w:sz w:val="22"/>
+          <w:szCs w:val="22"/>
+        </w:rPr>
+      </w:pPr>
       <w:r>
         <w:rPr>
           <w:rFonts w:asciiTheme="minorHAnsi" w:hAnsiTheme="minorHAnsi" w:cstheme="minorHAnsi"/>
@@ -1713,8 +2677,1500 @@
           <w:sz w:val="22"/>
           <w:szCs w:val="22"/>
         </w:rPr>
-        <w:t xml:space="preserve"> Información de 2,190,279 mujeres afiliadas.</w:t>
-      </w:r>
+        <w:t xml:space="preserve"> Información de 2</w:t>
+      </w:r>
+      <w:r>
+        <w:rPr>
+          <w:rFonts w:asciiTheme="minorHAnsi" w:hAnsiTheme="minorHAnsi" w:cstheme="minorHAnsi"/>
+          <w:sz w:val="22"/>
+          <w:szCs w:val="22"/>
+        </w:rPr>
+        <w:t>.</w:t>
+      </w:r>
+      <w:r>
+        <w:rPr>
+          <w:rFonts w:asciiTheme="minorHAnsi" w:hAnsiTheme="minorHAnsi" w:cstheme="minorHAnsi"/>
+          <w:sz w:val="22"/>
+          <w:szCs w:val="22"/>
+        </w:rPr>
+        <w:t>190</w:t>
+      </w:r>
+      <w:r>
+        <w:rPr>
+          <w:rFonts w:asciiTheme="minorHAnsi" w:hAnsiTheme="minorHAnsi" w:cstheme="minorHAnsi"/>
+          <w:sz w:val="22"/>
+          <w:szCs w:val="22"/>
+        </w:rPr>
+        <w:t>.</w:t>
+      </w:r>
+      <w:r>
+        <w:rPr>
+          <w:rFonts w:asciiTheme="minorHAnsi" w:hAnsiTheme="minorHAnsi" w:cstheme="minorHAnsi"/>
+          <w:sz w:val="22"/>
+          <w:szCs w:val="22"/>
+        </w:rPr>
+        <w:t>279 mujeres afiliadas.</w:t>
+      </w:r>
+    </w:p>
+    <w:p>
+      <w:pPr>
+        <w:numPr>
+          <w:ilvl w:val="0"/>
+          <w:numId w:val="24"/>
+        </w:numPr>
+        <w:rPr>
+          <w:rFonts w:asciiTheme="minorHAnsi" w:hAnsiTheme="minorHAnsi" w:cstheme="minorHAnsi"/>
+          <w:sz w:val="22"/>
+          <w:szCs w:val="22"/>
+        </w:rPr>
+      </w:pPr>
+      <w:r>
+        <w:rPr>
+          <w:rFonts w:asciiTheme="minorHAnsi" w:hAnsiTheme="minorHAnsi" w:cstheme="minorHAnsi"/>
+          <w:b/>
+          <w:bCs/>
+          <w:sz w:val="22"/>
+          <w:szCs w:val="22"/>
+        </w:rPr>
+        <w:t>Casos positivos:</w:t>
+      </w:r>
+      <w:r>
+        <w:rPr>
+          <w:rFonts w:asciiTheme="minorHAnsi" w:hAnsiTheme="minorHAnsi" w:cstheme="minorHAnsi"/>
+          <w:sz w:val="22"/>
+          <w:szCs w:val="22"/>
+        </w:rPr>
+        <w:t xml:space="preserve"> </w:t>
+      </w:r>
+      <w:r>
+        <w:rPr>
+          <w:rFonts w:asciiTheme="minorHAnsi" w:hAnsiTheme="minorHAnsi" w:cstheme="minorHAnsi"/>
+          <w:sz w:val="22"/>
+          <w:szCs w:val="22"/>
+        </w:rPr>
+        <w:t>18.253 registros de mujeres afiliadas con diagnostico positivo de cáncer de mama.</w:t>
+      </w:r>
+    </w:p>
+    <w:p>
+      <w:pPr>
+        <w:numPr>
+          <w:ilvl w:val="0"/>
+          <w:numId w:val="24"/>
+        </w:numPr>
+        <w:rPr>
+          <w:rFonts w:asciiTheme="minorHAnsi" w:hAnsiTheme="minorHAnsi" w:cstheme="minorHAnsi"/>
+          <w:sz w:val="22"/>
+          <w:szCs w:val="22"/>
+        </w:rPr>
+      </w:pPr>
+      <w:r>
+        <w:rPr>
+          <w:rFonts w:asciiTheme="minorHAnsi" w:hAnsiTheme="minorHAnsi" w:cstheme="minorHAnsi"/>
+          <w:b/>
+          <w:bCs/>
+          <w:sz w:val="22"/>
+          <w:szCs w:val="22"/>
+        </w:rPr>
+        <w:t>Casos negativos:</w:t>
+      </w:r>
+      <w:r>
+        <w:rPr>
+          <w:rFonts w:asciiTheme="minorHAnsi" w:hAnsiTheme="minorHAnsi" w:cstheme="minorHAnsi"/>
+          <w:sz w:val="22"/>
+          <w:szCs w:val="22"/>
+        </w:rPr>
+        <w:t xml:space="preserve"> </w:t>
+      </w:r>
+      <w:r>
+        <w:rPr>
+          <w:rFonts w:asciiTheme="minorHAnsi" w:hAnsiTheme="minorHAnsi" w:cstheme="minorHAnsi"/>
+          <w:sz w:val="22"/>
+          <w:szCs w:val="22"/>
+        </w:rPr>
+        <w:t>2.172.026 registros de mujeres afiliadas sin diagno</w:t>
+      </w:r>
+      <w:r>
+        <w:rPr>
+          <w:rFonts w:asciiTheme="minorHAnsi" w:hAnsiTheme="minorHAnsi" w:cstheme="minorHAnsi"/>
+          <w:sz w:val="22"/>
+          <w:szCs w:val="22"/>
+        </w:rPr>
+        <w:t>stico de cáncer de mama.</w:t>
+      </w:r>
+    </w:p>
+    <w:p>
+      <w:pPr>
+        <w:rPr>
+          <w:rFonts w:asciiTheme="minorHAnsi" w:hAnsiTheme="minorHAnsi" w:cstheme="minorHAnsi"/>
+          <w:sz w:val="22"/>
+          <w:szCs w:val="22"/>
+        </w:rPr>
+      </w:pPr>
+    </w:p>
+    <w:p>
+      <w:pPr>
+        <w:rPr>
+          <w:rFonts w:asciiTheme="minorHAnsi" w:hAnsiTheme="minorHAnsi" w:cstheme="minorHAnsi"/>
+          <w:b/>
+          <w:bCs/>
+          <w:sz w:val="22"/>
+          <w:szCs w:val="22"/>
+        </w:rPr>
+      </w:pPr>
+      <w:r>
+        <w:rPr>
+          <w:rFonts w:asciiTheme="minorHAnsi" w:hAnsiTheme="minorHAnsi" w:cstheme="minorHAnsi"/>
+          <w:b/>
+          <w:bCs/>
+          <w:sz w:val="22"/>
+          <w:szCs w:val="22"/>
+        </w:rPr>
+        <w:t>Registros duplicados:</w:t>
+      </w:r>
+      <w:r>
+        <w:rPr>
+          <w:rFonts w:asciiTheme="minorHAnsi" w:hAnsiTheme="minorHAnsi" w:cstheme="minorHAnsi"/>
+          <w:b/>
+          <w:bCs/>
+          <w:sz w:val="22"/>
+          <w:szCs w:val="22"/>
+        </w:rPr>
+        <w:t xml:space="preserve"> </w:t>
+      </w:r>
+      <w:r>
+        <w:rPr>
+          <w:rFonts w:asciiTheme="minorHAnsi" w:hAnsiTheme="minorHAnsi" w:cstheme="minorHAnsi"/>
+          <w:sz w:val="22"/>
+          <w:szCs w:val="22"/>
+        </w:rPr>
+        <w:t>Se detectaron</w:t>
+      </w:r>
+      <w:r>
+        <w:rPr>
+          <w:rFonts w:asciiTheme="minorHAnsi" w:hAnsiTheme="minorHAnsi" w:cstheme="minorHAnsi"/>
+          <w:sz w:val="22"/>
+          <w:szCs w:val="22"/>
+        </w:rPr>
+        <w:t xml:space="preserve"> 66</w:t>
+      </w:r>
+      <w:r>
+        <w:rPr>
+          <w:rFonts w:asciiTheme="minorHAnsi" w:hAnsiTheme="minorHAnsi" w:cstheme="minorHAnsi"/>
+          <w:sz w:val="22"/>
+          <w:szCs w:val="22"/>
+        </w:rPr>
+        <w:t xml:space="preserve"> registros duplicados que serán eliminados para garantizar la integridad de los datos.</w:t>
+      </w:r>
+    </w:p>
+    <w:p>
+      <w:pPr>
+        <w:rPr>
+          <w:rFonts w:asciiTheme="minorHAnsi" w:hAnsiTheme="minorHAnsi" w:cstheme="minorHAnsi"/>
+          <w:sz w:val="22"/>
+          <w:szCs w:val="22"/>
+        </w:rPr>
+      </w:pPr>
+      <w:r>
+        <w:rPr>
+          <w:rFonts w:asciiTheme="minorHAnsi" w:hAnsiTheme="minorHAnsi" w:cstheme="minorHAnsi"/>
+          <w:b/>
+          <w:bCs/>
+          <w:sz w:val="22"/>
+          <w:szCs w:val="22"/>
+        </w:rPr>
+        <w:t>Datos faltantes:</w:t>
+      </w:r>
+      <w:r>
+        <w:rPr>
+          <w:rFonts w:asciiTheme="minorHAnsi" w:hAnsiTheme="minorHAnsi" w:cstheme="minorHAnsi"/>
+          <w:b/>
+          <w:bCs/>
+          <w:sz w:val="22"/>
+          <w:szCs w:val="22"/>
+        </w:rPr>
+        <w:t xml:space="preserve"> </w:t>
+      </w:r>
+      <w:r>
+        <w:rPr>
+          <w:rFonts w:asciiTheme="minorHAnsi" w:hAnsiTheme="minorHAnsi" w:cstheme="minorHAnsi"/>
+          <w:sz w:val="22"/>
+          <w:szCs w:val="22"/>
+        </w:rPr>
+        <w:t xml:space="preserve">Se identificaron </w:t>
+      </w:r>
+      <w:r>
+        <w:rPr>
+          <w:rFonts w:asciiTheme="minorHAnsi" w:hAnsiTheme="minorHAnsi" w:cstheme="minorHAnsi"/>
+          <w:sz w:val="22"/>
+          <w:szCs w:val="22"/>
+        </w:rPr>
+        <w:t>variables con datos faltantes que requieren estrategias de imputación o exclusión.</w:t>
+      </w:r>
+    </w:p>
+    <w:p>
+      <w:pPr>
+        <w:pStyle w:val="Prrafodelista"/>
+        <w:numPr>
+          <w:ilvl w:val="0"/>
+          <w:numId w:val="24"/>
+        </w:numPr>
+        <w:rPr>
+          <w:rFonts w:asciiTheme="minorHAnsi" w:hAnsiTheme="minorHAnsi" w:cstheme="minorHAnsi"/>
+          <w:sz w:val="22"/>
+          <w:szCs w:val="22"/>
+        </w:rPr>
+      </w:pPr>
+      <w:proofErr w:type="spellStart"/>
+      <w:r>
+        <w:rPr>
+          <w:rFonts w:asciiTheme="minorHAnsi" w:hAnsiTheme="minorHAnsi" w:cstheme="minorHAnsi"/>
+          <w:sz w:val="22"/>
+          <w:szCs w:val="22"/>
+        </w:rPr>
+        <w:t>Ind_Frecuencia_Licor</w:t>
+      </w:r>
+      <w:proofErr w:type="spellEnd"/>
+      <w:r>
+        <w:rPr>
+          <w:rFonts w:asciiTheme="minorHAnsi" w:hAnsiTheme="minorHAnsi" w:cstheme="minorHAnsi"/>
+          <w:sz w:val="22"/>
+          <w:szCs w:val="22"/>
+        </w:rPr>
+        <w:t xml:space="preserve">: </w:t>
+      </w:r>
+      <w:r>
+        <w:rPr>
+          <w:rFonts w:asciiTheme="minorHAnsi" w:hAnsiTheme="minorHAnsi" w:cstheme="minorHAnsi"/>
+          <w:sz w:val="22"/>
+          <w:szCs w:val="22"/>
+        </w:rPr>
+        <w:t>33</w:t>
+      </w:r>
+      <w:r>
+        <w:rPr>
+          <w:rFonts w:asciiTheme="minorHAnsi" w:hAnsiTheme="minorHAnsi" w:cstheme="minorHAnsi"/>
+          <w:sz w:val="22"/>
+          <w:szCs w:val="22"/>
+        </w:rPr>
+        <w:t>,</w:t>
+      </w:r>
+      <w:r>
+        <w:rPr>
+          <w:rFonts w:asciiTheme="minorHAnsi" w:hAnsiTheme="minorHAnsi" w:cstheme="minorHAnsi"/>
+          <w:sz w:val="22"/>
+          <w:szCs w:val="22"/>
+        </w:rPr>
+        <w:t>81</w:t>
+      </w:r>
+      <w:r>
+        <w:rPr>
+          <w:rFonts w:asciiTheme="minorHAnsi" w:hAnsiTheme="minorHAnsi" w:cstheme="minorHAnsi"/>
+          <w:sz w:val="22"/>
+          <w:szCs w:val="22"/>
+        </w:rPr>
+        <w:t>%</w:t>
+      </w:r>
+    </w:p>
+    <w:p>
+      <w:pPr>
+        <w:pStyle w:val="Prrafodelista"/>
+        <w:numPr>
+          <w:ilvl w:val="0"/>
+          <w:numId w:val="24"/>
+        </w:numPr>
+        <w:rPr>
+          <w:rFonts w:asciiTheme="minorHAnsi" w:hAnsiTheme="minorHAnsi" w:cstheme="minorHAnsi"/>
+          <w:sz w:val="22"/>
+          <w:szCs w:val="22"/>
+        </w:rPr>
+      </w:pPr>
+      <w:proofErr w:type="spellStart"/>
+      <w:r>
+        <w:rPr>
+          <w:rFonts w:asciiTheme="minorHAnsi" w:hAnsiTheme="minorHAnsi" w:cstheme="minorHAnsi"/>
+          <w:sz w:val="22"/>
+          <w:szCs w:val="22"/>
+        </w:rPr>
+        <w:t>Valor_IMC</w:t>
+      </w:r>
+      <w:proofErr w:type="spellEnd"/>
+      <w:r>
+        <w:rPr>
+          <w:rFonts w:asciiTheme="minorHAnsi" w:hAnsiTheme="minorHAnsi" w:cstheme="minorHAnsi"/>
+          <w:sz w:val="22"/>
+          <w:szCs w:val="22"/>
+        </w:rPr>
+        <w:t xml:space="preserve">: </w:t>
+      </w:r>
+      <w:r>
+        <w:rPr>
+          <w:rFonts w:asciiTheme="minorHAnsi" w:hAnsiTheme="minorHAnsi" w:cstheme="minorHAnsi"/>
+          <w:sz w:val="22"/>
+          <w:szCs w:val="22"/>
+        </w:rPr>
+        <w:t>11</w:t>
+      </w:r>
+      <w:r>
+        <w:rPr>
+          <w:rFonts w:asciiTheme="minorHAnsi" w:hAnsiTheme="minorHAnsi" w:cstheme="minorHAnsi"/>
+          <w:sz w:val="22"/>
+          <w:szCs w:val="22"/>
+        </w:rPr>
+        <w:t>,</w:t>
+      </w:r>
+      <w:r>
+        <w:rPr>
+          <w:rFonts w:asciiTheme="minorHAnsi" w:hAnsiTheme="minorHAnsi" w:cstheme="minorHAnsi"/>
+          <w:sz w:val="22"/>
+          <w:szCs w:val="22"/>
+        </w:rPr>
+        <w:t>0</w:t>
+      </w:r>
+      <w:r>
+        <w:rPr>
+          <w:rFonts w:asciiTheme="minorHAnsi" w:hAnsiTheme="minorHAnsi" w:cstheme="minorHAnsi"/>
+          <w:sz w:val="22"/>
+          <w:szCs w:val="22"/>
+        </w:rPr>
+        <w:t>6</w:t>
+      </w:r>
+      <w:r>
+        <w:rPr>
+          <w:rFonts w:asciiTheme="minorHAnsi" w:hAnsiTheme="minorHAnsi" w:cstheme="minorHAnsi"/>
+          <w:sz w:val="22"/>
+          <w:szCs w:val="22"/>
+        </w:rPr>
+        <w:t>%</w:t>
+      </w:r>
+    </w:p>
+    <w:p>
+      <w:pPr>
+        <w:pStyle w:val="Prrafodelista"/>
+        <w:numPr>
+          <w:ilvl w:val="0"/>
+          <w:numId w:val="24"/>
+        </w:numPr>
+        <w:rPr>
+          <w:rFonts w:asciiTheme="minorHAnsi" w:hAnsiTheme="minorHAnsi" w:cstheme="minorHAnsi"/>
+          <w:sz w:val="22"/>
+          <w:szCs w:val="22"/>
+        </w:rPr>
+      </w:pPr>
+      <w:proofErr w:type="spellStart"/>
+      <w:r>
+        <w:rPr>
+          <w:rFonts w:asciiTheme="minorHAnsi" w:hAnsiTheme="minorHAnsi" w:cstheme="minorHAnsi"/>
+          <w:sz w:val="22"/>
+          <w:szCs w:val="22"/>
+        </w:rPr>
+        <w:t>Num_Edad_Menopausia</w:t>
+      </w:r>
+      <w:proofErr w:type="spellEnd"/>
+      <w:r>
+        <w:rPr>
+          <w:rFonts w:asciiTheme="minorHAnsi" w:hAnsiTheme="minorHAnsi" w:cstheme="minorHAnsi"/>
+          <w:sz w:val="22"/>
+          <w:szCs w:val="22"/>
+        </w:rPr>
+        <w:t xml:space="preserve">: </w:t>
+      </w:r>
+      <w:r>
+        <w:rPr>
+          <w:rFonts w:asciiTheme="minorHAnsi" w:hAnsiTheme="minorHAnsi" w:cstheme="minorHAnsi"/>
+          <w:sz w:val="22"/>
+          <w:szCs w:val="22"/>
+        </w:rPr>
+        <w:t>98,58%</w:t>
+      </w:r>
+    </w:p>
+    <w:p>
+      <w:pPr>
+        <w:pStyle w:val="Prrafodelista"/>
+        <w:numPr>
+          <w:ilvl w:val="0"/>
+          <w:numId w:val="24"/>
+        </w:numPr>
+        <w:rPr>
+          <w:rFonts w:asciiTheme="minorHAnsi" w:hAnsiTheme="minorHAnsi" w:cstheme="minorHAnsi"/>
+          <w:sz w:val="22"/>
+          <w:szCs w:val="22"/>
+        </w:rPr>
+      </w:pPr>
+      <w:proofErr w:type="spellStart"/>
+      <w:r>
+        <w:rPr>
+          <w:rFonts w:asciiTheme="minorHAnsi" w:hAnsiTheme="minorHAnsi" w:cstheme="minorHAnsi"/>
+          <w:sz w:val="22"/>
+          <w:szCs w:val="22"/>
+        </w:rPr>
+        <w:t>Num_Edad_Menarca</w:t>
+      </w:r>
+      <w:proofErr w:type="spellEnd"/>
+      <w:r>
+        <w:rPr>
+          <w:rFonts w:asciiTheme="minorHAnsi" w:hAnsiTheme="minorHAnsi" w:cstheme="minorHAnsi"/>
+          <w:sz w:val="22"/>
+          <w:szCs w:val="22"/>
+        </w:rPr>
+        <w:t>: 59,43%</w:t>
+      </w:r>
+    </w:p>
+    <w:p>
+      <w:pPr>
+        <w:pStyle w:val="Prrafodelista"/>
+        <w:numPr>
+          <w:ilvl w:val="0"/>
+          <w:numId w:val="24"/>
+        </w:numPr>
+        <w:rPr>
+          <w:rFonts w:asciiTheme="minorHAnsi" w:hAnsiTheme="minorHAnsi" w:cstheme="minorHAnsi"/>
+          <w:sz w:val="22"/>
+          <w:szCs w:val="22"/>
+        </w:rPr>
+      </w:pPr>
+      <w:proofErr w:type="spellStart"/>
+      <w:r>
+        <w:rPr>
+          <w:rFonts w:asciiTheme="minorHAnsi" w:hAnsiTheme="minorHAnsi" w:cstheme="minorHAnsi"/>
+          <w:sz w:val="22"/>
+          <w:szCs w:val="22"/>
+        </w:rPr>
+        <w:t>Num_Birads</w:t>
+      </w:r>
+      <w:proofErr w:type="spellEnd"/>
+      <w:r>
+        <w:rPr>
+          <w:rFonts w:asciiTheme="minorHAnsi" w:hAnsiTheme="minorHAnsi" w:cstheme="minorHAnsi"/>
+          <w:sz w:val="22"/>
+          <w:szCs w:val="22"/>
+        </w:rPr>
+        <w:t xml:space="preserve">: </w:t>
+      </w:r>
+      <w:r>
+        <w:rPr>
+          <w:rFonts w:asciiTheme="minorHAnsi" w:hAnsiTheme="minorHAnsi" w:cstheme="minorHAnsi"/>
+          <w:sz w:val="22"/>
+          <w:szCs w:val="22"/>
+        </w:rPr>
+        <w:t>77,87%</w:t>
+      </w:r>
+    </w:p>
+    <w:p>
+      <w:pPr>
+        <w:rPr>
+          <w:rFonts w:asciiTheme="minorHAnsi" w:hAnsiTheme="minorHAnsi" w:cstheme="minorHAnsi"/>
+          <w:sz w:val="22"/>
+          <w:szCs w:val="22"/>
+        </w:rPr>
+      </w:pPr>
+    </w:p>
+    <w:p>
+      <w:pPr>
+        <w:rPr>
+          <w:rFonts w:asciiTheme="minorHAnsi" w:hAnsiTheme="minorHAnsi" w:cstheme="minorHAnsi"/>
+          <w:sz w:val="22"/>
+          <w:szCs w:val="22"/>
+        </w:rPr>
+      </w:pPr>
+      <w:r>
+        <w:rPr>
+          <w:rFonts w:asciiTheme="minorHAnsi" w:hAnsiTheme="minorHAnsi" w:cstheme="minorHAnsi"/>
+          <w:sz w:val="22"/>
+          <w:szCs w:val="22"/>
+        </w:rPr>
+        <w:t xml:space="preserve">Se puede apreciar que 98,58% de los registros de la variable edad de menopausia se encuentra vacío. Sin embargo, dado que el 75% de las mujeres en el </w:t>
+      </w:r>
+      <w:proofErr w:type="spellStart"/>
+      <w:r>
+        <w:rPr>
+          <w:rFonts w:asciiTheme="minorHAnsi" w:hAnsiTheme="minorHAnsi" w:cstheme="minorHAnsi"/>
+          <w:sz w:val="22"/>
+          <w:szCs w:val="22"/>
+        </w:rPr>
+        <w:t>dataset</w:t>
+      </w:r>
+      <w:proofErr w:type="spellEnd"/>
+      <w:r>
+        <w:rPr>
+          <w:rFonts w:asciiTheme="minorHAnsi" w:hAnsiTheme="minorHAnsi" w:cstheme="minorHAnsi"/>
+          <w:sz w:val="22"/>
+          <w:szCs w:val="22"/>
+        </w:rPr>
+        <w:t xml:space="preserve"> tienen una edad igual o inferior a los 55 años, el registro es coherente ya que la menopausia es un proceso natural que suele ocurrir entre los 45 y 55 </w:t>
+      </w:r>
+      <w:r>
+        <w:rPr>
+          <w:rFonts w:asciiTheme="minorHAnsi" w:hAnsiTheme="minorHAnsi" w:cstheme="minorHAnsi"/>
+          <w:sz w:val="22"/>
+          <w:szCs w:val="22"/>
+        </w:rPr>
+        <w:t>años</w:t>
+      </w:r>
+      <w:r>
+        <w:rPr>
+          <w:rFonts w:asciiTheme="minorHAnsi" w:hAnsiTheme="minorHAnsi" w:cstheme="minorHAnsi"/>
+          <w:sz w:val="22"/>
+          <w:szCs w:val="22"/>
+        </w:rPr>
+        <w:t>, aunque la edad promedio es de 51 años.</w:t>
+      </w:r>
+    </w:p>
+    <w:p>
+      <w:pPr>
+        <w:rPr>
+          <w:rFonts w:asciiTheme="minorHAnsi" w:hAnsiTheme="minorHAnsi" w:cstheme="minorHAnsi"/>
+          <w:sz w:val="22"/>
+          <w:szCs w:val="22"/>
+        </w:rPr>
+      </w:pPr>
+      <w:r>
+        <w:rPr>
+          <w:rFonts w:asciiTheme="minorHAnsi" w:hAnsiTheme="minorHAnsi" w:cstheme="minorHAnsi"/>
+          <w:b/>
+          <w:bCs/>
+          <w:sz w:val="22"/>
+          <w:szCs w:val="22"/>
+        </w:rPr>
+        <w:t xml:space="preserve">Conformidad: </w:t>
+      </w:r>
+      <w:r>
+        <w:rPr>
+          <w:rFonts w:asciiTheme="minorHAnsi" w:hAnsiTheme="minorHAnsi" w:cstheme="minorHAnsi"/>
+          <w:sz w:val="22"/>
+          <w:szCs w:val="22"/>
+        </w:rPr>
+        <w:t>La conformidad se refiere a si los datos cumplen con formatos, tipos y valores esperados.</w:t>
+      </w:r>
+    </w:p>
+    <w:p>
+      <w:pPr>
+        <w:rPr>
+          <w:rFonts w:asciiTheme="minorHAnsi" w:hAnsiTheme="minorHAnsi" w:cstheme="minorHAnsi"/>
+          <w:sz w:val="22"/>
+          <w:szCs w:val="22"/>
+        </w:rPr>
+      </w:pPr>
+      <w:r>
+        <w:rPr>
+          <w:rFonts w:asciiTheme="minorHAnsi" w:hAnsiTheme="minorHAnsi" w:cstheme="minorHAnsi"/>
+          <w:sz w:val="22"/>
+          <w:szCs w:val="22"/>
+        </w:rPr>
+        <w:t>Al hacer un análisis de los tipos de datos, se encontró que</w:t>
+      </w:r>
+      <w:r>
+        <w:rPr>
+          <w:rFonts w:asciiTheme="minorHAnsi" w:hAnsiTheme="minorHAnsi" w:cstheme="minorHAnsi"/>
+          <w:sz w:val="22"/>
+          <w:szCs w:val="22"/>
+        </w:rPr>
+        <w:t xml:space="preserve"> en general todos los datos se encontraban bien. Dado que todas las variables </w:t>
+      </w:r>
+      <w:r>
+        <w:rPr>
+          <w:rFonts w:asciiTheme="minorHAnsi" w:hAnsiTheme="minorHAnsi" w:cstheme="minorHAnsi"/>
+          <w:sz w:val="22"/>
+          <w:szCs w:val="22"/>
+        </w:rPr>
+        <w:t xml:space="preserve">numéricas eran de tipo </w:t>
+      </w:r>
+      <w:r>
+        <w:rPr>
+          <w:rFonts w:asciiTheme="minorHAnsi" w:hAnsiTheme="minorHAnsi" w:cstheme="minorHAnsi"/>
+          <w:sz w:val="22"/>
+          <w:szCs w:val="22"/>
+        </w:rPr>
+        <w:t xml:space="preserve">float64, se decide cambiarlas por </w:t>
+      </w:r>
+      <w:proofErr w:type="spellStart"/>
+      <w:r>
+        <w:rPr>
+          <w:rFonts w:asciiTheme="minorHAnsi" w:hAnsiTheme="minorHAnsi" w:cstheme="minorHAnsi"/>
+          <w:sz w:val="22"/>
+          <w:szCs w:val="22"/>
+        </w:rPr>
+        <w:t>integer</w:t>
+      </w:r>
+      <w:proofErr w:type="spellEnd"/>
+      <w:r>
+        <w:rPr>
+          <w:rFonts w:asciiTheme="minorHAnsi" w:hAnsiTheme="minorHAnsi" w:cstheme="minorHAnsi"/>
+          <w:sz w:val="22"/>
+          <w:szCs w:val="22"/>
+        </w:rPr>
+        <w:t>, exceptuando el Valor del IMC que se conserva como float64.</w:t>
+      </w:r>
+    </w:p>
+    <w:p>
+      <w:pPr>
+        <w:rPr>
+          <w:rFonts w:asciiTheme="minorHAnsi" w:hAnsiTheme="minorHAnsi" w:cstheme="minorHAnsi"/>
+          <w:sz w:val="22"/>
+          <w:szCs w:val="22"/>
+        </w:rPr>
+      </w:pPr>
+      <w:r>
+        <w:rPr>
+          <w:rFonts w:asciiTheme="minorHAnsi" w:hAnsiTheme="minorHAnsi" w:cstheme="minorHAnsi"/>
+          <w:sz w:val="22"/>
+          <w:szCs w:val="22"/>
+        </w:rPr>
+        <w:t>Por otro lado, al realizar un</w:t>
+      </w:r>
+      <w:r>
+        <w:rPr>
+          <w:rFonts w:asciiTheme="minorHAnsi" w:hAnsiTheme="minorHAnsi" w:cstheme="minorHAnsi"/>
+          <w:sz w:val="22"/>
+          <w:szCs w:val="22"/>
+        </w:rPr>
+        <w:t>a v</w:t>
+      </w:r>
+      <w:r>
+        <w:rPr>
+          <w:rFonts w:asciiTheme="minorHAnsi" w:hAnsiTheme="minorHAnsi" w:cstheme="minorHAnsi"/>
+          <w:sz w:val="22"/>
+          <w:szCs w:val="22"/>
+        </w:rPr>
+        <w:t xml:space="preserve">alidación de valores permitidos en </w:t>
+      </w:r>
+      <w:r>
+        <w:rPr>
+          <w:rFonts w:asciiTheme="minorHAnsi" w:hAnsiTheme="minorHAnsi" w:cstheme="minorHAnsi"/>
+          <w:sz w:val="22"/>
+          <w:szCs w:val="22"/>
+        </w:rPr>
+        <w:t xml:space="preserve">las </w:t>
+      </w:r>
+      <w:r>
+        <w:rPr>
+          <w:rFonts w:asciiTheme="minorHAnsi" w:hAnsiTheme="minorHAnsi" w:cstheme="minorHAnsi"/>
+          <w:sz w:val="22"/>
+          <w:szCs w:val="22"/>
+        </w:rPr>
+        <w:t>variables categóricas</w:t>
+      </w:r>
+      <w:r>
+        <w:rPr>
+          <w:rFonts w:asciiTheme="minorHAnsi" w:hAnsiTheme="minorHAnsi" w:cstheme="minorHAnsi"/>
+          <w:sz w:val="22"/>
+          <w:szCs w:val="22"/>
+        </w:rPr>
+        <w:t xml:space="preserve">, nos encontramos con valores en la variable </w:t>
+      </w:r>
+      <w:proofErr w:type="spellStart"/>
+      <w:r>
+        <w:rPr>
+          <w:rFonts w:asciiTheme="minorHAnsi" w:hAnsiTheme="minorHAnsi" w:cstheme="minorHAnsi"/>
+          <w:sz w:val="22"/>
+          <w:szCs w:val="22"/>
+        </w:rPr>
+        <w:t>Num_birads</w:t>
+      </w:r>
+      <w:proofErr w:type="spellEnd"/>
+      <w:r>
+        <w:rPr>
+          <w:rFonts w:asciiTheme="minorHAnsi" w:hAnsiTheme="minorHAnsi" w:cstheme="minorHAnsi"/>
+          <w:sz w:val="22"/>
+          <w:szCs w:val="22"/>
+        </w:rPr>
+        <w:t xml:space="preserve"> que no cumplen con las categorías (0-6). </w:t>
+      </w:r>
+    </w:p>
+    <w:p>
+      <w:pPr>
+        <w:rPr>
+          <w:rFonts w:asciiTheme="minorHAnsi" w:hAnsiTheme="minorHAnsi" w:cstheme="minorHAnsi"/>
+          <w:sz w:val="22"/>
+          <w:szCs w:val="22"/>
+        </w:rPr>
+      </w:pPr>
+      <w:r>
+        <w:rPr>
+          <w:rFonts w:asciiTheme="minorHAnsi" w:hAnsiTheme="minorHAnsi" w:cstheme="minorHAnsi"/>
+          <w:sz w:val="22"/>
+          <w:szCs w:val="22"/>
+        </w:rPr>
+        <w:t>Dichas</w:t>
+      </w:r>
+      <w:r>
+        <w:rPr>
+          <w:rFonts w:asciiTheme="minorHAnsi" w:hAnsiTheme="minorHAnsi" w:cstheme="minorHAnsi"/>
+          <w:sz w:val="22"/>
+          <w:szCs w:val="22"/>
+        </w:rPr>
+        <w:t xml:space="preserve"> categorías</w:t>
+      </w:r>
+      <w:r>
+        <w:rPr>
+          <w:rFonts w:asciiTheme="minorHAnsi" w:hAnsiTheme="minorHAnsi" w:cstheme="minorHAnsi"/>
+          <w:sz w:val="22"/>
+          <w:szCs w:val="22"/>
+        </w:rPr>
+        <w:t xml:space="preserve"> encontradas fueron:</w:t>
+      </w:r>
+      <w:r>
+        <w:rPr>
+          <w:rFonts w:asciiTheme="minorHAnsi" w:hAnsiTheme="minorHAnsi" w:cstheme="minorHAnsi"/>
+          <w:sz w:val="22"/>
+          <w:szCs w:val="22"/>
+        </w:rPr>
+        <w:t xml:space="preserve"> 'BIRA', 'BI-R', 'CATE', 'BI R', 'BI -', 'CLAS' </w:t>
+      </w:r>
+      <w:r>
+        <w:rPr>
+          <w:rFonts w:asciiTheme="minorHAnsi" w:hAnsiTheme="minorHAnsi" w:cstheme="minorHAnsi"/>
+          <w:sz w:val="22"/>
+          <w:szCs w:val="22"/>
+        </w:rPr>
+        <w:t xml:space="preserve">las cuales </w:t>
+      </w:r>
+      <w:r>
+        <w:rPr>
+          <w:rFonts w:asciiTheme="minorHAnsi" w:hAnsiTheme="minorHAnsi" w:cstheme="minorHAnsi"/>
+          <w:sz w:val="22"/>
+          <w:szCs w:val="22"/>
+        </w:rPr>
+        <w:t>no corresponden a las categorías estándar de BI-RADS. Es posible que sean:</w:t>
+      </w:r>
+    </w:p>
+    <w:p>
+      <w:pPr>
+        <w:numPr>
+          <w:ilvl w:val="0"/>
+          <w:numId w:val="25"/>
+        </w:numPr>
+        <w:rPr>
+          <w:rFonts w:asciiTheme="minorHAnsi" w:hAnsiTheme="minorHAnsi" w:cstheme="minorHAnsi"/>
+          <w:sz w:val="22"/>
+          <w:szCs w:val="22"/>
+        </w:rPr>
+      </w:pPr>
+      <w:r>
+        <w:rPr>
+          <w:rFonts w:asciiTheme="minorHAnsi" w:hAnsiTheme="minorHAnsi" w:cstheme="minorHAnsi"/>
+          <w:b/>
+          <w:bCs/>
+          <w:sz w:val="22"/>
+          <w:szCs w:val="22"/>
+        </w:rPr>
+        <w:t>Errores de tipeo:</w:t>
+      </w:r>
+      <w:r>
+        <w:rPr>
+          <w:rFonts w:asciiTheme="minorHAnsi" w:hAnsiTheme="minorHAnsi" w:cstheme="minorHAnsi"/>
+          <w:sz w:val="22"/>
+          <w:szCs w:val="22"/>
+        </w:rPr>
+        <w:t xml:space="preserve"> Simples errores al ingresar los datos.</w:t>
+      </w:r>
+    </w:p>
+    <w:p>
+      <w:pPr>
+        <w:numPr>
+          <w:ilvl w:val="0"/>
+          <w:numId w:val="25"/>
+        </w:numPr>
+        <w:rPr>
+          <w:rFonts w:asciiTheme="minorHAnsi" w:hAnsiTheme="minorHAnsi" w:cstheme="minorHAnsi"/>
+          <w:sz w:val="22"/>
+          <w:szCs w:val="22"/>
+        </w:rPr>
+      </w:pPr>
+      <w:r>
+        <w:rPr>
+          <w:rFonts w:asciiTheme="minorHAnsi" w:hAnsiTheme="minorHAnsi" w:cstheme="minorHAnsi"/>
+          <w:b/>
+          <w:bCs/>
+          <w:sz w:val="22"/>
+          <w:szCs w:val="22"/>
+        </w:rPr>
+        <w:t>Abreviaturas no convencionales:</w:t>
+      </w:r>
+      <w:r>
+        <w:rPr>
+          <w:rFonts w:asciiTheme="minorHAnsi" w:hAnsiTheme="minorHAnsi" w:cstheme="minorHAnsi"/>
+          <w:sz w:val="22"/>
+          <w:szCs w:val="22"/>
+        </w:rPr>
+        <w:t xml:space="preserve"> Abreviaturas utilizadas en un contexto específico que no son ampliamente reconocidas.</w:t>
+      </w:r>
+    </w:p>
+    <w:p>
+      <w:pPr>
+        <w:numPr>
+          <w:ilvl w:val="0"/>
+          <w:numId w:val="25"/>
+        </w:numPr>
+        <w:rPr>
+          <w:rFonts w:asciiTheme="minorHAnsi" w:hAnsiTheme="minorHAnsi" w:cstheme="minorHAnsi"/>
+          <w:sz w:val="22"/>
+          <w:szCs w:val="22"/>
+        </w:rPr>
+      </w:pPr>
+      <w:r>
+        <w:rPr>
+          <w:rFonts w:asciiTheme="minorHAnsi" w:hAnsiTheme="minorHAnsi" w:cstheme="minorHAnsi"/>
+          <w:b/>
+          <w:bCs/>
+          <w:sz w:val="22"/>
+          <w:szCs w:val="22"/>
+        </w:rPr>
+        <w:t>Categorías personalizadas:</w:t>
+      </w:r>
+      <w:r>
+        <w:rPr>
+          <w:rFonts w:asciiTheme="minorHAnsi" w:hAnsiTheme="minorHAnsi" w:cstheme="minorHAnsi"/>
+          <w:sz w:val="22"/>
+          <w:szCs w:val="22"/>
+        </w:rPr>
+        <w:t xml:space="preserve"> Categorías creadas para un estudio particular, que no siguen el sistema BI-RADS estándar.</w:t>
+      </w:r>
+    </w:p>
+    <w:p>
+      <w:pPr>
+        <w:rPr>
+          <w:rFonts w:asciiTheme="minorHAnsi" w:hAnsiTheme="minorHAnsi" w:cstheme="minorHAnsi"/>
+          <w:sz w:val="22"/>
+          <w:szCs w:val="22"/>
+        </w:rPr>
+      </w:pPr>
+      <w:r>
+        <w:rPr>
+          <w:rFonts w:asciiTheme="minorHAnsi" w:hAnsiTheme="minorHAnsi" w:cstheme="minorHAnsi"/>
+          <w:sz w:val="22"/>
+          <w:szCs w:val="22"/>
+        </w:rPr>
+        <w:t xml:space="preserve">Por lo tanto, se decide </w:t>
+      </w:r>
+      <w:r>
+        <w:rPr>
+          <w:rFonts w:asciiTheme="minorHAnsi" w:hAnsiTheme="minorHAnsi" w:cstheme="minorHAnsi"/>
+          <w:sz w:val="22"/>
+          <w:szCs w:val="22"/>
+        </w:rPr>
+        <w:t xml:space="preserve">reemplazar </w:t>
+      </w:r>
+      <w:r>
+        <w:rPr>
+          <w:rFonts w:asciiTheme="minorHAnsi" w:hAnsiTheme="minorHAnsi" w:cstheme="minorHAnsi"/>
+          <w:sz w:val="22"/>
+          <w:szCs w:val="22"/>
+        </w:rPr>
+        <w:t>estos valores por vacíos (</w:t>
+      </w:r>
+      <w:proofErr w:type="spellStart"/>
+      <w:r>
+        <w:rPr>
+          <w:rFonts w:asciiTheme="minorHAnsi" w:hAnsiTheme="minorHAnsi" w:cstheme="minorHAnsi"/>
+          <w:sz w:val="22"/>
+          <w:szCs w:val="22"/>
+        </w:rPr>
+        <w:t>NaN</w:t>
+      </w:r>
+      <w:proofErr w:type="spellEnd"/>
+      <w:r>
+        <w:rPr>
+          <w:rFonts w:asciiTheme="minorHAnsi" w:hAnsiTheme="minorHAnsi" w:cstheme="minorHAnsi"/>
+          <w:sz w:val="22"/>
+          <w:szCs w:val="22"/>
+        </w:rPr>
+        <w:t>) para facilitar un análisis más preciso y consistente.</w:t>
+      </w:r>
+    </w:p>
+    <w:p>
+      <w:pPr>
+        <w:rPr>
+          <w:rFonts w:asciiTheme="minorHAnsi" w:hAnsiTheme="minorHAnsi" w:cstheme="minorHAnsi"/>
+          <w:sz w:val="22"/>
+          <w:szCs w:val="22"/>
+        </w:rPr>
+      </w:pPr>
+      <w:r>
+        <w:rPr>
+          <w:rFonts w:asciiTheme="minorHAnsi" w:hAnsiTheme="minorHAnsi" w:cstheme="minorHAnsi"/>
+          <w:sz w:val="22"/>
+          <w:szCs w:val="22"/>
+        </w:rPr>
+        <w:t xml:space="preserve">Igualmente, la variable </w:t>
+      </w:r>
+      <w:r>
+        <w:rPr>
+          <w:rFonts w:asciiTheme="minorHAnsi" w:hAnsiTheme="minorHAnsi" w:cstheme="minorHAnsi"/>
+          <w:sz w:val="22"/>
+          <w:szCs w:val="22"/>
+        </w:rPr>
+        <w:t xml:space="preserve">en la variable raza se decide reemplazar los valores de </w:t>
+      </w:r>
+      <w:r>
+        <w:rPr>
+          <w:rFonts w:asciiTheme="minorHAnsi" w:hAnsiTheme="minorHAnsi" w:cstheme="minorHAnsi"/>
+          <w:sz w:val="22"/>
+          <w:szCs w:val="22"/>
+        </w:rPr>
+        <w:t>'SIN INFORMACION DESDE LA FUENTE'</w:t>
+      </w:r>
+      <w:r>
+        <w:rPr>
+          <w:rFonts w:asciiTheme="minorHAnsi" w:hAnsiTheme="minorHAnsi" w:cstheme="minorHAnsi"/>
+          <w:sz w:val="22"/>
+          <w:szCs w:val="22"/>
+        </w:rPr>
+        <w:t xml:space="preserve"> por vacíos.</w:t>
+      </w:r>
+    </w:p>
+    <w:p>
+      <w:pPr>
+        <w:rPr>
+          <w:rFonts w:asciiTheme="minorHAnsi" w:hAnsiTheme="minorHAnsi" w:cstheme="minorHAnsi"/>
+          <w:sz w:val="22"/>
+          <w:szCs w:val="22"/>
+        </w:rPr>
+      </w:pPr>
+      <w:r>
+        <w:rPr>
+          <w:rFonts w:asciiTheme="minorHAnsi" w:hAnsiTheme="minorHAnsi" w:cstheme="minorHAnsi"/>
+          <w:sz w:val="22"/>
+          <w:szCs w:val="22"/>
+        </w:rPr>
+        <w:t xml:space="preserve">Seguido de esto, se </w:t>
+      </w:r>
+      <w:r>
+        <w:rPr>
+          <w:rFonts w:asciiTheme="minorHAnsi" w:hAnsiTheme="minorHAnsi" w:cstheme="minorHAnsi"/>
+          <w:sz w:val="22"/>
+          <w:szCs w:val="22"/>
+        </w:rPr>
+        <w:t>analiza que las edades se encuentren bien. Es decir, que la edad de la menarca sea para todo el caso menor que la edad de la menopausia</w:t>
+      </w:r>
+      <w:r>
+        <w:rPr>
+          <w:rFonts w:asciiTheme="minorHAnsi" w:hAnsiTheme="minorHAnsi" w:cstheme="minorHAnsi"/>
+          <w:sz w:val="22"/>
+          <w:szCs w:val="22"/>
+        </w:rPr>
+        <w:t xml:space="preserve">; que la edad </w:t>
+      </w:r>
+      <w:r>
+        <w:rPr>
+          <w:rFonts w:asciiTheme="minorHAnsi" w:hAnsiTheme="minorHAnsi" w:cstheme="minorHAnsi"/>
+          <w:sz w:val="22"/>
+          <w:szCs w:val="22"/>
+        </w:rPr>
+        <w:t>sea mayor o igual a la edad de menarca</w:t>
+      </w:r>
+      <w:r>
+        <w:rPr>
+          <w:rFonts w:asciiTheme="minorHAnsi" w:hAnsiTheme="minorHAnsi" w:cstheme="minorHAnsi"/>
+          <w:sz w:val="22"/>
+          <w:szCs w:val="22"/>
+        </w:rPr>
+        <w:t xml:space="preserve"> y que la edad sea mayor o igual a la edad de la menopausia.</w:t>
+      </w:r>
+    </w:p>
+    <w:p>
+      <w:pPr>
+        <w:rPr>
+          <w:rFonts w:asciiTheme="minorHAnsi" w:hAnsiTheme="minorHAnsi" w:cstheme="minorHAnsi"/>
+          <w:sz w:val="22"/>
+          <w:szCs w:val="22"/>
+        </w:rPr>
+      </w:pPr>
+      <w:r>
+        <w:rPr>
+          <w:rFonts w:asciiTheme="minorHAnsi" w:hAnsiTheme="minorHAnsi" w:cstheme="minorHAnsi"/>
+          <w:sz w:val="22"/>
+          <w:szCs w:val="22"/>
+        </w:rPr>
+        <w:t xml:space="preserve">En este último, nos encontramos que </w:t>
+      </w:r>
+      <w:r>
+        <w:rPr>
+          <w:rFonts w:asciiTheme="minorHAnsi" w:hAnsiTheme="minorHAnsi" w:cstheme="minorHAnsi"/>
+          <w:sz w:val="22"/>
+          <w:szCs w:val="22"/>
+        </w:rPr>
+        <w:t>3</w:t>
+      </w:r>
+      <w:r>
+        <w:rPr>
+          <w:rFonts w:asciiTheme="minorHAnsi" w:hAnsiTheme="minorHAnsi" w:cstheme="minorHAnsi"/>
+          <w:sz w:val="22"/>
+          <w:szCs w:val="22"/>
+        </w:rPr>
+        <w:t xml:space="preserve"> registros tienen la edad de la menopausia mayor a la edad, por lo que se decide eliminar dichos registros.</w:t>
+      </w:r>
+    </w:p>
+    <w:p>
+      <w:pPr>
+        <w:rPr>
+          <w:rFonts w:asciiTheme="minorHAnsi" w:hAnsiTheme="minorHAnsi" w:cstheme="minorHAnsi"/>
+          <w:sz w:val="22"/>
+          <w:szCs w:val="22"/>
+        </w:rPr>
+      </w:pPr>
+      <w:r>
+        <w:rPr>
+          <w:rFonts w:asciiTheme="minorHAnsi" w:hAnsiTheme="minorHAnsi" w:cstheme="minorHAnsi"/>
+          <w:b/>
+          <w:bCs/>
+          <w:sz w:val="22"/>
+          <w:szCs w:val="22"/>
+        </w:rPr>
+        <w:t xml:space="preserve">Precisión: </w:t>
+      </w:r>
+      <w:r>
+        <w:rPr>
+          <w:rFonts w:asciiTheme="minorHAnsi" w:hAnsiTheme="minorHAnsi" w:cstheme="minorHAnsi"/>
+          <w:sz w:val="22"/>
+          <w:szCs w:val="22"/>
+        </w:rPr>
+        <w:t>La precisión evalúa si los datos son correctos y representan fielmente la realidad.</w:t>
+      </w:r>
+    </w:p>
+    <w:p>
+      <w:pPr>
+        <w:rPr>
+          <w:rFonts w:asciiTheme="minorHAnsi" w:hAnsiTheme="minorHAnsi" w:cstheme="minorHAnsi"/>
+          <w:sz w:val="22"/>
+          <w:szCs w:val="22"/>
+        </w:rPr>
+      </w:pPr>
+      <w:r>
+        <w:rPr>
+          <w:rFonts w:asciiTheme="minorHAnsi" w:hAnsiTheme="minorHAnsi" w:cstheme="minorHAnsi"/>
+          <w:sz w:val="22"/>
+          <w:szCs w:val="22"/>
+        </w:rPr>
+        <w:t xml:space="preserve">Para el </w:t>
+      </w:r>
+      <w:r>
+        <w:rPr>
+          <w:rFonts w:asciiTheme="minorHAnsi" w:hAnsiTheme="minorHAnsi" w:cstheme="minorHAnsi"/>
+          <w:sz w:val="22"/>
+          <w:szCs w:val="22"/>
+        </w:rPr>
+        <w:t>análisis de la precisión se analizo la distribuci</w:t>
+      </w:r>
+      <w:r>
+        <w:rPr>
+          <w:rFonts w:asciiTheme="minorHAnsi" w:hAnsiTheme="minorHAnsi" w:cstheme="minorHAnsi"/>
+          <w:sz w:val="22"/>
+          <w:szCs w:val="22"/>
+        </w:rPr>
+        <w:t>ón</w:t>
+      </w:r>
+      <w:r>
+        <w:rPr>
+          <w:rFonts w:asciiTheme="minorHAnsi" w:hAnsiTheme="minorHAnsi" w:cstheme="minorHAnsi"/>
+          <w:sz w:val="22"/>
+          <w:szCs w:val="22"/>
+        </w:rPr>
+        <w:t xml:space="preserve"> de la edad, </w:t>
+      </w:r>
+      <w:r>
+        <w:rPr>
+          <w:rFonts w:asciiTheme="minorHAnsi" w:hAnsiTheme="minorHAnsi" w:cstheme="minorHAnsi"/>
+          <w:sz w:val="22"/>
+          <w:szCs w:val="22"/>
+        </w:rPr>
+        <w:t xml:space="preserve">se buscó </w:t>
+      </w:r>
+      <w:r>
+        <w:rPr>
+          <w:rFonts w:asciiTheme="minorHAnsi" w:hAnsiTheme="minorHAnsi" w:cstheme="minorHAnsi"/>
+          <w:sz w:val="22"/>
+          <w:szCs w:val="22"/>
+        </w:rPr>
+        <w:t>la existencia de</w:t>
+      </w:r>
+      <w:r>
+        <w:rPr>
+          <w:rFonts w:asciiTheme="minorHAnsi" w:hAnsiTheme="minorHAnsi" w:cstheme="minorHAnsi"/>
+          <w:sz w:val="22"/>
+          <w:szCs w:val="22"/>
+        </w:rPr>
+        <w:t xml:space="preserve"> la </w:t>
+      </w:r>
+      <w:r>
+        <w:rPr>
+          <w:rFonts w:asciiTheme="minorHAnsi" w:hAnsiTheme="minorHAnsi" w:cstheme="minorHAnsi"/>
+          <w:sz w:val="22"/>
+          <w:szCs w:val="22"/>
+        </w:rPr>
+        <w:t xml:space="preserve">edad de menarca improbable (menor a 8 años o mayor a 18 años) y </w:t>
+      </w:r>
+      <w:r>
+        <w:rPr>
+          <w:rFonts w:asciiTheme="minorHAnsi" w:hAnsiTheme="minorHAnsi" w:cstheme="minorHAnsi"/>
+          <w:sz w:val="22"/>
+          <w:szCs w:val="22"/>
+        </w:rPr>
+        <w:t>edad de menopausia improbable (menor a 35 años). En este caso</w:t>
+      </w:r>
+      <w:r>
+        <w:rPr>
+          <w:rFonts w:asciiTheme="minorHAnsi" w:hAnsiTheme="minorHAnsi" w:cstheme="minorHAnsi"/>
+          <w:sz w:val="22"/>
+          <w:szCs w:val="22"/>
+        </w:rPr>
+        <w:t>, no encontraron registros imprecisos.</w:t>
+      </w:r>
+    </w:p>
+    <w:p>
+      <w:pPr>
+        <w:rPr>
+          <w:rFonts w:asciiTheme="minorHAnsi" w:hAnsiTheme="minorHAnsi" w:cstheme="minorHAnsi"/>
+          <w:sz w:val="22"/>
+          <w:szCs w:val="22"/>
+        </w:rPr>
+      </w:pPr>
+      <w:r>
+        <w:rPr>
+          <w:rFonts w:asciiTheme="minorHAnsi" w:hAnsiTheme="minorHAnsi" w:cstheme="minorHAnsi"/>
+          <w:b/>
+          <w:bCs/>
+          <w:sz w:val="22"/>
+          <w:szCs w:val="22"/>
+        </w:rPr>
+        <w:lastRenderedPageBreak/>
+        <w:t xml:space="preserve">Consistencia: </w:t>
+      </w:r>
+      <w:r>
+        <w:rPr>
+          <w:rFonts w:asciiTheme="minorHAnsi" w:hAnsiTheme="minorHAnsi" w:cstheme="minorHAnsi"/>
+          <w:sz w:val="22"/>
+          <w:szCs w:val="22"/>
+        </w:rPr>
+        <w:t>La consistencia garantiza que los datos son uniformes y coherentes en todo el conjunto.</w:t>
+      </w:r>
+    </w:p>
+    <w:p>
+      <w:pPr>
+        <w:rPr>
+          <w:rFonts w:asciiTheme="minorHAnsi" w:hAnsiTheme="minorHAnsi" w:cstheme="minorHAnsi"/>
+          <w:sz w:val="22"/>
+          <w:szCs w:val="22"/>
+        </w:rPr>
+      </w:pPr>
+      <w:r>
+        <w:rPr>
+          <w:rFonts w:asciiTheme="minorHAnsi" w:hAnsiTheme="minorHAnsi" w:cstheme="minorHAnsi"/>
+          <w:sz w:val="22"/>
+          <w:szCs w:val="22"/>
+        </w:rPr>
+        <w:t xml:space="preserve">Se </w:t>
+      </w:r>
+      <w:r>
+        <w:rPr>
+          <w:rFonts w:asciiTheme="minorHAnsi" w:hAnsiTheme="minorHAnsi" w:cstheme="minorHAnsi"/>
+          <w:sz w:val="22"/>
+          <w:szCs w:val="22"/>
+        </w:rPr>
+        <w:t>realizo una v</w:t>
+      </w:r>
+      <w:r>
+        <w:rPr>
+          <w:rFonts w:asciiTheme="minorHAnsi" w:hAnsiTheme="minorHAnsi" w:cstheme="minorHAnsi"/>
+          <w:sz w:val="22"/>
+          <w:szCs w:val="22"/>
+        </w:rPr>
+        <w:t xml:space="preserve">erificación de la </w:t>
+      </w:r>
+      <w:r>
+        <w:rPr>
+          <w:rFonts w:asciiTheme="minorHAnsi" w:hAnsiTheme="minorHAnsi" w:cstheme="minorHAnsi"/>
+          <w:sz w:val="22"/>
+          <w:szCs w:val="22"/>
+        </w:rPr>
+        <w:t>c</w:t>
+      </w:r>
+      <w:r>
+        <w:rPr>
+          <w:rFonts w:asciiTheme="minorHAnsi" w:hAnsiTheme="minorHAnsi" w:cstheme="minorHAnsi"/>
+          <w:sz w:val="22"/>
+          <w:szCs w:val="22"/>
+        </w:rPr>
+        <w:t>onsistencia entre el Número de Familiares y los Indicadores de Antecedentes Familiares</w:t>
+      </w:r>
+      <w:r>
+        <w:rPr>
+          <w:rFonts w:asciiTheme="minorHAnsi" w:hAnsiTheme="minorHAnsi" w:cstheme="minorHAnsi"/>
+          <w:sz w:val="22"/>
+          <w:szCs w:val="22"/>
+        </w:rPr>
+        <w:t xml:space="preserve">. </w:t>
+      </w:r>
+      <w:r>
+        <w:rPr>
+          <w:rFonts w:asciiTheme="minorHAnsi" w:hAnsiTheme="minorHAnsi" w:cstheme="minorHAnsi"/>
+          <w:sz w:val="22"/>
+          <w:szCs w:val="22"/>
+        </w:rPr>
+        <w:t>Lo que se busca es v</w:t>
+      </w:r>
+      <w:r>
+        <w:rPr>
+          <w:rFonts w:asciiTheme="minorHAnsi" w:hAnsiTheme="minorHAnsi" w:cstheme="minorHAnsi"/>
+          <w:sz w:val="22"/>
+          <w:szCs w:val="22"/>
+        </w:rPr>
+        <w:t xml:space="preserve">erificar que en los casos donde el número de familiares es diferente de 0 o </w:t>
+      </w:r>
+      <w:proofErr w:type="spellStart"/>
+      <w:r>
+        <w:rPr>
+          <w:rFonts w:asciiTheme="minorHAnsi" w:hAnsiTheme="minorHAnsi" w:cstheme="minorHAnsi"/>
+          <w:sz w:val="22"/>
+          <w:szCs w:val="22"/>
+        </w:rPr>
+        <w:t>None</w:t>
+      </w:r>
+      <w:proofErr w:type="spellEnd"/>
+      <w:r>
+        <w:rPr>
+          <w:rFonts w:asciiTheme="minorHAnsi" w:hAnsiTheme="minorHAnsi" w:cstheme="minorHAnsi"/>
+          <w:sz w:val="22"/>
+          <w:szCs w:val="22"/>
+        </w:rPr>
+        <w:t xml:space="preserve"> (es decir, hay al menos un familiar afectado), el indicador correspondiente sea </w:t>
+      </w:r>
+      <w:r>
+        <w:rPr>
+          <w:rFonts w:asciiTheme="minorHAnsi" w:hAnsiTheme="minorHAnsi" w:cstheme="minorHAnsi"/>
+          <w:b/>
+          <w:bCs/>
+          <w:sz w:val="22"/>
+          <w:szCs w:val="22"/>
+        </w:rPr>
+        <w:t>Si</w:t>
+      </w:r>
+      <w:r>
+        <w:rPr>
+          <w:rFonts w:asciiTheme="minorHAnsi" w:hAnsiTheme="minorHAnsi" w:cstheme="minorHAnsi"/>
+          <w:sz w:val="22"/>
+          <w:szCs w:val="22"/>
+        </w:rPr>
+        <w:t xml:space="preserve">, y en caso contrario, sea </w:t>
+      </w:r>
+      <w:r>
+        <w:rPr>
+          <w:rFonts w:asciiTheme="minorHAnsi" w:hAnsiTheme="minorHAnsi" w:cstheme="minorHAnsi"/>
+          <w:b/>
+          <w:bCs/>
+          <w:sz w:val="22"/>
+          <w:szCs w:val="22"/>
+        </w:rPr>
+        <w:t>No</w:t>
+      </w:r>
+      <w:r>
+        <w:rPr>
+          <w:rFonts w:asciiTheme="minorHAnsi" w:hAnsiTheme="minorHAnsi" w:cstheme="minorHAnsi"/>
+          <w:sz w:val="22"/>
+          <w:szCs w:val="22"/>
+        </w:rPr>
+        <w:t>.</w:t>
+      </w:r>
+    </w:p>
+    <w:p>
+      <w:pPr>
+        <w:rPr>
+          <w:rFonts w:asciiTheme="minorHAnsi" w:hAnsiTheme="minorHAnsi" w:cstheme="minorHAnsi"/>
+          <w:sz w:val="22"/>
+          <w:szCs w:val="22"/>
+        </w:rPr>
+      </w:pPr>
+      <w:r>
+        <w:rPr>
+          <w:rFonts w:asciiTheme="minorHAnsi" w:hAnsiTheme="minorHAnsi" w:cstheme="minorHAnsi"/>
+          <w:sz w:val="22"/>
+          <w:szCs w:val="22"/>
+        </w:rPr>
+        <w:t>En este caso, nos encontramos que la varia</w:t>
+      </w:r>
+      <w:r>
+        <w:rPr>
+          <w:rFonts w:asciiTheme="minorHAnsi" w:hAnsiTheme="minorHAnsi" w:cstheme="minorHAnsi"/>
+          <w:sz w:val="22"/>
+          <w:szCs w:val="22"/>
+        </w:rPr>
+        <w:t xml:space="preserve">ble </w:t>
+      </w:r>
+      <w:proofErr w:type="spellStart"/>
+      <w:r>
+        <w:rPr>
+          <w:rFonts w:asciiTheme="minorHAnsi" w:hAnsiTheme="minorHAnsi" w:cstheme="minorHAnsi"/>
+          <w:sz w:val="22"/>
+          <w:szCs w:val="22"/>
+        </w:rPr>
+        <w:t>Ind_Ant_Fam_Otros</w:t>
+      </w:r>
+      <w:proofErr w:type="spellEnd"/>
+      <w:r>
+        <w:rPr>
+          <w:rFonts w:asciiTheme="minorHAnsi" w:hAnsiTheme="minorHAnsi" w:cstheme="minorHAnsi"/>
+          <w:sz w:val="22"/>
+          <w:szCs w:val="22"/>
+        </w:rPr>
+        <w:t xml:space="preserve"> tenía discrepancia.</w:t>
+      </w:r>
+      <w:r>
+        <w:rPr>
+          <w:rFonts w:asciiTheme="minorHAnsi" w:hAnsiTheme="minorHAnsi" w:cstheme="minorHAnsi"/>
+          <w:sz w:val="22"/>
+          <w:szCs w:val="22"/>
+        </w:rPr>
+        <w:t xml:space="preserve"> </w:t>
+      </w:r>
+      <w:r>
+        <w:rPr>
+          <w:rFonts w:asciiTheme="minorHAnsi" w:hAnsiTheme="minorHAnsi" w:cstheme="minorHAnsi"/>
+          <w:sz w:val="22"/>
+          <w:szCs w:val="22"/>
+        </w:rPr>
+        <w:t xml:space="preserve">Dado que todos los valores donde hay discrepancia con la variable original son "No", se decide eliminar la variable </w:t>
+      </w:r>
+      <w:proofErr w:type="spellStart"/>
+      <w:r>
+        <w:rPr>
+          <w:rFonts w:asciiTheme="minorHAnsi" w:hAnsiTheme="minorHAnsi" w:cstheme="minorHAnsi"/>
+          <w:sz w:val="22"/>
+          <w:szCs w:val="22"/>
+        </w:rPr>
+        <w:t>Ind_Ant_Fam_Otros</w:t>
+      </w:r>
+      <w:proofErr w:type="spellEnd"/>
+      <w:r>
+        <w:rPr>
+          <w:rFonts w:asciiTheme="minorHAnsi" w:hAnsiTheme="minorHAnsi" w:cstheme="minorHAnsi"/>
+          <w:sz w:val="22"/>
+          <w:szCs w:val="22"/>
+        </w:rPr>
+        <w:t xml:space="preserve"> y reemplazarla por la variable nueva llamada </w:t>
+      </w:r>
+      <w:proofErr w:type="spellStart"/>
+      <w:r>
+        <w:rPr>
+          <w:rFonts w:asciiTheme="minorHAnsi" w:hAnsiTheme="minorHAnsi" w:cstheme="minorHAnsi"/>
+          <w:sz w:val="22"/>
+          <w:szCs w:val="22"/>
+        </w:rPr>
+        <w:t>Ind_Ant_Fam_Otros_Esperado</w:t>
+      </w:r>
+      <w:proofErr w:type="spellEnd"/>
+      <w:r>
+        <w:rPr>
+          <w:rFonts w:asciiTheme="minorHAnsi" w:hAnsiTheme="minorHAnsi" w:cstheme="minorHAnsi"/>
+          <w:sz w:val="22"/>
+          <w:szCs w:val="22"/>
+        </w:rPr>
+        <w:t>.</w:t>
+      </w:r>
+    </w:p>
+    <w:p>
+      <w:pPr>
+        <w:rPr>
+          <w:rFonts w:asciiTheme="minorHAnsi" w:hAnsiTheme="minorHAnsi" w:cstheme="minorHAnsi"/>
+          <w:sz w:val="22"/>
+          <w:szCs w:val="22"/>
+        </w:rPr>
+      </w:pPr>
+      <w:r>
+        <w:rPr>
+          <w:rFonts w:asciiTheme="minorHAnsi" w:hAnsiTheme="minorHAnsi" w:cstheme="minorHAnsi"/>
+          <w:sz w:val="22"/>
+          <w:szCs w:val="22"/>
+        </w:rPr>
+        <w:t xml:space="preserve">La misma revisión se hizo para la variable </w:t>
+      </w:r>
+      <w:proofErr w:type="spellStart"/>
+      <w:r>
+        <w:rPr>
+          <w:rFonts w:asciiTheme="minorHAnsi" w:hAnsiTheme="minorHAnsi" w:cstheme="minorHAnsi"/>
+          <w:sz w:val="22"/>
+          <w:szCs w:val="22"/>
+        </w:rPr>
+        <w:t>Ind_Ant_Fam_</w:t>
+      </w:r>
+      <w:r>
+        <w:rPr>
+          <w:rFonts w:asciiTheme="minorHAnsi" w:hAnsiTheme="minorHAnsi" w:cstheme="minorHAnsi"/>
+          <w:sz w:val="22"/>
+          <w:szCs w:val="22"/>
+        </w:rPr>
+        <w:t>CAM</w:t>
+      </w:r>
+      <w:proofErr w:type="spellEnd"/>
+      <w:r>
+        <w:rPr>
+          <w:rFonts w:asciiTheme="minorHAnsi" w:hAnsiTheme="minorHAnsi" w:cstheme="minorHAnsi"/>
+          <w:sz w:val="22"/>
+          <w:szCs w:val="22"/>
+        </w:rPr>
+        <w:t>, en este caso no se encontraron discrepancias.</w:t>
+      </w:r>
+    </w:p>
+    <w:p>
+      <w:pPr>
+        <w:rPr>
+          <w:rFonts w:asciiTheme="minorHAnsi" w:hAnsiTheme="minorHAnsi" w:cstheme="minorHAnsi"/>
+          <w:sz w:val="22"/>
+          <w:szCs w:val="22"/>
+        </w:rPr>
+      </w:pPr>
+    </w:p>
+    <w:p>
+      <w:pPr>
+        <w:rPr>
+          <w:rFonts w:asciiTheme="minorHAnsi" w:hAnsiTheme="minorHAnsi" w:cstheme="minorHAnsi"/>
+          <w:sz w:val="22"/>
+          <w:szCs w:val="22"/>
+        </w:rPr>
+      </w:pPr>
+    </w:p>
+    <w:p>
+      <w:pPr>
+        <w:rPr>
+          <w:rFonts w:asciiTheme="minorHAnsi" w:hAnsiTheme="minorHAnsi" w:cstheme="minorHAnsi"/>
+          <w:sz w:val="22"/>
+          <w:szCs w:val="22"/>
+        </w:rPr>
+      </w:pPr>
+    </w:p>
+    <w:p>
+      <w:pPr>
+        <w:rPr>
+          <w:rFonts w:asciiTheme="minorHAnsi" w:hAnsiTheme="minorHAnsi" w:cstheme="minorHAnsi"/>
+          <w:sz w:val="22"/>
+          <w:szCs w:val="22"/>
+        </w:rPr>
+      </w:pPr>
+    </w:p>
+    <w:p>
+      <w:pPr>
+        <w:rPr>
+          <w:rFonts w:asciiTheme="minorHAnsi" w:hAnsiTheme="minorHAnsi" w:cstheme="minorHAnsi"/>
+          <w:sz w:val="22"/>
+          <w:szCs w:val="22"/>
+        </w:rPr>
+      </w:pPr>
+    </w:p>
+    <w:p>
+      <w:pPr>
+        <w:rPr>
+          <w:rFonts w:asciiTheme="minorHAnsi" w:hAnsiTheme="minorHAnsi" w:cstheme="minorHAnsi"/>
+          <w:sz w:val="22"/>
+          <w:szCs w:val="22"/>
+        </w:rPr>
+      </w:pPr>
+    </w:p>
+    <w:p>
+      <w:pPr>
+        <w:rPr>
+          <w:rFonts w:asciiTheme="minorHAnsi" w:hAnsiTheme="minorHAnsi" w:cstheme="minorHAnsi"/>
+          <w:sz w:val="22"/>
+          <w:szCs w:val="22"/>
+        </w:rPr>
+      </w:pPr>
     </w:p>
     <w:p>
       <w:pPr>
@@ -1814,7 +4270,6 @@
           <w:sz w:val="22"/>
           <w:szCs w:val="22"/>
         </w:rPr>
-        <w:lastRenderedPageBreak/>
         <w:t xml:space="preserve">Gómez, A., Pérez, L., &amp; Rodríguez, M. (2021). </w:t>
       </w:r>
       <w:r>
@@ -2729,6 +5184,155 @@
     </w:lvl>
   </w:abstractNum>
   <w:abstractNum w:abstractNumId="4" w15:restartNumberingAfterBreak="0">
+    <w:nsid w:val="28016B3D"/>
+    <w:multiLevelType w:val="multilevel"/>
+    <w:tmpl w:val="C1CAFF9A"/>
+    <w:lvl w:ilvl="0">
+      <w:start w:val="1"/>
+      <w:numFmt w:val="bullet"/>
+      <w:lvlText w:val=""/>
+      <w:lvlJc w:val="left"/>
+      <w:pPr>
+        <w:tabs>
+          <w:tab w:val="num" w:pos="720"/>
+        </w:tabs>
+        <w:ind w:left="720" w:hanging="360"/>
+      </w:pPr>
+      <w:rPr>
+        <w:rFonts w:ascii="Symbol" w:hAnsi="Symbol" w:hint="default"/>
+        <w:sz w:val="20"/>
+      </w:rPr>
+    </w:lvl>
+    <w:lvl w:ilvl="1" w:tentative="1">
+      <w:start w:val="1"/>
+      <w:numFmt w:val="bullet"/>
+      <w:lvlText w:val="o"/>
+      <w:lvlJc w:val="left"/>
+      <w:pPr>
+        <w:tabs>
+          <w:tab w:val="num" w:pos="1440"/>
+        </w:tabs>
+        <w:ind w:left="1440" w:hanging="360"/>
+      </w:pPr>
+      <w:rPr>
+        <w:rFonts w:ascii="Courier New" w:hAnsi="Courier New" w:hint="default"/>
+        <w:sz w:val="20"/>
+      </w:rPr>
+    </w:lvl>
+    <w:lvl w:ilvl="2" w:tentative="1">
+      <w:start w:val="1"/>
+      <w:numFmt w:val="bullet"/>
+      <w:lvlText w:val=""/>
+      <w:lvlJc w:val="left"/>
+      <w:pPr>
+        <w:tabs>
+          <w:tab w:val="num" w:pos="2160"/>
+        </w:tabs>
+        <w:ind w:left="2160" w:hanging="360"/>
+      </w:pPr>
+      <w:rPr>
+        <w:rFonts w:ascii="Wingdings" w:hAnsi="Wingdings" w:hint="default"/>
+        <w:sz w:val="20"/>
+      </w:rPr>
+    </w:lvl>
+    <w:lvl w:ilvl="3" w:tentative="1">
+      <w:start w:val="1"/>
+      <w:numFmt w:val="bullet"/>
+      <w:lvlText w:val=""/>
+      <w:lvlJc w:val="left"/>
+      <w:pPr>
+        <w:tabs>
+          <w:tab w:val="num" w:pos="2880"/>
+        </w:tabs>
+        <w:ind w:left="2880" w:hanging="360"/>
+      </w:pPr>
+      <w:rPr>
+        <w:rFonts w:ascii="Wingdings" w:hAnsi="Wingdings" w:hint="default"/>
+        <w:sz w:val="20"/>
+      </w:rPr>
+    </w:lvl>
+    <w:lvl w:ilvl="4" w:tentative="1">
+      <w:start w:val="1"/>
+      <w:numFmt w:val="bullet"/>
+      <w:lvlText w:val=""/>
+      <w:lvlJc w:val="left"/>
+      <w:pPr>
+        <w:tabs>
+          <w:tab w:val="num" w:pos="3600"/>
+        </w:tabs>
+        <w:ind w:left="3600" w:hanging="360"/>
+      </w:pPr>
+      <w:rPr>
+        <w:rFonts w:ascii="Wingdings" w:hAnsi="Wingdings" w:hint="default"/>
+        <w:sz w:val="20"/>
+      </w:rPr>
+    </w:lvl>
+    <w:lvl w:ilvl="5" w:tentative="1">
+      <w:start w:val="1"/>
+      <w:numFmt w:val="bullet"/>
+      <w:lvlText w:val=""/>
+      <w:lvlJc w:val="left"/>
+      <w:pPr>
+        <w:tabs>
+          <w:tab w:val="num" w:pos="4320"/>
+        </w:tabs>
+        <w:ind w:left="4320" w:hanging="360"/>
+      </w:pPr>
+      <w:rPr>
+        <w:rFonts w:ascii="Wingdings" w:hAnsi="Wingdings" w:hint="default"/>
+        <w:sz w:val="20"/>
+      </w:rPr>
+    </w:lvl>
+    <w:lvl w:ilvl="6" w:tentative="1">
+      <w:start w:val="1"/>
+      <w:numFmt w:val="bullet"/>
+      <w:lvlText w:val=""/>
+      <w:lvlJc w:val="left"/>
+      <w:pPr>
+        <w:tabs>
+          <w:tab w:val="num" w:pos="5040"/>
+        </w:tabs>
+        <w:ind w:left="5040" w:hanging="360"/>
+      </w:pPr>
+      <w:rPr>
+        <w:rFonts w:ascii="Wingdings" w:hAnsi="Wingdings" w:hint="default"/>
+        <w:sz w:val="20"/>
+      </w:rPr>
+    </w:lvl>
+    <w:lvl w:ilvl="7" w:tentative="1">
+      <w:start w:val="1"/>
+      <w:numFmt w:val="bullet"/>
+      <w:lvlText w:val=""/>
+      <w:lvlJc w:val="left"/>
+      <w:pPr>
+        <w:tabs>
+          <w:tab w:val="num" w:pos="5760"/>
+        </w:tabs>
+        <w:ind w:left="5760" w:hanging="360"/>
+      </w:pPr>
+      <w:rPr>
+        <w:rFonts w:ascii="Wingdings" w:hAnsi="Wingdings" w:hint="default"/>
+        <w:sz w:val="20"/>
+      </w:rPr>
+    </w:lvl>
+    <w:lvl w:ilvl="8" w:tentative="1">
+      <w:start w:val="1"/>
+      <w:numFmt w:val="bullet"/>
+      <w:lvlText w:val=""/>
+      <w:lvlJc w:val="left"/>
+      <w:pPr>
+        <w:tabs>
+          <w:tab w:val="num" w:pos="6480"/>
+        </w:tabs>
+        <w:ind w:left="6480" w:hanging="360"/>
+      </w:pPr>
+      <w:rPr>
+        <w:rFonts w:ascii="Wingdings" w:hAnsi="Wingdings" w:hint="default"/>
+        <w:sz w:val="20"/>
+      </w:rPr>
+    </w:lvl>
+  </w:abstractNum>
+  <w:abstractNum w:abstractNumId="5" w15:restartNumberingAfterBreak="0">
     <w:nsid w:val="29042DBF"/>
     <w:multiLevelType w:val="multilevel"/>
     <w:tmpl w:val="8734391C"/>
@@ -2877,7 +5481,7 @@
       </w:rPr>
     </w:lvl>
   </w:abstractNum>
-  <w:abstractNum w:abstractNumId="5" w15:restartNumberingAfterBreak="0">
+  <w:abstractNum w:abstractNumId="6" w15:restartNumberingAfterBreak="0">
     <w:nsid w:val="29DF017C"/>
     <w:multiLevelType w:val="hybridMultilevel"/>
     <w:tmpl w:val="10D8ACB8"/>
@@ -2990,7 +5594,7 @@
       </w:rPr>
     </w:lvl>
   </w:abstractNum>
-  <w:abstractNum w:abstractNumId="6" w15:restartNumberingAfterBreak="0">
+  <w:abstractNum w:abstractNumId="7" w15:restartNumberingAfterBreak="0">
     <w:nsid w:val="2C230408"/>
     <w:multiLevelType w:val="multilevel"/>
     <w:tmpl w:val="96640766"/>
@@ -3139,11 +5743,11 @@
       </w:rPr>
     </w:lvl>
   </w:abstractNum>
-  <w:abstractNum w:abstractNumId="7" w15:restartNumberingAfterBreak="0">
+  <w:abstractNum w:abstractNumId="8" w15:restartNumberingAfterBreak="0">
     <w:nsid w:val="2F1C70AE"/>
     <w:multiLevelType w:val="hybridMultilevel"/>
-    <w:tmpl w:val="BE1E0542"/>
-    <w:lvl w:ilvl="0" w:tplc="240A000F">
+    <w:tmpl w:val="0A0A6DF8"/>
+    <w:lvl w:ilvl="0" w:tplc="4B9C01FA">
       <w:start w:val="1"/>
       <w:numFmt w:val="decimal"/>
       <w:lvlText w:val="%1."/>
@@ -3153,6 +5757,8 @@
       </w:pPr>
       <w:rPr>
         <w:rFonts w:hint="default"/>
+        <w:b/>
+        <w:bCs/>
       </w:rPr>
     </w:lvl>
     <w:lvl w:ilvl="1" w:tplc="240A0019" w:tentative="1">
@@ -3228,7 +5834,7 @@
       </w:pPr>
     </w:lvl>
   </w:abstractNum>
-  <w:abstractNum w:abstractNumId="8" w15:restartNumberingAfterBreak="0">
+  <w:abstractNum w:abstractNumId="9" w15:restartNumberingAfterBreak="0">
     <w:nsid w:val="34501954"/>
     <w:multiLevelType w:val="multilevel"/>
     <w:tmpl w:val="A998A5B8"/>
@@ -3377,7 +5983,7 @@
       </w:rPr>
     </w:lvl>
   </w:abstractNum>
-  <w:abstractNum w:abstractNumId="9" w15:restartNumberingAfterBreak="0">
+  <w:abstractNum w:abstractNumId="10" w15:restartNumberingAfterBreak="0">
     <w:nsid w:val="3F4B5E5C"/>
     <w:multiLevelType w:val="multilevel"/>
     <w:tmpl w:val="66EE1D54"/>
@@ -3526,7 +6132,7 @@
       </w:rPr>
     </w:lvl>
   </w:abstractNum>
-  <w:abstractNum w:abstractNumId="10" w15:restartNumberingAfterBreak="0">
+  <w:abstractNum w:abstractNumId="11" w15:restartNumberingAfterBreak="0">
     <w:nsid w:val="3FAB5488"/>
     <w:multiLevelType w:val="hybridMultilevel"/>
     <w:tmpl w:val="3F7AAE7C"/>
@@ -3639,7 +6245,7 @@
       </w:rPr>
     </w:lvl>
   </w:abstractNum>
-  <w:abstractNum w:abstractNumId="11" w15:restartNumberingAfterBreak="0">
+  <w:abstractNum w:abstractNumId="12" w15:restartNumberingAfterBreak="0">
     <w:nsid w:val="44D01A65"/>
     <w:multiLevelType w:val="multilevel"/>
     <w:tmpl w:val="7338C8B2"/>
@@ -3788,7 +6394,7 @@
       </w:rPr>
     </w:lvl>
   </w:abstractNum>
-  <w:abstractNum w:abstractNumId="12" w15:restartNumberingAfterBreak="0">
+  <w:abstractNum w:abstractNumId="13" w15:restartNumberingAfterBreak="0">
     <w:nsid w:val="4D9F1D43"/>
     <w:multiLevelType w:val="multilevel"/>
     <w:tmpl w:val="8480BC5C"/>
@@ -3937,7 +6543,7 @@
       </w:rPr>
     </w:lvl>
   </w:abstractNum>
-  <w:abstractNum w:abstractNumId="13" w15:restartNumberingAfterBreak="0">
+  <w:abstractNum w:abstractNumId="14" w15:restartNumberingAfterBreak="0">
     <w:nsid w:val="51100B7F"/>
     <w:multiLevelType w:val="multilevel"/>
     <w:tmpl w:val="9594EF28"/>
@@ -4086,7 +6692,7 @@
       </w:rPr>
     </w:lvl>
   </w:abstractNum>
-  <w:abstractNum w:abstractNumId="14" w15:restartNumberingAfterBreak="0">
+  <w:abstractNum w:abstractNumId="15" w15:restartNumberingAfterBreak="0">
     <w:nsid w:val="57871C16"/>
     <w:multiLevelType w:val="multilevel"/>
     <w:tmpl w:val="4DE0234E"/>
@@ -4235,7 +6841,7 @@
       </w:rPr>
     </w:lvl>
   </w:abstractNum>
-  <w:abstractNum w:abstractNumId="15" w15:restartNumberingAfterBreak="0">
+  <w:abstractNum w:abstractNumId="16" w15:restartNumberingAfterBreak="0">
     <w:nsid w:val="581C740F"/>
     <w:multiLevelType w:val="multilevel"/>
     <w:tmpl w:val="4ED6F14E"/>
@@ -4384,7 +6990,7 @@
       </w:rPr>
     </w:lvl>
   </w:abstractNum>
-  <w:abstractNum w:abstractNumId="16" w15:restartNumberingAfterBreak="0">
+  <w:abstractNum w:abstractNumId="17" w15:restartNumberingAfterBreak="0">
     <w:nsid w:val="60060EB9"/>
     <w:multiLevelType w:val="hybridMultilevel"/>
     <w:tmpl w:val="94668D48"/>
@@ -4497,7 +7103,7 @@
       </w:rPr>
     </w:lvl>
   </w:abstractNum>
-  <w:abstractNum w:abstractNumId="17" w15:restartNumberingAfterBreak="0">
+  <w:abstractNum w:abstractNumId="18" w15:restartNumberingAfterBreak="0">
     <w:nsid w:val="63BB3E5E"/>
     <w:multiLevelType w:val="multilevel"/>
     <w:tmpl w:val="C4988AFC"/>
@@ -4646,7 +7252,7 @@
       </w:rPr>
     </w:lvl>
   </w:abstractNum>
-  <w:abstractNum w:abstractNumId="18" w15:restartNumberingAfterBreak="0">
+  <w:abstractNum w:abstractNumId="19" w15:restartNumberingAfterBreak="0">
     <w:nsid w:val="65832A53"/>
     <w:multiLevelType w:val="multilevel"/>
     <w:tmpl w:val="F474AF4E"/>
@@ -4795,7 +7401,7 @@
       </w:rPr>
     </w:lvl>
   </w:abstractNum>
-  <w:abstractNum w:abstractNumId="19" w15:restartNumberingAfterBreak="0">
+  <w:abstractNum w:abstractNumId="20" w15:restartNumberingAfterBreak="0">
     <w:nsid w:val="691C1F31"/>
     <w:multiLevelType w:val="hybridMultilevel"/>
     <w:tmpl w:val="2C6EBCAE"/>
@@ -4811,7 +7417,7 @@
         <w:rFonts w:ascii="Symbol" w:eastAsia="Times New Roman" w:hAnsi="Symbol" w:cstheme="minorHAnsi" w:hint="default"/>
       </w:rPr>
     </w:lvl>
-    <w:lvl w:ilvl="1" w:tplc="240A0003" w:tentative="1">
+    <w:lvl w:ilvl="1" w:tplc="240A0003">
       <w:start w:val="1"/>
       <w:numFmt w:val="bullet"/>
       <w:lvlText w:val="o"/>
@@ -4823,7 +7429,7 @@
         <w:rFonts w:ascii="Courier New" w:hAnsi="Courier New" w:cs="Courier New" w:hint="default"/>
       </w:rPr>
     </w:lvl>
-    <w:lvl w:ilvl="2" w:tplc="240A0005" w:tentative="1">
+    <w:lvl w:ilvl="2" w:tplc="240A0005">
       <w:start w:val="1"/>
       <w:numFmt w:val="bullet"/>
       <w:lvlText w:val=""/>
@@ -4908,7 +7514,7 @@
       </w:rPr>
     </w:lvl>
   </w:abstractNum>
-  <w:abstractNum w:abstractNumId="20" w15:restartNumberingAfterBreak="0">
+  <w:abstractNum w:abstractNumId="21" w15:restartNumberingAfterBreak="0">
     <w:nsid w:val="6DA229CC"/>
     <w:multiLevelType w:val="multilevel"/>
     <w:tmpl w:val="58C4A8E2"/>
@@ -5057,7 +7663,7 @@
       </w:rPr>
     </w:lvl>
   </w:abstractNum>
-  <w:abstractNum w:abstractNumId="21" w15:restartNumberingAfterBreak="0">
+  <w:abstractNum w:abstractNumId="22" w15:restartNumberingAfterBreak="0">
     <w:nsid w:val="75866AD0"/>
     <w:multiLevelType w:val="multilevel"/>
     <w:tmpl w:val="068A4414"/>
@@ -5206,7 +7812,7 @@
       </w:rPr>
     </w:lvl>
   </w:abstractNum>
-  <w:abstractNum w:abstractNumId="22" w15:restartNumberingAfterBreak="0">
+  <w:abstractNum w:abstractNumId="23" w15:restartNumberingAfterBreak="0">
     <w:nsid w:val="7BD567C6"/>
     <w:multiLevelType w:val="multilevel"/>
     <w:tmpl w:val="D5C6939E"/>
@@ -5355,74 +7961,229 @@
       </w:rPr>
     </w:lvl>
   </w:abstractNum>
+  <w:abstractNum w:abstractNumId="24" w15:restartNumberingAfterBreak="0">
+    <w:nsid w:val="7C06490A"/>
+    <w:multiLevelType w:val="multilevel"/>
+    <w:tmpl w:val="72CEB7D6"/>
+    <w:lvl w:ilvl="0">
+      <w:start w:val="1"/>
+      <w:numFmt w:val="bullet"/>
+      <w:lvlText w:val=""/>
+      <w:lvlJc w:val="left"/>
+      <w:pPr>
+        <w:tabs>
+          <w:tab w:val="num" w:pos="720"/>
+        </w:tabs>
+        <w:ind w:left="720" w:hanging="360"/>
+      </w:pPr>
+      <w:rPr>
+        <w:rFonts w:ascii="Symbol" w:hAnsi="Symbol" w:hint="default"/>
+        <w:sz w:val="20"/>
+      </w:rPr>
+    </w:lvl>
+    <w:lvl w:ilvl="1" w:tentative="1">
+      <w:start w:val="1"/>
+      <w:numFmt w:val="bullet"/>
+      <w:lvlText w:val="o"/>
+      <w:lvlJc w:val="left"/>
+      <w:pPr>
+        <w:tabs>
+          <w:tab w:val="num" w:pos="1440"/>
+        </w:tabs>
+        <w:ind w:left="1440" w:hanging="360"/>
+      </w:pPr>
+      <w:rPr>
+        <w:rFonts w:ascii="Courier New" w:hAnsi="Courier New" w:hint="default"/>
+        <w:sz w:val="20"/>
+      </w:rPr>
+    </w:lvl>
+    <w:lvl w:ilvl="2" w:tentative="1">
+      <w:start w:val="1"/>
+      <w:numFmt w:val="bullet"/>
+      <w:lvlText w:val=""/>
+      <w:lvlJc w:val="left"/>
+      <w:pPr>
+        <w:tabs>
+          <w:tab w:val="num" w:pos="2160"/>
+        </w:tabs>
+        <w:ind w:left="2160" w:hanging="360"/>
+      </w:pPr>
+      <w:rPr>
+        <w:rFonts w:ascii="Wingdings" w:hAnsi="Wingdings" w:hint="default"/>
+        <w:sz w:val="20"/>
+      </w:rPr>
+    </w:lvl>
+    <w:lvl w:ilvl="3" w:tentative="1">
+      <w:start w:val="1"/>
+      <w:numFmt w:val="bullet"/>
+      <w:lvlText w:val=""/>
+      <w:lvlJc w:val="left"/>
+      <w:pPr>
+        <w:tabs>
+          <w:tab w:val="num" w:pos="2880"/>
+        </w:tabs>
+        <w:ind w:left="2880" w:hanging="360"/>
+      </w:pPr>
+      <w:rPr>
+        <w:rFonts w:ascii="Wingdings" w:hAnsi="Wingdings" w:hint="default"/>
+        <w:sz w:val="20"/>
+      </w:rPr>
+    </w:lvl>
+    <w:lvl w:ilvl="4" w:tentative="1">
+      <w:start w:val="1"/>
+      <w:numFmt w:val="bullet"/>
+      <w:lvlText w:val=""/>
+      <w:lvlJc w:val="left"/>
+      <w:pPr>
+        <w:tabs>
+          <w:tab w:val="num" w:pos="3600"/>
+        </w:tabs>
+        <w:ind w:left="3600" w:hanging="360"/>
+      </w:pPr>
+      <w:rPr>
+        <w:rFonts w:ascii="Wingdings" w:hAnsi="Wingdings" w:hint="default"/>
+        <w:sz w:val="20"/>
+      </w:rPr>
+    </w:lvl>
+    <w:lvl w:ilvl="5" w:tentative="1">
+      <w:start w:val="1"/>
+      <w:numFmt w:val="bullet"/>
+      <w:lvlText w:val=""/>
+      <w:lvlJc w:val="left"/>
+      <w:pPr>
+        <w:tabs>
+          <w:tab w:val="num" w:pos="4320"/>
+        </w:tabs>
+        <w:ind w:left="4320" w:hanging="360"/>
+      </w:pPr>
+      <w:rPr>
+        <w:rFonts w:ascii="Wingdings" w:hAnsi="Wingdings" w:hint="default"/>
+        <w:sz w:val="20"/>
+      </w:rPr>
+    </w:lvl>
+    <w:lvl w:ilvl="6" w:tentative="1">
+      <w:start w:val="1"/>
+      <w:numFmt w:val="bullet"/>
+      <w:lvlText w:val=""/>
+      <w:lvlJc w:val="left"/>
+      <w:pPr>
+        <w:tabs>
+          <w:tab w:val="num" w:pos="5040"/>
+        </w:tabs>
+        <w:ind w:left="5040" w:hanging="360"/>
+      </w:pPr>
+      <w:rPr>
+        <w:rFonts w:ascii="Wingdings" w:hAnsi="Wingdings" w:hint="default"/>
+        <w:sz w:val="20"/>
+      </w:rPr>
+    </w:lvl>
+    <w:lvl w:ilvl="7" w:tentative="1">
+      <w:start w:val="1"/>
+      <w:numFmt w:val="bullet"/>
+      <w:lvlText w:val=""/>
+      <w:lvlJc w:val="left"/>
+      <w:pPr>
+        <w:tabs>
+          <w:tab w:val="num" w:pos="5760"/>
+        </w:tabs>
+        <w:ind w:left="5760" w:hanging="360"/>
+      </w:pPr>
+      <w:rPr>
+        <w:rFonts w:ascii="Wingdings" w:hAnsi="Wingdings" w:hint="default"/>
+        <w:sz w:val="20"/>
+      </w:rPr>
+    </w:lvl>
+    <w:lvl w:ilvl="8" w:tentative="1">
+      <w:start w:val="1"/>
+      <w:numFmt w:val="bullet"/>
+      <w:lvlText w:val=""/>
+      <w:lvlJc w:val="left"/>
+      <w:pPr>
+        <w:tabs>
+          <w:tab w:val="num" w:pos="6480"/>
+        </w:tabs>
+        <w:ind w:left="6480" w:hanging="360"/>
+      </w:pPr>
+      <w:rPr>
+        <w:rFonts w:ascii="Wingdings" w:hAnsi="Wingdings" w:hint="default"/>
+        <w:sz w:val="20"/>
+      </w:rPr>
+    </w:lvl>
+  </w:abstractNum>
   <w:num w:numId="1" w16cid:durableId="1429736154">
-    <w:abstractNumId w:val="10"/>
+    <w:abstractNumId w:val="11"/>
   </w:num>
   <w:num w:numId="2" w16cid:durableId="1943371128">
     <w:abstractNumId w:val="0"/>
   </w:num>
   <w:num w:numId="3" w16cid:durableId="419062279">
-    <w:abstractNumId w:val="21"/>
+    <w:abstractNumId w:val="22"/>
   </w:num>
   <w:num w:numId="4" w16cid:durableId="1268585898">
-    <w:abstractNumId w:val="22"/>
+    <w:abstractNumId w:val="23"/>
   </w:num>
   <w:num w:numId="5" w16cid:durableId="1018045810">
+    <w:abstractNumId w:val="10"/>
+  </w:num>
+  <w:num w:numId="6" w16cid:durableId="85276894">
     <w:abstractNumId w:val="9"/>
   </w:num>
-  <w:num w:numId="6" w16cid:durableId="85276894">
-    <w:abstractNumId w:val="8"/>
-  </w:num>
   <w:num w:numId="7" w16cid:durableId="1896895717">
-    <w:abstractNumId w:val="14"/>
+    <w:abstractNumId w:val="15"/>
   </w:num>
   <w:num w:numId="8" w16cid:durableId="836648318">
     <w:abstractNumId w:val="3"/>
   </w:num>
   <w:num w:numId="9" w16cid:durableId="1218201502">
+    <w:abstractNumId w:val="13"/>
+  </w:num>
+  <w:num w:numId="10" w16cid:durableId="360322664">
+    <w:abstractNumId w:val="7"/>
+  </w:num>
+  <w:num w:numId="11" w16cid:durableId="2081705357">
     <w:abstractNumId w:val="12"/>
   </w:num>
-  <w:num w:numId="10" w16cid:durableId="360322664">
-    <w:abstractNumId w:val="6"/>
-  </w:num>
-  <w:num w:numId="11" w16cid:durableId="2081705357">
-    <w:abstractNumId w:val="11"/>
-  </w:num>
   <w:num w:numId="12" w16cid:durableId="836532144">
-    <w:abstractNumId w:val="17"/>
+    <w:abstractNumId w:val="18"/>
   </w:num>
   <w:num w:numId="13" w16cid:durableId="1711997111">
-    <w:abstractNumId w:val="18"/>
+    <w:abstractNumId w:val="19"/>
   </w:num>
   <w:num w:numId="14" w16cid:durableId="1842116762">
     <w:abstractNumId w:val="2"/>
   </w:num>
   <w:num w:numId="15" w16cid:durableId="1128431503">
+    <w:abstractNumId w:val="21"/>
+  </w:num>
+  <w:num w:numId="16" w16cid:durableId="1972206371">
+    <w:abstractNumId w:val="16"/>
+  </w:num>
+  <w:num w:numId="17" w16cid:durableId="1255476952">
+    <w:abstractNumId w:val="14"/>
+  </w:num>
+  <w:num w:numId="18" w16cid:durableId="857281765">
+    <w:abstractNumId w:val="5"/>
+  </w:num>
+  <w:num w:numId="19" w16cid:durableId="860046906">
+    <w:abstractNumId w:val="8"/>
+  </w:num>
+  <w:num w:numId="20" w16cid:durableId="254215889">
     <w:abstractNumId w:val="20"/>
   </w:num>
-  <w:num w:numId="16" w16cid:durableId="1972206371">
-    <w:abstractNumId w:val="15"/>
-  </w:num>
-  <w:num w:numId="17" w16cid:durableId="1255476952">
-    <w:abstractNumId w:val="13"/>
-  </w:num>
-  <w:num w:numId="18" w16cid:durableId="857281765">
-    <w:abstractNumId w:val="4"/>
-  </w:num>
-  <w:num w:numId="19" w16cid:durableId="860046906">
-    <w:abstractNumId w:val="7"/>
-  </w:num>
-  <w:num w:numId="20" w16cid:durableId="254215889">
-    <w:abstractNumId w:val="19"/>
-  </w:num>
   <w:num w:numId="21" w16cid:durableId="390887682">
-    <w:abstractNumId w:val="16"/>
+    <w:abstractNumId w:val="17"/>
   </w:num>
   <w:num w:numId="22" w16cid:durableId="519700800">
     <w:abstractNumId w:val="1"/>
   </w:num>
   <w:num w:numId="23" w16cid:durableId="452867645">
-    <w:abstractNumId w:val="5"/>
+    <w:abstractNumId w:val="6"/>
+  </w:num>
+  <w:num w:numId="24" w16cid:durableId="534318271">
+    <w:abstractNumId w:val="4"/>
+  </w:num>
+  <w:num w:numId="25" w16cid:durableId="53091286">
+    <w:abstractNumId w:val="24"/>
   </w:num>
 </w:numbering>
 </file>
@@ -5830,7 +8591,6 @@
   <w:style w:type="character" w:default="1" w:styleId="Fuentedeprrafopredeter">
     <w:name w:val="Default Paragraph Font"/>
     <w:uiPriority w:val="1"/>
-    <w:semiHidden/>
     <w:unhideWhenUsed/>
   </w:style>
   <w:style w:type="table" w:default="1" w:styleId="Tablanormal">
@@ -6283,21 +9043,10 @@
 </file>
 
 <file path=customXml/item1.xml><?xml version="1.0" encoding="utf-8"?>
-<p:properties xmlns:p="http://schemas.microsoft.com/office/2006/metadata/properties" xmlns:xsi="http://www.w3.org/2001/XMLSchema-instance" xmlns:pc="http://schemas.microsoft.com/office/infopath/2007/PartnerControls">
-  <documentManagement/>
-</p:properties>
+<b:Sources xmlns:b="http://schemas.openxmlformats.org/officeDocument/2006/bibliography" xmlns="http://schemas.openxmlformats.org/officeDocument/2006/bibliography" SelectedStyle="\APASixthEditionOfficeOnline.xsl" StyleName="APA" Version="6"/>
 </file>
 
 <file path=customXml/item2.xml><?xml version="1.0" encoding="utf-8"?>
-<?mso-contentType ?>
-<FormTemplates xmlns="http://schemas.microsoft.com/sharepoint/v3/contenttype/forms">
-  <Display>DocumentLibraryForm</Display>
-  <Edit>DocumentLibraryForm</Edit>
-  <New>DocumentLibraryForm</New>
-</FormTemplates>
-</file>
-
-<file path=customXml/item3.xml><?xml version="1.0" encoding="utf-8"?>
 <ct:contentTypeSchema xmlns:ct="http://schemas.microsoft.com/office/2006/metadata/contentType" xmlns:ma="http://schemas.microsoft.com/office/2006/metadata/properties/metaAttributes" ct:_="" ma:_="" ma:contentTypeName="Document" ma:contentTypeID="0x010100857C5602A62D884D9945381626755A53" ma:contentTypeVersion="8" ma:contentTypeDescription="Create a new document." ma:contentTypeScope="" ma:versionID="eb52b1065633a21159f1b3abd1de5ee5">
   <xsd:schema xmlns:xsd="http://www.w3.org/2001/XMLSchema" xmlns:xs="http://www.w3.org/2001/XMLSchema" xmlns:p="http://schemas.microsoft.com/office/2006/metadata/properties" xmlns:ns2="a1d4bbf8-9ec5-4e90-a6a1-e3d4c7e3b066" targetNamespace="http://schemas.microsoft.com/office/2006/metadata/properties" ma:root="true" ma:fieldsID="e0a4fbd36f23ce11926f17aa2af1bac9" ns2:_="">
     <xsd:import namespace="a1d4bbf8-9ec5-4e90-a6a1-e3d4c7e3b066"/>
@@ -6465,28 +9214,30 @@
 </ct:contentTypeSchema>
 </file>
 
+<file path=customXml/item3.xml><?xml version="1.0" encoding="utf-8"?>
+<?mso-contentType ?>
+<FormTemplates xmlns="http://schemas.microsoft.com/sharepoint/v3/contenttype/forms">
+  <Display>DocumentLibraryForm</Display>
+  <Edit>DocumentLibraryForm</Edit>
+  <New>DocumentLibraryForm</New>
+</FormTemplates>
+</file>
+
 <file path=customXml/item4.xml><?xml version="1.0" encoding="utf-8"?>
-<b:Sources xmlns:b="http://schemas.openxmlformats.org/officeDocument/2006/bibliography" xmlns="http://schemas.openxmlformats.org/officeDocument/2006/bibliography" SelectedStyle="\APASixthEditionOfficeOnline.xsl" StyleName="APA" Version="6"/>
+<p:properties xmlns:p="http://schemas.microsoft.com/office/2006/metadata/properties" xmlns:xsi="http://www.w3.org/2001/XMLSchema-instance" xmlns:pc="http://schemas.microsoft.com/office/infopath/2007/PartnerControls">
+  <documentManagement/>
+</p:properties>
 </file>
 
 <file path=customXml/itemProps1.xml><?xml version="1.0" encoding="utf-8"?>
-<ds:datastoreItem xmlns:ds="http://schemas.openxmlformats.org/officeDocument/2006/customXml" ds:itemID="{AF971A44-4E51-4626-870F-BD65B127FDB1}">
+<ds:datastoreItem xmlns:ds="http://schemas.openxmlformats.org/officeDocument/2006/customXml" ds:itemID="{AB8AC9FF-9A0A-4107-9D37-D05EFF4B752C}">
   <ds:schemaRefs>
-    <ds:schemaRef ds:uri="http://schemas.microsoft.com/office/2006/metadata/properties"/>
-    <ds:schemaRef ds:uri="http://schemas.microsoft.com/office/infopath/2007/PartnerControls"/>
+    <ds:schemaRef ds:uri="http://schemas.openxmlformats.org/officeDocument/2006/bibliography"/>
   </ds:schemaRefs>
 </ds:datastoreItem>
 </file>
 
 <file path=customXml/itemProps2.xml><?xml version="1.0" encoding="utf-8"?>
-<ds:datastoreItem xmlns:ds="http://schemas.openxmlformats.org/officeDocument/2006/customXml" ds:itemID="{BD5CD8C1-2D2D-46C6-9ED5-F4C53DCAFEBA}">
-  <ds:schemaRefs>
-    <ds:schemaRef ds:uri="http://schemas.microsoft.com/sharepoint/v3/contenttype/forms"/>
-  </ds:schemaRefs>
-</ds:datastoreItem>
-</file>
-
-<file path=customXml/itemProps3.xml><?xml version="1.0" encoding="utf-8"?>
 <ds:datastoreItem xmlns:ds="http://schemas.openxmlformats.org/officeDocument/2006/customXml" ds:itemID="{C982ECB7-EC6C-40D5-90E7-EB5038AF8B22}">
   <ds:schemaRefs>
     <ds:schemaRef ds:uri="http://schemas.microsoft.com/office/2006/metadata/contentType"/>
@@ -6504,10 +9255,19 @@
 </ds:datastoreItem>
 </file>
 
+<file path=customXml/itemProps3.xml><?xml version="1.0" encoding="utf-8"?>
+<ds:datastoreItem xmlns:ds="http://schemas.openxmlformats.org/officeDocument/2006/customXml" ds:itemID="{BD5CD8C1-2D2D-46C6-9ED5-F4C53DCAFEBA}">
+  <ds:schemaRefs>
+    <ds:schemaRef ds:uri="http://schemas.microsoft.com/sharepoint/v3/contenttype/forms"/>
+  </ds:schemaRefs>
+</ds:datastoreItem>
+</file>
+
 <file path=customXml/itemProps4.xml><?xml version="1.0" encoding="utf-8"?>
-<ds:datastoreItem xmlns:ds="http://schemas.openxmlformats.org/officeDocument/2006/customXml" ds:itemID="{AB8AC9FF-9A0A-4107-9D37-D05EFF4B752C}">
+<ds:datastoreItem xmlns:ds="http://schemas.openxmlformats.org/officeDocument/2006/customXml" ds:itemID="{AF971A44-4E51-4626-870F-BD65B127FDB1}">
   <ds:schemaRefs>
-    <ds:schemaRef ds:uri="http://schemas.openxmlformats.org/officeDocument/2006/bibliography"/>
+    <ds:schemaRef ds:uri="http://schemas.microsoft.com/office/2006/metadata/properties"/>
+    <ds:schemaRef ds:uri="http://schemas.microsoft.com/office/infopath/2007/PartnerControls"/>
   </ds:schemaRefs>
 </ds:datastoreItem>
 </file>
</xml_diff>

<commit_message>
Se agregaron comentarios en el archivo de word de los pasos a seguir.
</commit_message>
<xml_diff>
--- a/Modelo clasificacion CA Mama.docx
+++ b/Modelo clasificacion CA Mama.docx
@@ -505,7 +505,27 @@
           <w:sz w:val="28"/>
           <w:szCs w:val="28"/>
         </w:rPr>
-        <w:t xml:space="preserve"> CRISP DM (mirar ejemplo TG)</w:t>
+        <w:t xml:space="preserve"> CRISP DM (mirar ejemplo T</w:t>
+      </w:r>
+      <w:r>
+        <w:rPr>
+          <w:rFonts w:asciiTheme="minorHAnsi" w:hAnsiTheme="minorHAnsi" w:cstheme="minorHAnsi"/>
+          <w:b/>
+          <w:color w:val="FF0000"/>
+          <w:sz w:val="28"/>
+          <w:szCs w:val="28"/>
+        </w:rPr>
+        <w:t>rabajo de grado Camilo Castro</w:t>
+      </w:r>
+      <w:r>
+        <w:rPr>
+          <w:rFonts w:asciiTheme="minorHAnsi" w:hAnsiTheme="minorHAnsi" w:cstheme="minorHAnsi"/>
+          <w:b/>
+          <w:color w:val="FF0000"/>
+          <w:sz w:val="28"/>
+          <w:szCs w:val="28"/>
+        </w:rPr>
+        <w:t>)</w:t>
       </w:r>
     </w:p>
     <w:p>
@@ -771,18 +791,8 @@
           <w:sz w:val="22"/>
           <w:szCs w:val="22"/>
         </w:rPr>
-        <w:t xml:space="preserve"> que permita estratificar el riesgo individual y orientar intervenciones </w:t>
-      </w:r>
-      <w:proofErr w:type="spellStart"/>
-      <w:r>
-        <w:rPr>
-          <w:rFonts w:asciiTheme="minorHAnsi" w:hAnsiTheme="minorHAnsi" w:cstheme="minorHAnsi"/>
-          <w:sz w:val="22"/>
-          <w:szCs w:val="22"/>
-        </w:rPr>
-        <w:t>personalizadas.</w:t>
-      </w:r>
-      <w:proofErr w:type="spellEnd"/>
+        <w:t xml:space="preserve"> que permita estratificar el riesgo individual y orientar intervenciones personalizadas.</w:t>
+      </w:r>
     </w:p>
     <w:p>
       <w:pPr>
@@ -3991,6 +4001,584 @@
       <w:pPr>
         <w:rPr>
           <w:rFonts w:asciiTheme="minorHAnsi" w:hAnsiTheme="minorHAnsi" w:cstheme="minorHAnsi"/>
+          <w:color w:val="FF0000"/>
+          <w:sz w:val="22"/>
+          <w:szCs w:val="22"/>
+        </w:rPr>
+      </w:pPr>
+      <w:r>
+        <w:rPr>
+          <w:rFonts w:asciiTheme="minorHAnsi" w:hAnsiTheme="minorHAnsi" w:cstheme="minorHAnsi"/>
+          <w:color w:val="FF0000"/>
+          <w:sz w:val="22"/>
+          <w:szCs w:val="22"/>
+        </w:rPr>
+        <w:t>Se puede</w:t>
+      </w:r>
+      <w:r>
+        <w:rPr>
+          <w:rFonts w:asciiTheme="minorHAnsi" w:hAnsiTheme="minorHAnsi" w:cstheme="minorHAnsi"/>
+          <w:color w:val="FF0000"/>
+          <w:sz w:val="22"/>
+          <w:szCs w:val="22"/>
+        </w:rPr>
+        <w:t xml:space="preserve"> hacer una descripción del análisis </w:t>
+      </w:r>
+      <w:proofErr w:type="spellStart"/>
+      <w:r>
+        <w:rPr>
+          <w:rFonts w:asciiTheme="minorHAnsi" w:hAnsiTheme="minorHAnsi" w:cstheme="minorHAnsi"/>
+          <w:color w:val="FF0000"/>
+          <w:sz w:val="22"/>
+          <w:szCs w:val="22"/>
+        </w:rPr>
+        <w:t>univariado</w:t>
+      </w:r>
+      <w:proofErr w:type="spellEnd"/>
+      <w:r>
+        <w:rPr>
+          <w:rFonts w:asciiTheme="minorHAnsi" w:hAnsiTheme="minorHAnsi" w:cstheme="minorHAnsi"/>
+          <w:color w:val="FF0000"/>
+          <w:sz w:val="22"/>
+          <w:szCs w:val="22"/>
+        </w:rPr>
+        <w:t xml:space="preserve"> y bivariado. </w:t>
+      </w:r>
+    </w:p>
+    <w:p>
+      <w:pPr>
+        <w:rPr>
+          <w:rFonts w:asciiTheme="minorHAnsi" w:hAnsiTheme="minorHAnsi" w:cstheme="minorHAnsi"/>
+          <w:color w:val="FF0000"/>
+          <w:sz w:val="22"/>
+          <w:szCs w:val="22"/>
+        </w:rPr>
+      </w:pPr>
+      <w:r>
+        <w:rPr>
+          <w:rFonts w:asciiTheme="minorHAnsi" w:hAnsiTheme="minorHAnsi" w:cstheme="minorHAnsi"/>
+          <w:color w:val="FF0000"/>
+          <w:sz w:val="22"/>
+          <w:szCs w:val="22"/>
+        </w:rPr>
+        <w:lastRenderedPageBreak/>
+        <w:t xml:space="preserve">Con respecto a los </w:t>
+      </w:r>
+      <w:proofErr w:type="spellStart"/>
+      <w:r>
+        <w:rPr>
+          <w:rFonts w:asciiTheme="minorHAnsi" w:hAnsiTheme="minorHAnsi" w:cstheme="minorHAnsi"/>
+          <w:color w:val="FF0000"/>
+          <w:sz w:val="22"/>
+          <w:szCs w:val="22"/>
+        </w:rPr>
+        <w:t>outliers</w:t>
+      </w:r>
+      <w:proofErr w:type="spellEnd"/>
+      <w:r>
+        <w:rPr>
+          <w:rFonts w:asciiTheme="minorHAnsi" w:hAnsiTheme="minorHAnsi" w:cstheme="minorHAnsi"/>
+          <w:color w:val="FF0000"/>
+          <w:sz w:val="22"/>
+          <w:szCs w:val="22"/>
+        </w:rPr>
+        <w:t>. Para la variable IMC se decide imputar los valores faltantes y los valores atípicos con la mediana</w:t>
+      </w:r>
+      <w:r>
+        <w:rPr>
+          <w:rFonts w:asciiTheme="minorHAnsi" w:hAnsiTheme="minorHAnsi" w:cstheme="minorHAnsi"/>
+          <w:color w:val="FF0000"/>
+          <w:sz w:val="22"/>
+          <w:szCs w:val="22"/>
+        </w:rPr>
+        <w:t>.</w:t>
+      </w:r>
+    </w:p>
+    <w:p>
+      <w:pPr>
+        <w:rPr>
+          <w:rFonts w:asciiTheme="minorHAnsi" w:hAnsiTheme="minorHAnsi" w:cstheme="minorHAnsi"/>
+          <w:color w:val="FF0000"/>
+          <w:sz w:val="22"/>
+          <w:szCs w:val="22"/>
+        </w:rPr>
+      </w:pPr>
+      <w:r>
+        <w:rPr>
+          <w:rFonts w:asciiTheme="minorHAnsi" w:hAnsiTheme="minorHAnsi" w:cstheme="minorHAnsi"/>
+          <w:color w:val="FF0000"/>
+          <w:sz w:val="22"/>
+          <w:szCs w:val="22"/>
+        </w:rPr>
+        <w:t>Para la variable edad, dado que la idea es modelar mujeres hasta los 75 años, se eliminan los registros donde la edad sea mayor a este valor.</w:t>
+      </w:r>
+    </w:p>
+    <w:p>
+      <w:pPr>
+        <w:rPr>
+          <w:rFonts w:asciiTheme="minorHAnsi" w:hAnsiTheme="minorHAnsi" w:cstheme="minorHAnsi"/>
+          <w:color w:val="FF0000"/>
+          <w:sz w:val="22"/>
+          <w:szCs w:val="22"/>
+        </w:rPr>
+      </w:pPr>
+      <w:r>
+        <w:rPr>
+          <w:rFonts w:asciiTheme="minorHAnsi" w:hAnsiTheme="minorHAnsi" w:cstheme="minorHAnsi"/>
+          <w:color w:val="FF0000"/>
+          <w:sz w:val="22"/>
+          <w:szCs w:val="22"/>
+        </w:rPr>
+        <w:t>Para la variable Edad menopausia</w:t>
+      </w:r>
+      <w:r>
+        <w:rPr>
+          <w:rFonts w:asciiTheme="minorHAnsi" w:hAnsiTheme="minorHAnsi" w:cstheme="minorHAnsi"/>
+          <w:color w:val="FF0000"/>
+          <w:sz w:val="22"/>
+          <w:szCs w:val="22"/>
+        </w:rPr>
+        <w:t>: Imputar el valor promedio a aquellas mujeres</w:t>
+      </w:r>
+      <w:r>
+        <w:rPr>
+          <w:rFonts w:asciiTheme="minorHAnsi" w:hAnsiTheme="minorHAnsi" w:cstheme="minorHAnsi"/>
+          <w:color w:val="FF0000"/>
+          <w:sz w:val="22"/>
+          <w:szCs w:val="22"/>
+        </w:rPr>
+        <w:t xml:space="preserve"> mayores</w:t>
+      </w:r>
+      <w:r>
+        <w:rPr>
+          <w:rFonts w:asciiTheme="minorHAnsi" w:hAnsiTheme="minorHAnsi" w:cstheme="minorHAnsi"/>
+          <w:color w:val="FF0000"/>
+          <w:sz w:val="22"/>
+          <w:szCs w:val="22"/>
+        </w:rPr>
+        <w:t xml:space="preserve"> que no tengan registro</w:t>
+      </w:r>
+      <w:r>
+        <w:rPr>
+          <w:rFonts w:asciiTheme="minorHAnsi" w:hAnsiTheme="minorHAnsi" w:cstheme="minorHAnsi"/>
+          <w:color w:val="FF0000"/>
+          <w:sz w:val="22"/>
+          <w:szCs w:val="22"/>
+        </w:rPr>
+        <w:t xml:space="preserve">. Mirar si se hace un promedio para las que </w:t>
+      </w:r>
+      <w:proofErr w:type="spellStart"/>
+      <w:r>
+        <w:rPr>
+          <w:rFonts w:asciiTheme="minorHAnsi" w:hAnsiTheme="minorHAnsi" w:cstheme="minorHAnsi"/>
+          <w:color w:val="FF0000"/>
+          <w:sz w:val="22"/>
+          <w:szCs w:val="22"/>
+        </w:rPr>
+        <w:t>ind</w:t>
+      </w:r>
+      <w:proofErr w:type="spellEnd"/>
+      <w:r>
+        <w:rPr>
+          <w:rFonts w:asciiTheme="minorHAnsi" w:hAnsiTheme="minorHAnsi" w:cstheme="minorHAnsi"/>
+          <w:color w:val="FF0000"/>
+          <w:sz w:val="22"/>
+          <w:szCs w:val="22"/>
+        </w:rPr>
+        <w:t xml:space="preserve"> </w:t>
+      </w:r>
+      <w:proofErr w:type="spellStart"/>
+      <w:r>
+        <w:rPr>
+          <w:rFonts w:asciiTheme="minorHAnsi" w:hAnsiTheme="minorHAnsi" w:cstheme="minorHAnsi"/>
+          <w:color w:val="FF0000"/>
+          <w:sz w:val="22"/>
+          <w:szCs w:val="22"/>
+        </w:rPr>
+        <w:t>cam</w:t>
+      </w:r>
+      <w:proofErr w:type="spellEnd"/>
+      <w:r>
+        <w:rPr>
+          <w:rFonts w:asciiTheme="minorHAnsi" w:hAnsiTheme="minorHAnsi" w:cstheme="minorHAnsi"/>
+          <w:color w:val="FF0000"/>
+          <w:sz w:val="22"/>
+          <w:szCs w:val="22"/>
+        </w:rPr>
+        <w:t xml:space="preserve"> es si y no</w:t>
+      </w:r>
+    </w:p>
+    <w:p>
+      <w:pPr>
+        <w:rPr>
+          <w:rFonts w:asciiTheme="minorHAnsi" w:hAnsiTheme="minorHAnsi" w:cstheme="minorHAnsi"/>
+          <w:color w:val="FF0000"/>
+          <w:sz w:val="22"/>
+          <w:szCs w:val="22"/>
+        </w:rPr>
+      </w:pPr>
+      <w:r>
+        <w:rPr>
+          <w:rFonts w:asciiTheme="minorHAnsi" w:hAnsiTheme="minorHAnsi" w:cstheme="minorHAnsi"/>
+          <w:color w:val="FF0000"/>
+          <w:sz w:val="22"/>
+          <w:szCs w:val="22"/>
+        </w:rPr>
+        <w:t>Para la edad de menarca, colocar el valor promedio</w:t>
+      </w:r>
+      <w:r>
+        <w:rPr>
+          <w:rFonts w:asciiTheme="minorHAnsi" w:hAnsiTheme="minorHAnsi" w:cstheme="minorHAnsi"/>
+          <w:color w:val="FF0000"/>
+          <w:sz w:val="22"/>
+          <w:szCs w:val="22"/>
+        </w:rPr>
+        <w:t>.</w:t>
+      </w:r>
+    </w:p>
+    <w:p>
+      <w:pPr>
+        <w:rPr>
+          <w:rFonts w:asciiTheme="minorHAnsi" w:hAnsiTheme="minorHAnsi" w:cstheme="minorHAnsi"/>
+          <w:color w:val="FF0000"/>
+          <w:sz w:val="22"/>
+          <w:szCs w:val="22"/>
+        </w:rPr>
+      </w:pPr>
+      <w:r>
+        <w:rPr>
+          <w:rFonts w:asciiTheme="minorHAnsi" w:hAnsiTheme="minorHAnsi" w:cstheme="minorHAnsi"/>
+          <w:color w:val="FF0000"/>
+          <w:sz w:val="22"/>
+          <w:szCs w:val="22"/>
+        </w:rPr>
+        <w:t>Variables categóricas:</w:t>
+      </w:r>
+    </w:p>
+    <w:p>
+      <w:pPr>
+        <w:rPr>
+          <w:rFonts w:asciiTheme="minorHAnsi" w:hAnsiTheme="minorHAnsi" w:cstheme="minorHAnsi"/>
+          <w:color w:val="FF0000"/>
+          <w:sz w:val="22"/>
+          <w:szCs w:val="22"/>
+        </w:rPr>
+      </w:pPr>
+      <w:r>
+        <w:rPr>
+          <w:rFonts w:asciiTheme="minorHAnsi" w:hAnsiTheme="minorHAnsi" w:cstheme="minorHAnsi"/>
+          <w:color w:val="FF0000"/>
+          <w:sz w:val="22"/>
+          <w:szCs w:val="22"/>
+        </w:rPr>
+        <w:t xml:space="preserve">Imputar los valores nulos con </w:t>
+      </w:r>
+      <w:r>
+        <w:rPr>
+          <w:rFonts w:asciiTheme="minorHAnsi" w:hAnsiTheme="minorHAnsi" w:cstheme="minorHAnsi"/>
+          <w:color w:val="FF0000"/>
+          <w:sz w:val="22"/>
+          <w:szCs w:val="22"/>
+        </w:rPr>
+        <w:t>la moda</w:t>
+      </w:r>
+    </w:p>
+    <w:p>
+      <w:pPr>
+        <w:rPr>
+          <w:rFonts w:asciiTheme="minorHAnsi" w:hAnsiTheme="minorHAnsi" w:cstheme="minorHAnsi"/>
+          <w:color w:val="FF0000"/>
+          <w:sz w:val="22"/>
+          <w:szCs w:val="22"/>
+        </w:rPr>
+      </w:pPr>
+    </w:p>
+    <w:p>
+      <w:pPr>
+        <w:pStyle w:val="Prrafodelista"/>
+        <w:numPr>
+          <w:ilvl w:val="0"/>
+          <w:numId w:val="25"/>
+        </w:numPr>
+        <w:rPr>
+          <w:rFonts w:asciiTheme="minorHAnsi" w:hAnsiTheme="minorHAnsi" w:cstheme="minorHAnsi"/>
+          <w:color w:val="FF0000"/>
+          <w:sz w:val="22"/>
+          <w:szCs w:val="22"/>
+        </w:rPr>
+      </w:pPr>
+      <w:r>
+        <w:rPr>
+          <w:rFonts w:asciiTheme="minorHAnsi" w:hAnsiTheme="minorHAnsi" w:cstheme="minorHAnsi"/>
+          <w:color w:val="FF0000"/>
+          <w:sz w:val="22"/>
+          <w:szCs w:val="22"/>
+        </w:rPr>
+        <w:t xml:space="preserve">Crear una nueva variable: Esta variable se llama </w:t>
+      </w:r>
+      <w:proofErr w:type="spellStart"/>
+      <w:r>
+        <w:rPr>
+          <w:rFonts w:asciiTheme="minorHAnsi" w:hAnsiTheme="minorHAnsi" w:cstheme="minorHAnsi"/>
+          <w:color w:val="FF0000"/>
+          <w:sz w:val="22"/>
+          <w:szCs w:val="22"/>
+        </w:rPr>
+        <w:t>Expo_hormonal</w:t>
+      </w:r>
+      <w:proofErr w:type="spellEnd"/>
+      <w:r>
+        <w:rPr>
+          <w:rFonts w:asciiTheme="minorHAnsi" w:hAnsiTheme="minorHAnsi" w:cstheme="minorHAnsi"/>
+          <w:color w:val="FF0000"/>
+          <w:sz w:val="22"/>
+          <w:szCs w:val="22"/>
+        </w:rPr>
+        <w:t xml:space="preserve">: la idea es calcular los años en que la mujer tuvo exposición hormonal. El </w:t>
+      </w:r>
+      <w:proofErr w:type="spellStart"/>
+      <w:r>
+        <w:rPr>
+          <w:rFonts w:asciiTheme="minorHAnsi" w:hAnsiTheme="minorHAnsi" w:cstheme="minorHAnsi"/>
+          <w:color w:val="FF0000"/>
+          <w:sz w:val="22"/>
+          <w:szCs w:val="22"/>
+        </w:rPr>
+        <w:t>calculo</w:t>
+      </w:r>
+      <w:proofErr w:type="spellEnd"/>
+      <w:r>
+        <w:rPr>
+          <w:rFonts w:asciiTheme="minorHAnsi" w:hAnsiTheme="minorHAnsi" w:cstheme="minorHAnsi"/>
+          <w:color w:val="FF0000"/>
+          <w:sz w:val="22"/>
+          <w:szCs w:val="22"/>
+        </w:rPr>
+        <w:t xml:space="preserve"> sería </w:t>
+      </w:r>
+      <w:r>
+        <w:rPr>
+          <w:rFonts w:asciiTheme="minorHAnsi" w:hAnsiTheme="minorHAnsi" w:cstheme="minorHAnsi"/>
+          <w:color w:val="FF0000"/>
+          <w:sz w:val="22"/>
+          <w:szCs w:val="22"/>
+        </w:rPr>
+        <w:t>edad – edad menarca (cuando la edad sea menor a 50 años</w:t>
+      </w:r>
+      <w:r>
+        <w:rPr>
+          <w:rFonts w:asciiTheme="minorHAnsi" w:hAnsiTheme="minorHAnsi" w:cstheme="minorHAnsi"/>
+          <w:color w:val="FF0000"/>
+          <w:sz w:val="22"/>
+          <w:szCs w:val="22"/>
+        </w:rPr>
+        <w:t xml:space="preserve"> y no tenga dato en edad menopausia), edad menopausia – edad menarca (si tiene las dos)</w:t>
+      </w:r>
+      <w:r>
+        <w:rPr>
+          <w:rFonts w:asciiTheme="minorHAnsi" w:hAnsiTheme="minorHAnsi" w:cstheme="minorHAnsi"/>
+          <w:color w:val="FF0000"/>
+          <w:sz w:val="22"/>
+          <w:szCs w:val="22"/>
+        </w:rPr>
+        <w:t xml:space="preserve">. </w:t>
+      </w:r>
+      <w:r>
+        <w:rPr>
+          <w:rFonts w:asciiTheme="minorHAnsi" w:hAnsiTheme="minorHAnsi" w:cstheme="minorHAnsi"/>
+          <w:color w:val="FF0000"/>
+          <w:sz w:val="22"/>
+          <w:szCs w:val="22"/>
+        </w:rPr>
+        <w:t>50 – edad menarca (</w:t>
+      </w:r>
+      <w:r>
+        <w:rPr>
+          <w:rFonts w:asciiTheme="minorHAnsi" w:hAnsiTheme="minorHAnsi" w:cstheme="minorHAnsi"/>
+          <w:color w:val="FF0000"/>
+          <w:sz w:val="22"/>
+          <w:szCs w:val="22"/>
+        </w:rPr>
+        <w:t xml:space="preserve">Si tiene </w:t>
+      </w:r>
+      <w:proofErr w:type="spellStart"/>
+      <w:r>
+        <w:rPr>
+          <w:rFonts w:asciiTheme="minorHAnsi" w:hAnsiTheme="minorHAnsi" w:cstheme="minorHAnsi"/>
+          <w:color w:val="FF0000"/>
+          <w:sz w:val="22"/>
+          <w:szCs w:val="22"/>
+        </w:rPr>
+        <w:t>mas</w:t>
+      </w:r>
+      <w:proofErr w:type="spellEnd"/>
+      <w:r>
+        <w:rPr>
+          <w:rFonts w:asciiTheme="minorHAnsi" w:hAnsiTheme="minorHAnsi" w:cstheme="minorHAnsi"/>
+          <w:color w:val="FF0000"/>
+          <w:sz w:val="22"/>
+          <w:szCs w:val="22"/>
+        </w:rPr>
+        <w:t xml:space="preserve"> de 50 años y no tiene dato de edad men</w:t>
+      </w:r>
+      <w:r>
+        <w:rPr>
+          <w:rFonts w:asciiTheme="minorHAnsi" w:hAnsiTheme="minorHAnsi" w:cstheme="minorHAnsi"/>
+          <w:color w:val="FF0000"/>
+          <w:sz w:val="22"/>
+          <w:szCs w:val="22"/>
+        </w:rPr>
+        <w:t>opausia)</w:t>
+      </w:r>
+      <w:r>
+        <w:rPr>
+          <w:rFonts w:asciiTheme="minorHAnsi" w:hAnsiTheme="minorHAnsi" w:cstheme="minorHAnsi"/>
+          <w:color w:val="FF0000"/>
+          <w:sz w:val="22"/>
+          <w:szCs w:val="22"/>
+        </w:rPr>
+        <w:t>.</w:t>
+      </w:r>
+    </w:p>
+    <w:p>
+      <w:pPr>
+        <w:rPr>
+          <w:rFonts w:asciiTheme="minorHAnsi" w:hAnsiTheme="minorHAnsi" w:cstheme="minorHAnsi"/>
+          <w:color w:val="FF0000"/>
+          <w:sz w:val="22"/>
+          <w:szCs w:val="22"/>
+        </w:rPr>
+      </w:pPr>
+    </w:p>
+    <w:p>
+      <w:pPr>
+        <w:rPr>
+          <w:rFonts w:asciiTheme="minorHAnsi" w:hAnsiTheme="minorHAnsi" w:cstheme="minorHAnsi"/>
+          <w:color w:val="FF0000"/>
+          <w:sz w:val="22"/>
+          <w:szCs w:val="22"/>
+        </w:rPr>
+      </w:pPr>
+      <w:r>
+        <w:rPr>
+          <w:rFonts w:asciiTheme="minorHAnsi" w:hAnsiTheme="minorHAnsi" w:cstheme="minorHAnsi"/>
+          <w:color w:val="FF0000"/>
+          <w:sz w:val="22"/>
+          <w:szCs w:val="22"/>
+        </w:rPr>
+        <w:t>Lo que sigue es hacer el análisis bivariado. Mirar como las variables dependientes están distribuidas versus la variable dependiente</w:t>
+      </w:r>
+      <w:r>
+        <w:rPr>
+          <w:rFonts w:asciiTheme="minorHAnsi" w:hAnsiTheme="minorHAnsi" w:cstheme="minorHAnsi"/>
+          <w:color w:val="FF0000"/>
+          <w:sz w:val="22"/>
+          <w:szCs w:val="22"/>
+        </w:rPr>
+        <w:t xml:space="preserve">. Seria repetir el análisis </w:t>
+      </w:r>
+      <w:proofErr w:type="spellStart"/>
+      <w:r>
+        <w:rPr>
+          <w:rFonts w:asciiTheme="minorHAnsi" w:hAnsiTheme="minorHAnsi" w:cstheme="minorHAnsi"/>
+          <w:color w:val="FF0000"/>
+          <w:sz w:val="22"/>
+          <w:szCs w:val="22"/>
+        </w:rPr>
+        <w:t>unoivariado</w:t>
+      </w:r>
+      <w:proofErr w:type="spellEnd"/>
+      <w:r>
+        <w:rPr>
+          <w:rFonts w:asciiTheme="minorHAnsi" w:hAnsiTheme="minorHAnsi" w:cstheme="minorHAnsi"/>
+          <w:color w:val="FF0000"/>
+          <w:sz w:val="22"/>
+          <w:szCs w:val="22"/>
+        </w:rPr>
+        <w:t xml:space="preserve"> pero separando los datos entre </w:t>
+      </w:r>
+      <w:proofErr w:type="spellStart"/>
+      <w:r>
+        <w:rPr>
+          <w:rFonts w:asciiTheme="minorHAnsi" w:hAnsiTheme="minorHAnsi" w:cstheme="minorHAnsi"/>
+          <w:color w:val="FF0000"/>
+          <w:sz w:val="22"/>
+          <w:szCs w:val="22"/>
+        </w:rPr>
+        <w:t>Ind_Cam</w:t>
+      </w:r>
+      <w:proofErr w:type="spellEnd"/>
+      <w:r>
+        <w:rPr>
+          <w:rFonts w:asciiTheme="minorHAnsi" w:hAnsiTheme="minorHAnsi" w:cstheme="minorHAnsi"/>
+          <w:color w:val="FF0000"/>
+          <w:sz w:val="22"/>
+          <w:szCs w:val="22"/>
+        </w:rPr>
+        <w:t xml:space="preserve"> Si y No.</w:t>
+      </w:r>
+    </w:p>
+    <w:p>
+      <w:pPr>
+        <w:rPr>
+          <w:rFonts w:asciiTheme="minorHAnsi" w:hAnsiTheme="minorHAnsi" w:cstheme="minorHAnsi"/>
+          <w:color w:val="FF0000"/>
+          <w:sz w:val="22"/>
+          <w:szCs w:val="22"/>
+        </w:rPr>
+      </w:pPr>
+    </w:p>
+    <w:p>
+      <w:pPr>
+        <w:rPr>
+          <w:rFonts w:asciiTheme="minorHAnsi" w:hAnsiTheme="minorHAnsi" w:cstheme="minorHAnsi"/>
+          <w:color w:val="FF0000"/>
+          <w:sz w:val="22"/>
+          <w:szCs w:val="22"/>
+        </w:rPr>
+      </w:pPr>
+      <w:r>
+        <w:rPr>
+          <w:rFonts w:asciiTheme="minorHAnsi" w:hAnsiTheme="minorHAnsi" w:cstheme="minorHAnsi"/>
+          <w:color w:val="FF0000"/>
+          <w:sz w:val="22"/>
+          <w:szCs w:val="22"/>
+        </w:rPr>
+        <w:t>Después, hacer un análisis multivariado.</w:t>
+      </w:r>
+    </w:p>
+    <w:p>
+      <w:pPr>
+        <w:rPr>
+          <w:rFonts w:asciiTheme="minorHAnsi" w:hAnsiTheme="minorHAnsi" w:cstheme="minorHAnsi"/>
+          <w:color w:val="FF0000"/>
+          <w:sz w:val="22"/>
+          <w:szCs w:val="22"/>
+        </w:rPr>
+      </w:pPr>
+      <w:r>
+        <w:rPr>
+          <w:rFonts w:asciiTheme="minorHAnsi" w:hAnsiTheme="minorHAnsi" w:cstheme="minorHAnsi"/>
+          <w:color w:val="FF0000"/>
+          <w:sz w:val="22"/>
+          <w:szCs w:val="22"/>
+        </w:rPr>
+        <w:t>Básicamente</w:t>
+      </w:r>
+      <w:r>
+        <w:rPr>
+          <w:rFonts w:asciiTheme="minorHAnsi" w:hAnsiTheme="minorHAnsi" w:cstheme="minorHAnsi"/>
+          <w:color w:val="FF0000"/>
+          <w:sz w:val="22"/>
+          <w:szCs w:val="22"/>
+        </w:rPr>
+        <w:t xml:space="preserve"> matriz de correlación, PCA, </w:t>
+      </w:r>
+    </w:p>
+    <w:p>
+      <w:pPr>
+        <w:rPr>
+          <w:rFonts w:asciiTheme="minorHAnsi" w:hAnsiTheme="minorHAnsi" w:cstheme="minorHAnsi"/>
           <w:b/>
           <w:bCs/>
           <w:sz w:val="22"/>
@@ -4316,6 +4904,7 @@
           <w:sz w:val="22"/>
           <w:szCs w:val="22"/>
         </w:rPr>
+        <w:lastRenderedPageBreak/>
         <w:t xml:space="preserve">Ministerio de Salud y Protección Social. (2018). Circular Externa 004: Gestión integral del riesgo en salud. </w:t>
       </w:r>
       <w:r>
@@ -9889,21 +10478,10 @@
 </file>
 
 <file path=customXml/item1.xml><?xml version="1.0" encoding="utf-8"?>
-<p:properties xmlns:p="http://schemas.microsoft.com/office/2006/metadata/properties" xmlns:xsi="http://www.w3.org/2001/XMLSchema-instance" xmlns:pc="http://schemas.microsoft.com/office/infopath/2007/PartnerControls">
-  <documentManagement/>
-</p:properties>
+<b:Sources xmlns:b="http://schemas.openxmlformats.org/officeDocument/2006/bibliography" xmlns="http://schemas.openxmlformats.org/officeDocument/2006/bibliography" SelectedStyle="\APASixthEditionOfficeOnline.xsl" StyleName="APA" Version="6"/>
 </file>
 
 <file path=customXml/item2.xml><?xml version="1.0" encoding="utf-8"?>
-<?mso-contentType ?>
-<FormTemplates xmlns="http://schemas.microsoft.com/sharepoint/v3/contenttype/forms">
-  <Display>DocumentLibraryForm</Display>
-  <Edit>DocumentLibraryForm</Edit>
-  <New>DocumentLibraryForm</New>
-</FormTemplates>
-</file>
-
-<file path=customXml/item3.xml><?xml version="1.0" encoding="utf-8"?>
 <ct:contentTypeSchema xmlns:ct="http://schemas.microsoft.com/office/2006/metadata/contentType" xmlns:ma="http://schemas.microsoft.com/office/2006/metadata/properties/metaAttributes" ct:_="" ma:_="" ma:contentTypeName="Document" ma:contentTypeID="0x010100857C5602A62D884D9945381626755A53" ma:contentTypeVersion="8" ma:contentTypeDescription="Create a new document." ma:contentTypeScope="" ma:versionID="eb52b1065633a21159f1b3abd1de5ee5">
   <xsd:schema xmlns:xsd="http://www.w3.org/2001/XMLSchema" xmlns:xs="http://www.w3.org/2001/XMLSchema" xmlns:p="http://schemas.microsoft.com/office/2006/metadata/properties" xmlns:ns2="a1d4bbf8-9ec5-4e90-a6a1-e3d4c7e3b066" targetNamespace="http://schemas.microsoft.com/office/2006/metadata/properties" ma:root="true" ma:fieldsID="e0a4fbd36f23ce11926f17aa2af1bac9" ns2:_="">
     <xsd:import namespace="a1d4bbf8-9ec5-4e90-a6a1-e3d4c7e3b066"/>
@@ -10071,28 +10649,30 @@
 </ct:contentTypeSchema>
 </file>
 
+<file path=customXml/item3.xml><?xml version="1.0" encoding="utf-8"?>
+<?mso-contentType ?>
+<FormTemplates xmlns="http://schemas.microsoft.com/sharepoint/v3/contenttype/forms">
+  <Display>DocumentLibraryForm</Display>
+  <Edit>DocumentLibraryForm</Edit>
+  <New>DocumentLibraryForm</New>
+</FormTemplates>
+</file>
+
 <file path=customXml/item4.xml><?xml version="1.0" encoding="utf-8"?>
-<b:Sources xmlns:b="http://schemas.openxmlformats.org/officeDocument/2006/bibliography" xmlns="http://schemas.openxmlformats.org/officeDocument/2006/bibliography" SelectedStyle="\APASixthEditionOfficeOnline.xsl" StyleName="APA" Version="6"/>
+<p:properties xmlns:p="http://schemas.microsoft.com/office/2006/metadata/properties" xmlns:xsi="http://www.w3.org/2001/XMLSchema-instance" xmlns:pc="http://schemas.microsoft.com/office/infopath/2007/PartnerControls">
+  <documentManagement/>
+</p:properties>
 </file>
 
 <file path=customXml/itemProps1.xml><?xml version="1.0" encoding="utf-8"?>
-<ds:datastoreItem xmlns:ds="http://schemas.openxmlformats.org/officeDocument/2006/customXml" ds:itemID="{AF971A44-4E51-4626-870F-BD65B127FDB1}">
+<ds:datastoreItem xmlns:ds="http://schemas.openxmlformats.org/officeDocument/2006/customXml" ds:itemID="{AB8AC9FF-9A0A-4107-9D37-D05EFF4B752C}">
   <ds:schemaRefs>
-    <ds:schemaRef ds:uri="http://schemas.microsoft.com/office/2006/metadata/properties"/>
-    <ds:schemaRef ds:uri="http://schemas.microsoft.com/office/infopath/2007/PartnerControls"/>
+    <ds:schemaRef ds:uri="http://schemas.openxmlformats.org/officeDocument/2006/bibliography"/>
   </ds:schemaRefs>
 </ds:datastoreItem>
 </file>
 
 <file path=customXml/itemProps2.xml><?xml version="1.0" encoding="utf-8"?>
-<ds:datastoreItem xmlns:ds="http://schemas.openxmlformats.org/officeDocument/2006/customXml" ds:itemID="{BD5CD8C1-2D2D-46C6-9ED5-F4C53DCAFEBA}">
-  <ds:schemaRefs>
-    <ds:schemaRef ds:uri="http://schemas.microsoft.com/sharepoint/v3/contenttype/forms"/>
-  </ds:schemaRefs>
-</ds:datastoreItem>
-</file>
-
-<file path=customXml/itemProps3.xml><?xml version="1.0" encoding="utf-8"?>
 <ds:datastoreItem xmlns:ds="http://schemas.openxmlformats.org/officeDocument/2006/customXml" ds:itemID="{C982ECB7-EC6C-40D5-90E7-EB5038AF8B22}">
   <ds:schemaRefs>
     <ds:schemaRef ds:uri="http://schemas.microsoft.com/office/2006/metadata/contentType"/>
@@ -10110,10 +10690,19 @@
 </ds:datastoreItem>
 </file>
 
+<file path=customXml/itemProps3.xml><?xml version="1.0" encoding="utf-8"?>
+<ds:datastoreItem xmlns:ds="http://schemas.openxmlformats.org/officeDocument/2006/customXml" ds:itemID="{BD5CD8C1-2D2D-46C6-9ED5-F4C53DCAFEBA}">
+  <ds:schemaRefs>
+    <ds:schemaRef ds:uri="http://schemas.microsoft.com/sharepoint/v3/contenttype/forms"/>
+  </ds:schemaRefs>
+</ds:datastoreItem>
+</file>
+
 <file path=customXml/itemProps4.xml><?xml version="1.0" encoding="utf-8"?>
-<ds:datastoreItem xmlns:ds="http://schemas.openxmlformats.org/officeDocument/2006/customXml" ds:itemID="{AB8AC9FF-9A0A-4107-9D37-D05EFF4B752C}">
+<ds:datastoreItem xmlns:ds="http://schemas.openxmlformats.org/officeDocument/2006/customXml" ds:itemID="{AF971A44-4E51-4626-870F-BD65B127FDB1}">
   <ds:schemaRefs>
-    <ds:schemaRef ds:uri="http://schemas.openxmlformats.org/officeDocument/2006/bibliography"/>
+    <ds:schemaRef ds:uri="http://schemas.microsoft.com/office/2006/metadata/properties"/>
+    <ds:schemaRef ds:uri="http://schemas.microsoft.com/office/infopath/2007/PartnerControls"/>
   </ds:schemaRefs>
 </ds:datastoreItem>
 </file>
</xml_diff>

<commit_message>
Se termina el proceso de comprension de los datos. Se adelanta la limpieza de los datos.
</commit_message>
<xml_diff>
--- a/Modelo clasificacion CA Mama.docx
+++ b/Modelo clasificacion CA Mama.docx
@@ -4027,17 +4027,687 @@
       <w:pPr>
         <w:rPr>
           <w:rFonts w:asciiTheme="minorHAnsi" w:hAnsiTheme="minorHAnsi" w:cstheme="minorHAnsi"/>
-          <w:sz w:val="22"/>
-          <w:szCs w:val="22"/>
-        </w:rPr>
-      </w:pPr>
-      <w:r>
-        <w:rPr>
-          <w:rFonts w:asciiTheme="minorHAnsi" w:hAnsiTheme="minorHAnsi" w:cstheme="minorHAnsi"/>
+          <w:b/>
+          <w:bCs/>
+          <w:sz w:val="22"/>
+          <w:szCs w:val="22"/>
+        </w:rPr>
+      </w:pPr>
+      <w:r>
+        <w:rPr>
+          <w:rFonts w:asciiTheme="minorHAnsi" w:hAnsiTheme="minorHAnsi" w:cstheme="minorHAnsi"/>
+          <w:b/>
+          <w:bCs/>
           <w:sz w:val="22"/>
           <w:szCs w:val="22"/>
         </w:rPr>
         <w:lastRenderedPageBreak/>
+        <w:t xml:space="preserve">Análisis </w:t>
+      </w:r>
+      <w:proofErr w:type="spellStart"/>
+      <w:r>
+        <w:rPr>
+          <w:rFonts w:asciiTheme="minorHAnsi" w:hAnsiTheme="minorHAnsi" w:cstheme="minorHAnsi"/>
+          <w:b/>
+          <w:bCs/>
+          <w:sz w:val="22"/>
+          <w:szCs w:val="22"/>
+        </w:rPr>
+        <w:t>univariado</w:t>
+      </w:r>
+      <w:proofErr w:type="spellEnd"/>
+    </w:p>
+    <w:p>
+      <w:pPr>
+        <w:rPr>
+          <w:rFonts w:asciiTheme="minorHAnsi" w:hAnsiTheme="minorHAnsi" w:cstheme="minorHAnsi"/>
+          <w:sz w:val="22"/>
+          <w:szCs w:val="22"/>
+        </w:rPr>
+      </w:pPr>
+      <w:r>
+        <w:rPr>
+          <w:rFonts w:asciiTheme="minorHAnsi" w:hAnsiTheme="minorHAnsi" w:cstheme="minorHAnsi"/>
+          <w:sz w:val="22"/>
+          <w:szCs w:val="22"/>
+        </w:rPr>
+        <w:t xml:space="preserve">Para el análisis </w:t>
+      </w:r>
+      <w:proofErr w:type="spellStart"/>
+      <w:r>
+        <w:rPr>
+          <w:rFonts w:asciiTheme="minorHAnsi" w:hAnsiTheme="minorHAnsi" w:cstheme="minorHAnsi"/>
+          <w:sz w:val="22"/>
+          <w:szCs w:val="22"/>
+        </w:rPr>
+        <w:t>univariado</w:t>
+      </w:r>
+      <w:proofErr w:type="spellEnd"/>
+      <w:r>
+        <w:rPr>
+          <w:rFonts w:asciiTheme="minorHAnsi" w:hAnsiTheme="minorHAnsi" w:cstheme="minorHAnsi"/>
+          <w:sz w:val="22"/>
+          <w:szCs w:val="22"/>
+        </w:rPr>
+        <w:t xml:space="preserve"> se </w:t>
+      </w:r>
+      <w:r>
+        <w:rPr>
+          <w:rFonts w:asciiTheme="minorHAnsi" w:hAnsiTheme="minorHAnsi" w:cstheme="minorHAnsi"/>
+          <w:sz w:val="22"/>
+          <w:szCs w:val="22"/>
+        </w:rPr>
+        <w:t xml:space="preserve">dividen las variables </w:t>
+      </w:r>
+      <w:r>
+        <w:rPr>
+          <w:rFonts w:asciiTheme="minorHAnsi" w:hAnsiTheme="minorHAnsi" w:cstheme="minorHAnsi"/>
+          <w:sz w:val="22"/>
+          <w:szCs w:val="22"/>
+        </w:rPr>
+        <w:t>según su tipo (numéricas o categóricas).</w:t>
+      </w:r>
+    </w:p>
+    <w:p>
+      <w:pPr>
+        <w:rPr>
+          <w:rFonts w:asciiTheme="minorHAnsi" w:hAnsiTheme="minorHAnsi" w:cstheme="minorHAnsi"/>
+          <w:sz w:val="22"/>
+          <w:szCs w:val="22"/>
+        </w:rPr>
+      </w:pPr>
+      <w:r>
+        <w:rPr>
+          <w:rFonts w:asciiTheme="minorHAnsi" w:hAnsiTheme="minorHAnsi" w:cstheme="minorHAnsi"/>
+          <w:sz w:val="22"/>
+          <w:szCs w:val="22"/>
+        </w:rPr>
+        <w:t xml:space="preserve">Para las variables numéricas, se analiza </w:t>
+      </w:r>
+      <w:r>
+        <w:rPr>
+          <w:rFonts w:asciiTheme="minorHAnsi" w:hAnsiTheme="minorHAnsi" w:cstheme="minorHAnsi"/>
+          <w:sz w:val="22"/>
+          <w:szCs w:val="22"/>
+        </w:rPr>
+        <w:t xml:space="preserve">realiza una tabla con estadísticos generales como cantidad de registros, </w:t>
+      </w:r>
+      <w:r>
+        <w:rPr>
+          <w:rFonts w:asciiTheme="minorHAnsi" w:hAnsiTheme="minorHAnsi" w:cstheme="minorHAnsi"/>
+          <w:sz w:val="22"/>
+          <w:szCs w:val="22"/>
+        </w:rPr>
+        <w:t xml:space="preserve">media, mediana, cuartiles y desviación estándar. Adicional, se realiza </w:t>
+      </w:r>
+      <w:r>
+        <w:rPr>
+          <w:rFonts w:asciiTheme="minorHAnsi" w:hAnsiTheme="minorHAnsi" w:cstheme="minorHAnsi"/>
+          <w:sz w:val="22"/>
+          <w:szCs w:val="22"/>
+        </w:rPr>
+        <w:t xml:space="preserve">un histograma agregando la media y la mediana de los datos, y un gráfico de caja y bigotes para detectar </w:t>
+      </w:r>
+      <w:proofErr w:type="spellStart"/>
+      <w:r>
+        <w:rPr>
+          <w:rFonts w:asciiTheme="minorHAnsi" w:hAnsiTheme="minorHAnsi" w:cstheme="minorHAnsi"/>
+          <w:sz w:val="22"/>
+          <w:szCs w:val="22"/>
+        </w:rPr>
+        <w:t>outliers</w:t>
+      </w:r>
+      <w:proofErr w:type="spellEnd"/>
+      <w:r>
+        <w:rPr>
+          <w:rFonts w:asciiTheme="minorHAnsi" w:hAnsiTheme="minorHAnsi" w:cstheme="minorHAnsi"/>
+          <w:sz w:val="22"/>
+          <w:szCs w:val="22"/>
+        </w:rPr>
+        <w:t>.</w:t>
+      </w:r>
+    </w:p>
+    <w:p>
+      <w:pPr>
+        <w:rPr>
+          <w:rFonts w:asciiTheme="minorHAnsi" w:hAnsiTheme="minorHAnsi" w:cstheme="minorHAnsi"/>
+          <w:sz w:val="22"/>
+          <w:szCs w:val="22"/>
+        </w:rPr>
+      </w:pPr>
+      <w:r>
+        <w:rPr>
+          <w:rFonts w:asciiTheme="minorHAnsi" w:hAnsiTheme="minorHAnsi" w:cstheme="minorHAnsi"/>
+          <w:sz w:val="22"/>
+          <w:szCs w:val="22"/>
+        </w:rPr>
+        <w:t xml:space="preserve">En este análisis, nos encontramos con </w:t>
+      </w:r>
+      <w:r>
+        <w:rPr>
+          <w:rFonts w:asciiTheme="minorHAnsi" w:hAnsiTheme="minorHAnsi" w:cstheme="minorHAnsi"/>
+          <w:sz w:val="22"/>
+          <w:szCs w:val="22"/>
+        </w:rPr>
+        <w:t xml:space="preserve">que la variable </w:t>
+      </w:r>
+      <w:proofErr w:type="spellStart"/>
+      <w:r>
+        <w:rPr>
+          <w:rFonts w:asciiTheme="minorHAnsi" w:hAnsiTheme="minorHAnsi" w:cstheme="minorHAnsi"/>
+          <w:sz w:val="22"/>
+          <w:szCs w:val="22"/>
+        </w:rPr>
+        <w:t>Valor_IMC</w:t>
+      </w:r>
+      <w:proofErr w:type="spellEnd"/>
+      <w:r>
+        <w:rPr>
+          <w:rFonts w:asciiTheme="minorHAnsi" w:hAnsiTheme="minorHAnsi" w:cstheme="minorHAnsi"/>
+          <w:sz w:val="22"/>
+          <w:szCs w:val="22"/>
+        </w:rPr>
+        <w:t xml:space="preserve"> cuenta con más de 46.000 valores atípicos</w:t>
+      </w:r>
+      <w:r>
+        <w:rPr>
+          <w:rFonts w:asciiTheme="minorHAnsi" w:hAnsiTheme="minorHAnsi" w:cstheme="minorHAnsi"/>
+          <w:sz w:val="22"/>
+          <w:szCs w:val="22"/>
+        </w:rPr>
+        <w:t>. Valores que corresponden a un IMC superior a un valor de 40, alcanzo un máximo de 89</w:t>
+      </w:r>
+      <w:r>
+        <w:rPr>
+          <w:rFonts w:asciiTheme="minorHAnsi" w:hAnsiTheme="minorHAnsi" w:cstheme="minorHAnsi"/>
+          <w:sz w:val="22"/>
+          <w:szCs w:val="22"/>
+        </w:rPr>
+        <w:t>,97.</w:t>
+      </w:r>
+      <w:r>
+        <w:rPr>
+          <w:rFonts w:asciiTheme="minorHAnsi" w:hAnsiTheme="minorHAnsi" w:cstheme="minorHAnsi"/>
+          <w:sz w:val="22"/>
+          <w:szCs w:val="22"/>
+        </w:rPr>
+        <w:t xml:space="preserve"> Se propone en la etapa de preparación</w:t>
+      </w:r>
+      <w:r>
+        <w:rPr>
+          <w:rFonts w:asciiTheme="minorHAnsi" w:hAnsiTheme="minorHAnsi" w:cstheme="minorHAnsi"/>
+          <w:sz w:val="22"/>
+          <w:szCs w:val="22"/>
+        </w:rPr>
+        <w:t xml:space="preserve"> imputar los valores atípicos con el valor de la mediana</w:t>
+      </w:r>
+      <w:r>
+        <w:rPr>
+          <w:rFonts w:asciiTheme="minorHAnsi" w:hAnsiTheme="minorHAnsi" w:cstheme="minorHAnsi"/>
+          <w:sz w:val="22"/>
+          <w:szCs w:val="22"/>
+        </w:rPr>
+        <w:t>.</w:t>
+      </w:r>
+    </w:p>
+    <w:p>
+      <w:pPr>
+        <w:rPr>
+          <w:rFonts w:asciiTheme="minorHAnsi" w:hAnsiTheme="minorHAnsi" w:cstheme="minorHAnsi"/>
+          <w:sz w:val="22"/>
+          <w:szCs w:val="22"/>
+        </w:rPr>
+      </w:pPr>
+      <w:r>
+        <w:rPr>
+          <w:rFonts w:asciiTheme="minorHAnsi" w:hAnsiTheme="minorHAnsi" w:cstheme="minorHAnsi"/>
+          <w:sz w:val="22"/>
+          <w:szCs w:val="22"/>
+        </w:rPr>
+        <w:t>Asimismo</w:t>
+      </w:r>
+      <w:r>
+        <w:rPr>
+          <w:rFonts w:asciiTheme="minorHAnsi" w:hAnsiTheme="minorHAnsi" w:cstheme="minorHAnsi"/>
+          <w:sz w:val="22"/>
+          <w:szCs w:val="22"/>
+        </w:rPr>
+        <w:t xml:space="preserve">, la variable edad </w:t>
+      </w:r>
+      <w:r>
+        <w:rPr>
+          <w:rFonts w:asciiTheme="minorHAnsi" w:hAnsiTheme="minorHAnsi" w:cstheme="minorHAnsi"/>
+          <w:sz w:val="22"/>
+          <w:szCs w:val="22"/>
+        </w:rPr>
+        <w:t xml:space="preserve">tiene más de 2.900 valores atípicos, registrando un valor máximo de </w:t>
+      </w:r>
+      <w:r>
+        <w:rPr>
+          <w:rFonts w:asciiTheme="minorHAnsi" w:hAnsiTheme="minorHAnsi" w:cstheme="minorHAnsi"/>
+          <w:sz w:val="22"/>
+          <w:szCs w:val="22"/>
+        </w:rPr>
+        <w:t xml:space="preserve">139 años. Sin embargo, dado </w:t>
+      </w:r>
+      <w:r>
+        <w:rPr>
+          <w:rFonts w:asciiTheme="minorHAnsi" w:hAnsiTheme="minorHAnsi" w:cstheme="minorHAnsi"/>
+          <w:sz w:val="22"/>
+          <w:szCs w:val="22"/>
+        </w:rPr>
+        <w:t>que el objetivo es modelar solo para mujeres hasta los 75 años</w:t>
+      </w:r>
+      <w:r>
+        <w:rPr>
+          <w:rFonts w:asciiTheme="minorHAnsi" w:hAnsiTheme="minorHAnsi" w:cstheme="minorHAnsi"/>
+          <w:sz w:val="22"/>
+          <w:szCs w:val="22"/>
+        </w:rPr>
+        <w:t xml:space="preserve">, se </w:t>
+      </w:r>
+      <w:r>
+        <w:rPr>
+          <w:rFonts w:asciiTheme="minorHAnsi" w:hAnsiTheme="minorHAnsi" w:cstheme="minorHAnsi"/>
+          <w:sz w:val="22"/>
+          <w:szCs w:val="22"/>
+        </w:rPr>
+        <w:t>eliminará</w:t>
+      </w:r>
+      <w:r>
+        <w:rPr>
+          <w:rFonts w:asciiTheme="minorHAnsi" w:hAnsiTheme="minorHAnsi" w:cstheme="minorHAnsi"/>
+          <w:sz w:val="22"/>
+          <w:szCs w:val="22"/>
+        </w:rPr>
+        <w:t xml:space="preserve"> en la etapa de preparación los registros con una edad mayor a </w:t>
+      </w:r>
+      <w:r>
+        <w:rPr>
+          <w:rFonts w:asciiTheme="minorHAnsi" w:hAnsiTheme="minorHAnsi" w:cstheme="minorHAnsi"/>
+          <w:sz w:val="22"/>
+          <w:szCs w:val="22"/>
+        </w:rPr>
+        <w:t xml:space="preserve">75 años. </w:t>
+      </w:r>
+    </w:p>
+    <w:p>
+      <w:pPr>
+        <w:rPr>
+          <w:rFonts w:asciiTheme="minorHAnsi" w:hAnsiTheme="minorHAnsi" w:cstheme="minorHAnsi"/>
+          <w:sz w:val="22"/>
+          <w:szCs w:val="22"/>
+        </w:rPr>
+      </w:pPr>
+      <w:r>
+        <w:rPr>
+          <w:rFonts w:asciiTheme="minorHAnsi" w:hAnsiTheme="minorHAnsi" w:cstheme="minorHAnsi"/>
+          <w:sz w:val="22"/>
+          <w:szCs w:val="22"/>
+        </w:rPr>
+        <w:t xml:space="preserve">Por otro lado, </w:t>
+      </w:r>
+      <w:r>
+        <w:rPr>
+          <w:rFonts w:asciiTheme="minorHAnsi" w:hAnsiTheme="minorHAnsi" w:cstheme="minorHAnsi"/>
+          <w:sz w:val="22"/>
+          <w:szCs w:val="22"/>
+        </w:rPr>
+        <w:t>para las variables categóricas, se realiza una tabla descriptiva con estadísticos como cantidad de registros</w:t>
+      </w:r>
+      <w:r>
+        <w:rPr>
+          <w:rFonts w:asciiTheme="minorHAnsi" w:hAnsiTheme="minorHAnsi" w:cstheme="minorHAnsi"/>
+          <w:sz w:val="22"/>
+          <w:szCs w:val="22"/>
+        </w:rPr>
+        <w:t xml:space="preserve">, valores únicos, moda y frecuencia </w:t>
+      </w:r>
+      <w:r>
+        <w:rPr>
+          <w:rFonts w:asciiTheme="minorHAnsi" w:hAnsiTheme="minorHAnsi" w:cstheme="minorHAnsi"/>
+          <w:sz w:val="22"/>
+          <w:szCs w:val="22"/>
+        </w:rPr>
+        <w:t>relativa de cada una de las categorías.</w:t>
+      </w:r>
+    </w:p>
+    <w:p>
+      <w:pPr>
+        <w:rPr>
+          <w:rFonts w:asciiTheme="minorHAnsi" w:hAnsiTheme="minorHAnsi" w:cstheme="minorHAnsi"/>
+          <w:b/>
+          <w:bCs/>
+          <w:sz w:val="22"/>
+          <w:szCs w:val="22"/>
+        </w:rPr>
+      </w:pPr>
+      <w:r>
+        <w:rPr>
+          <w:rFonts w:asciiTheme="minorHAnsi" w:hAnsiTheme="minorHAnsi" w:cstheme="minorHAnsi"/>
+          <w:b/>
+          <w:bCs/>
+          <w:sz w:val="22"/>
+          <w:szCs w:val="22"/>
+        </w:rPr>
+        <w:t>Análisis bivariado</w:t>
+      </w:r>
+    </w:p>
+    <w:p>
+      <w:pPr>
+        <w:rPr>
+          <w:rFonts w:asciiTheme="minorHAnsi" w:hAnsiTheme="minorHAnsi" w:cstheme="minorHAnsi"/>
+          <w:sz w:val="22"/>
+          <w:szCs w:val="22"/>
+        </w:rPr>
+      </w:pPr>
+      <w:r>
+        <w:rPr>
+          <w:rFonts w:asciiTheme="minorHAnsi" w:hAnsiTheme="minorHAnsi" w:cstheme="minorHAnsi"/>
+          <w:sz w:val="22"/>
+          <w:szCs w:val="22"/>
+        </w:rPr>
+        <w:t>Para el análisis bivariado, se realiza inicialmente un</w:t>
+      </w:r>
+      <w:r>
+        <w:rPr>
+          <w:rFonts w:asciiTheme="minorHAnsi" w:hAnsiTheme="minorHAnsi" w:cstheme="minorHAnsi"/>
+          <w:sz w:val="22"/>
+          <w:szCs w:val="22"/>
+        </w:rPr>
+        <w:t xml:space="preserve"> análisis de cada una de las variables según su tipo (numéricas o categóricas) frente a la variable dependiente.</w:t>
+      </w:r>
+    </w:p>
+    <w:p>
+      <w:pPr>
+        <w:rPr>
+          <w:rFonts w:asciiTheme="minorHAnsi" w:hAnsiTheme="minorHAnsi" w:cstheme="minorHAnsi"/>
+          <w:sz w:val="22"/>
+          <w:szCs w:val="22"/>
+        </w:rPr>
+      </w:pPr>
+      <w:r>
+        <w:rPr>
+          <w:rFonts w:asciiTheme="minorHAnsi" w:hAnsiTheme="minorHAnsi" w:cstheme="minorHAnsi"/>
+          <w:sz w:val="22"/>
+          <w:szCs w:val="22"/>
+        </w:rPr>
+        <w:t>Para las variables numéricas, se</w:t>
+      </w:r>
+      <w:r>
+        <w:rPr>
+          <w:rFonts w:asciiTheme="minorHAnsi" w:hAnsiTheme="minorHAnsi" w:cstheme="minorHAnsi"/>
+          <w:sz w:val="22"/>
+          <w:szCs w:val="22"/>
+        </w:rPr>
+        <w:t xml:space="preserve"> analiza las estadísticas descriptivas del análisis </w:t>
+      </w:r>
+      <w:proofErr w:type="spellStart"/>
+      <w:r>
+        <w:rPr>
+          <w:rFonts w:asciiTheme="minorHAnsi" w:hAnsiTheme="minorHAnsi" w:cstheme="minorHAnsi"/>
+          <w:sz w:val="22"/>
+          <w:szCs w:val="22"/>
+        </w:rPr>
+        <w:t>univariado</w:t>
+      </w:r>
+      <w:proofErr w:type="spellEnd"/>
+      <w:r>
+        <w:rPr>
+          <w:rFonts w:asciiTheme="minorHAnsi" w:hAnsiTheme="minorHAnsi" w:cstheme="minorHAnsi"/>
+          <w:sz w:val="22"/>
+          <w:szCs w:val="22"/>
+        </w:rPr>
+        <w:t xml:space="preserve"> pero esta vez agrupando por la categoría de la variable dependiente</w:t>
+      </w:r>
+      <w:r>
+        <w:rPr>
+          <w:rFonts w:asciiTheme="minorHAnsi" w:hAnsiTheme="minorHAnsi" w:cstheme="minorHAnsi"/>
+          <w:sz w:val="22"/>
+          <w:szCs w:val="22"/>
+        </w:rPr>
+        <w:t xml:space="preserve">. Igualmente, se realiza un gráfico de </w:t>
+      </w:r>
+      <w:r>
+        <w:rPr>
+          <w:rFonts w:asciiTheme="minorHAnsi" w:hAnsiTheme="minorHAnsi" w:cstheme="minorHAnsi"/>
+          <w:sz w:val="22"/>
+          <w:szCs w:val="22"/>
+        </w:rPr>
+        <w:t>caja y bigotes</w:t>
+      </w:r>
+      <w:r>
+        <w:rPr>
+          <w:rFonts w:asciiTheme="minorHAnsi" w:hAnsiTheme="minorHAnsi" w:cstheme="minorHAnsi"/>
+          <w:sz w:val="22"/>
+          <w:szCs w:val="22"/>
+        </w:rPr>
+        <w:t xml:space="preserve"> e histograma para cada categoría. Por </w:t>
+      </w:r>
+      <w:proofErr w:type="spellStart"/>
+      <w:r>
+        <w:rPr>
+          <w:rFonts w:asciiTheme="minorHAnsi" w:hAnsiTheme="minorHAnsi" w:cstheme="minorHAnsi"/>
+          <w:sz w:val="22"/>
+          <w:szCs w:val="22"/>
+        </w:rPr>
+        <w:t>ultimo</w:t>
+      </w:r>
+      <w:proofErr w:type="spellEnd"/>
+      <w:r>
+        <w:rPr>
+          <w:rFonts w:asciiTheme="minorHAnsi" w:hAnsiTheme="minorHAnsi" w:cstheme="minorHAnsi"/>
+          <w:sz w:val="22"/>
+          <w:szCs w:val="22"/>
+        </w:rPr>
+        <w:t xml:space="preserve">, se realiza una prueba de </w:t>
+      </w:r>
+      <w:r>
+        <w:rPr>
+          <w:rFonts w:asciiTheme="minorHAnsi" w:hAnsiTheme="minorHAnsi" w:cstheme="minorHAnsi"/>
+          <w:sz w:val="22"/>
+          <w:szCs w:val="22"/>
+        </w:rPr>
+        <w:t>hipótesis para evaluar diferencias entre las categorías.</w:t>
+      </w:r>
+    </w:p>
+    <w:p>
+      <w:pPr>
+        <w:rPr>
+          <w:rFonts w:asciiTheme="minorHAnsi" w:hAnsiTheme="minorHAnsi" w:cstheme="minorHAnsi"/>
+          <w:sz w:val="22"/>
+          <w:szCs w:val="22"/>
+        </w:rPr>
+      </w:pPr>
+      <w:r>
+        <w:rPr>
+          <w:rFonts w:asciiTheme="minorHAnsi" w:hAnsiTheme="minorHAnsi" w:cstheme="minorHAnsi"/>
+          <w:sz w:val="22"/>
+          <w:szCs w:val="22"/>
+        </w:rPr>
+        <w:t xml:space="preserve">En este caso, encontramos que no hay diferencia </w:t>
+      </w:r>
+      <w:proofErr w:type="spellStart"/>
+      <w:r>
+        <w:rPr>
+          <w:rFonts w:asciiTheme="minorHAnsi" w:hAnsiTheme="minorHAnsi" w:cstheme="minorHAnsi"/>
+          <w:sz w:val="22"/>
+          <w:szCs w:val="22"/>
+        </w:rPr>
+        <w:t>significativs</w:t>
+      </w:r>
+      <w:proofErr w:type="spellEnd"/>
+      <w:r>
+        <w:rPr>
+          <w:rFonts w:asciiTheme="minorHAnsi" w:hAnsiTheme="minorHAnsi" w:cstheme="minorHAnsi"/>
+          <w:sz w:val="22"/>
+          <w:szCs w:val="22"/>
+        </w:rPr>
+        <w:t xml:space="preserve"> entre las categorías versus el valor del IMC.</w:t>
+      </w:r>
+      <w:r>
+        <w:rPr>
+          <w:rFonts w:asciiTheme="minorHAnsi" w:hAnsiTheme="minorHAnsi" w:cstheme="minorHAnsi"/>
+          <w:sz w:val="22"/>
+          <w:szCs w:val="22"/>
+        </w:rPr>
+        <w:t xml:space="preserve"> En el resto de casos si se encuentran diferencias significativas entre las categorías. Es posible que el comportamiento que presenta el valor del IMC esté siendo afectado por los valores atípicos, se revisará este supuesto más adelante cuando se </w:t>
+      </w:r>
+      <w:r>
+        <w:rPr>
+          <w:rFonts w:asciiTheme="minorHAnsi" w:hAnsiTheme="minorHAnsi" w:cstheme="minorHAnsi"/>
+          <w:sz w:val="22"/>
+          <w:szCs w:val="22"/>
+        </w:rPr>
+        <w:t>haga la corrección de los registros.</w:t>
+      </w:r>
+    </w:p>
+    <w:p>
+      <w:pPr>
+        <w:rPr>
+          <w:rFonts w:asciiTheme="minorHAnsi" w:hAnsiTheme="minorHAnsi" w:cstheme="minorHAnsi"/>
+          <w:sz w:val="22"/>
+          <w:szCs w:val="22"/>
+        </w:rPr>
+      </w:pPr>
+      <w:r>
+        <w:rPr>
+          <w:rFonts w:asciiTheme="minorHAnsi" w:hAnsiTheme="minorHAnsi" w:cstheme="minorHAnsi"/>
+          <w:sz w:val="22"/>
+          <w:szCs w:val="22"/>
+        </w:rPr>
+        <w:t>Para las variables categóricas, se realiza una tabla de frecuencias cruzadas</w:t>
+      </w:r>
+      <w:r>
+        <w:rPr>
+          <w:rFonts w:asciiTheme="minorHAnsi" w:hAnsiTheme="minorHAnsi" w:cstheme="minorHAnsi"/>
+          <w:sz w:val="22"/>
+          <w:szCs w:val="22"/>
+        </w:rPr>
+        <w:t xml:space="preserve"> y se realiza un gráfico de barras apiladas.</w:t>
+      </w:r>
+    </w:p>
+    <w:p>
+      <w:pPr>
+        <w:rPr>
+          <w:rFonts w:asciiTheme="minorHAnsi" w:hAnsiTheme="minorHAnsi" w:cstheme="minorHAnsi"/>
+          <w:sz w:val="22"/>
+          <w:szCs w:val="22"/>
+        </w:rPr>
+      </w:pPr>
+      <w:r>
+        <w:rPr>
+          <w:rFonts w:asciiTheme="minorHAnsi" w:hAnsiTheme="minorHAnsi" w:cstheme="minorHAnsi"/>
+          <w:sz w:val="22"/>
+          <w:szCs w:val="22"/>
+        </w:rPr>
+        <w:t xml:space="preserve">En este caso, nos encontramos con que variables </w:t>
+      </w:r>
+      <w:r>
+        <w:rPr>
+          <w:rFonts w:asciiTheme="minorHAnsi" w:hAnsiTheme="minorHAnsi" w:cstheme="minorHAnsi"/>
+          <w:sz w:val="22"/>
+          <w:szCs w:val="22"/>
+        </w:rPr>
+        <w:t>como la raza blanca tiene un porcentaje por categoría mayor (2</w:t>
+      </w:r>
+      <w:r>
+        <w:rPr>
+          <w:rFonts w:asciiTheme="minorHAnsi" w:hAnsiTheme="minorHAnsi" w:cstheme="minorHAnsi"/>
+          <w:sz w:val="22"/>
+          <w:szCs w:val="22"/>
+        </w:rPr>
+        <w:t xml:space="preserve">,05%) para ‘Si’ en el indicador de cáncer de mama, siendo esto coherente con la literatura ya que este es un factor de riesgo estudiado. </w:t>
+      </w:r>
+    </w:p>
+    <w:p>
+      <w:pPr>
+        <w:rPr>
+          <w:rFonts w:asciiTheme="minorHAnsi" w:hAnsiTheme="minorHAnsi" w:cstheme="minorHAnsi"/>
+          <w:sz w:val="22"/>
+          <w:szCs w:val="22"/>
+        </w:rPr>
+      </w:pPr>
+      <w:r>
+        <w:rPr>
+          <w:rFonts w:asciiTheme="minorHAnsi" w:hAnsiTheme="minorHAnsi" w:cstheme="minorHAnsi"/>
+          <w:sz w:val="22"/>
+          <w:szCs w:val="22"/>
+        </w:rPr>
+        <w:t>Esto también se presenta con el indicador de terapia hormonal, donde el porcentaje se evidencia un</w:t>
+      </w:r>
+      <w:r>
+        <w:rPr>
+          <w:rFonts w:asciiTheme="minorHAnsi" w:hAnsiTheme="minorHAnsi" w:cstheme="minorHAnsi"/>
+          <w:sz w:val="22"/>
+          <w:szCs w:val="22"/>
+        </w:rPr>
+        <w:t xml:space="preserve"> mayor porcentaje de mujeres con el indicador de cáncer de mama que cuentan con la marca de terapia hormonal (</w:t>
+      </w:r>
+      <w:r>
+        <w:rPr>
+          <w:rFonts w:asciiTheme="minorHAnsi" w:hAnsiTheme="minorHAnsi" w:cstheme="minorHAnsi"/>
+          <w:sz w:val="22"/>
+          <w:szCs w:val="22"/>
+        </w:rPr>
+        <w:t>2.23%) frente a un (0,83%) que tienen el indicador de cáncer de mama y no tienen la marca de terapia hormonal.</w:t>
+      </w:r>
+    </w:p>
+    <w:p>
+      <w:pPr>
+        <w:rPr>
+          <w:rFonts w:asciiTheme="minorHAnsi" w:hAnsiTheme="minorHAnsi" w:cstheme="minorHAnsi"/>
+          <w:sz w:val="22"/>
+          <w:szCs w:val="22"/>
+        </w:rPr>
+      </w:pPr>
+      <w:r>
+        <w:rPr>
+          <w:rFonts w:asciiTheme="minorHAnsi" w:hAnsiTheme="minorHAnsi" w:cstheme="minorHAnsi"/>
+          <w:sz w:val="22"/>
+          <w:szCs w:val="22"/>
+        </w:rPr>
+        <w:t xml:space="preserve">Adicional, para complementar el análisis bivariado, se </w:t>
+      </w:r>
+      <w:r>
+        <w:rPr>
+          <w:rFonts w:asciiTheme="minorHAnsi" w:hAnsiTheme="minorHAnsi" w:cstheme="minorHAnsi"/>
+          <w:sz w:val="22"/>
+          <w:szCs w:val="22"/>
+        </w:rPr>
+        <w:t>realizó</w:t>
+      </w:r>
+      <w:r>
+        <w:rPr>
+          <w:rFonts w:asciiTheme="minorHAnsi" w:hAnsiTheme="minorHAnsi" w:cstheme="minorHAnsi"/>
+          <w:sz w:val="22"/>
+          <w:szCs w:val="22"/>
+        </w:rPr>
+        <w:t xml:space="preserve"> </w:t>
+      </w:r>
+      <w:r>
+        <w:rPr>
+          <w:rFonts w:asciiTheme="minorHAnsi" w:hAnsiTheme="minorHAnsi" w:cstheme="minorHAnsi"/>
+          <w:sz w:val="22"/>
+          <w:szCs w:val="22"/>
+        </w:rPr>
+        <w:t>un análisis de cada una de las variables independientes frente a las otras.</w:t>
+      </w:r>
+    </w:p>
+    <w:p>
+      <w:pPr>
+        <w:rPr>
+          <w:rFonts w:asciiTheme="minorHAnsi" w:hAnsiTheme="minorHAnsi" w:cstheme="minorHAnsi"/>
+          <w:sz w:val="22"/>
+          <w:szCs w:val="22"/>
+        </w:rPr>
+      </w:pPr>
+      <w:r>
+        <w:rPr>
+          <w:rFonts w:asciiTheme="minorHAnsi" w:hAnsiTheme="minorHAnsi" w:cstheme="minorHAnsi"/>
+          <w:sz w:val="22"/>
+          <w:szCs w:val="22"/>
+        </w:rPr>
         <w:t xml:space="preserve">En este análisis, se utilizó un </w:t>
       </w:r>
       <w:proofErr w:type="spellStart"/>
@@ -4056,8 +4726,59 @@
           <w:sz w:val="22"/>
           <w:szCs w:val="22"/>
         </w:rPr>
-        <w:t xml:space="preserve"> de la matriz de correlación para explorar las relaciones lineales entre variables clínicas, demográficas y familiares en un conjunto de datos sobre cáncer de mama. Se observó que la mayoría de las variables presentan correlaciones bajas o nulas, lo que indica una baja dependencia estadística entre ellas, salvo algunas excepciones, como la correlación moderada-alta entre los antecedentes familiares de primer y segundo grado (0.69) y entre la edad y la menopausia. Estos hallazgos sugieren que las variables, en su mayoría, aportan información única, lo cual resulta útil para evitar problemas de multicolinealidad en análisis posteriores.</w:t>
-      </w:r>
+        <w:t xml:space="preserve"> de la matriz de correlación para explorar las relaciones lineales entre variables clínicas, demográficas y familiares en un conjunto de datos sobre cáncer de mama. Se observó que la mayoría de las variables presentan correlaciones bajas o nulas, lo que indica una baja dependencia estadística entre ellas, salvo algunas excepciones, como la correlación moderada-alta entre los antecedentes familiares de primer y segundo grado (0.69) y entre la edad y la menopausia. Estos hallazgos </w:t>
+      </w:r>
+      <w:r>
+        <w:rPr>
+          <w:rFonts w:asciiTheme="minorHAnsi" w:hAnsiTheme="minorHAnsi" w:cstheme="minorHAnsi"/>
+          <w:sz w:val="22"/>
+          <w:szCs w:val="22"/>
+        </w:rPr>
+        <w:lastRenderedPageBreak/>
+        <w:t>sugieren que las variables, en su mayoría, aportan información única, lo cual resulta útil para evitar problemas de multicolinealidad en análisis posteriores.</w:t>
+      </w:r>
+    </w:p>
+    <w:p>
+      <w:pPr>
+        <w:rPr>
+          <w:rFonts w:asciiTheme="minorHAnsi" w:hAnsiTheme="minorHAnsi" w:cstheme="minorHAnsi"/>
+          <w:sz w:val="22"/>
+          <w:szCs w:val="22"/>
+        </w:rPr>
+      </w:pPr>
+      <w:r>
+        <w:rPr>
+          <w:rFonts w:asciiTheme="minorHAnsi" w:hAnsiTheme="minorHAnsi" w:cstheme="minorHAnsi"/>
+          <w:sz w:val="22"/>
+          <w:szCs w:val="22"/>
+        </w:rPr>
+        <w:t>Se evidencia que hay relación lineal fuerte entre las variables de número de antecedentes familiares con las variables de indicadore de antecedentes familiares. Por lo tanto, la mejor opción es quedarse solo con la variable indicador de antece</w:t>
+      </w:r>
+      <w:r>
+        <w:rPr>
+          <w:rFonts w:asciiTheme="minorHAnsi" w:hAnsiTheme="minorHAnsi" w:cstheme="minorHAnsi"/>
+          <w:sz w:val="22"/>
+          <w:szCs w:val="22"/>
+        </w:rPr>
+        <w:t>dent</w:t>
+      </w:r>
+      <w:r>
+        <w:rPr>
+          <w:rFonts w:asciiTheme="minorHAnsi" w:hAnsiTheme="minorHAnsi" w:cstheme="minorHAnsi"/>
+          <w:sz w:val="22"/>
+          <w:szCs w:val="22"/>
+        </w:rPr>
+        <w:t>es familiares.</w:t>
+      </w:r>
+    </w:p>
+    <w:p>
+      <w:pPr>
+        <w:rPr>
+          <w:rFonts w:asciiTheme="minorHAnsi" w:hAnsiTheme="minorHAnsi" w:cstheme="minorHAnsi"/>
+          <w:sz w:val="22"/>
+          <w:szCs w:val="22"/>
+        </w:rPr>
+      </w:pPr>
     </w:p>
     <w:p>
       <w:pPr>
@@ -4712,18 +5433,1360 @@
         </w:numPr>
         <w:rPr>
           <w:rFonts w:asciiTheme="minorHAnsi" w:hAnsiTheme="minorHAnsi" w:cstheme="minorHAnsi"/>
-          <w:sz w:val="22"/>
-          <w:szCs w:val="22"/>
-        </w:rPr>
-      </w:pPr>
-      <w:r>
-        <w:rPr>
-          <w:rFonts w:asciiTheme="minorHAnsi" w:hAnsiTheme="minorHAnsi" w:cstheme="minorHAnsi"/>
+          <w:color w:val="FF0000"/>
+          <w:sz w:val="22"/>
+          <w:szCs w:val="22"/>
+        </w:rPr>
+      </w:pPr>
+      <w:r>
+        <w:rPr>
+          <w:rFonts w:asciiTheme="minorHAnsi" w:hAnsiTheme="minorHAnsi" w:cstheme="minorHAnsi"/>
+          <w:color w:val="FF0000"/>
           <w:sz w:val="22"/>
           <w:szCs w:val="22"/>
         </w:rPr>
         <w:t>Hacer un Análisis de las componentes principales (PCA) para modelar con un base de datos de menor dimensión y optimizar los tiempos de procesamiento.</w:t>
       </w:r>
+    </w:p>
+    <w:p>
+      <w:pPr>
+        <w:rPr>
+          <w:rFonts w:asciiTheme="minorHAnsi" w:hAnsiTheme="minorHAnsi" w:cstheme="minorHAnsi"/>
+          <w:sz w:val="22"/>
+          <w:szCs w:val="22"/>
+        </w:rPr>
+      </w:pPr>
+      <w:r>
+        <w:rPr>
+          <w:rFonts w:asciiTheme="minorHAnsi" w:hAnsiTheme="minorHAnsi" w:cstheme="minorHAnsi"/>
+          <w:sz w:val="22"/>
+          <w:szCs w:val="22"/>
+        </w:rPr>
+        <w:t xml:space="preserve">La fase de </w:t>
+      </w:r>
+      <w:r>
+        <w:rPr>
+          <w:rFonts w:asciiTheme="minorHAnsi" w:hAnsiTheme="minorHAnsi" w:cstheme="minorHAnsi"/>
+          <w:b/>
+          <w:bCs/>
+          <w:sz w:val="22"/>
+          <w:szCs w:val="22"/>
+        </w:rPr>
+        <w:t>Preparación de los Datos</w:t>
+      </w:r>
+      <w:r>
+        <w:rPr>
+          <w:rFonts w:asciiTheme="minorHAnsi" w:hAnsiTheme="minorHAnsi" w:cstheme="minorHAnsi"/>
+          <w:sz w:val="22"/>
+          <w:szCs w:val="22"/>
+        </w:rPr>
+        <w:t xml:space="preserve"> es una etapa crítica dentro de la metodología CRISP-DM, ya que implica transformar los datos brutos en un conjunto de datos limpio y estructurado, adecuado para el análisis y modelado. Esta etapa garantiza que los datos utilizados sean de alta calidad, relevantes y estén en el formato correcto para construir modelos predictivos confiables y precisos.</w:t>
+      </w:r>
+    </w:p>
+    <w:p>
+      <w:pPr>
+        <w:rPr>
+          <w:rFonts w:asciiTheme="minorHAnsi" w:hAnsiTheme="minorHAnsi" w:cstheme="minorHAnsi"/>
+          <w:sz w:val="22"/>
+          <w:szCs w:val="22"/>
+        </w:rPr>
+      </w:pPr>
+    </w:p>
+    <w:p>
+      <w:pPr>
+        <w:rPr>
+          <w:rFonts w:asciiTheme="minorHAnsi" w:hAnsiTheme="minorHAnsi" w:cstheme="minorHAnsi"/>
+          <w:b/>
+          <w:bCs/>
+          <w:sz w:val="22"/>
+          <w:szCs w:val="22"/>
+        </w:rPr>
+      </w:pPr>
+      <w:r>
+        <w:rPr>
+          <w:rFonts w:asciiTheme="minorHAnsi" w:hAnsiTheme="minorHAnsi" w:cstheme="minorHAnsi"/>
+          <w:b/>
+          <w:bCs/>
+          <w:sz w:val="22"/>
+          <w:szCs w:val="22"/>
+        </w:rPr>
+        <w:lastRenderedPageBreak/>
+        <w:t>Selección de Datos</w:t>
+      </w:r>
+    </w:p>
+    <w:p>
+      <w:pPr>
+        <w:rPr>
+          <w:rFonts w:asciiTheme="minorHAnsi" w:hAnsiTheme="minorHAnsi" w:cstheme="minorHAnsi"/>
+          <w:sz w:val="22"/>
+          <w:szCs w:val="22"/>
+        </w:rPr>
+      </w:pPr>
+      <w:r>
+        <w:rPr>
+          <w:rFonts w:asciiTheme="minorHAnsi" w:hAnsiTheme="minorHAnsi" w:cstheme="minorHAnsi"/>
+          <w:sz w:val="22"/>
+          <w:szCs w:val="22"/>
+        </w:rPr>
+        <w:t>En primer lugar, s</w:t>
+      </w:r>
+      <w:r>
+        <w:rPr>
+          <w:rFonts w:asciiTheme="minorHAnsi" w:hAnsiTheme="minorHAnsi" w:cstheme="minorHAnsi"/>
+          <w:sz w:val="22"/>
+          <w:szCs w:val="22"/>
+        </w:rPr>
+        <w:t xml:space="preserve">e seleccionan las variables que se consideran pueden ser relevantes para el análisis. En este caso, se elimina la variable Sexo y </w:t>
+      </w:r>
+      <w:proofErr w:type="spellStart"/>
+      <w:r>
+        <w:rPr>
+          <w:rFonts w:asciiTheme="minorHAnsi" w:hAnsiTheme="minorHAnsi" w:cstheme="minorHAnsi"/>
+          <w:sz w:val="22"/>
+          <w:szCs w:val="22"/>
+        </w:rPr>
+        <w:t>afiliado_id</w:t>
+      </w:r>
+      <w:proofErr w:type="spellEnd"/>
+      <w:r>
+        <w:rPr>
+          <w:rFonts w:asciiTheme="minorHAnsi" w:hAnsiTheme="minorHAnsi" w:cstheme="minorHAnsi"/>
+          <w:sz w:val="22"/>
+          <w:szCs w:val="22"/>
+        </w:rPr>
+        <w:t xml:space="preserve"> inicialmente</w:t>
+      </w:r>
+      <w:r>
+        <w:rPr>
+          <w:rFonts w:asciiTheme="minorHAnsi" w:hAnsiTheme="minorHAnsi" w:cstheme="minorHAnsi"/>
+          <w:sz w:val="22"/>
+          <w:szCs w:val="22"/>
+        </w:rPr>
+        <w:t>.</w:t>
+      </w:r>
+    </w:p>
+    <w:p>
+      <w:pPr>
+        <w:rPr>
+          <w:rFonts w:asciiTheme="minorHAnsi" w:hAnsiTheme="minorHAnsi" w:cstheme="minorHAnsi"/>
+          <w:b/>
+          <w:bCs/>
+          <w:sz w:val="22"/>
+          <w:szCs w:val="22"/>
+        </w:rPr>
+      </w:pPr>
+      <w:r>
+        <w:rPr>
+          <w:rFonts w:asciiTheme="minorHAnsi" w:hAnsiTheme="minorHAnsi" w:cstheme="minorHAnsi"/>
+          <w:b/>
+          <w:bCs/>
+          <w:sz w:val="22"/>
+          <w:szCs w:val="22"/>
+        </w:rPr>
+        <w:t>Limpieza de Datos</w:t>
+      </w:r>
+    </w:p>
+    <w:p>
+      <w:pPr>
+        <w:rPr>
+          <w:rFonts w:asciiTheme="minorHAnsi" w:hAnsiTheme="minorHAnsi" w:cstheme="minorHAnsi"/>
+          <w:sz w:val="22"/>
+          <w:szCs w:val="22"/>
+        </w:rPr>
+      </w:pPr>
+      <w:r>
+        <w:rPr>
+          <w:rFonts w:asciiTheme="minorHAnsi" w:hAnsiTheme="minorHAnsi" w:cstheme="minorHAnsi"/>
+          <w:sz w:val="22"/>
+          <w:szCs w:val="22"/>
+        </w:rPr>
+        <w:t>Acto seguido, se procede a realizar una limpieza de las variables inicialmente seleccionadas para llevar a modelar.</w:t>
+      </w:r>
+    </w:p>
+    <w:p>
+      <w:pPr>
+        <w:rPr>
+          <w:rFonts w:asciiTheme="minorHAnsi" w:hAnsiTheme="minorHAnsi" w:cstheme="minorHAnsi"/>
+          <w:sz w:val="22"/>
+          <w:szCs w:val="22"/>
+        </w:rPr>
+      </w:pPr>
+      <w:r>
+        <w:rPr>
+          <w:rFonts w:asciiTheme="minorHAnsi" w:hAnsiTheme="minorHAnsi" w:cstheme="minorHAnsi"/>
+          <w:sz w:val="22"/>
+          <w:szCs w:val="22"/>
+        </w:rPr>
+        <w:t xml:space="preserve">Para esto, lo primero que se </w:t>
+      </w:r>
+      <w:r>
+        <w:rPr>
+          <w:rFonts w:asciiTheme="minorHAnsi" w:hAnsiTheme="minorHAnsi" w:cstheme="minorHAnsi"/>
+          <w:sz w:val="22"/>
+          <w:szCs w:val="22"/>
+        </w:rPr>
+        <w:t xml:space="preserve">hace es </w:t>
+      </w:r>
+      <w:r>
+        <w:rPr>
+          <w:rFonts w:asciiTheme="minorHAnsi" w:hAnsiTheme="minorHAnsi" w:cstheme="minorHAnsi"/>
+          <w:sz w:val="22"/>
+          <w:szCs w:val="22"/>
+        </w:rPr>
+        <w:t>dar tratamiento a los datos faltantes.</w:t>
+      </w:r>
+    </w:p>
+    <w:p>
+      <w:pPr>
+        <w:rPr>
+          <w:rFonts w:asciiTheme="minorHAnsi" w:hAnsiTheme="minorHAnsi" w:cstheme="minorHAnsi"/>
+          <w:sz w:val="22"/>
+          <w:szCs w:val="22"/>
+        </w:rPr>
+      </w:pPr>
+      <w:r>
+        <w:rPr>
+          <w:rFonts w:asciiTheme="minorHAnsi" w:hAnsiTheme="minorHAnsi" w:cstheme="minorHAnsi"/>
+          <w:sz w:val="22"/>
+          <w:szCs w:val="22"/>
+        </w:rPr>
+        <w:t>Con respecto a los datos faltantes, se realiza el siguiente tratamiento:</w:t>
+      </w:r>
+    </w:p>
+    <w:p>
+      <w:pPr>
+        <w:rPr>
+          <w:rFonts w:asciiTheme="minorHAnsi" w:hAnsiTheme="minorHAnsi" w:cstheme="minorHAnsi"/>
+          <w:sz w:val="22"/>
+          <w:szCs w:val="22"/>
+        </w:rPr>
+      </w:pPr>
+      <w:r>
+        <w:rPr>
+          <w:rFonts w:asciiTheme="minorHAnsi" w:hAnsiTheme="minorHAnsi" w:cstheme="minorHAnsi"/>
+          <w:sz w:val="22"/>
+          <w:szCs w:val="22"/>
+        </w:rPr>
+        <w:t xml:space="preserve">- </w:t>
+      </w:r>
+      <w:proofErr w:type="spellStart"/>
+      <w:r>
+        <w:rPr>
+          <w:rFonts w:asciiTheme="minorHAnsi" w:hAnsiTheme="minorHAnsi" w:cstheme="minorHAnsi"/>
+          <w:sz w:val="22"/>
+          <w:szCs w:val="22"/>
+        </w:rPr>
+        <w:t>Ind_Frecuencia_Licor</w:t>
+      </w:r>
+      <w:proofErr w:type="spellEnd"/>
+      <w:r>
+        <w:rPr>
+          <w:rFonts w:asciiTheme="minorHAnsi" w:hAnsiTheme="minorHAnsi" w:cstheme="minorHAnsi"/>
+          <w:sz w:val="22"/>
+          <w:szCs w:val="22"/>
+        </w:rPr>
+        <w:t>: Se imputa con la moda.</w:t>
+      </w:r>
+    </w:p>
+    <w:p>
+      <w:pPr>
+        <w:rPr>
+          <w:rFonts w:asciiTheme="minorHAnsi" w:hAnsiTheme="minorHAnsi" w:cstheme="minorHAnsi"/>
+          <w:sz w:val="22"/>
+          <w:szCs w:val="22"/>
+        </w:rPr>
+      </w:pPr>
+      <w:r>
+        <w:rPr>
+          <w:rFonts w:asciiTheme="minorHAnsi" w:hAnsiTheme="minorHAnsi" w:cstheme="minorHAnsi"/>
+          <w:sz w:val="22"/>
+          <w:szCs w:val="22"/>
+        </w:rPr>
+        <w:t>- Raza: Dado que según los estudios la raza con mayor riesgo es raza blanca, se decide categorizar dicha variable donde se deje 1 cuando sea raza blanca, 0 de lo contrario.</w:t>
+      </w:r>
+    </w:p>
+    <w:p>
+      <w:pPr>
+        <w:rPr>
+          <w:rFonts w:asciiTheme="minorHAnsi" w:hAnsiTheme="minorHAnsi" w:cstheme="minorHAnsi"/>
+          <w:sz w:val="22"/>
+          <w:szCs w:val="22"/>
+        </w:rPr>
+      </w:pPr>
+      <w:r>
+        <w:rPr>
+          <w:rFonts w:asciiTheme="minorHAnsi" w:hAnsiTheme="minorHAnsi" w:cstheme="minorHAnsi"/>
+          <w:sz w:val="22"/>
+          <w:szCs w:val="22"/>
+        </w:rPr>
+        <w:t xml:space="preserve">- </w:t>
+      </w:r>
+      <w:proofErr w:type="spellStart"/>
+      <w:r>
+        <w:rPr>
+          <w:rFonts w:asciiTheme="minorHAnsi" w:hAnsiTheme="minorHAnsi" w:cstheme="minorHAnsi"/>
+          <w:sz w:val="22"/>
+          <w:szCs w:val="22"/>
+        </w:rPr>
+        <w:t>Valor_IMC</w:t>
+      </w:r>
+      <w:proofErr w:type="spellEnd"/>
+      <w:r>
+        <w:rPr>
+          <w:rFonts w:asciiTheme="minorHAnsi" w:hAnsiTheme="minorHAnsi" w:cstheme="minorHAnsi"/>
+          <w:sz w:val="22"/>
+          <w:szCs w:val="22"/>
+        </w:rPr>
+        <w:t>: Se decide imputar el valor con la mediana.</w:t>
+      </w:r>
+    </w:p>
+    <w:p>
+      <w:pPr>
+        <w:rPr>
+          <w:rFonts w:asciiTheme="minorHAnsi" w:hAnsiTheme="minorHAnsi" w:cstheme="minorHAnsi"/>
+          <w:sz w:val="22"/>
+          <w:szCs w:val="22"/>
+        </w:rPr>
+      </w:pPr>
+      <w:r>
+        <w:rPr>
+          <w:rFonts w:asciiTheme="minorHAnsi" w:hAnsiTheme="minorHAnsi" w:cstheme="minorHAnsi"/>
+          <w:sz w:val="22"/>
+          <w:szCs w:val="22"/>
+        </w:rPr>
+        <w:t xml:space="preserve">- </w:t>
+      </w:r>
+      <w:proofErr w:type="spellStart"/>
+      <w:r>
+        <w:rPr>
+          <w:rFonts w:asciiTheme="minorHAnsi" w:hAnsiTheme="minorHAnsi" w:cstheme="minorHAnsi"/>
+          <w:sz w:val="22"/>
+          <w:szCs w:val="22"/>
+        </w:rPr>
+        <w:t>Num_Edad_Menopausia</w:t>
+      </w:r>
+      <w:proofErr w:type="spellEnd"/>
+      <w:r>
+        <w:rPr>
+          <w:rFonts w:asciiTheme="minorHAnsi" w:hAnsiTheme="minorHAnsi" w:cstheme="minorHAnsi"/>
+          <w:sz w:val="22"/>
+          <w:szCs w:val="22"/>
+        </w:rPr>
+        <w:t xml:space="preserve">: Se decide crear una variable que la reemplace por una variable categórica llamada </w:t>
+      </w:r>
+      <w:proofErr w:type="spellStart"/>
+      <w:r>
+        <w:rPr>
+          <w:rFonts w:asciiTheme="minorHAnsi" w:hAnsiTheme="minorHAnsi" w:cstheme="minorHAnsi"/>
+          <w:sz w:val="22"/>
+          <w:szCs w:val="22"/>
+        </w:rPr>
+        <w:t>Ind_Menopausia</w:t>
+      </w:r>
+      <w:proofErr w:type="spellEnd"/>
+      <w:r>
+        <w:rPr>
+          <w:rFonts w:asciiTheme="minorHAnsi" w:hAnsiTheme="minorHAnsi" w:cstheme="minorHAnsi"/>
+          <w:sz w:val="22"/>
+          <w:szCs w:val="22"/>
+        </w:rPr>
+        <w:t xml:space="preserve"> donde sea 1 cuando la edad sea mayor a 50 años, 0 en caso contrario.</w:t>
+      </w:r>
+    </w:p>
+    <w:p>
+      <w:pPr>
+        <w:rPr>
+          <w:rFonts w:asciiTheme="minorHAnsi" w:hAnsiTheme="minorHAnsi" w:cstheme="minorHAnsi"/>
+          <w:sz w:val="22"/>
+          <w:szCs w:val="22"/>
+        </w:rPr>
+      </w:pPr>
+      <w:r>
+        <w:rPr>
+          <w:rFonts w:asciiTheme="minorHAnsi" w:hAnsiTheme="minorHAnsi" w:cstheme="minorHAnsi"/>
+          <w:sz w:val="22"/>
+          <w:szCs w:val="22"/>
+        </w:rPr>
+        <w:t xml:space="preserve">- </w:t>
+      </w:r>
+      <w:proofErr w:type="spellStart"/>
+      <w:r>
+        <w:rPr>
+          <w:rFonts w:asciiTheme="minorHAnsi" w:hAnsiTheme="minorHAnsi" w:cstheme="minorHAnsi"/>
+          <w:sz w:val="22"/>
+          <w:szCs w:val="22"/>
+        </w:rPr>
+        <w:t>Num_Edad_Menarca</w:t>
+      </w:r>
+      <w:proofErr w:type="spellEnd"/>
+      <w:r>
+        <w:rPr>
+          <w:rFonts w:asciiTheme="minorHAnsi" w:hAnsiTheme="minorHAnsi" w:cstheme="minorHAnsi"/>
+          <w:sz w:val="22"/>
+          <w:szCs w:val="22"/>
+        </w:rPr>
+        <w:t>: Se decide reemplazar por el valor de la mediana.</w:t>
+      </w:r>
+    </w:p>
+    <w:p>
+      <w:pPr>
+        <w:rPr>
+          <w:rFonts w:asciiTheme="minorHAnsi" w:hAnsiTheme="minorHAnsi" w:cstheme="minorHAnsi"/>
+          <w:sz w:val="22"/>
+          <w:szCs w:val="22"/>
+        </w:rPr>
+      </w:pPr>
+      <w:r>
+        <w:rPr>
+          <w:rFonts w:asciiTheme="minorHAnsi" w:hAnsiTheme="minorHAnsi" w:cstheme="minorHAnsi"/>
+          <w:sz w:val="22"/>
+          <w:szCs w:val="22"/>
+        </w:rPr>
+        <w:t xml:space="preserve">- </w:t>
+      </w:r>
+      <w:proofErr w:type="spellStart"/>
+      <w:r>
+        <w:rPr>
+          <w:rFonts w:asciiTheme="minorHAnsi" w:hAnsiTheme="minorHAnsi" w:cstheme="minorHAnsi"/>
+          <w:sz w:val="22"/>
+          <w:szCs w:val="22"/>
+        </w:rPr>
+        <w:t>Num_Birads</w:t>
+      </w:r>
+      <w:proofErr w:type="spellEnd"/>
+      <w:r>
+        <w:rPr>
+          <w:rFonts w:asciiTheme="minorHAnsi" w:hAnsiTheme="minorHAnsi" w:cstheme="minorHAnsi"/>
+          <w:sz w:val="22"/>
+          <w:szCs w:val="22"/>
+        </w:rPr>
+        <w:t>: Se decide eliminar la variable dado que no hay una forma de imputarla con un criterio valido.</w:t>
+      </w:r>
+    </w:p>
+    <w:p>
+      <w:pPr>
+        <w:rPr>
+          <w:rFonts w:asciiTheme="minorHAnsi" w:hAnsiTheme="minorHAnsi" w:cstheme="minorHAnsi"/>
+          <w:sz w:val="22"/>
+          <w:szCs w:val="22"/>
+        </w:rPr>
+      </w:pPr>
+      <w:r>
+        <w:rPr>
+          <w:rFonts w:asciiTheme="minorHAnsi" w:hAnsiTheme="minorHAnsi" w:cstheme="minorHAnsi"/>
+          <w:sz w:val="22"/>
+          <w:szCs w:val="22"/>
+        </w:rPr>
+        <w:t xml:space="preserve">Con respecto a los </w:t>
+      </w:r>
+      <w:proofErr w:type="spellStart"/>
+      <w:r>
+        <w:rPr>
+          <w:rFonts w:asciiTheme="minorHAnsi" w:hAnsiTheme="minorHAnsi" w:cstheme="minorHAnsi"/>
+          <w:sz w:val="22"/>
+          <w:szCs w:val="22"/>
+        </w:rPr>
+        <w:t>outliers</w:t>
+      </w:r>
+      <w:proofErr w:type="spellEnd"/>
+      <w:r>
+        <w:rPr>
+          <w:rFonts w:asciiTheme="minorHAnsi" w:hAnsiTheme="minorHAnsi" w:cstheme="minorHAnsi"/>
+          <w:sz w:val="22"/>
+          <w:szCs w:val="22"/>
+        </w:rPr>
+        <w:t xml:space="preserve"> encontrados en las variables Edad y </w:t>
+      </w:r>
+      <w:proofErr w:type="spellStart"/>
+      <w:r>
+        <w:rPr>
+          <w:rFonts w:asciiTheme="minorHAnsi" w:hAnsiTheme="minorHAnsi" w:cstheme="minorHAnsi"/>
+          <w:sz w:val="22"/>
+          <w:szCs w:val="22"/>
+        </w:rPr>
+        <w:t>Valor_IMC</w:t>
+      </w:r>
+      <w:proofErr w:type="spellEnd"/>
+      <w:r>
+        <w:rPr>
+          <w:rFonts w:asciiTheme="minorHAnsi" w:hAnsiTheme="minorHAnsi" w:cstheme="minorHAnsi"/>
+          <w:sz w:val="22"/>
+          <w:szCs w:val="22"/>
+        </w:rPr>
+        <w:t>, se toman las siguientes decisiones:</w:t>
+      </w:r>
+    </w:p>
+    <w:p>
+      <w:pPr>
+        <w:rPr>
+          <w:rFonts w:asciiTheme="minorHAnsi" w:hAnsiTheme="minorHAnsi" w:cstheme="minorHAnsi"/>
+          <w:sz w:val="22"/>
+          <w:szCs w:val="22"/>
+        </w:rPr>
+      </w:pPr>
+      <w:r>
+        <w:rPr>
+          <w:rFonts w:asciiTheme="minorHAnsi" w:hAnsiTheme="minorHAnsi" w:cstheme="minorHAnsi"/>
+          <w:sz w:val="22"/>
+          <w:szCs w:val="22"/>
+        </w:rPr>
+        <w:t xml:space="preserve">- </w:t>
+      </w:r>
+      <w:proofErr w:type="spellStart"/>
+      <w:r>
+        <w:rPr>
+          <w:rFonts w:asciiTheme="minorHAnsi" w:hAnsiTheme="minorHAnsi" w:cstheme="minorHAnsi"/>
+          <w:sz w:val="22"/>
+          <w:szCs w:val="22"/>
+        </w:rPr>
+        <w:t>Valor_IMC</w:t>
+      </w:r>
+      <w:proofErr w:type="spellEnd"/>
+      <w:r>
+        <w:rPr>
+          <w:rFonts w:asciiTheme="minorHAnsi" w:hAnsiTheme="minorHAnsi" w:cstheme="minorHAnsi"/>
+          <w:sz w:val="22"/>
+          <w:szCs w:val="22"/>
+        </w:rPr>
+        <w:t xml:space="preserve">: Reemplazar los </w:t>
+      </w:r>
+      <w:proofErr w:type="spellStart"/>
+      <w:r>
+        <w:rPr>
+          <w:rFonts w:asciiTheme="minorHAnsi" w:hAnsiTheme="minorHAnsi" w:cstheme="minorHAnsi"/>
+          <w:sz w:val="22"/>
+          <w:szCs w:val="22"/>
+        </w:rPr>
+        <w:t>outliers</w:t>
+      </w:r>
+      <w:proofErr w:type="spellEnd"/>
+      <w:r>
+        <w:rPr>
+          <w:rFonts w:asciiTheme="minorHAnsi" w:hAnsiTheme="minorHAnsi" w:cstheme="minorHAnsi"/>
+          <w:sz w:val="22"/>
+          <w:szCs w:val="22"/>
+        </w:rPr>
+        <w:t xml:space="preserve"> con la mediana.</w:t>
+      </w:r>
+    </w:p>
+    <w:p>
+      <w:pPr>
+        <w:rPr>
+          <w:rFonts w:asciiTheme="minorHAnsi" w:hAnsiTheme="minorHAnsi" w:cstheme="minorHAnsi"/>
+          <w:sz w:val="22"/>
+          <w:szCs w:val="22"/>
+        </w:rPr>
+      </w:pPr>
+      <w:r>
+        <w:rPr>
+          <w:rFonts w:asciiTheme="minorHAnsi" w:hAnsiTheme="minorHAnsi" w:cstheme="minorHAnsi"/>
+          <w:sz w:val="22"/>
+          <w:szCs w:val="22"/>
+        </w:rPr>
+        <w:t>- Para edad: Dado que el objetivo de estudio es para mujeres hasta los 75 años, se eliminan los registros con una edad superior.</w:t>
+      </w:r>
+    </w:p>
+    <w:p>
+      <w:pPr>
+        <w:rPr>
+          <w:rFonts w:asciiTheme="minorHAnsi" w:hAnsiTheme="minorHAnsi" w:cstheme="minorHAnsi"/>
+          <w:b/>
+          <w:bCs/>
+          <w:sz w:val="22"/>
+          <w:szCs w:val="22"/>
+        </w:rPr>
+      </w:pPr>
+      <w:r>
+        <w:rPr>
+          <w:rFonts w:asciiTheme="minorHAnsi" w:hAnsiTheme="minorHAnsi" w:cstheme="minorHAnsi"/>
+          <w:b/>
+          <w:bCs/>
+          <w:sz w:val="22"/>
+          <w:szCs w:val="22"/>
+        </w:rPr>
+        <w:t>Construcción de las variables</w:t>
+      </w:r>
+    </w:p>
+    <w:p>
+      <w:pPr>
+        <w:rPr>
+          <w:rFonts w:asciiTheme="minorHAnsi" w:hAnsiTheme="minorHAnsi" w:cstheme="minorHAnsi"/>
+          <w:sz w:val="22"/>
+          <w:szCs w:val="22"/>
+        </w:rPr>
+      </w:pPr>
+      <w:r>
+        <w:rPr>
+          <w:rFonts w:asciiTheme="minorHAnsi" w:hAnsiTheme="minorHAnsi" w:cstheme="minorHAnsi"/>
+          <w:sz w:val="22"/>
+          <w:szCs w:val="22"/>
+        </w:rPr>
+        <w:t xml:space="preserve">La creación de la variable </w:t>
+      </w:r>
+      <w:proofErr w:type="spellStart"/>
+      <w:r>
+        <w:rPr>
+          <w:rFonts w:asciiTheme="minorHAnsi" w:hAnsiTheme="minorHAnsi" w:cstheme="minorHAnsi"/>
+          <w:sz w:val="22"/>
+          <w:szCs w:val="22"/>
+        </w:rPr>
+        <w:t>Tiempo_Exposicion_Hormonal</w:t>
+      </w:r>
+      <w:proofErr w:type="spellEnd"/>
+      <w:r>
+        <w:rPr>
+          <w:rFonts w:asciiTheme="minorHAnsi" w:hAnsiTheme="minorHAnsi" w:cstheme="minorHAnsi"/>
+          <w:sz w:val="22"/>
+          <w:szCs w:val="22"/>
+        </w:rPr>
+        <w:t xml:space="preserve"> es esencial para tu modelo de clasificación, ya que representa la duración de la exposición hormonal de cada mujer, un factor potencialmente significativo en el riesgo de desarrollar cáncer de mama. </w:t>
+      </w:r>
+    </w:p>
+    <w:p>
+      <w:pPr>
+        <w:rPr>
+          <w:rFonts w:asciiTheme="minorHAnsi" w:hAnsiTheme="minorHAnsi" w:cstheme="minorHAnsi"/>
+          <w:sz w:val="22"/>
+          <w:szCs w:val="22"/>
+        </w:rPr>
+      </w:pPr>
+      <w:r>
+        <w:rPr>
+          <w:rFonts w:asciiTheme="minorHAnsi" w:hAnsiTheme="minorHAnsi" w:cstheme="minorHAnsi"/>
+          <w:sz w:val="22"/>
+          <w:szCs w:val="22"/>
+        </w:rPr>
+        <w:t xml:space="preserve">Criterios para Calcular </w:t>
+      </w:r>
+      <w:proofErr w:type="spellStart"/>
+      <w:r>
+        <w:rPr>
+          <w:rFonts w:asciiTheme="minorHAnsi" w:hAnsiTheme="minorHAnsi" w:cstheme="minorHAnsi"/>
+          <w:sz w:val="22"/>
+          <w:szCs w:val="22"/>
+        </w:rPr>
+        <w:t>Tiempo_Exposicion_Hormonal</w:t>
+      </w:r>
+      <w:proofErr w:type="spellEnd"/>
+    </w:p>
+    <w:p>
+      <w:pPr>
+        <w:numPr>
+          <w:ilvl w:val="0"/>
+          <w:numId w:val="37"/>
+        </w:numPr>
+        <w:rPr>
+          <w:rFonts w:asciiTheme="minorHAnsi" w:hAnsiTheme="minorHAnsi" w:cstheme="minorHAnsi"/>
+          <w:sz w:val="22"/>
+          <w:szCs w:val="22"/>
+        </w:rPr>
+      </w:pPr>
+      <w:r>
+        <w:rPr>
+          <w:rFonts w:asciiTheme="minorHAnsi" w:hAnsiTheme="minorHAnsi" w:cstheme="minorHAnsi"/>
+          <w:sz w:val="22"/>
+          <w:szCs w:val="22"/>
+        </w:rPr>
+        <w:t>Caso 1:</w:t>
+      </w:r>
+    </w:p>
+    <w:p>
+      <w:pPr>
+        <w:numPr>
+          <w:ilvl w:val="1"/>
+          <w:numId w:val="37"/>
+        </w:numPr>
+        <w:rPr>
+          <w:rFonts w:asciiTheme="minorHAnsi" w:hAnsiTheme="minorHAnsi" w:cstheme="minorHAnsi"/>
+          <w:sz w:val="22"/>
+          <w:szCs w:val="22"/>
+        </w:rPr>
+      </w:pPr>
+      <w:r>
+        <w:rPr>
+          <w:rFonts w:asciiTheme="minorHAnsi" w:hAnsiTheme="minorHAnsi" w:cstheme="minorHAnsi"/>
+          <w:sz w:val="22"/>
+          <w:szCs w:val="22"/>
+        </w:rPr>
+        <w:t xml:space="preserve">Condición: Edad &lt; 50 años y no tiene dato en </w:t>
+      </w:r>
+      <w:proofErr w:type="spellStart"/>
+      <w:r>
+        <w:rPr>
+          <w:rFonts w:asciiTheme="minorHAnsi" w:hAnsiTheme="minorHAnsi" w:cstheme="minorHAnsi"/>
+          <w:sz w:val="22"/>
+          <w:szCs w:val="22"/>
+        </w:rPr>
+        <w:t>Num_Edad_Menopausia</w:t>
+      </w:r>
+      <w:proofErr w:type="spellEnd"/>
+      <w:r>
+        <w:rPr>
+          <w:rFonts w:asciiTheme="minorHAnsi" w:hAnsiTheme="minorHAnsi" w:cstheme="minorHAnsi"/>
+          <w:sz w:val="22"/>
+          <w:szCs w:val="22"/>
+        </w:rPr>
+        <w:t>.</w:t>
+      </w:r>
+    </w:p>
+    <w:p>
+      <w:pPr>
+        <w:numPr>
+          <w:ilvl w:val="1"/>
+          <w:numId w:val="37"/>
+        </w:numPr>
+        <w:rPr>
+          <w:rFonts w:asciiTheme="minorHAnsi" w:hAnsiTheme="minorHAnsi" w:cstheme="minorHAnsi"/>
+          <w:sz w:val="22"/>
+          <w:szCs w:val="22"/>
+        </w:rPr>
+      </w:pPr>
+      <w:r>
+        <w:rPr>
+          <w:rFonts w:asciiTheme="minorHAnsi" w:hAnsiTheme="minorHAnsi" w:cstheme="minorHAnsi"/>
+          <w:sz w:val="22"/>
+          <w:szCs w:val="22"/>
+        </w:rPr>
+        <w:t xml:space="preserve">Cálculo: </w:t>
+      </w:r>
+      <w:proofErr w:type="spellStart"/>
+      <w:r>
+        <w:rPr>
+          <w:rFonts w:asciiTheme="minorHAnsi" w:hAnsiTheme="minorHAnsi" w:cstheme="minorHAnsi"/>
+          <w:sz w:val="22"/>
+          <w:szCs w:val="22"/>
+        </w:rPr>
+        <w:t>Tiempo_Exposicion_Hormonal</w:t>
+      </w:r>
+      <w:proofErr w:type="spellEnd"/>
+      <w:r>
+        <w:rPr>
+          <w:rFonts w:asciiTheme="minorHAnsi" w:hAnsiTheme="minorHAnsi" w:cstheme="minorHAnsi"/>
+          <w:sz w:val="22"/>
+          <w:szCs w:val="22"/>
+        </w:rPr>
+        <w:t xml:space="preserve"> = Edad - </w:t>
+      </w:r>
+      <w:proofErr w:type="spellStart"/>
+      <w:r>
+        <w:rPr>
+          <w:rFonts w:asciiTheme="minorHAnsi" w:hAnsiTheme="minorHAnsi" w:cstheme="minorHAnsi"/>
+          <w:sz w:val="22"/>
+          <w:szCs w:val="22"/>
+        </w:rPr>
+        <w:t>Num_Edad_Menarca</w:t>
+      </w:r>
+      <w:proofErr w:type="spellEnd"/>
+      <w:r>
+        <w:rPr>
+          <w:rFonts w:asciiTheme="minorHAnsi" w:hAnsiTheme="minorHAnsi" w:cstheme="minorHAnsi"/>
+          <w:sz w:val="22"/>
+          <w:szCs w:val="22"/>
+        </w:rPr>
+        <w:t>.</w:t>
+      </w:r>
+    </w:p>
+    <w:p>
+      <w:pPr>
+        <w:numPr>
+          <w:ilvl w:val="0"/>
+          <w:numId w:val="37"/>
+        </w:numPr>
+        <w:rPr>
+          <w:rFonts w:asciiTheme="minorHAnsi" w:hAnsiTheme="minorHAnsi" w:cstheme="minorHAnsi"/>
+          <w:sz w:val="22"/>
+          <w:szCs w:val="22"/>
+        </w:rPr>
+      </w:pPr>
+      <w:r>
+        <w:rPr>
+          <w:rFonts w:asciiTheme="minorHAnsi" w:hAnsiTheme="minorHAnsi" w:cstheme="minorHAnsi"/>
+          <w:sz w:val="22"/>
+          <w:szCs w:val="22"/>
+        </w:rPr>
+        <w:t>Caso 2:</w:t>
+      </w:r>
+    </w:p>
+    <w:p>
+      <w:pPr>
+        <w:numPr>
+          <w:ilvl w:val="1"/>
+          <w:numId w:val="37"/>
+        </w:numPr>
+        <w:rPr>
+          <w:rFonts w:asciiTheme="minorHAnsi" w:hAnsiTheme="minorHAnsi" w:cstheme="minorHAnsi"/>
+          <w:sz w:val="22"/>
+          <w:szCs w:val="22"/>
+        </w:rPr>
+      </w:pPr>
+      <w:r>
+        <w:rPr>
+          <w:rFonts w:asciiTheme="minorHAnsi" w:hAnsiTheme="minorHAnsi" w:cstheme="minorHAnsi"/>
+          <w:sz w:val="22"/>
+          <w:szCs w:val="22"/>
+        </w:rPr>
+        <w:t xml:space="preserve">Condición: Tiene datos tanto en </w:t>
+      </w:r>
+      <w:proofErr w:type="spellStart"/>
+      <w:r>
+        <w:rPr>
+          <w:rFonts w:asciiTheme="minorHAnsi" w:hAnsiTheme="minorHAnsi" w:cstheme="minorHAnsi"/>
+          <w:sz w:val="22"/>
+          <w:szCs w:val="22"/>
+        </w:rPr>
+        <w:t>Num_Edad_Menopausia</w:t>
+      </w:r>
+      <w:proofErr w:type="spellEnd"/>
+      <w:r>
+        <w:rPr>
+          <w:rFonts w:asciiTheme="minorHAnsi" w:hAnsiTheme="minorHAnsi" w:cstheme="minorHAnsi"/>
+          <w:sz w:val="22"/>
+          <w:szCs w:val="22"/>
+        </w:rPr>
+        <w:t xml:space="preserve"> como en </w:t>
+      </w:r>
+      <w:proofErr w:type="spellStart"/>
+      <w:r>
+        <w:rPr>
+          <w:rFonts w:asciiTheme="minorHAnsi" w:hAnsiTheme="minorHAnsi" w:cstheme="minorHAnsi"/>
+          <w:sz w:val="22"/>
+          <w:szCs w:val="22"/>
+        </w:rPr>
+        <w:t>Num_Edad_Menarca</w:t>
+      </w:r>
+      <w:proofErr w:type="spellEnd"/>
+      <w:r>
+        <w:rPr>
+          <w:rFonts w:asciiTheme="minorHAnsi" w:hAnsiTheme="minorHAnsi" w:cstheme="minorHAnsi"/>
+          <w:sz w:val="22"/>
+          <w:szCs w:val="22"/>
+        </w:rPr>
+        <w:t>.</w:t>
+      </w:r>
+    </w:p>
+    <w:p>
+      <w:pPr>
+        <w:numPr>
+          <w:ilvl w:val="1"/>
+          <w:numId w:val="37"/>
+        </w:numPr>
+        <w:rPr>
+          <w:rFonts w:asciiTheme="minorHAnsi" w:hAnsiTheme="minorHAnsi" w:cstheme="minorHAnsi"/>
+          <w:sz w:val="22"/>
+          <w:szCs w:val="22"/>
+        </w:rPr>
+      </w:pPr>
+      <w:r>
+        <w:rPr>
+          <w:rFonts w:asciiTheme="minorHAnsi" w:hAnsiTheme="minorHAnsi" w:cstheme="minorHAnsi"/>
+          <w:sz w:val="22"/>
+          <w:szCs w:val="22"/>
+        </w:rPr>
+        <w:t xml:space="preserve">Cálculo: </w:t>
+      </w:r>
+      <w:proofErr w:type="spellStart"/>
+      <w:r>
+        <w:rPr>
+          <w:rFonts w:asciiTheme="minorHAnsi" w:hAnsiTheme="minorHAnsi" w:cstheme="minorHAnsi"/>
+          <w:sz w:val="22"/>
+          <w:szCs w:val="22"/>
+        </w:rPr>
+        <w:t>Tiempo_Exposicion_Hormonal</w:t>
+      </w:r>
+      <w:proofErr w:type="spellEnd"/>
+      <w:r>
+        <w:rPr>
+          <w:rFonts w:asciiTheme="minorHAnsi" w:hAnsiTheme="minorHAnsi" w:cstheme="minorHAnsi"/>
+          <w:sz w:val="22"/>
+          <w:szCs w:val="22"/>
+        </w:rPr>
+        <w:t xml:space="preserve"> = </w:t>
+      </w:r>
+      <w:proofErr w:type="spellStart"/>
+      <w:r>
+        <w:rPr>
+          <w:rFonts w:asciiTheme="minorHAnsi" w:hAnsiTheme="minorHAnsi" w:cstheme="minorHAnsi"/>
+          <w:sz w:val="22"/>
+          <w:szCs w:val="22"/>
+        </w:rPr>
+        <w:t>Num_Edad_Menopausia</w:t>
+      </w:r>
+      <w:proofErr w:type="spellEnd"/>
+      <w:r>
+        <w:rPr>
+          <w:rFonts w:asciiTheme="minorHAnsi" w:hAnsiTheme="minorHAnsi" w:cstheme="minorHAnsi"/>
+          <w:sz w:val="22"/>
+          <w:szCs w:val="22"/>
+        </w:rPr>
+        <w:t xml:space="preserve"> - </w:t>
+      </w:r>
+      <w:proofErr w:type="spellStart"/>
+      <w:r>
+        <w:rPr>
+          <w:rFonts w:asciiTheme="minorHAnsi" w:hAnsiTheme="minorHAnsi" w:cstheme="minorHAnsi"/>
+          <w:sz w:val="22"/>
+          <w:szCs w:val="22"/>
+        </w:rPr>
+        <w:t>Num_Edad_Menarca</w:t>
+      </w:r>
+      <w:proofErr w:type="spellEnd"/>
+      <w:r>
+        <w:rPr>
+          <w:rFonts w:asciiTheme="minorHAnsi" w:hAnsiTheme="minorHAnsi" w:cstheme="minorHAnsi"/>
+          <w:sz w:val="22"/>
+          <w:szCs w:val="22"/>
+        </w:rPr>
+        <w:t>.</w:t>
+      </w:r>
+    </w:p>
+    <w:p>
+      <w:pPr>
+        <w:numPr>
+          <w:ilvl w:val="0"/>
+          <w:numId w:val="37"/>
+        </w:numPr>
+        <w:rPr>
+          <w:rFonts w:asciiTheme="minorHAnsi" w:hAnsiTheme="minorHAnsi" w:cstheme="minorHAnsi"/>
+          <w:sz w:val="22"/>
+          <w:szCs w:val="22"/>
+        </w:rPr>
+      </w:pPr>
+      <w:r>
+        <w:rPr>
+          <w:rFonts w:asciiTheme="minorHAnsi" w:hAnsiTheme="minorHAnsi" w:cstheme="minorHAnsi"/>
+          <w:sz w:val="22"/>
+          <w:szCs w:val="22"/>
+        </w:rPr>
+        <w:t>Caso 3:</w:t>
+      </w:r>
+    </w:p>
+    <w:p>
+      <w:pPr>
+        <w:numPr>
+          <w:ilvl w:val="1"/>
+          <w:numId w:val="37"/>
+        </w:numPr>
+        <w:rPr>
+          <w:rFonts w:asciiTheme="minorHAnsi" w:hAnsiTheme="minorHAnsi" w:cstheme="minorHAnsi"/>
+          <w:sz w:val="22"/>
+          <w:szCs w:val="22"/>
+        </w:rPr>
+      </w:pPr>
+      <w:r>
+        <w:rPr>
+          <w:rFonts w:asciiTheme="minorHAnsi" w:hAnsiTheme="minorHAnsi" w:cstheme="minorHAnsi"/>
+          <w:sz w:val="22"/>
+          <w:szCs w:val="22"/>
+        </w:rPr>
+        <w:t xml:space="preserve">Condición: Edad &gt; 50 años y no tiene dato en </w:t>
+      </w:r>
+      <w:proofErr w:type="spellStart"/>
+      <w:r>
+        <w:rPr>
+          <w:rFonts w:asciiTheme="minorHAnsi" w:hAnsiTheme="minorHAnsi" w:cstheme="minorHAnsi"/>
+          <w:sz w:val="22"/>
+          <w:szCs w:val="22"/>
+        </w:rPr>
+        <w:t>Num_Edad_Menopausia</w:t>
+      </w:r>
+      <w:proofErr w:type="spellEnd"/>
+      <w:r>
+        <w:rPr>
+          <w:rFonts w:asciiTheme="minorHAnsi" w:hAnsiTheme="minorHAnsi" w:cstheme="minorHAnsi"/>
+          <w:sz w:val="22"/>
+          <w:szCs w:val="22"/>
+        </w:rPr>
+        <w:t>.</w:t>
+      </w:r>
+    </w:p>
+    <w:p>
+      <w:pPr>
+        <w:numPr>
+          <w:ilvl w:val="1"/>
+          <w:numId w:val="37"/>
+        </w:numPr>
+        <w:rPr>
+          <w:rFonts w:asciiTheme="minorHAnsi" w:hAnsiTheme="minorHAnsi" w:cstheme="minorHAnsi"/>
+          <w:sz w:val="22"/>
+          <w:szCs w:val="22"/>
+        </w:rPr>
+      </w:pPr>
+      <w:r>
+        <w:rPr>
+          <w:rFonts w:asciiTheme="minorHAnsi" w:hAnsiTheme="minorHAnsi" w:cstheme="minorHAnsi"/>
+          <w:sz w:val="22"/>
+          <w:szCs w:val="22"/>
+        </w:rPr>
+        <w:t xml:space="preserve">Cálculo: </w:t>
+      </w:r>
+      <w:proofErr w:type="spellStart"/>
+      <w:r>
+        <w:rPr>
+          <w:rFonts w:asciiTheme="minorHAnsi" w:hAnsiTheme="minorHAnsi" w:cstheme="minorHAnsi"/>
+          <w:sz w:val="22"/>
+          <w:szCs w:val="22"/>
+        </w:rPr>
+        <w:t>Tiempo_Exposicion_Hormonal</w:t>
+      </w:r>
+      <w:proofErr w:type="spellEnd"/>
+      <w:r>
+        <w:rPr>
+          <w:rFonts w:asciiTheme="minorHAnsi" w:hAnsiTheme="minorHAnsi" w:cstheme="minorHAnsi"/>
+          <w:sz w:val="22"/>
+          <w:szCs w:val="22"/>
+        </w:rPr>
+        <w:t xml:space="preserve"> = 50 - </w:t>
+      </w:r>
+      <w:proofErr w:type="spellStart"/>
+      <w:r>
+        <w:rPr>
+          <w:rFonts w:asciiTheme="minorHAnsi" w:hAnsiTheme="minorHAnsi" w:cstheme="minorHAnsi"/>
+          <w:sz w:val="22"/>
+          <w:szCs w:val="22"/>
+        </w:rPr>
+        <w:t>Num_Edad_Menarca</w:t>
+      </w:r>
+      <w:proofErr w:type="spellEnd"/>
+      <w:r>
+        <w:rPr>
+          <w:rFonts w:asciiTheme="minorHAnsi" w:hAnsiTheme="minorHAnsi" w:cstheme="minorHAnsi"/>
+          <w:sz w:val="22"/>
+          <w:szCs w:val="22"/>
+        </w:rPr>
+        <w:t>.</w:t>
+      </w:r>
+    </w:p>
+    <w:p>
+      <w:pPr>
+        <w:rPr>
+          <w:rFonts w:asciiTheme="minorHAnsi" w:hAnsiTheme="minorHAnsi" w:cstheme="minorHAnsi"/>
+          <w:sz w:val="22"/>
+          <w:szCs w:val="22"/>
+        </w:rPr>
+      </w:pPr>
+      <w:r>
+        <w:rPr>
+          <w:rFonts w:asciiTheme="minorHAnsi" w:hAnsiTheme="minorHAnsi" w:cstheme="minorHAnsi"/>
+          <w:sz w:val="22"/>
+          <w:szCs w:val="22"/>
+        </w:rPr>
+        <w:t xml:space="preserve">Teniendo esta nueva variable, se procede a eliminar la variable </w:t>
+      </w:r>
+      <w:proofErr w:type="spellStart"/>
+      <w:r>
+        <w:rPr>
+          <w:rFonts w:asciiTheme="minorHAnsi" w:hAnsiTheme="minorHAnsi" w:cstheme="minorHAnsi"/>
+          <w:sz w:val="22"/>
+          <w:szCs w:val="22"/>
+        </w:rPr>
+        <w:t>Num_Edad</w:t>
+      </w:r>
+      <w:r>
+        <w:rPr>
+          <w:rFonts w:asciiTheme="minorHAnsi" w:hAnsiTheme="minorHAnsi" w:cstheme="minorHAnsi"/>
+          <w:sz w:val="22"/>
+          <w:szCs w:val="22"/>
+        </w:rPr>
+        <w:t>_Menopausia</w:t>
+      </w:r>
+      <w:proofErr w:type="spellEnd"/>
+    </w:p>
+    <w:p>
+      <w:pPr>
+        <w:rPr>
+          <w:rFonts w:asciiTheme="minorHAnsi" w:hAnsiTheme="minorHAnsi" w:cstheme="minorHAnsi"/>
+          <w:sz w:val="22"/>
+          <w:szCs w:val="22"/>
+        </w:rPr>
+      </w:pPr>
+      <w:r>
+        <w:rPr>
+          <w:rFonts w:asciiTheme="minorHAnsi" w:hAnsiTheme="minorHAnsi" w:cstheme="minorHAnsi"/>
+          <w:sz w:val="22"/>
+          <w:szCs w:val="22"/>
+        </w:rPr>
+        <w:t xml:space="preserve">También, se decide </w:t>
+      </w:r>
+      <w:r>
+        <w:rPr>
+          <w:rFonts w:asciiTheme="minorHAnsi" w:hAnsiTheme="minorHAnsi" w:cstheme="minorHAnsi"/>
+          <w:sz w:val="22"/>
+          <w:szCs w:val="22"/>
+        </w:rPr>
+        <w:t xml:space="preserve">crear la variable </w:t>
+      </w:r>
+      <w:proofErr w:type="spellStart"/>
+      <w:r>
+        <w:rPr>
+          <w:rFonts w:asciiTheme="minorHAnsi" w:hAnsiTheme="minorHAnsi" w:cstheme="minorHAnsi"/>
+          <w:sz w:val="22"/>
+          <w:szCs w:val="22"/>
+        </w:rPr>
+        <w:t>Categoria_IMC</w:t>
+      </w:r>
+      <w:proofErr w:type="spellEnd"/>
+      <w:r>
+        <w:rPr>
+          <w:rFonts w:asciiTheme="minorHAnsi" w:hAnsiTheme="minorHAnsi" w:cstheme="minorHAnsi"/>
+          <w:sz w:val="22"/>
+          <w:szCs w:val="22"/>
+        </w:rPr>
+        <w:t xml:space="preserve"> la cual cumple las siguientes condiciones:</w:t>
+      </w:r>
+    </w:p>
+    <w:p>
+      <w:pPr>
+        <w:rPr>
+          <w:rFonts w:asciiTheme="minorHAnsi" w:hAnsiTheme="minorHAnsi" w:cstheme="minorHAnsi"/>
+          <w:sz w:val="22"/>
+          <w:szCs w:val="22"/>
+        </w:rPr>
+      </w:pPr>
+      <w:r>
+        <w:rPr>
+          <w:rFonts w:asciiTheme="minorHAnsi" w:hAnsiTheme="minorHAnsi" w:cstheme="minorHAnsi"/>
+          <w:sz w:val="22"/>
+          <w:szCs w:val="22"/>
+        </w:rPr>
+        <w:t>- Bajo peso: IMC &lt; 18.5</w:t>
+      </w:r>
+    </w:p>
+    <w:p>
+      <w:pPr>
+        <w:rPr>
+          <w:rFonts w:asciiTheme="minorHAnsi" w:hAnsiTheme="minorHAnsi" w:cstheme="minorHAnsi"/>
+          <w:sz w:val="22"/>
+          <w:szCs w:val="22"/>
+        </w:rPr>
+      </w:pPr>
+      <w:r>
+        <w:rPr>
+          <w:rFonts w:asciiTheme="minorHAnsi" w:hAnsiTheme="minorHAnsi" w:cstheme="minorHAnsi"/>
+          <w:sz w:val="22"/>
+          <w:szCs w:val="22"/>
+        </w:rPr>
+        <w:t>- Normal: 18.5 ≤ IMC &lt; 25</w:t>
+      </w:r>
+    </w:p>
+    <w:p>
+      <w:pPr>
+        <w:rPr>
+          <w:rFonts w:asciiTheme="minorHAnsi" w:hAnsiTheme="minorHAnsi" w:cstheme="minorHAnsi"/>
+          <w:sz w:val="22"/>
+          <w:szCs w:val="22"/>
+        </w:rPr>
+      </w:pPr>
+      <w:r>
+        <w:rPr>
+          <w:rFonts w:asciiTheme="minorHAnsi" w:hAnsiTheme="minorHAnsi" w:cstheme="minorHAnsi"/>
+          <w:sz w:val="22"/>
+          <w:szCs w:val="22"/>
+        </w:rPr>
+        <w:t>- Sobrepeso: 25 ≤ IMC &lt; 30</w:t>
+      </w:r>
+    </w:p>
+    <w:p>
+      <w:pPr>
+        <w:rPr>
+          <w:rFonts w:asciiTheme="minorHAnsi" w:hAnsiTheme="minorHAnsi" w:cstheme="minorHAnsi"/>
+          <w:sz w:val="22"/>
+          <w:szCs w:val="22"/>
+        </w:rPr>
+      </w:pPr>
+      <w:r>
+        <w:rPr>
+          <w:rFonts w:asciiTheme="minorHAnsi" w:hAnsiTheme="minorHAnsi" w:cstheme="minorHAnsi"/>
+          <w:sz w:val="22"/>
+          <w:szCs w:val="22"/>
+        </w:rPr>
+        <w:lastRenderedPageBreak/>
+        <w:t>- Obesidad: IMC ≥ 30</w:t>
+      </w:r>
+    </w:p>
+    <w:p>
+      <w:pPr>
+        <w:rPr>
+          <w:rFonts w:asciiTheme="minorHAnsi" w:hAnsiTheme="minorHAnsi" w:cstheme="minorHAnsi"/>
+          <w:b/>
+          <w:bCs/>
+          <w:sz w:val="22"/>
+          <w:szCs w:val="22"/>
+        </w:rPr>
+      </w:pPr>
+      <w:r>
+        <w:rPr>
+          <w:rFonts w:asciiTheme="minorHAnsi" w:hAnsiTheme="minorHAnsi" w:cstheme="minorHAnsi"/>
+          <w:b/>
+          <w:bCs/>
+          <w:sz w:val="22"/>
+          <w:szCs w:val="22"/>
+        </w:rPr>
+        <w:t xml:space="preserve">Estandarizar variables </w:t>
+      </w:r>
+      <w:proofErr w:type="spellStart"/>
+      <w:r>
+        <w:rPr>
+          <w:rFonts w:asciiTheme="minorHAnsi" w:hAnsiTheme="minorHAnsi" w:cstheme="minorHAnsi"/>
+          <w:b/>
+          <w:bCs/>
+          <w:sz w:val="22"/>
+          <w:szCs w:val="22"/>
+        </w:rPr>
+        <w:t>númericas</w:t>
+      </w:r>
+      <w:proofErr w:type="spellEnd"/>
+      <w:r>
+        <w:rPr>
+          <w:rFonts w:asciiTheme="minorHAnsi" w:hAnsiTheme="minorHAnsi" w:cstheme="minorHAnsi"/>
+          <w:b/>
+          <w:bCs/>
+          <w:sz w:val="22"/>
+          <w:szCs w:val="22"/>
+        </w:rPr>
+        <w:t>.</w:t>
+      </w:r>
+    </w:p>
+    <w:p>
+      <w:pPr>
+        <w:rPr>
+          <w:rFonts w:asciiTheme="minorHAnsi" w:hAnsiTheme="minorHAnsi" w:cstheme="minorHAnsi"/>
+          <w:sz w:val="22"/>
+          <w:szCs w:val="22"/>
+        </w:rPr>
+      </w:pPr>
+      <w:r>
+        <w:rPr>
+          <w:rFonts w:asciiTheme="minorHAnsi" w:hAnsiTheme="minorHAnsi" w:cstheme="minorHAnsi"/>
+          <w:sz w:val="22"/>
+          <w:szCs w:val="22"/>
+        </w:rPr>
+        <w:t xml:space="preserve">Ahora, lo que se busca es </w:t>
+      </w:r>
+      <w:r>
+        <w:rPr>
+          <w:rFonts w:asciiTheme="minorHAnsi" w:hAnsiTheme="minorHAnsi" w:cstheme="minorHAnsi"/>
+          <w:sz w:val="22"/>
+          <w:szCs w:val="22"/>
+        </w:rPr>
+        <w:t xml:space="preserve">estandarizar las variables </w:t>
+      </w:r>
+      <w:proofErr w:type="spellStart"/>
+      <w:r>
+        <w:rPr>
+          <w:rFonts w:asciiTheme="minorHAnsi" w:hAnsiTheme="minorHAnsi" w:cstheme="minorHAnsi"/>
+          <w:sz w:val="22"/>
+          <w:szCs w:val="22"/>
+        </w:rPr>
+        <w:t>númericas</w:t>
+      </w:r>
+      <w:proofErr w:type="spellEnd"/>
+      <w:r>
+        <w:rPr>
+          <w:rFonts w:asciiTheme="minorHAnsi" w:hAnsiTheme="minorHAnsi" w:cstheme="minorHAnsi"/>
+          <w:sz w:val="22"/>
+          <w:szCs w:val="22"/>
+        </w:rPr>
+        <w:t xml:space="preserve">. Estas son </w:t>
+      </w:r>
+      <w:r>
+        <w:rPr>
+          <w:rFonts w:asciiTheme="minorHAnsi" w:hAnsiTheme="minorHAnsi" w:cstheme="minorHAnsi"/>
+          <w:sz w:val="22"/>
+          <w:szCs w:val="22"/>
+        </w:rPr>
+        <w:t>'</w:t>
+      </w:r>
+      <w:proofErr w:type="spellStart"/>
+      <w:r>
+        <w:rPr>
+          <w:rFonts w:asciiTheme="minorHAnsi" w:hAnsiTheme="minorHAnsi" w:cstheme="minorHAnsi"/>
+          <w:sz w:val="22"/>
+          <w:szCs w:val="22"/>
+        </w:rPr>
+        <w:t>Valor_IMC</w:t>
+      </w:r>
+      <w:proofErr w:type="spellEnd"/>
+      <w:r>
+        <w:rPr>
+          <w:rFonts w:asciiTheme="minorHAnsi" w:hAnsiTheme="minorHAnsi" w:cstheme="minorHAnsi"/>
+          <w:sz w:val="22"/>
+          <w:szCs w:val="22"/>
+        </w:rPr>
+        <w:t>', 'Edad', '</w:t>
+      </w:r>
+      <w:proofErr w:type="spellStart"/>
+      <w:r>
+        <w:rPr>
+          <w:rFonts w:asciiTheme="minorHAnsi" w:hAnsiTheme="minorHAnsi" w:cstheme="minorHAnsi"/>
+          <w:sz w:val="22"/>
+          <w:szCs w:val="22"/>
+        </w:rPr>
+        <w:t>Tiempo_Exposicion_Hormonal</w:t>
+      </w:r>
+      <w:proofErr w:type="spellEnd"/>
+      <w:r>
+        <w:rPr>
+          <w:rFonts w:asciiTheme="minorHAnsi" w:hAnsiTheme="minorHAnsi" w:cstheme="minorHAnsi"/>
+          <w:sz w:val="22"/>
+          <w:szCs w:val="22"/>
+        </w:rPr>
+        <w:t>'</w:t>
+      </w:r>
+      <w:r>
+        <w:rPr>
+          <w:rFonts w:asciiTheme="minorHAnsi" w:hAnsiTheme="minorHAnsi" w:cstheme="minorHAnsi"/>
+          <w:sz w:val="22"/>
+          <w:szCs w:val="22"/>
+        </w:rPr>
+        <w:t xml:space="preserve">. Para esto, se utiliza la técnica </w:t>
+      </w:r>
+      <w:proofErr w:type="spellStart"/>
+      <w:r>
+        <w:rPr>
+          <w:rFonts w:asciiTheme="minorHAnsi" w:hAnsiTheme="minorHAnsi" w:cstheme="minorHAnsi"/>
+          <w:sz w:val="22"/>
+          <w:szCs w:val="22"/>
+        </w:rPr>
+        <w:t>minMax</w:t>
+      </w:r>
+      <w:proofErr w:type="spellEnd"/>
+      <w:r>
+        <w:rPr>
+          <w:rFonts w:asciiTheme="minorHAnsi" w:hAnsiTheme="minorHAnsi" w:cstheme="minorHAnsi"/>
+          <w:sz w:val="22"/>
+          <w:szCs w:val="22"/>
+        </w:rPr>
+        <w:t>.</w:t>
+      </w:r>
+    </w:p>
+    <w:p>
+      <w:pPr>
+        <w:rPr>
+          <w:rFonts w:asciiTheme="minorHAnsi" w:hAnsiTheme="minorHAnsi" w:cstheme="minorHAnsi"/>
+          <w:sz w:val="22"/>
+          <w:szCs w:val="22"/>
+        </w:rPr>
+      </w:pPr>
+    </w:p>
+    <w:p>
+      <w:pPr>
+        <w:rPr>
+          <w:rFonts w:asciiTheme="minorHAnsi" w:hAnsiTheme="minorHAnsi" w:cstheme="minorHAnsi"/>
+          <w:b/>
+          <w:bCs/>
+          <w:sz w:val="22"/>
+          <w:szCs w:val="22"/>
+        </w:rPr>
+      </w:pPr>
+    </w:p>
+    <w:p>
+      <w:pPr>
+        <w:rPr>
+          <w:rFonts w:asciiTheme="minorHAnsi" w:hAnsiTheme="minorHAnsi" w:cstheme="minorHAnsi"/>
+          <w:sz w:val="22"/>
+          <w:szCs w:val="22"/>
+        </w:rPr>
+      </w:pPr>
     </w:p>
     <w:p>
       <w:pPr>
@@ -5282,6 +7345,123 @@
 <file path=word/numbering.xml><?xml version="1.0" encoding="utf-8"?>
 <w:numbering xmlns:wpc="http://schemas.microsoft.com/office/word/2010/wordprocessingCanvas" xmlns:cx="http://schemas.microsoft.com/office/drawing/2014/chartex" xmlns:cx1="http://schemas.microsoft.com/office/drawing/2015/9/8/chartex" xmlns:cx2="http://schemas.microsoft.com/office/drawing/2015/10/21/chartex" xmlns:cx3="http://schemas.microsoft.com/office/drawing/2016/5/9/chartex" xmlns:cx4="http://schemas.microsoft.com/office/drawing/2016/5/10/chartex" xmlns:cx5="http://schemas.microsoft.com/office/drawing/2016/5/11/chartex" xmlns:cx6="http://schemas.microsoft.com/office/drawing/2016/5/12/chartex" xmlns:cx7="http://schemas.microsoft.com/office/drawing/2016/5/13/chartex" xmlns:cx8="http://schemas.microsoft.com/office/drawing/2016/5/14/chartex" xmlns:mc="http://schemas.openxmlformats.org/markup-compatibility/2006" xmlns:aink="http://schemas.microsoft.com/office/drawing/2016/ink" xmlns:am3d="http://schemas.microsoft.com/office/drawing/2017/model3d" xmlns:o="urn:schemas-microsoft-com:office:office" xmlns:oel="http://schemas.microsoft.com/office/2019/extlst" xmlns:r="http://schemas.openxmlformats.org/officeDocument/2006/relationships" xmlns:m="http://schemas.openxmlformats.org/officeDocument/2006/math" xmlns:v="urn:schemas-microsoft-com:vml" xmlns:wp14="http://schemas.microsoft.com/office/word/2010/wordprocessingDrawing" xmlns:wp="http://schemas.openxmlformats.org/drawingml/2006/wordprocessingDrawing" xmlns:w10="urn:schemas-microsoft-com:office:word" xmlns:w="http://schemas.openxmlformats.org/wordprocessingml/2006/main" xmlns:w14="http://schemas.microsoft.com/office/word/2010/wordml" xmlns:w15="http://schemas.microsoft.com/office/word/2012/wordml" xmlns:w16cex="http://schemas.microsoft.com/office/word/2018/wordml/cex" xmlns:w16cid="http://schemas.microsoft.com/office/word/2016/wordml/cid" xmlns:w16="http://schemas.microsoft.com/office/word/2018/wordml" xmlns:w16du="http://schemas.microsoft.com/office/word/2023/wordml/word16du" xmlns:w16sdtdh="http://schemas.microsoft.com/office/word/2020/wordml/sdtdatahash" xmlns:w16se="http://schemas.microsoft.com/office/word/2015/wordml/symex" xmlns:wpg="http://schemas.microsoft.com/office/word/2010/wordprocessingGroup" xmlns:wpi="http://schemas.microsoft.com/office/word/2010/wordprocessingInk" xmlns:wne="http://schemas.microsoft.com/office/word/2006/wordml" xmlns:wps="http://schemas.microsoft.com/office/word/2010/wordprocessingShape" mc:Ignorable="w14 w15 w16se w16cid w16 w16cex w16sdtdh w16du wp14">
   <w:abstractNum w:abstractNumId="0" w15:restartNumberingAfterBreak="0">
+    <w:nsid w:val="02813F3D"/>
+    <w:multiLevelType w:val="multilevel"/>
+    <w:tmpl w:val="6DA82A4C"/>
+    <w:lvl w:ilvl="0">
+      <w:start w:val="1"/>
+      <w:numFmt w:val="decimal"/>
+      <w:lvlText w:val="%1."/>
+      <w:lvlJc w:val="left"/>
+      <w:pPr>
+        <w:tabs>
+          <w:tab w:val="num" w:pos="720"/>
+        </w:tabs>
+        <w:ind w:left="720" w:hanging="360"/>
+      </w:pPr>
+    </w:lvl>
+    <w:lvl w:ilvl="1">
+      <w:start w:val="1"/>
+      <w:numFmt w:val="bullet"/>
+      <w:lvlText w:val="o"/>
+      <w:lvlJc w:val="left"/>
+      <w:pPr>
+        <w:tabs>
+          <w:tab w:val="num" w:pos="1440"/>
+        </w:tabs>
+        <w:ind w:left="1440" w:hanging="360"/>
+      </w:pPr>
+      <w:rPr>
+        <w:rFonts w:ascii="Courier New" w:hAnsi="Courier New" w:hint="default"/>
+        <w:sz w:val="20"/>
+      </w:rPr>
+    </w:lvl>
+    <w:lvl w:ilvl="2" w:tentative="1">
+      <w:start w:val="1"/>
+      <w:numFmt w:val="decimal"/>
+      <w:lvlText w:val="%3."/>
+      <w:lvlJc w:val="left"/>
+      <w:pPr>
+        <w:tabs>
+          <w:tab w:val="num" w:pos="2160"/>
+        </w:tabs>
+        <w:ind w:left="2160" w:hanging="360"/>
+      </w:pPr>
+    </w:lvl>
+    <w:lvl w:ilvl="3" w:tentative="1">
+      <w:start w:val="1"/>
+      <w:numFmt w:val="decimal"/>
+      <w:lvlText w:val="%4."/>
+      <w:lvlJc w:val="left"/>
+      <w:pPr>
+        <w:tabs>
+          <w:tab w:val="num" w:pos="2880"/>
+        </w:tabs>
+        <w:ind w:left="2880" w:hanging="360"/>
+      </w:pPr>
+    </w:lvl>
+    <w:lvl w:ilvl="4" w:tentative="1">
+      <w:start w:val="1"/>
+      <w:numFmt w:val="decimal"/>
+      <w:lvlText w:val="%5."/>
+      <w:lvlJc w:val="left"/>
+      <w:pPr>
+        <w:tabs>
+          <w:tab w:val="num" w:pos="3600"/>
+        </w:tabs>
+        <w:ind w:left="3600" w:hanging="360"/>
+      </w:pPr>
+    </w:lvl>
+    <w:lvl w:ilvl="5" w:tentative="1">
+      <w:start w:val="1"/>
+      <w:numFmt w:val="decimal"/>
+      <w:lvlText w:val="%6."/>
+      <w:lvlJc w:val="left"/>
+      <w:pPr>
+        <w:tabs>
+          <w:tab w:val="num" w:pos="4320"/>
+        </w:tabs>
+        <w:ind w:left="4320" w:hanging="360"/>
+      </w:pPr>
+    </w:lvl>
+    <w:lvl w:ilvl="6" w:tentative="1">
+      <w:start w:val="1"/>
+      <w:numFmt w:val="decimal"/>
+      <w:lvlText w:val="%7."/>
+      <w:lvlJc w:val="left"/>
+      <w:pPr>
+        <w:tabs>
+          <w:tab w:val="num" w:pos="5040"/>
+        </w:tabs>
+        <w:ind w:left="5040" w:hanging="360"/>
+      </w:pPr>
+    </w:lvl>
+    <w:lvl w:ilvl="7" w:tentative="1">
+      <w:start w:val="1"/>
+      <w:numFmt w:val="decimal"/>
+      <w:lvlText w:val="%8."/>
+      <w:lvlJc w:val="left"/>
+      <w:pPr>
+        <w:tabs>
+          <w:tab w:val="num" w:pos="5760"/>
+        </w:tabs>
+        <w:ind w:left="5760" w:hanging="360"/>
+      </w:pPr>
+    </w:lvl>
+    <w:lvl w:ilvl="8" w:tentative="1">
+      <w:start w:val="1"/>
+      <w:numFmt w:val="decimal"/>
+      <w:lvlText w:val="%9."/>
+      <w:lvlJc w:val="left"/>
+      <w:pPr>
+        <w:tabs>
+          <w:tab w:val="num" w:pos="6480"/>
+        </w:tabs>
+        <w:ind w:left="6480" w:hanging="360"/>
+      </w:pPr>
+    </w:lvl>
+  </w:abstractNum>
+  <w:abstractNum w:abstractNumId="1" w15:restartNumberingAfterBreak="0">
     <w:nsid w:val="0E0626F8"/>
     <w:multiLevelType w:val="multilevel"/>
     <w:tmpl w:val="7FAA09EA"/>
@@ -5402,7 +7582,7 @@
       </w:rPr>
     </w:lvl>
   </w:abstractNum>
-  <w:abstractNum w:abstractNumId="1" w15:restartNumberingAfterBreak="0">
+  <w:abstractNum w:abstractNumId="2" w15:restartNumberingAfterBreak="0">
     <w:nsid w:val="1032734C"/>
     <w:multiLevelType w:val="hybridMultilevel"/>
     <w:tmpl w:val="62164882"/>
@@ -5491,7 +7671,7 @@
       </w:pPr>
     </w:lvl>
   </w:abstractNum>
-  <w:abstractNum w:abstractNumId="2" w15:restartNumberingAfterBreak="0">
+  <w:abstractNum w:abstractNumId="3" w15:restartNumberingAfterBreak="0">
     <w:nsid w:val="113148F5"/>
     <w:multiLevelType w:val="multilevel"/>
     <w:tmpl w:val="E0B04900"/>
@@ -5613,7 +7793,7 @@
       </w:rPr>
     </w:lvl>
   </w:abstractNum>
-  <w:abstractNum w:abstractNumId="3" w15:restartNumberingAfterBreak="0">
+  <w:abstractNum w:abstractNumId="4" w15:restartNumberingAfterBreak="0">
     <w:nsid w:val="13961330"/>
     <w:multiLevelType w:val="multilevel"/>
     <w:tmpl w:val="A0B239F8"/>
@@ -5726,7 +7906,7 @@
       </w:rPr>
     </w:lvl>
   </w:abstractNum>
-  <w:abstractNum w:abstractNumId="4" w15:restartNumberingAfterBreak="0">
+  <w:abstractNum w:abstractNumId="5" w15:restartNumberingAfterBreak="0">
     <w:nsid w:val="13CD64CB"/>
     <w:multiLevelType w:val="hybridMultilevel"/>
     <w:tmpl w:val="6C6026B4"/>
@@ -5839,7 +8019,7 @@
       </w:rPr>
     </w:lvl>
   </w:abstractNum>
-  <w:abstractNum w:abstractNumId="5" w15:restartNumberingAfterBreak="0">
+  <w:abstractNum w:abstractNumId="6" w15:restartNumberingAfterBreak="0">
     <w:nsid w:val="158D68ED"/>
     <w:multiLevelType w:val="hybridMultilevel"/>
     <w:tmpl w:val="ED209CE4"/>
@@ -5930,7 +8110,7 @@
       </w:pPr>
     </w:lvl>
   </w:abstractNum>
-  <w:abstractNum w:abstractNumId="6" w15:restartNumberingAfterBreak="0">
+  <w:abstractNum w:abstractNumId="7" w15:restartNumberingAfterBreak="0">
     <w:nsid w:val="19482272"/>
     <w:multiLevelType w:val="hybridMultilevel"/>
     <w:tmpl w:val="3C029F72"/>
@@ -6043,7 +8223,7 @@
       </w:rPr>
     </w:lvl>
   </w:abstractNum>
-  <w:abstractNum w:abstractNumId="7" w15:restartNumberingAfterBreak="0">
+  <w:abstractNum w:abstractNumId="8" w15:restartNumberingAfterBreak="0">
     <w:nsid w:val="1D8A6DB1"/>
     <w:multiLevelType w:val="multilevel"/>
     <w:tmpl w:val="DD9C633E"/>
@@ -6192,7 +8372,7 @@
       </w:rPr>
     </w:lvl>
   </w:abstractNum>
-  <w:abstractNum w:abstractNumId="8" w15:restartNumberingAfterBreak="0">
+  <w:abstractNum w:abstractNumId="9" w15:restartNumberingAfterBreak="0">
     <w:nsid w:val="1EE56134"/>
     <w:multiLevelType w:val="multilevel"/>
     <w:tmpl w:val="89364570"/>
@@ -6341,7 +8521,7 @@
       </w:rPr>
     </w:lvl>
   </w:abstractNum>
-  <w:abstractNum w:abstractNumId="9" w15:restartNumberingAfterBreak="0">
+  <w:abstractNum w:abstractNumId="10" w15:restartNumberingAfterBreak="0">
     <w:nsid w:val="28016B3D"/>
     <w:multiLevelType w:val="multilevel"/>
     <w:tmpl w:val="C1CAFF9A"/>
@@ -6490,7 +8670,7 @@
       </w:rPr>
     </w:lvl>
   </w:abstractNum>
-  <w:abstractNum w:abstractNumId="10" w15:restartNumberingAfterBreak="0">
+  <w:abstractNum w:abstractNumId="11" w15:restartNumberingAfterBreak="0">
     <w:nsid w:val="284631EA"/>
     <w:multiLevelType w:val="multilevel"/>
     <w:tmpl w:val="4FACCDC4"/>
@@ -6612,7 +8792,7 @@
       </w:rPr>
     </w:lvl>
   </w:abstractNum>
-  <w:abstractNum w:abstractNumId="11" w15:restartNumberingAfterBreak="0">
+  <w:abstractNum w:abstractNumId="12" w15:restartNumberingAfterBreak="0">
     <w:nsid w:val="29042DBF"/>
     <w:multiLevelType w:val="multilevel"/>
     <w:tmpl w:val="8734391C"/>
@@ -6761,7 +8941,7 @@
       </w:rPr>
     </w:lvl>
   </w:abstractNum>
-  <w:abstractNum w:abstractNumId="12" w15:restartNumberingAfterBreak="0">
+  <w:abstractNum w:abstractNumId="13" w15:restartNumberingAfterBreak="0">
     <w:nsid w:val="29DF017C"/>
     <w:multiLevelType w:val="hybridMultilevel"/>
     <w:tmpl w:val="10D8ACB8"/>
@@ -6874,7 +9054,7 @@
       </w:rPr>
     </w:lvl>
   </w:abstractNum>
-  <w:abstractNum w:abstractNumId="13" w15:restartNumberingAfterBreak="0">
+  <w:abstractNum w:abstractNumId="14" w15:restartNumberingAfterBreak="0">
     <w:nsid w:val="2C230408"/>
     <w:multiLevelType w:val="multilevel"/>
     <w:tmpl w:val="96640766"/>
@@ -7023,7 +9203,7 @@
       </w:rPr>
     </w:lvl>
   </w:abstractNum>
-  <w:abstractNum w:abstractNumId="14" w15:restartNumberingAfterBreak="0">
+  <w:abstractNum w:abstractNumId="15" w15:restartNumberingAfterBreak="0">
     <w:nsid w:val="2F1C70AE"/>
     <w:multiLevelType w:val="hybridMultilevel"/>
     <w:tmpl w:val="0A0A6DF8"/>
@@ -7114,7 +9294,7 @@
       </w:pPr>
     </w:lvl>
   </w:abstractNum>
-  <w:abstractNum w:abstractNumId="15" w15:restartNumberingAfterBreak="0">
+  <w:abstractNum w:abstractNumId="16" w15:restartNumberingAfterBreak="0">
     <w:nsid w:val="34501954"/>
     <w:multiLevelType w:val="multilevel"/>
     <w:tmpl w:val="A998A5B8"/>
@@ -7263,7 +9443,7 @@
       </w:rPr>
     </w:lvl>
   </w:abstractNum>
-  <w:abstractNum w:abstractNumId="16" w15:restartNumberingAfterBreak="0">
+  <w:abstractNum w:abstractNumId="17" w15:restartNumberingAfterBreak="0">
     <w:nsid w:val="358B566C"/>
     <w:multiLevelType w:val="hybridMultilevel"/>
     <w:tmpl w:val="057CB246"/>
@@ -7375,7 +9555,7 @@
       </w:rPr>
     </w:lvl>
   </w:abstractNum>
-  <w:abstractNum w:abstractNumId="17" w15:restartNumberingAfterBreak="0">
+  <w:abstractNum w:abstractNumId="18" w15:restartNumberingAfterBreak="0">
     <w:nsid w:val="3E42197F"/>
     <w:multiLevelType w:val="hybridMultilevel"/>
     <w:tmpl w:val="6262DDD8"/>
@@ -7488,7 +9668,7 @@
       </w:rPr>
     </w:lvl>
   </w:abstractNum>
-  <w:abstractNum w:abstractNumId="18" w15:restartNumberingAfterBreak="0">
+  <w:abstractNum w:abstractNumId="19" w15:restartNumberingAfterBreak="0">
     <w:nsid w:val="3F3D5025"/>
     <w:multiLevelType w:val="multilevel"/>
     <w:tmpl w:val="C31471CC"/>
@@ -7601,7 +9781,7 @@
       </w:rPr>
     </w:lvl>
   </w:abstractNum>
-  <w:abstractNum w:abstractNumId="19" w15:restartNumberingAfterBreak="0">
+  <w:abstractNum w:abstractNumId="20" w15:restartNumberingAfterBreak="0">
     <w:nsid w:val="3F4B5E5C"/>
     <w:multiLevelType w:val="multilevel"/>
     <w:tmpl w:val="66EE1D54"/>
@@ -7750,7 +9930,7 @@
       </w:rPr>
     </w:lvl>
   </w:abstractNum>
-  <w:abstractNum w:abstractNumId="20" w15:restartNumberingAfterBreak="0">
+  <w:abstractNum w:abstractNumId="21" w15:restartNumberingAfterBreak="0">
     <w:nsid w:val="3FAB5488"/>
     <w:multiLevelType w:val="hybridMultilevel"/>
     <w:tmpl w:val="3F7AAE7C"/>
@@ -7863,7 +10043,7 @@
       </w:rPr>
     </w:lvl>
   </w:abstractNum>
-  <w:abstractNum w:abstractNumId="21" w15:restartNumberingAfterBreak="0">
+  <w:abstractNum w:abstractNumId="22" w15:restartNumberingAfterBreak="0">
     <w:nsid w:val="44D01A65"/>
     <w:multiLevelType w:val="multilevel"/>
     <w:tmpl w:val="7338C8B2"/>
@@ -8012,7 +10192,7 @@
       </w:rPr>
     </w:lvl>
   </w:abstractNum>
-  <w:abstractNum w:abstractNumId="22" w15:restartNumberingAfterBreak="0">
+  <w:abstractNum w:abstractNumId="23" w15:restartNumberingAfterBreak="0">
     <w:nsid w:val="4D9F1D43"/>
     <w:multiLevelType w:val="multilevel"/>
     <w:tmpl w:val="8480BC5C"/>
@@ -8161,7 +10341,7 @@
       </w:rPr>
     </w:lvl>
   </w:abstractNum>
-  <w:abstractNum w:abstractNumId="23" w15:restartNumberingAfterBreak="0">
+  <w:abstractNum w:abstractNumId="24" w15:restartNumberingAfterBreak="0">
     <w:nsid w:val="4FA4020C"/>
     <w:multiLevelType w:val="hybridMultilevel"/>
     <w:tmpl w:val="A3E40CAE"/>
@@ -8250,7 +10430,7 @@
       </w:pPr>
     </w:lvl>
   </w:abstractNum>
-  <w:abstractNum w:abstractNumId="24" w15:restartNumberingAfterBreak="0">
+  <w:abstractNum w:abstractNumId="25" w15:restartNumberingAfterBreak="0">
     <w:nsid w:val="51100B7F"/>
     <w:multiLevelType w:val="multilevel"/>
     <w:tmpl w:val="9594EF28"/>
@@ -8399,7 +10579,7 @@
       </w:rPr>
     </w:lvl>
   </w:abstractNum>
-  <w:abstractNum w:abstractNumId="25" w15:restartNumberingAfterBreak="0">
+  <w:abstractNum w:abstractNumId="26" w15:restartNumberingAfterBreak="0">
     <w:nsid w:val="57871C16"/>
     <w:multiLevelType w:val="multilevel"/>
     <w:tmpl w:val="4DE0234E"/>
@@ -8548,7 +10728,7 @@
       </w:rPr>
     </w:lvl>
   </w:abstractNum>
-  <w:abstractNum w:abstractNumId="26" w15:restartNumberingAfterBreak="0">
+  <w:abstractNum w:abstractNumId="27" w15:restartNumberingAfterBreak="0">
     <w:nsid w:val="581C740F"/>
     <w:multiLevelType w:val="multilevel"/>
     <w:tmpl w:val="4ED6F14E"/>
@@ -8697,7 +10877,7 @@
       </w:rPr>
     </w:lvl>
   </w:abstractNum>
-  <w:abstractNum w:abstractNumId="27" w15:restartNumberingAfterBreak="0">
+  <w:abstractNum w:abstractNumId="28" w15:restartNumberingAfterBreak="0">
     <w:nsid w:val="60060EB9"/>
     <w:multiLevelType w:val="hybridMultilevel"/>
     <w:tmpl w:val="94668D48"/>
@@ -8810,7 +10990,7 @@
       </w:rPr>
     </w:lvl>
   </w:abstractNum>
-  <w:abstractNum w:abstractNumId="28" w15:restartNumberingAfterBreak="0">
+  <w:abstractNum w:abstractNumId="29" w15:restartNumberingAfterBreak="0">
     <w:nsid w:val="63BB3E5E"/>
     <w:multiLevelType w:val="multilevel"/>
     <w:tmpl w:val="C4988AFC"/>
@@ -8959,7 +11139,7 @@
       </w:rPr>
     </w:lvl>
   </w:abstractNum>
-  <w:abstractNum w:abstractNumId="29" w15:restartNumberingAfterBreak="0">
+  <w:abstractNum w:abstractNumId="30" w15:restartNumberingAfterBreak="0">
     <w:nsid w:val="64BE2184"/>
     <w:multiLevelType w:val="multilevel"/>
     <w:tmpl w:val="E0B04900"/>
@@ -9081,7 +11261,7 @@
       </w:rPr>
     </w:lvl>
   </w:abstractNum>
-  <w:abstractNum w:abstractNumId="30" w15:restartNumberingAfterBreak="0">
+  <w:abstractNum w:abstractNumId="31" w15:restartNumberingAfterBreak="0">
     <w:nsid w:val="65832A53"/>
     <w:multiLevelType w:val="multilevel"/>
     <w:tmpl w:val="F474AF4E"/>
@@ -9230,7 +11410,7 @@
       </w:rPr>
     </w:lvl>
   </w:abstractNum>
-  <w:abstractNum w:abstractNumId="31" w15:restartNumberingAfterBreak="0">
+  <w:abstractNum w:abstractNumId="32" w15:restartNumberingAfterBreak="0">
     <w:nsid w:val="691C1F31"/>
     <w:multiLevelType w:val="hybridMultilevel"/>
     <w:tmpl w:val="2C6EBCAE"/>
@@ -9343,7 +11523,7 @@
       </w:rPr>
     </w:lvl>
   </w:abstractNum>
-  <w:abstractNum w:abstractNumId="32" w15:restartNumberingAfterBreak="0">
+  <w:abstractNum w:abstractNumId="33" w15:restartNumberingAfterBreak="0">
     <w:nsid w:val="6DA229CC"/>
     <w:multiLevelType w:val="multilevel"/>
     <w:tmpl w:val="58C4A8E2"/>
@@ -9492,7 +11672,7 @@
       </w:rPr>
     </w:lvl>
   </w:abstractNum>
-  <w:abstractNum w:abstractNumId="33" w15:restartNumberingAfterBreak="0">
+  <w:abstractNum w:abstractNumId="34" w15:restartNumberingAfterBreak="0">
     <w:nsid w:val="75866AD0"/>
     <w:multiLevelType w:val="multilevel"/>
     <w:tmpl w:val="068A4414"/>
@@ -9641,7 +11821,7 @@
       </w:rPr>
     </w:lvl>
   </w:abstractNum>
-  <w:abstractNum w:abstractNumId="34" w15:restartNumberingAfterBreak="0">
+  <w:abstractNum w:abstractNumId="35" w15:restartNumberingAfterBreak="0">
     <w:nsid w:val="7BD567C6"/>
     <w:multiLevelType w:val="multilevel"/>
     <w:tmpl w:val="D5C6939E"/>
@@ -9790,7 +11970,7 @@
       </w:rPr>
     </w:lvl>
   </w:abstractNum>
-  <w:abstractNum w:abstractNumId="35" w15:restartNumberingAfterBreak="0">
+  <w:abstractNum w:abstractNumId="36" w15:restartNumberingAfterBreak="0">
     <w:nsid w:val="7C06490A"/>
     <w:multiLevelType w:val="multilevel"/>
     <w:tmpl w:val="72CEB7D6"/>
@@ -9940,112 +12120,115 @@
     </w:lvl>
   </w:abstractNum>
   <w:num w:numId="1" w16cid:durableId="1429736154">
+    <w:abstractNumId w:val="21"/>
+  </w:num>
+  <w:num w:numId="2" w16cid:durableId="1943371128">
+    <w:abstractNumId w:val="2"/>
+  </w:num>
+  <w:num w:numId="3" w16cid:durableId="419062279">
+    <w:abstractNumId w:val="34"/>
+  </w:num>
+  <w:num w:numId="4" w16cid:durableId="1268585898">
+    <w:abstractNumId w:val="35"/>
+  </w:num>
+  <w:num w:numId="5" w16cid:durableId="1018045810">
     <w:abstractNumId w:val="20"/>
   </w:num>
-  <w:num w:numId="2" w16cid:durableId="1943371128">
+  <w:num w:numId="6" w16cid:durableId="85276894">
+    <w:abstractNumId w:val="16"/>
+  </w:num>
+  <w:num w:numId="7" w16cid:durableId="1896895717">
+    <w:abstractNumId w:val="26"/>
+  </w:num>
+  <w:num w:numId="8" w16cid:durableId="836648318">
+    <w:abstractNumId w:val="9"/>
+  </w:num>
+  <w:num w:numId="9" w16cid:durableId="1218201502">
+    <w:abstractNumId w:val="23"/>
+  </w:num>
+  <w:num w:numId="10" w16cid:durableId="360322664">
+    <w:abstractNumId w:val="14"/>
+  </w:num>
+  <w:num w:numId="11" w16cid:durableId="2081705357">
+    <w:abstractNumId w:val="22"/>
+  </w:num>
+  <w:num w:numId="12" w16cid:durableId="836532144">
+    <w:abstractNumId w:val="29"/>
+  </w:num>
+  <w:num w:numId="13" w16cid:durableId="1711997111">
+    <w:abstractNumId w:val="31"/>
+  </w:num>
+  <w:num w:numId="14" w16cid:durableId="1842116762">
+    <w:abstractNumId w:val="8"/>
+  </w:num>
+  <w:num w:numId="15" w16cid:durableId="1128431503">
+    <w:abstractNumId w:val="33"/>
+  </w:num>
+  <w:num w:numId="16" w16cid:durableId="1972206371">
+    <w:abstractNumId w:val="27"/>
+  </w:num>
+  <w:num w:numId="17" w16cid:durableId="1255476952">
+    <w:abstractNumId w:val="25"/>
+  </w:num>
+  <w:num w:numId="18" w16cid:durableId="857281765">
+    <w:abstractNumId w:val="12"/>
+  </w:num>
+  <w:num w:numId="19" w16cid:durableId="860046906">
+    <w:abstractNumId w:val="15"/>
+  </w:num>
+  <w:num w:numId="20" w16cid:durableId="254215889">
+    <w:abstractNumId w:val="32"/>
+  </w:num>
+  <w:num w:numId="21" w16cid:durableId="390887682">
+    <w:abstractNumId w:val="28"/>
+  </w:num>
+  <w:num w:numId="22" w16cid:durableId="519700800">
+    <w:abstractNumId w:val="7"/>
+  </w:num>
+  <w:num w:numId="23" w16cid:durableId="452867645">
+    <w:abstractNumId w:val="13"/>
+  </w:num>
+  <w:num w:numId="24" w16cid:durableId="534318271">
+    <w:abstractNumId w:val="10"/>
+  </w:num>
+  <w:num w:numId="25" w16cid:durableId="53091286">
+    <w:abstractNumId w:val="36"/>
+  </w:num>
+  <w:num w:numId="26" w16cid:durableId="965428703">
+    <w:abstractNumId w:val="24"/>
+  </w:num>
+  <w:num w:numId="27" w16cid:durableId="1492597773">
+    <w:abstractNumId w:val="6"/>
+  </w:num>
+  <w:num w:numId="28" w16cid:durableId="398289612">
+    <w:abstractNumId w:val="4"/>
+  </w:num>
+  <w:num w:numId="29" w16cid:durableId="35394561">
+    <w:abstractNumId w:val="19"/>
+  </w:num>
+  <w:num w:numId="30" w16cid:durableId="1912614707">
+    <w:abstractNumId w:val="30"/>
+  </w:num>
+  <w:num w:numId="31" w16cid:durableId="604534662">
+    <w:abstractNumId w:val="11"/>
+  </w:num>
+  <w:num w:numId="32" w16cid:durableId="1199315269">
+    <w:abstractNumId w:val="3"/>
+  </w:num>
+  <w:num w:numId="33" w16cid:durableId="325596964">
     <w:abstractNumId w:val="1"/>
   </w:num>
-  <w:num w:numId="3" w16cid:durableId="419062279">
-    <w:abstractNumId w:val="33"/>
+  <w:num w:numId="34" w16cid:durableId="169570585">
+    <w:abstractNumId w:val="17"/>
   </w:num>
-  <w:num w:numId="4" w16cid:durableId="1268585898">
-    <w:abstractNumId w:val="34"/>
-  </w:num>
-  <w:num w:numId="5" w16cid:durableId="1018045810">
-    <w:abstractNumId w:val="19"/>
-  </w:num>
-  <w:num w:numId="6" w16cid:durableId="85276894">
-    <w:abstractNumId w:val="15"/>
-  </w:num>
-  <w:num w:numId="7" w16cid:durableId="1896895717">
-    <w:abstractNumId w:val="25"/>
-  </w:num>
-  <w:num w:numId="8" w16cid:durableId="836648318">
-    <w:abstractNumId w:val="8"/>
-  </w:num>
-  <w:num w:numId="9" w16cid:durableId="1218201502">
-    <w:abstractNumId w:val="22"/>
-  </w:num>
-  <w:num w:numId="10" w16cid:durableId="360322664">
-    <w:abstractNumId w:val="13"/>
-  </w:num>
-  <w:num w:numId="11" w16cid:durableId="2081705357">
-    <w:abstractNumId w:val="21"/>
-  </w:num>
-  <w:num w:numId="12" w16cid:durableId="836532144">
-    <w:abstractNumId w:val="28"/>
-  </w:num>
-  <w:num w:numId="13" w16cid:durableId="1711997111">
-    <w:abstractNumId w:val="30"/>
-  </w:num>
-  <w:num w:numId="14" w16cid:durableId="1842116762">
-    <w:abstractNumId w:val="7"/>
-  </w:num>
-  <w:num w:numId="15" w16cid:durableId="1128431503">
-    <w:abstractNumId w:val="32"/>
-  </w:num>
-  <w:num w:numId="16" w16cid:durableId="1972206371">
-    <w:abstractNumId w:val="26"/>
-  </w:num>
-  <w:num w:numId="17" w16cid:durableId="1255476952">
-    <w:abstractNumId w:val="24"/>
-  </w:num>
-  <w:num w:numId="18" w16cid:durableId="857281765">
-    <w:abstractNumId w:val="11"/>
-  </w:num>
-  <w:num w:numId="19" w16cid:durableId="860046906">
-    <w:abstractNumId w:val="14"/>
-  </w:num>
-  <w:num w:numId="20" w16cid:durableId="254215889">
-    <w:abstractNumId w:val="31"/>
-  </w:num>
-  <w:num w:numId="21" w16cid:durableId="390887682">
-    <w:abstractNumId w:val="27"/>
-  </w:num>
-  <w:num w:numId="22" w16cid:durableId="519700800">
-    <w:abstractNumId w:val="6"/>
-  </w:num>
-  <w:num w:numId="23" w16cid:durableId="452867645">
-    <w:abstractNumId w:val="12"/>
-  </w:num>
-  <w:num w:numId="24" w16cid:durableId="534318271">
-    <w:abstractNumId w:val="9"/>
-  </w:num>
-  <w:num w:numId="25" w16cid:durableId="53091286">
-    <w:abstractNumId w:val="35"/>
-  </w:num>
-  <w:num w:numId="26" w16cid:durableId="965428703">
-    <w:abstractNumId w:val="23"/>
-  </w:num>
-  <w:num w:numId="27" w16cid:durableId="1492597773">
+  <w:num w:numId="35" w16cid:durableId="1451363005">
     <w:abstractNumId w:val="5"/>
   </w:num>
-  <w:num w:numId="28" w16cid:durableId="398289612">
-    <w:abstractNumId w:val="3"/>
-  </w:num>
-  <w:num w:numId="29" w16cid:durableId="35394561">
+  <w:num w:numId="36" w16cid:durableId="2121298186">
     <w:abstractNumId w:val="18"/>
   </w:num>
-  <w:num w:numId="30" w16cid:durableId="1912614707">
-    <w:abstractNumId w:val="29"/>
-  </w:num>
-  <w:num w:numId="31" w16cid:durableId="604534662">
-    <w:abstractNumId w:val="10"/>
-  </w:num>
-  <w:num w:numId="32" w16cid:durableId="1199315269">
-    <w:abstractNumId w:val="2"/>
-  </w:num>
-  <w:num w:numId="33" w16cid:durableId="325596964">
+  <w:num w:numId="37" w16cid:durableId="410540477">
     <w:abstractNumId w:val="0"/>
-  </w:num>
-  <w:num w:numId="34" w16cid:durableId="169570585">
-    <w:abstractNumId w:val="16"/>
-  </w:num>
-  <w:num w:numId="35" w16cid:durableId="1451363005">
-    <w:abstractNumId w:val="4"/>
-  </w:num>
-  <w:num w:numId="36" w16cid:durableId="2121298186">
-    <w:abstractNumId w:val="17"/>
   </w:num>
 </w:numbering>
 </file>
@@ -10453,7 +12636,6 @@
   <w:style w:type="character" w:default="1" w:styleId="Fuentedeprrafopredeter">
     <w:name w:val="Default Paragraph Font"/>
     <w:uiPriority w:val="1"/>
-    <w:semiHidden/>
     <w:unhideWhenUsed/>
   </w:style>
   <w:style w:type="table" w:default="1" w:styleId="Tablanormal">
@@ -10906,15 +13088,16 @@
 </file>
 
 <file path=customXml/item1.xml><?xml version="1.0" encoding="utf-8"?>
-<?mso-contentType ?>
-<FormTemplates xmlns="http://schemas.microsoft.com/sharepoint/v3/contenttype/forms">
-  <Display>DocumentLibraryForm</Display>
-  <Edit>DocumentLibraryForm</Edit>
-  <New>DocumentLibraryForm</New>
-</FormTemplates>
+<p:properties xmlns:p="http://schemas.microsoft.com/office/2006/metadata/properties" xmlns:xsi="http://www.w3.org/2001/XMLSchema-instance" xmlns:pc="http://schemas.microsoft.com/office/infopath/2007/PartnerControls">
+  <documentManagement/>
+</p:properties>
 </file>
 
 <file path=customXml/item2.xml><?xml version="1.0" encoding="utf-8"?>
+<b:Sources xmlns:b="http://schemas.openxmlformats.org/officeDocument/2006/bibliography" xmlns="http://schemas.openxmlformats.org/officeDocument/2006/bibliography" SelectedStyle="\APASixthEditionOfficeOnline.xsl" StyleName="APA" Version="6"/>
+</file>
+
+<file path=customXml/item3.xml><?xml version="1.0" encoding="utf-8"?>
 <ct:contentTypeSchema xmlns:ct="http://schemas.microsoft.com/office/2006/metadata/contentType" xmlns:ma="http://schemas.microsoft.com/office/2006/metadata/properties/metaAttributes" ct:_="" ma:_="" ma:contentTypeName="Document" ma:contentTypeID="0x010100857C5602A62D884D9945381626755A53" ma:contentTypeVersion="8" ma:contentTypeDescription="Create a new document." ma:contentTypeScope="" ma:versionID="eb52b1065633a21159f1b3abd1de5ee5">
   <xsd:schema xmlns:xsd="http://www.w3.org/2001/XMLSchema" xmlns:xs="http://www.w3.org/2001/XMLSchema" xmlns:p="http://schemas.microsoft.com/office/2006/metadata/properties" xmlns:ns2="a1d4bbf8-9ec5-4e90-a6a1-e3d4c7e3b066" targetNamespace="http://schemas.microsoft.com/office/2006/metadata/properties" ma:root="true" ma:fieldsID="e0a4fbd36f23ce11926f17aa2af1bac9" ns2:_="">
     <xsd:import namespace="a1d4bbf8-9ec5-4e90-a6a1-e3d4c7e3b066"/>
@@ -11082,25 +13265,33 @@
 </ct:contentTypeSchema>
 </file>
 
-<file path=customXml/item3.xml><?xml version="1.0" encoding="utf-8"?>
-<b:Sources xmlns:b="http://schemas.openxmlformats.org/officeDocument/2006/bibliography" xmlns="http://schemas.openxmlformats.org/officeDocument/2006/bibliography" SelectedStyle="\APASixthEditionOfficeOnline.xsl" StyleName="APA" Version="6"/>
-</file>
-
 <file path=customXml/item4.xml><?xml version="1.0" encoding="utf-8"?>
-<p:properties xmlns:p="http://schemas.microsoft.com/office/2006/metadata/properties" xmlns:xsi="http://www.w3.org/2001/XMLSchema-instance" xmlns:pc="http://schemas.microsoft.com/office/infopath/2007/PartnerControls">
-  <documentManagement/>
-</p:properties>
+<?mso-contentType ?>
+<FormTemplates xmlns="http://schemas.microsoft.com/sharepoint/v3/contenttype/forms">
+  <Display>DocumentLibraryForm</Display>
+  <Edit>DocumentLibraryForm</Edit>
+  <New>DocumentLibraryForm</New>
+</FormTemplates>
 </file>
 
 <file path=customXml/itemProps1.xml><?xml version="1.0" encoding="utf-8"?>
-<ds:datastoreItem xmlns:ds="http://schemas.openxmlformats.org/officeDocument/2006/customXml" ds:itemID="{BD5CD8C1-2D2D-46C6-9ED5-F4C53DCAFEBA}">
+<ds:datastoreItem xmlns:ds="http://schemas.openxmlformats.org/officeDocument/2006/customXml" ds:itemID="{AF971A44-4E51-4626-870F-BD65B127FDB1}">
   <ds:schemaRefs>
-    <ds:schemaRef ds:uri="http://schemas.microsoft.com/sharepoint/v3/contenttype/forms"/>
+    <ds:schemaRef ds:uri="http://schemas.microsoft.com/office/2006/metadata/properties"/>
+    <ds:schemaRef ds:uri="http://schemas.microsoft.com/office/infopath/2007/PartnerControls"/>
   </ds:schemaRefs>
 </ds:datastoreItem>
 </file>
 
 <file path=customXml/itemProps2.xml><?xml version="1.0" encoding="utf-8"?>
+<ds:datastoreItem xmlns:ds="http://schemas.openxmlformats.org/officeDocument/2006/customXml" ds:itemID="{AB8AC9FF-9A0A-4107-9D37-D05EFF4B752C}">
+  <ds:schemaRefs>
+    <ds:schemaRef ds:uri="http://schemas.openxmlformats.org/officeDocument/2006/bibliography"/>
+  </ds:schemaRefs>
+</ds:datastoreItem>
+</file>
+
+<file path=customXml/itemProps3.xml><?xml version="1.0" encoding="utf-8"?>
 <ds:datastoreItem xmlns:ds="http://schemas.openxmlformats.org/officeDocument/2006/customXml" ds:itemID="{C982ECB7-EC6C-40D5-90E7-EB5038AF8B22}">
   <ds:schemaRefs>
     <ds:schemaRef ds:uri="http://schemas.microsoft.com/office/2006/metadata/contentType"/>
@@ -11118,19 +13309,10 @@
 </ds:datastoreItem>
 </file>
 
-<file path=customXml/itemProps3.xml><?xml version="1.0" encoding="utf-8"?>
-<ds:datastoreItem xmlns:ds="http://schemas.openxmlformats.org/officeDocument/2006/customXml" ds:itemID="{AB8AC9FF-9A0A-4107-9D37-D05EFF4B752C}">
+<file path=customXml/itemProps4.xml><?xml version="1.0" encoding="utf-8"?>
+<ds:datastoreItem xmlns:ds="http://schemas.openxmlformats.org/officeDocument/2006/customXml" ds:itemID="{BD5CD8C1-2D2D-46C6-9ED5-F4C53DCAFEBA}">
   <ds:schemaRefs>
-    <ds:schemaRef ds:uri="http://schemas.openxmlformats.org/officeDocument/2006/bibliography"/>
-  </ds:schemaRefs>
-</ds:datastoreItem>
-</file>
-
-<file path=customXml/itemProps4.xml><?xml version="1.0" encoding="utf-8"?>
-<ds:datastoreItem xmlns:ds="http://schemas.openxmlformats.org/officeDocument/2006/customXml" ds:itemID="{AF971A44-4E51-4626-870F-BD65B127FDB1}">
-  <ds:schemaRefs>
-    <ds:schemaRef ds:uri="http://schemas.microsoft.com/office/2006/metadata/properties"/>
-    <ds:schemaRef ds:uri="http://schemas.microsoft.com/office/infopath/2007/PartnerControls"/>
+    <ds:schemaRef ds:uri="http://schemas.microsoft.com/sharepoint/v3/contenttype/forms"/>
   </ds:schemaRefs>
 </ds:datastoreItem>
 </file>
</xml_diff>

<commit_message>
Se finaliza el proceso de limpieza de datos. Siguiente paso: PCA a la base de datos debido al tamaño, modelar regresión logistica, seleccionar mejor modelo, mostrar las metricas del modelo completo y del mejor modelo. Con esto, solo faltaria la parte de arquitecto para ARI y organizar bien el archivo.
</commit_message>
<xml_diff>
--- a/Modelo clasificacion CA Mama.docx
+++ b/Modelo clasificacion CA Mama.docx
@@ -4443,6 +4443,7 @@
         <w:t xml:space="preserve"> analiza las estadísticas descriptivas del análisis </w:t>
       </w:r>
       <w:proofErr w:type="spellStart"/>
+      <w:proofErr w:type="gramStart"/>
       <w:r>
         <w:rPr>
           <w:rFonts w:asciiTheme="minorHAnsi" w:hAnsiTheme="minorHAnsi" w:cstheme="minorHAnsi"/>
@@ -4452,6 +4453,7 @@
         <w:t>univariado</w:t>
       </w:r>
       <w:proofErr w:type="spellEnd"/>
+      <w:proofErr w:type="gramEnd"/>
       <w:r>
         <w:rPr>
           <w:rFonts w:asciiTheme="minorHAnsi" w:hAnsiTheme="minorHAnsi" w:cstheme="minorHAnsi"/>
@@ -4551,7 +4553,25 @@
           <w:sz w:val="22"/>
           <w:szCs w:val="22"/>
         </w:rPr>
-        <w:t xml:space="preserve"> En el resto de casos si se encuentran diferencias significativas entre las categorías. Es posible que el comportamiento que presenta el valor del IMC esté siendo afectado por los valores atípicos, se revisará este supuesto más adelante cuando se </w:t>
+        <w:t xml:space="preserve"> En el resto de </w:t>
+      </w:r>
+      <w:proofErr w:type="gramStart"/>
+      <w:r>
+        <w:rPr>
+          <w:rFonts w:asciiTheme="minorHAnsi" w:hAnsiTheme="minorHAnsi" w:cstheme="minorHAnsi"/>
+          <w:sz w:val="22"/>
+          <w:szCs w:val="22"/>
+        </w:rPr>
+        <w:t>casos</w:t>
+      </w:r>
+      <w:proofErr w:type="gramEnd"/>
+      <w:r>
+        <w:rPr>
+          <w:rFonts w:asciiTheme="minorHAnsi" w:hAnsiTheme="minorHAnsi" w:cstheme="minorHAnsi"/>
+          <w:sz w:val="22"/>
+          <w:szCs w:val="22"/>
+        </w:rPr>
+        <w:t xml:space="preserve"> si se encuentran diferencias significativas entre las categorías. Es posible que el comportamiento que presenta el valor del IMC esté siendo afectado por los valores atípicos, se revisará este supuesto más adelante cuando se </w:t>
       </w:r>
       <w:r>
         <w:rPr>
@@ -5270,6 +5290,7 @@
         <w:t xml:space="preserve">. Seria repetir el análisis </w:t>
       </w:r>
       <w:proofErr w:type="spellStart"/>
+      <w:proofErr w:type="gramStart"/>
       <w:r>
         <w:rPr>
           <w:rFonts w:asciiTheme="minorHAnsi" w:hAnsiTheme="minorHAnsi" w:cstheme="minorHAnsi"/>
@@ -5280,6 +5301,7 @@
         <w:t>univariado</w:t>
       </w:r>
       <w:proofErr w:type="spellEnd"/>
+      <w:proofErr w:type="gramEnd"/>
       <w:r>
         <w:rPr>
           <w:rFonts w:asciiTheme="minorHAnsi" w:hAnsiTheme="minorHAnsi" w:cstheme="minorHAnsi"/>
@@ -6763,6 +6785,609 @@
       <w:pPr>
         <w:rPr>
           <w:rFonts w:asciiTheme="minorHAnsi" w:hAnsiTheme="minorHAnsi" w:cstheme="minorHAnsi"/>
+          <w:b/>
+          <w:bCs/>
+          <w:sz w:val="22"/>
+          <w:szCs w:val="22"/>
+        </w:rPr>
+      </w:pPr>
+      <w:r>
+        <w:rPr>
+          <w:rFonts w:asciiTheme="minorHAnsi" w:hAnsiTheme="minorHAnsi" w:cstheme="minorHAnsi"/>
+          <w:b/>
+          <w:bCs/>
+          <w:sz w:val="22"/>
+          <w:szCs w:val="22"/>
+        </w:rPr>
+        <w:t>Formateo de datos.</w:t>
+      </w:r>
+    </w:p>
+    <w:p>
+      <w:pPr>
+        <w:rPr>
+          <w:rFonts w:asciiTheme="minorHAnsi" w:hAnsiTheme="minorHAnsi" w:cstheme="minorHAnsi"/>
+          <w:sz w:val="22"/>
+          <w:szCs w:val="22"/>
+        </w:rPr>
+      </w:pPr>
+      <w:r>
+        <w:rPr>
+          <w:rFonts w:asciiTheme="minorHAnsi" w:hAnsiTheme="minorHAnsi" w:cstheme="minorHAnsi"/>
+          <w:sz w:val="22"/>
+          <w:szCs w:val="22"/>
+        </w:rPr>
+        <w:t xml:space="preserve">Lo que sigue, es codificar las variables categóricas. Para esto, se utiliza </w:t>
+      </w:r>
+      <w:proofErr w:type="spellStart"/>
+      <w:r>
+        <w:rPr>
+          <w:rFonts w:asciiTheme="minorHAnsi" w:hAnsiTheme="minorHAnsi" w:cstheme="minorHAnsi"/>
+          <w:sz w:val="22"/>
+          <w:szCs w:val="22"/>
+        </w:rPr>
+        <w:t>one</w:t>
+      </w:r>
+      <w:proofErr w:type="spellEnd"/>
+      <w:r>
+        <w:rPr>
+          <w:rFonts w:asciiTheme="minorHAnsi" w:hAnsiTheme="minorHAnsi" w:cstheme="minorHAnsi"/>
+          <w:sz w:val="22"/>
+          <w:szCs w:val="22"/>
+        </w:rPr>
+        <w:t xml:space="preserve"> </w:t>
+      </w:r>
+      <w:proofErr w:type="spellStart"/>
+      <w:r>
+        <w:rPr>
+          <w:rFonts w:asciiTheme="minorHAnsi" w:hAnsiTheme="minorHAnsi" w:cstheme="minorHAnsi"/>
+          <w:sz w:val="22"/>
+          <w:szCs w:val="22"/>
+        </w:rPr>
+        <w:t>hot</w:t>
+      </w:r>
+      <w:proofErr w:type="spellEnd"/>
+      <w:r>
+        <w:rPr>
+          <w:rFonts w:asciiTheme="minorHAnsi" w:hAnsiTheme="minorHAnsi" w:cstheme="minorHAnsi"/>
+          <w:sz w:val="22"/>
+          <w:szCs w:val="22"/>
+        </w:rPr>
+        <w:t xml:space="preserve"> </w:t>
+      </w:r>
+      <w:proofErr w:type="spellStart"/>
+      <w:r>
+        <w:rPr>
+          <w:rFonts w:asciiTheme="minorHAnsi" w:hAnsiTheme="minorHAnsi" w:cstheme="minorHAnsi"/>
+          <w:sz w:val="22"/>
+          <w:szCs w:val="22"/>
+        </w:rPr>
+        <w:t>encoding</w:t>
+      </w:r>
+      <w:proofErr w:type="spellEnd"/>
+      <w:r>
+        <w:rPr>
+          <w:rFonts w:asciiTheme="minorHAnsi" w:hAnsiTheme="minorHAnsi" w:cstheme="minorHAnsi"/>
+          <w:sz w:val="22"/>
+          <w:szCs w:val="22"/>
+        </w:rPr>
+        <w:t xml:space="preserve"> </w:t>
+      </w:r>
+      <w:r>
+        <w:rPr>
+          <w:rFonts w:asciiTheme="minorHAnsi" w:hAnsiTheme="minorHAnsi" w:cstheme="minorHAnsi"/>
+          <w:sz w:val="22"/>
+          <w:szCs w:val="22"/>
+        </w:rPr>
+        <w:t xml:space="preserve">exceptuando </w:t>
+      </w:r>
+      <w:r>
+        <w:rPr>
+          <w:rFonts w:asciiTheme="minorHAnsi" w:hAnsiTheme="minorHAnsi" w:cstheme="minorHAnsi"/>
+          <w:sz w:val="22"/>
+          <w:szCs w:val="22"/>
+        </w:rPr>
+        <w:t>a</w:t>
+      </w:r>
+      <w:r>
+        <w:rPr>
+          <w:rFonts w:asciiTheme="minorHAnsi" w:hAnsiTheme="minorHAnsi" w:cstheme="minorHAnsi"/>
+          <w:sz w:val="22"/>
+          <w:szCs w:val="22"/>
+        </w:rPr>
+        <w:t xml:space="preserve"> categoría </w:t>
+      </w:r>
+      <w:proofErr w:type="spellStart"/>
+      <w:r>
+        <w:rPr>
+          <w:rFonts w:asciiTheme="minorHAnsi" w:hAnsiTheme="minorHAnsi" w:cstheme="minorHAnsi"/>
+          <w:sz w:val="22"/>
+          <w:szCs w:val="22"/>
+        </w:rPr>
+        <w:t>imc</w:t>
+      </w:r>
+      <w:proofErr w:type="spellEnd"/>
+      <w:r>
+        <w:rPr>
+          <w:rFonts w:asciiTheme="minorHAnsi" w:hAnsiTheme="minorHAnsi" w:cstheme="minorHAnsi"/>
+          <w:sz w:val="22"/>
+          <w:szCs w:val="22"/>
+        </w:rPr>
+        <w:t xml:space="preserve"> para la</w:t>
+      </w:r>
+      <w:r>
+        <w:rPr>
+          <w:rFonts w:asciiTheme="minorHAnsi" w:hAnsiTheme="minorHAnsi" w:cstheme="minorHAnsi"/>
+          <w:sz w:val="22"/>
+          <w:szCs w:val="22"/>
+        </w:rPr>
+        <w:t xml:space="preserve"> </w:t>
+      </w:r>
+      <w:r>
+        <w:rPr>
+          <w:rFonts w:asciiTheme="minorHAnsi" w:hAnsiTheme="minorHAnsi" w:cstheme="minorHAnsi"/>
+          <w:sz w:val="22"/>
+          <w:szCs w:val="22"/>
+        </w:rPr>
+        <w:t>cual</w:t>
+      </w:r>
+      <w:r>
+        <w:rPr>
+          <w:rFonts w:asciiTheme="minorHAnsi" w:hAnsiTheme="minorHAnsi" w:cstheme="minorHAnsi"/>
+          <w:sz w:val="22"/>
+          <w:szCs w:val="22"/>
+        </w:rPr>
+        <w:t xml:space="preserve"> </w:t>
+      </w:r>
+      <w:r>
+        <w:rPr>
+          <w:rFonts w:asciiTheme="minorHAnsi" w:hAnsiTheme="minorHAnsi" w:cstheme="minorHAnsi"/>
+          <w:sz w:val="22"/>
+          <w:szCs w:val="22"/>
+        </w:rPr>
+        <w:t xml:space="preserve">se implementa </w:t>
+      </w:r>
+      <w:r>
+        <w:rPr>
+          <w:rFonts w:asciiTheme="minorHAnsi" w:hAnsiTheme="minorHAnsi" w:cstheme="minorHAnsi"/>
+          <w:sz w:val="22"/>
+          <w:szCs w:val="22"/>
+        </w:rPr>
+        <w:t xml:space="preserve">ordinal </w:t>
+      </w:r>
+      <w:proofErr w:type="spellStart"/>
+      <w:r>
+        <w:rPr>
+          <w:rFonts w:asciiTheme="minorHAnsi" w:hAnsiTheme="minorHAnsi" w:cstheme="minorHAnsi"/>
+          <w:sz w:val="22"/>
+          <w:szCs w:val="22"/>
+        </w:rPr>
+        <w:t>encoder</w:t>
+      </w:r>
+      <w:proofErr w:type="spellEnd"/>
+      <w:r>
+        <w:rPr>
+          <w:rFonts w:asciiTheme="minorHAnsi" w:hAnsiTheme="minorHAnsi" w:cstheme="minorHAnsi"/>
+          <w:sz w:val="22"/>
+          <w:szCs w:val="22"/>
+        </w:rPr>
+        <w:t>.</w:t>
+      </w:r>
+    </w:p>
+    <w:p>
+      <w:pPr>
+        <w:rPr>
+          <w:rFonts w:asciiTheme="minorHAnsi" w:hAnsiTheme="minorHAnsi" w:cstheme="minorHAnsi"/>
+          <w:b/>
+          <w:bCs/>
+          <w:sz w:val="22"/>
+          <w:szCs w:val="22"/>
+        </w:rPr>
+      </w:pPr>
+      <w:r>
+        <w:rPr>
+          <w:rFonts w:asciiTheme="minorHAnsi" w:hAnsiTheme="minorHAnsi" w:cstheme="minorHAnsi"/>
+          <w:b/>
+          <w:bCs/>
+          <w:sz w:val="22"/>
+          <w:szCs w:val="22"/>
+        </w:rPr>
+        <w:t>Variables finales para modelar:</w:t>
+      </w:r>
+    </w:p>
+    <w:p>
+      <w:pPr>
+        <w:rPr>
+          <w:rFonts w:asciiTheme="minorHAnsi" w:hAnsiTheme="minorHAnsi" w:cstheme="minorHAnsi"/>
+          <w:sz w:val="22"/>
+          <w:szCs w:val="22"/>
+        </w:rPr>
+      </w:pPr>
+      <w:r>
+        <w:rPr>
+          <w:rFonts w:asciiTheme="minorHAnsi" w:hAnsiTheme="minorHAnsi" w:cstheme="minorHAnsi"/>
+          <w:sz w:val="22"/>
+          <w:szCs w:val="22"/>
+        </w:rPr>
+        <w:t xml:space="preserve">Después del proceso de limpieza de datos, las variables seleccionadas son: </w:t>
+      </w:r>
+      <w:r>
+        <w:rPr>
+          <w:rFonts w:asciiTheme="minorHAnsi" w:hAnsiTheme="minorHAnsi" w:cstheme="minorHAnsi"/>
+          <w:sz w:val="22"/>
+          <w:szCs w:val="22"/>
+        </w:rPr>
+        <w:t>'</w:t>
+      </w:r>
+      <w:proofErr w:type="spellStart"/>
+      <w:r>
+        <w:rPr>
+          <w:rFonts w:asciiTheme="minorHAnsi" w:hAnsiTheme="minorHAnsi" w:cstheme="minorHAnsi"/>
+          <w:sz w:val="22"/>
+          <w:szCs w:val="22"/>
+        </w:rPr>
+        <w:t>Valor_IMC</w:t>
+      </w:r>
+      <w:proofErr w:type="spellEnd"/>
+      <w:r>
+        <w:rPr>
+          <w:rFonts w:asciiTheme="minorHAnsi" w:hAnsiTheme="minorHAnsi" w:cstheme="minorHAnsi"/>
+          <w:sz w:val="22"/>
+          <w:szCs w:val="22"/>
+        </w:rPr>
+        <w:t>', '</w:t>
+      </w:r>
+      <w:proofErr w:type="spellStart"/>
+      <w:r>
+        <w:rPr>
+          <w:rFonts w:asciiTheme="minorHAnsi" w:hAnsiTheme="minorHAnsi" w:cstheme="minorHAnsi"/>
+          <w:sz w:val="22"/>
+          <w:szCs w:val="22"/>
+        </w:rPr>
+        <w:t>Num_Edad_Menarca</w:t>
+      </w:r>
+      <w:proofErr w:type="spellEnd"/>
+      <w:r>
+        <w:rPr>
+          <w:rFonts w:asciiTheme="minorHAnsi" w:hAnsiTheme="minorHAnsi" w:cstheme="minorHAnsi"/>
+          <w:sz w:val="22"/>
+          <w:szCs w:val="22"/>
+        </w:rPr>
+        <w:t>', '</w:t>
+      </w:r>
+      <w:proofErr w:type="spellStart"/>
+      <w:r>
+        <w:rPr>
+          <w:rFonts w:asciiTheme="minorHAnsi" w:hAnsiTheme="minorHAnsi" w:cstheme="minorHAnsi"/>
+          <w:sz w:val="22"/>
+          <w:szCs w:val="22"/>
+        </w:rPr>
+        <w:t>Num_Fam_Primer_Grado_Otros</w:t>
+      </w:r>
+      <w:proofErr w:type="spellEnd"/>
+      <w:r>
+        <w:rPr>
+          <w:rFonts w:asciiTheme="minorHAnsi" w:hAnsiTheme="minorHAnsi" w:cstheme="minorHAnsi"/>
+          <w:sz w:val="22"/>
+          <w:szCs w:val="22"/>
+        </w:rPr>
+        <w:t>',</w:t>
+      </w:r>
+    </w:p>
+    <w:p>
+      <w:pPr>
+        <w:rPr>
+          <w:rFonts w:asciiTheme="minorHAnsi" w:hAnsiTheme="minorHAnsi" w:cstheme="minorHAnsi"/>
+          <w:sz w:val="22"/>
+          <w:szCs w:val="22"/>
+        </w:rPr>
+      </w:pPr>
+      <w:r>
+        <w:rPr>
+          <w:rFonts w:asciiTheme="minorHAnsi" w:hAnsiTheme="minorHAnsi" w:cstheme="minorHAnsi"/>
+          <w:sz w:val="22"/>
+          <w:szCs w:val="22"/>
+        </w:rPr>
+        <w:t xml:space="preserve">       '</w:t>
+      </w:r>
+      <w:proofErr w:type="spellStart"/>
+      <w:r>
+        <w:rPr>
+          <w:rFonts w:asciiTheme="minorHAnsi" w:hAnsiTheme="minorHAnsi" w:cstheme="minorHAnsi"/>
+          <w:sz w:val="22"/>
+          <w:szCs w:val="22"/>
+        </w:rPr>
+        <w:t>Num_Fam_Segundo_Grado_Otros</w:t>
+      </w:r>
+      <w:proofErr w:type="spellEnd"/>
+      <w:r>
+        <w:rPr>
+          <w:rFonts w:asciiTheme="minorHAnsi" w:hAnsiTheme="minorHAnsi" w:cstheme="minorHAnsi"/>
+          <w:sz w:val="22"/>
+          <w:szCs w:val="22"/>
+        </w:rPr>
+        <w:t>', '</w:t>
+      </w:r>
+      <w:proofErr w:type="spellStart"/>
+      <w:r>
+        <w:rPr>
+          <w:rFonts w:asciiTheme="minorHAnsi" w:hAnsiTheme="minorHAnsi" w:cstheme="minorHAnsi"/>
+          <w:sz w:val="22"/>
+          <w:szCs w:val="22"/>
+        </w:rPr>
+        <w:t>Num_Fam_Primer_Grado_CAM</w:t>
+      </w:r>
+      <w:proofErr w:type="spellEnd"/>
+      <w:r>
+        <w:rPr>
+          <w:rFonts w:asciiTheme="minorHAnsi" w:hAnsiTheme="minorHAnsi" w:cstheme="minorHAnsi"/>
+          <w:sz w:val="22"/>
+          <w:szCs w:val="22"/>
+        </w:rPr>
+        <w:t>',</w:t>
+      </w:r>
+    </w:p>
+    <w:p>
+      <w:pPr>
+        <w:rPr>
+          <w:rFonts w:asciiTheme="minorHAnsi" w:hAnsiTheme="minorHAnsi" w:cstheme="minorHAnsi"/>
+          <w:sz w:val="22"/>
+          <w:szCs w:val="22"/>
+        </w:rPr>
+      </w:pPr>
+      <w:r>
+        <w:rPr>
+          <w:rFonts w:asciiTheme="minorHAnsi" w:hAnsiTheme="minorHAnsi" w:cstheme="minorHAnsi"/>
+          <w:sz w:val="22"/>
+          <w:szCs w:val="22"/>
+        </w:rPr>
+        <w:t xml:space="preserve">       '</w:t>
+      </w:r>
+      <w:proofErr w:type="spellStart"/>
+      <w:r>
+        <w:rPr>
+          <w:rFonts w:asciiTheme="minorHAnsi" w:hAnsiTheme="minorHAnsi" w:cstheme="minorHAnsi"/>
+          <w:sz w:val="22"/>
+          <w:szCs w:val="22"/>
+        </w:rPr>
+        <w:t>Num_Fam_Segundo_Grado_CAM</w:t>
+      </w:r>
+      <w:proofErr w:type="spellEnd"/>
+      <w:r>
+        <w:rPr>
+          <w:rFonts w:asciiTheme="minorHAnsi" w:hAnsiTheme="minorHAnsi" w:cstheme="minorHAnsi"/>
+          <w:sz w:val="22"/>
+          <w:szCs w:val="22"/>
+        </w:rPr>
+        <w:t>', 'Edad', '</w:t>
+      </w:r>
+      <w:proofErr w:type="spellStart"/>
+      <w:r>
+        <w:rPr>
+          <w:rFonts w:asciiTheme="minorHAnsi" w:hAnsiTheme="minorHAnsi" w:cstheme="minorHAnsi"/>
+          <w:sz w:val="22"/>
+          <w:szCs w:val="22"/>
+        </w:rPr>
+        <w:t>Ind_CAM</w:t>
+      </w:r>
+      <w:proofErr w:type="spellEnd"/>
+      <w:r>
+        <w:rPr>
+          <w:rFonts w:asciiTheme="minorHAnsi" w:hAnsiTheme="minorHAnsi" w:cstheme="minorHAnsi"/>
+          <w:sz w:val="22"/>
+          <w:szCs w:val="22"/>
+        </w:rPr>
+        <w:t>', '</w:t>
+      </w:r>
+      <w:proofErr w:type="spellStart"/>
+      <w:r>
+        <w:rPr>
+          <w:rFonts w:asciiTheme="minorHAnsi" w:hAnsiTheme="minorHAnsi" w:cstheme="minorHAnsi"/>
+          <w:sz w:val="22"/>
+          <w:szCs w:val="22"/>
+        </w:rPr>
+        <w:t>Ind_Raza_Blanca</w:t>
+      </w:r>
+      <w:proofErr w:type="spellEnd"/>
+      <w:r>
+        <w:rPr>
+          <w:rFonts w:asciiTheme="minorHAnsi" w:hAnsiTheme="minorHAnsi" w:cstheme="minorHAnsi"/>
+          <w:sz w:val="22"/>
+          <w:szCs w:val="22"/>
+        </w:rPr>
+        <w:t>',</w:t>
+      </w:r>
+    </w:p>
+    <w:p>
+      <w:pPr>
+        <w:rPr>
+          <w:rFonts w:asciiTheme="minorHAnsi" w:hAnsiTheme="minorHAnsi" w:cstheme="minorHAnsi"/>
+          <w:sz w:val="22"/>
+          <w:szCs w:val="22"/>
+        </w:rPr>
+      </w:pPr>
+      <w:r>
+        <w:rPr>
+          <w:rFonts w:asciiTheme="minorHAnsi" w:hAnsiTheme="minorHAnsi" w:cstheme="minorHAnsi"/>
+          <w:sz w:val="22"/>
+          <w:szCs w:val="22"/>
+        </w:rPr>
+        <w:t xml:space="preserve">       '</w:t>
+      </w:r>
+      <w:proofErr w:type="spellStart"/>
+      <w:r>
+        <w:rPr>
+          <w:rFonts w:asciiTheme="minorHAnsi" w:hAnsiTheme="minorHAnsi" w:cstheme="minorHAnsi"/>
+          <w:sz w:val="22"/>
+          <w:szCs w:val="22"/>
+        </w:rPr>
+        <w:t>Ind_Menopausia</w:t>
+      </w:r>
+      <w:proofErr w:type="spellEnd"/>
+      <w:r>
+        <w:rPr>
+          <w:rFonts w:asciiTheme="minorHAnsi" w:hAnsiTheme="minorHAnsi" w:cstheme="minorHAnsi"/>
+          <w:sz w:val="22"/>
+          <w:szCs w:val="22"/>
+        </w:rPr>
+        <w:t>', '</w:t>
+      </w:r>
+      <w:proofErr w:type="spellStart"/>
+      <w:r>
+        <w:rPr>
+          <w:rFonts w:asciiTheme="minorHAnsi" w:hAnsiTheme="minorHAnsi" w:cstheme="minorHAnsi"/>
+          <w:sz w:val="22"/>
+          <w:szCs w:val="22"/>
+        </w:rPr>
+        <w:t>Tiempo_Exposicion_Hormonal</w:t>
+      </w:r>
+      <w:proofErr w:type="spellEnd"/>
+      <w:r>
+        <w:rPr>
+          <w:rFonts w:asciiTheme="minorHAnsi" w:hAnsiTheme="minorHAnsi" w:cstheme="minorHAnsi"/>
+          <w:sz w:val="22"/>
+          <w:szCs w:val="22"/>
+        </w:rPr>
+        <w:t>',</w:t>
+      </w:r>
+    </w:p>
+    <w:p>
+      <w:pPr>
+        <w:rPr>
+          <w:rFonts w:asciiTheme="minorHAnsi" w:hAnsiTheme="minorHAnsi" w:cstheme="minorHAnsi"/>
+          <w:sz w:val="22"/>
+          <w:szCs w:val="22"/>
+        </w:rPr>
+      </w:pPr>
+      <w:r>
+        <w:rPr>
+          <w:rFonts w:asciiTheme="minorHAnsi" w:hAnsiTheme="minorHAnsi" w:cstheme="minorHAnsi"/>
+          <w:sz w:val="22"/>
+          <w:szCs w:val="22"/>
+        </w:rPr>
+        <w:t xml:space="preserve">       'Ind_Frecuencia_Licor_1', 'Ind_Terapia_Hormonal_1',</w:t>
+      </w:r>
+    </w:p>
+    <w:p>
+      <w:pPr>
+        <w:rPr>
+          <w:rFonts w:asciiTheme="minorHAnsi" w:hAnsiTheme="minorHAnsi" w:cstheme="minorHAnsi"/>
+          <w:sz w:val="22"/>
+          <w:szCs w:val="22"/>
+          <w:lang w:val="en-US"/>
+        </w:rPr>
+      </w:pPr>
+      <w:r>
+        <w:rPr>
+          <w:rFonts w:asciiTheme="minorHAnsi" w:hAnsiTheme="minorHAnsi" w:cstheme="minorHAnsi"/>
+          <w:sz w:val="22"/>
+          <w:szCs w:val="22"/>
+        </w:rPr>
+        <w:t xml:space="preserve">       </w:t>
+      </w:r>
+      <w:r>
+        <w:rPr>
+          <w:rFonts w:asciiTheme="minorHAnsi" w:hAnsiTheme="minorHAnsi" w:cstheme="minorHAnsi"/>
+          <w:sz w:val="22"/>
+          <w:szCs w:val="22"/>
+          <w:lang w:val="en-US"/>
+        </w:rPr>
+        <w:t>'Ind_Ooforectomia_Bilateral_1', 'Ind_Ant_Fam_CAM_1',</w:t>
+      </w:r>
+    </w:p>
+    <w:p>
+      <w:pPr>
+        <w:rPr>
+          <w:rFonts w:asciiTheme="minorHAnsi" w:hAnsiTheme="minorHAnsi" w:cstheme="minorHAnsi"/>
+          <w:sz w:val="22"/>
+          <w:szCs w:val="22"/>
+          <w:lang w:val="en-US"/>
+        </w:rPr>
+      </w:pPr>
+      <w:r>
+        <w:rPr>
+          <w:rFonts w:asciiTheme="minorHAnsi" w:hAnsiTheme="minorHAnsi" w:cstheme="minorHAnsi"/>
+          <w:sz w:val="22"/>
+          <w:szCs w:val="22"/>
+          <w:lang w:val="en-US"/>
+        </w:rPr>
+        <w:t xml:space="preserve">       'Ind_Ant_Radio_Torax_1', 'Ind_Ant_Fam_Otros_Esperado_1',</w:t>
+      </w:r>
+    </w:p>
+    <w:p>
+      <w:pPr>
+        <w:rPr>
+          <w:rFonts w:asciiTheme="minorHAnsi" w:hAnsiTheme="minorHAnsi" w:cstheme="minorHAnsi"/>
+          <w:sz w:val="22"/>
+          <w:szCs w:val="22"/>
+        </w:rPr>
+      </w:pPr>
+      <w:r>
+        <w:rPr>
+          <w:rFonts w:asciiTheme="minorHAnsi" w:hAnsiTheme="minorHAnsi" w:cstheme="minorHAnsi"/>
+          <w:sz w:val="22"/>
+          <w:szCs w:val="22"/>
+          <w:lang w:val="en-US"/>
+        </w:rPr>
+        <w:t xml:space="preserve">       </w:t>
+      </w:r>
+      <w:r>
+        <w:rPr>
+          <w:rFonts w:asciiTheme="minorHAnsi" w:hAnsiTheme="minorHAnsi" w:cstheme="minorHAnsi"/>
+          <w:sz w:val="22"/>
+          <w:szCs w:val="22"/>
+        </w:rPr>
+        <w:t>'</w:t>
+      </w:r>
+      <w:proofErr w:type="spellStart"/>
+      <w:r>
+        <w:rPr>
+          <w:rFonts w:asciiTheme="minorHAnsi" w:hAnsiTheme="minorHAnsi" w:cstheme="minorHAnsi"/>
+          <w:sz w:val="22"/>
+          <w:szCs w:val="22"/>
+        </w:rPr>
+        <w:t>Categoria_IMC_Encoded</w:t>
+      </w:r>
+      <w:proofErr w:type="spellEnd"/>
+      <w:r>
+        <w:rPr>
+          <w:rFonts w:asciiTheme="minorHAnsi" w:hAnsiTheme="minorHAnsi" w:cstheme="minorHAnsi"/>
+          <w:sz w:val="22"/>
+          <w:szCs w:val="22"/>
+        </w:rPr>
+        <w:t>'</w:t>
+      </w:r>
+    </w:p>
+    <w:p>
+      <w:pPr>
+        <w:rPr>
+          <w:rFonts w:asciiTheme="minorHAnsi" w:hAnsiTheme="minorHAnsi" w:cstheme="minorHAnsi"/>
+          <w:sz w:val="22"/>
+          <w:szCs w:val="22"/>
+        </w:rPr>
+      </w:pPr>
+    </w:p>
+    <w:p>
+      <w:pPr>
+        <w:rPr>
+          <w:rFonts w:asciiTheme="minorHAnsi" w:hAnsiTheme="minorHAnsi" w:cstheme="minorHAnsi"/>
+          <w:sz w:val="22"/>
+          <w:szCs w:val="22"/>
+        </w:rPr>
+      </w:pPr>
+    </w:p>
+    <w:p>
+      <w:pPr>
+        <w:rPr>
+          <w:rFonts w:asciiTheme="minorHAnsi" w:hAnsiTheme="minorHAnsi" w:cstheme="minorHAnsi"/>
+          <w:sz w:val="22"/>
+          <w:szCs w:val="22"/>
+        </w:rPr>
+      </w:pPr>
+    </w:p>
+    <w:p>
+      <w:pPr>
+        <w:rPr>
+          <w:rFonts w:asciiTheme="minorHAnsi" w:hAnsiTheme="minorHAnsi" w:cstheme="minorHAnsi"/>
           <w:sz w:val="22"/>
           <w:szCs w:val="22"/>
         </w:rPr>
@@ -7099,6 +7724,7 @@
           <w:szCs w:val="22"/>
           <w:lang w:val="en-US"/>
         </w:rPr>
+        <w:lastRenderedPageBreak/>
         <w:t>Panamerican</w:t>
       </w:r>
       <w:proofErr w:type="spellEnd"/>
@@ -13088,16 +13714,15 @@
 </file>
 
 <file path=customXml/item1.xml><?xml version="1.0" encoding="utf-8"?>
-<p:properties xmlns:p="http://schemas.microsoft.com/office/2006/metadata/properties" xmlns:xsi="http://www.w3.org/2001/XMLSchema-instance" xmlns:pc="http://schemas.microsoft.com/office/infopath/2007/PartnerControls">
-  <documentManagement/>
-</p:properties>
+<?mso-contentType ?>
+<FormTemplates xmlns="http://schemas.microsoft.com/sharepoint/v3/contenttype/forms">
+  <Display>DocumentLibraryForm</Display>
+  <Edit>DocumentLibraryForm</Edit>
+  <New>DocumentLibraryForm</New>
+</FormTemplates>
 </file>
 
 <file path=customXml/item2.xml><?xml version="1.0" encoding="utf-8"?>
-<b:Sources xmlns:b="http://schemas.openxmlformats.org/officeDocument/2006/bibliography" xmlns="http://schemas.openxmlformats.org/officeDocument/2006/bibliography" SelectedStyle="\APASixthEditionOfficeOnline.xsl" StyleName="APA" Version="6"/>
-</file>
-
-<file path=customXml/item3.xml><?xml version="1.0" encoding="utf-8"?>
 <ct:contentTypeSchema xmlns:ct="http://schemas.microsoft.com/office/2006/metadata/contentType" xmlns:ma="http://schemas.microsoft.com/office/2006/metadata/properties/metaAttributes" ct:_="" ma:_="" ma:contentTypeName="Document" ma:contentTypeID="0x010100857C5602A62D884D9945381626755A53" ma:contentTypeVersion="8" ma:contentTypeDescription="Create a new document." ma:contentTypeScope="" ma:versionID="eb52b1065633a21159f1b3abd1de5ee5">
   <xsd:schema xmlns:xsd="http://www.w3.org/2001/XMLSchema" xmlns:xs="http://www.w3.org/2001/XMLSchema" xmlns:p="http://schemas.microsoft.com/office/2006/metadata/properties" xmlns:ns2="a1d4bbf8-9ec5-4e90-a6a1-e3d4c7e3b066" targetNamespace="http://schemas.microsoft.com/office/2006/metadata/properties" ma:root="true" ma:fieldsID="e0a4fbd36f23ce11926f17aa2af1bac9" ns2:_="">
     <xsd:import namespace="a1d4bbf8-9ec5-4e90-a6a1-e3d4c7e3b066"/>
@@ -13265,33 +13890,25 @@
 </ct:contentTypeSchema>
 </file>
 
+<file path=customXml/item3.xml><?xml version="1.0" encoding="utf-8"?>
+<b:Sources xmlns:b="http://schemas.openxmlformats.org/officeDocument/2006/bibliography" xmlns="http://schemas.openxmlformats.org/officeDocument/2006/bibliography" SelectedStyle="\APASixthEditionOfficeOnline.xsl" StyleName="APA" Version="6"/>
+</file>
+
 <file path=customXml/item4.xml><?xml version="1.0" encoding="utf-8"?>
-<?mso-contentType ?>
-<FormTemplates xmlns="http://schemas.microsoft.com/sharepoint/v3/contenttype/forms">
-  <Display>DocumentLibraryForm</Display>
-  <Edit>DocumentLibraryForm</Edit>
-  <New>DocumentLibraryForm</New>
-</FormTemplates>
+<p:properties xmlns:p="http://schemas.microsoft.com/office/2006/metadata/properties" xmlns:xsi="http://www.w3.org/2001/XMLSchema-instance" xmlns:pc="http://schemas.microsoft.com/office/infopath/2007/PartnerControls">
+  <documentManagement/>
+</p:properties>
 </file>
 
 <file path=customXml/itemProps1.xml><?xml version="1.0" encoding="utf-8"?>
-<ds:datastoreItem xmlns:ds="http://schemas.openxmlformats.org/officeDocument/2006/customXml" ds:itemID="{AF971A44-4E51-4626-870F-BD65B127FDB1}">
+<ds:datastoreItem xmlns:ds="http://schemas.openxmlformats.org/officeDocument/2006/customXml" ds:itemID="{BD5CD8C1-2D2D-46C6-9ED5-F4C53DCAFEBA}">
   <ds:schemaRefs>
-    <ds:schemaRef ds:uri="http://schemas.microsoft.com/office/2006/metadata/properties"/>
-    <ds:schemaRef ds:uri="http://schemas.microsoft.com/office/infopath/2007/PartnerControls"/>
+    <ds:schemaRef ds:uri="http://schemas.microsoft.com/sharepoint/v3/contenttype/forms"/>
   </ds:schemaRefs>
 </ds:datastoreItem>
 </file>
 
 <file path=customXml/itemProps2.xml><?xml version="1.0" encoding="utf-8"?>
-<ds:datastoreItem xmlns:ds="http://schemas.openxmlformats.org/officeDocument/2006/customXml" ds:itemID="{AB8AC9FF-9A0A-4107-9D37-D05EFF4B752C}">
-  <ds:schemaRefs>
-    <ds:schemaRef ds:uri="http://schemas.openxmlformats.org/officeDocument/2006/bibliography"/>
-  </ds:schemaRefs>
-</ds:datastoreItem>
-</file>
-
-<file path=customXml/itemProps3.xml><?xml version="1.0" encoding="utf-8"?>
 <ds:datastoreItem xmlns:ds="http://schemas.openxmlformats.org/officeDocument/2006/customXml" ds:itemID="{C982ECB7-EC6C-40D5-90E7-EB5038AF8B22}">
   <ds:schemaRefs>
     <ds:schemaRef ds:uri="http://schemas.microsoft.com/office/2006/metadata/contentType"/>
@@ -13309,10 +13926,19 @@
 </ds:datastoreItem>
 </file>
 
+<file path=customXml/itemProps3.xml><?xml version="1.0" encoding="utf-8"?>
+<ds:datastoreItem xmlns:ds="http://schemas.openxmlformats.org/officeDocument/2006/customXml" ds:itemID="{AB8AC9FF-9A0A-4107-9D37-D05EFF4B752C}">
+  <ds:schemaRefs>
+    <ds:schemaRef ds:uri="http://schemas.openxmlformats.org/officeDocument/2006/bibliography"/>
+  </ds:schemaRefs>
+</ds:datastoreItem>
+</file>
+
 <file path=customXml/itemProps4.xml><?xml version="1.0" encoding="utf-8"?>
-<ds:datastoreItem xmlns:ds="http://schemas.openxmlformats.org/officeDocument/2006/customXml" ds:itemID="{BD5CD8C1-2D2D-46C6-9ED5-F4C53DCAFEBA}">
+<ds:datastoreItem xmlns:ds="http://schemas.openxmlformats.org/officeDocument/2006/customXml" ds:itemID="{AF971A44-4E51-4626-870F-BD65B127FDB1}">
   <ds:schemaRefs>
-    <ds:schemaRef ds:uri="http://schemas.microsoft.com/sharepoint/v3/contenttype/forms"/>
+    <ds:schemaRef ds:uri="http://schemas.microsoft.com/office/2006/metadata/properties"/>
+    <ds:schemaRef ds:uri="http://schemas.microsoft.com/office/infopath/2007/PartnerControls"/>
   </ds:schemaRefs>
 </ds:datastoreItem>
 </file>
</xml_diff>